<commit_message>
More details around the GET calls
</commit_message>
<xml_diff>
--- a/docs/Azure Store Resource Provider API Contract 10122012.docx
+++ b/docs/Azure Store Resource Provider API Contract 10122012.docx
@@ -24,6 +24,7 @@
           <w:docPartUnique/>
         </w:docPartObj>
       </w:sdtPr>
+      <w:sdtEndPr/>
       <w:sdtContent>
         <w:p>
           <w:pPr>
@@ -5824,13 +5825,7 @@
       </w:r>
       <w:proofErr w:type="spellEnd"/>
       <w:r>
-        <w:t xml:space="preserve"> or not.  Every time the user does so, you will get </w:t>
-      </w:r>
-      <w:r>
-        <w:t>the registered</w:t>
-      </w:r>
-      <w:r>
-        <w:t xml:space="preserve"> event again.  If you are using the email to create an account, then use the </w:t>
+        <w:t xml:space="preserve"> or not.  Every time the user does so, you will get the registered event again.  If you are using the email to create an account, then use the </w:t>
       </w:r>
       <w:proofErr w:type="spellStart"/>
       <w:r>
@@ -5848,10 +5843,7 @@
       <w:proofErr w:type="spellEnd"/>
       <w:proofErr w:type="gramEnd"/>
       <w:r>
-        <w:t xml:space="preserve"> and entity id&gt; to decide whether you should create a new acc</w:t>
-      </w:r>
-      <w:r>
-        <w:t>ount or update an existing one.</w:t>
+        <w:t xml:space="preserve"> and entity id&gt; to decide whether you should create a new account or update an existing one.</w:t>
       </w:r>
     </w:p>
     <w:p>
@@ -8980,8 +8972,6 @@
             </w:pPr>
           </w:p>
         </w:tc>
-        <w:bookmarkStart w:id="89" w:name="_GoBack"/>
-        <w:bookmarkEnd w:id="89"/>
       </w:tr>
       <w:tr>
         <w:trPr>
@@ -12460,7 +12450,6 @@
           <w:sz w:val="19"/>
           <w:szCs w:val="19"/>
         </w:rPr>
-        <w:lastRenderedPageBreak/>
         <w:t xml:space="preserve">          &lt;</w:t>
       </w:r>
       <w:proofErr w:type="spellStart"/>
@@ -12547,6 +12536,7 @@
           <w:sz w:val="19"/>
           <w:szCs w:val="19"/>
         </w:rPr>
+        <w:lastRenderedPageBreak/>
         <w:t xml:space="preserve">          &lt;</w:t>
       </w:r>
       <w:r>
@@ -12754,26 +12744,26 @@
       <w:pPr>
         <w:pStyle w:val="Heading3"/>
       </w:pPr>
-      <w:bookmarkStart w:id="90" w:name="_Response_Body_Not"/>
-      <w:bookmarkStart w:id="91" w:name="_Toc333156633"/>
-      <w:bookmarkStart w:id="92" w:name="_Toc333272432"/>
-      <w:bookmarkStart w:id="93" w:name="_Toc333351097"/>
-      <w:bookmarkStart w:id="94" w:name="_Toc333494363"/>
-      <w:bookmarkStart w:id="95" w:name="_Toc333494673"/>
-      <w:bookmarkStart w:id="96" w:name="_Toc333501312"/>
-      <w:bookmarkStart w:id="97" w:name="_Toc335863068"/>
-      <w:bookmarkStart w:id="98" w:name="_Toc332899838"/>
+      <w:bookmarkStart w:id="89" w:name="_Response_Body_Not"/>
+      <w:bookmarkStart w:id="90" w:name="_Toc333156633"/>
+      <w:bookmarkStart w:id="91" w:name="_Toc333272432"/>
+      <w:bookmarkStart w:id="92" w:name="_Toc333351097"/>
+      <w:bookmarkStart w:id="93" w:name="_Toc333494363"/>
+      <w:bookmarkStart w:id="94" w:name="_Toc333494673"/>
+      <w:bookmarkStart w:id="95" w:name="_Toc333501312"/>
+      <w:bookmarkStart w:id="96" w:name="_Toc335863068"/>
+      <w:bookmarkStart w:id="97" w:name="_Toc332899838"/>
+      <w:bookmarkEnd w:id="89"/>
+      <w:r>
+        <w:t>Response Body Not Conforming to Contract</w:t>
+      </w:r>
       <w:bookmarkEnd w:id="90"/>
-      <w:r>
-        <w:t>Response Body Not Conforming to Contract</w:t>
-      </w:r>
       <w:bookmarkEnd w:id="91"/>
       <w:bookmarkEnd w:id="92"/>
       <w:bookmarkEnd w:id="93"/>
       <w:bookmarkEnd w:id="94"/>
       <w:bookmarkEnd w:id="95"/>
       <w:bookmarkEnd w:id="96"/>
-      <w:bookmarkEnd w:id="97"/>
     </w:p>
     <w:p>
       <w:r>
@@ -12809,24 +12799,25 @@
           <w:numId w:val="32"/>
         </w:numPr>
       </w:pPr>
-      <w:bookmarkStart w:id="99" w:name="_Toc333334814"/>
-      <w:bookmarkStart w:id="100" w:name="_Toc333334855"/>
-      <w:bookmarkStart w:id="101" w:name="_Toc333334815"/>
-      <w:bookmarkStart w:id="102" w:name="_Toc333334856"/>
-      <w:bookmarkStart w:id="103" w:name="_Toc333334816"/>
-      <w:bookmarkStart w:id="104" w:name="_Toc333334857"/>
-      <w:bookmarkStart w:id="105" w:name="_Toc333334817"/>
-      <w:bookmarkStart w:id="106" w:name="_Toc333334858"/>
-      <w:bookmarkStart w:id="107" w:name="_Toc333334818"/>
-      <w:bookmarkStart w:id="108" w:name="_Toc333334859"/>
-      <w:bookmarkStart w:id="109" w:name="_Toc332899840"/>
-      <w:bookmarkStart w:id="110" w:name="_Toc333156636"/>
-      <w:bookmarkStart w:id="111" w:name="_Toc333272434"/>
-      <w:bookmarkStart w:id="112" w:name="_Toc333351101"/>
-      <w:bookmarkStart w:id="113" w:name="_Toc333494367"/>
-      <w:bookmarkStart w:id="114" w:name="_Toc333494676"/>
-      <w:bookmarkStart w:id="115" w:name="_Toc333501315"/>
-      <w:bookmarkStart w:id="116" w:name="_Toc335863071"/>
+      <w:bookmarkStart w:id="98" w:name="_Toc333334814"/>
+      <w:bookmarkStart w:id="99" w:name="_Toc333334855"/>
+      <w:bookmarkStart w:id="100" w:name="_Toc333334815"/>
+      <w:bookmarkStart w:id="101" w:name="_Toc333334856"/>
+      <w:bookmarkStart w:id="102" w:name="_Toc333334816"/>
+      <w:bookmarkStart w:id="103" w:name="_Toc333334857"/>
+      <w:bookmarkStart w:id="104" w:name="_Toc333334817"/>
+      <w:bookmarkStart w:id="105" w:name="_Toc333334858"/>
+      <w:bookmarkStart w:id="106" w:name="_Toc333334818"/>
+      <w:bookmarkStart w:id="107" w:name="_Toc333334859"/>
+      <w:bookmarkStart w:id="108" w:name="_Toc332899840"/>
+      <w:bookmarkStart w:id="109" w:name="_Toc333156636"/>
+      <w:bookmarkStart w:id="110" w:name="_Toc333272434"/>
+      <w:bookmarkStart w:id="111" w:name="_Toc333351101"/>
+      <w:bookmarkStart w:id="112" w:name="_Toc333494367"/>
+      <w:bookmarkStart w:id="113" w:name="_Toc333494676"/>
+      <w:bookmarkStart w:id="114" w:name="_Toc333501315"/>
+      <w:bookmarkStart w:id="115" w:name="_Toc335863071"/>
+      <w:bookmarkEnd w:id="97"/>
       <w:bookmarkEnd w:id="98"/>
       <w:bookmarkEnd w:id="99"/>
       <w:bookmarkEnd w:id="100"/>
@@ -12837,10 +12828,10 @@
       <w:bookmarkEnd w:id="105"/>
       <w:bookmarkEnd w:id="106"/>
       <w:bookmarkEnd w:id="107"/>
+      <w:r>
+        <w:t>Gets on Existing Resources</w:t>
+      </w:r>
       <w:bookmarkEnd w:id="108"/>
-      <w:r>
-        <w:t>Gets on Existing Resources</w:t>
-      </w:r>
       <w:bookmarkEnd w:id="109"/>
       <w:bookmarkEnd w:id="110"/>
       <w:bookmarkEnd w:id="111"/>
@@ -12848,7 +12839,6 @@
       <w:bookmarkEnd w:id="113"/>
       <w:bookmarkEnd w:id="114"/>
       <w:bookmarkEnd w:id="115"/>
-      <w:bookmarkEnd w:id="116"/>
     </w:p>
     <w:p>
       <w:r>
@@ -13555,7 +13545,6 @@
                 <w:rFonts w:ascii="Courier New" w:hAnsi="Courier New" w:cs="Courier New"/>
                 <w:sz w:val="20"/>
               </w:rPr>
-              <w:lastRenderedPageBreak/>
               <w:t>resource-type</w:t>
             </w:r>
           </w:p>
@@ -13573,7 +13562,11 @@
               <w:spacing w:after="0" w:line="240" w:lineRule="auto"/>
             </w:pPr>
             <w:r>
-              <w:t>The type of the resource – the resource providers declare the resource types they support at the time of registering with Azure.</w:t>
+              <w:t xml:space="preserve">The type of the resource – the resource providers declare the resource types they </w:t>
+            </w:r>
+            <w:r>
+              <w:lastRenderedPageBreak/>
+              <w:t>support at the time of registering with Azure.</w:t>
             </w:r>
           </w:p>
         </w:tc>
@@ -13598,6 +13591,7 @@
                 <w:rFonts w:ascii="Courier New" w:hAnsi="Courier New" w:cs="Courier New"/>
                 <w:sz w:val="20"/>
               </w:rPr>
+              <w:lastRenderedPageBreak/>
               <w:t>resource-name</w:t>
             </w:r>
           </w:p>
@@ -13860,7 +13854,74 @@
         </w:r>
       </w:hyperlink>
       <w:r>
-        <w:t xml:space="preserve"> or Update flow. The fields for operation result and error information however are optional. These are also used to report the </w:t>
+        <w:t xml:space="preserve"> or Update flow with the following changes: </w:t>
+      </w:r>
+    </w:p>
+    <w:p>
+      <w:pPr>
+        <w:rPr>
+          <w:rFonts w:ascii="Courier New" w:hAnsi="Courier New" w:cs="Courier New"/>
+          <w:sz w:val="20"/>
+        </w:rPr>
+      </w:pPr>
+      <w:r>
+        <w:t xml:space="preserve">For response to </w:t>
+      </w:r>
+      <w:r>
+        <w:rPr>
+          <w:rFonts w:ascii="Courier New" w:hAnsi="Courier New" w:cs="Courier New"/>
+          <w:sz w:val="20"/>
+        </w:rPr>
+        <w:t>https://</w:t>
+      </w:r>
+      <w:r>
+        <w:t xml:space="preserve"> </w:t>
+      </w:r>
+      <w:r>
+        <w:rPr>
+          <w:rFonts w:ascii="Courier New" w:hAnsi="Courier New" w:cs="Courier New"/>
+          <w:sz w:val="20"/>
+        </w:rPr>
+        <w:t>&lt;registered-resource-provider-endpoint&gt;/ subscriptions</w:t>
+      </w:r>
+      <w:proofErr w:type="gramStart"/>
+      <w:r>
+        <w:rPr>
+          <w:rFonts w:ascii="Courier New" w:hAnsi="Courier New" w:cs="Courier New"/>
+          <w:sz w:val="20"/>
+        </w:rPr>
+        <w:t>/{</w:t>
+      </w:r>
+      <w:proofErr w:type="gramEnd"/>
+      <w:r>
+        <w:rPr>
+          <w:rFonts w:ascii="Courier New" w:hAnsi="Courier New" w:cs="Courier New"/>
+          <w:sz w:val="20"/>
+        </w:rPr>
+        <w:t>subscriptionId}/cloudservices/{cloud-service-name}/</w:t>
+      </w:r>
+    </w:p>
+    <w:p>
+      <w:r>
+        <w:t>The</w:t>
+      </w:r>
+      <w:r>
+        <w:t xml:space="preserve"> response body should include Name, Plan and Type values. Please see the example for details</w:t>
+      </w:r>
+    </w:p>
+    <w:p>
+      <w:r>
+        <w:t xml:space="preserve">The GET should not have the output items. </w:t>
+      </w:r>
+    </w:p>
+    <w:p>
+      <w:r>
+        <w:t xml:space="preserve">The fields for operation result and error information </w:t>
+      </w:r>
+      <w:bookmarkStart w:id="116" w:name="_GoBack"/>
+      <w:bookmarkEnd w:id="116"/>
+      <w:r>
+        <w:t xml:space="preserve">are optional. These are also used to report the </w:t>
       </w:r>
       <w:r>
         <w:t>Status</w:t>
@@ -13879,6 +13940,7 @@
         <w:rPr>
           <w:noProof/>
         </w:rPr>
+        <w:lastRenderedPageBreak/>
         <w:drawing>
           <wp:inline distT="0" distB="0" distL="0" distR="0" wp14:anchorId="662FAD5D" wp14:editId="4E1AB5BB">
             <wp:extent cx="5943600" cy="2947035"/>
@@ -13918,7 +13980,6 @@
     </w:p>
     <w:p>
       <w:r>
-        <w:lastRenderedPageBreak/>
         <w:t>To display this bar the following information is needed</w:t>
       </w:r>
     </w:p>
@@ -14338,6 +14399,7 @@
         <w:rPr>
           <w:b/>
         </w:rPr>
+        <w:lastRenderedPageBreak/>
         <w:t>Response body: Please note that the tags have to be in alphabetical order</w:t>
       </w:r>
     </w:p>
@@ -14434,13 +14496,7 @@
       </w:r>
       <w:proofErr w:type="spellEnd"/>
       <w:r>
-        <w:t>&gt;1</w:t>
-      </w:r>
-      <w:r>
-        <w:t>00-100-10203-302012</w:t>
-      </w:r>
-      <w:r>
-        <w:t>&lt;/</w:t>
+        <w:t>&gt;100-100-10203-302012&lt;/</w:t>
       </w:r>
       <w:proofErr w:type="spellStart"/>
       <w:r>
@@ -14602,17 +14658,46 @@
       </w:r>
       <w:proofErr w:type="spellEnd"/>
       <w:r>
+        <w:t>&gt;100-100-10203-302012&lt;/</w:t>
+      </w:r>
+      <w:proofErr w:type="spellStart"/>
+      <w:r>
+        <w:t>ETag</w:t>
+      </w:r>
+      <w:proofErr w:type="spellEnd"/>
+      <w:r>
         <w:t>&gt;</w:t>
       </w:r>
-      <w:r>
-        <w:t>100-100-10203-302012&lt;/</w:t>
+    </w:p>
+    <w:p>
+      <w:pPr>
+        <w:pStyle w:val="COnfig"/>
+      </w:pPr>
+      <w:r>
+        <w:t xml:space="preserve">      &lt;Name&gt;</w:t>
       </w:r>
       <w:proofErr w:type="spellStart"/>
       <w:r>
-        <w:t>ETag</w:t>
+        <w:t>newgamify</w:t>
       </w:r>
       <w:proofErr w:type="spellEnd"/>
       <w:r>
+        <w:t>&lt;/Name&gt;</w:t>
+      </w:r>
+    </w:p>
+    <w:p>
+      <w:pPr>
+        <w:pStyle w:val="COnfig"/>
+      </w:pPr>
+      <w:r>
+        <w:t xml:space="preserve">      &lt;</w:t>
+      </w:r>
+      <w:proofErr w:type="spellStart"/>
+      <w:r>
+        <w:t>OperationStatus</w:t>
+      </w:r>
+      <w:proofErr w:type="spellEnd"/>
+      <w:r>
         <w:t>&gt;</w:t>
       </w:r>
     </w:p>
@@ -14621,15 +14706,23 @@
         <w:pStyle w:val="COnfig"/>
       </w:pPr>
       <w:r>
-        <w:t xml:space="preserve">      &lt;Name&gt;</w:t>
+        <w:t xml:space="preserve">        &lt;Result&gt;Succeeded&lt;/Result&gt;</w:t>
+      </w:r>
+    </w:p>
+    <w:p>
+      <w:pPr>
+        <w:pStyle w:val="COnfig"/>
+      </w:pPr>
+      <w:r>
+        <w:t xml:space="preserve">      &lt;/</w:t>
       </w:r>
       <w:proofErr w:type="spellStart"/>
       <w:r>
-        <w:t>newgamify</w:t>
+        <w:t>OperationStatus</w:t>
       </w:r>
       <w:proofErr w:type="spellEnd"/>
       <w:r>
-        <w:t>&lt;/Name&gt;</w:t>
+        <w:t>&gt;</w:t>
       </w:r>
     </w:p>
     <w:p>
@@ -14637,15 +14730,15 @@
         <w:pStyle w:val="COnfig"/>
       </w:pPr>
       <w:r>
-        <w:t xml:space="preserve">      &lt;</w:t>
+        <w:t xml:space="preserve">      &lt;Plan&gt;</w:t>
       </w:r>
       <w:proofErr w:type="spellStart"/>
       <w:r>
-        <w:t>OperationStatus</w:t>
+        <w:t>free_gamify</w:t>
       </w:r>
       <w:proofErr w:type="spellEnd"/>
       <w:r>
-        <w:t>&gt;</w:t>
+        <w:t>&lt;/Plan&gt;</w:t>
       </w:r>
     </w:p>
     <w:p>
@@ -14653,7 +14746,7 @@
         <w:pStyle w:val="COnfig"/>
       </w:pPr>
       <w:r>
-        <w:t xml:space="preserve">        &lt;Result&gt;Succeeded&lt;/Result&gt;</w:t>
+        <w:t xml:space="preserve">      &lt;State&gt;Started&lt;/State&gt;</w:t>
       </w:r>
     </w:p>
     <w:p>
@@ -14661,47 +14754,6 @@
         <w:pStyle w:val="COnfig"/>
       </w:pPr>
       <w:r>
-        <w:t xml:space="preserve">      &lt;/</w:t>
-      </w:r>
-      <w:proofErr w:type="spellStart"/>
-      <w:r>
-        <w:t>OperationStatus</w:t>
-      </w:r>
-      <w:proofErr w:type="spellEnd"/>
-      <w:r>
-        <w:t>&gt;</w:t>
-      </w:r>
-    </w:p>
-    <w:p>
-      <w:pPr>
-        <w:pStyle w:val="COnfig"/>
-      </w:pPr>
-      <w:r>
-        <w:t xml:space="preserve">      &lt;Plan&gt;</w:t>
-      </w:r>
-      <w:proofErr w:type="spellStart"/>
-      <w:r>
-        <w:t>free_gamify</w:t>
-      </w:r>
-      <w:proofErr w:type="spellEnd"/>
-      <w:r>
-        <w:t>&lt;/Plan&gt;</w:t>
-      </w:r>
-    </w:p>
-    <w:p>
-      <w:pPr>
-        <w:pStyle w:val="COnfig"/>
-      </w:pPr>
-      <w:r>
-        <w:t xml:space="preserve">      &lt;State&gt;Started&lt;/State&gt;</w:t>
-      </w:r>
-    </w:p>
-    <w:p>
-      <w:pPr>
-        <w:pStyle w:val="COnfig"/>
-      </w:pPr>
-      <w:r>
-        <w:lastRenderedPageBreak/>
         <w:t xml:space="preserve">      &lt;</w:t>
       </w:r>
       <w:proofErr w:type="spellStart"/>
@@ -14768,10 +14820,7 @@
       </w:r>
       <w:proofErr w:type="spellEnd"/>
       <w:r>
-        <w:t>&gt;</w:t>
-      </w:r>
-      <w:r>
-        <w:t>100-100-10203-302012&lt;/</w:t>
+        <w:t>&gt;100-100-10203-302012&lt;/</w:t>
       </w:r>
       <w:proofErr w:type="spellStart"/>
       <w:r>
@@ -15387,6 +15436,7 @@
                 <w:sz w:val="21"/>
                 <w:szCs w:val="21"/>
               </w:rPr>
+              <w:lastRenderedPageBreak/>
               <w:t xml:space="preserve">Argument </w:t>
             </w:r>
           </w:p>
@@ -15879,7 +15929,6 @@
         <w:rPr>
           <w:b/>
         </w:rPr>
-        <w:lastRenderedPageBreak/>
         <w:t>Request Body</w:t>
       </w:r>
     </w:p>
@@ -16086,6 +16135,7 @@
       <w:bookmarkStart w:id="160" w:name="_Toc333272440"/>
       <w:bookmarkStart w:id="161" w:name="_Toc335863074"/>
       <w:r>
+        <w:lastRenderedPageBreak/>
         <w:t>Resource Quotas</w:t>
       </w:r>
       <w:bookmarkEnd w:id="154"/>
@@ -16363,11 +16413,7 @@
               <w:cnfStyle w:val="000000100000" w:firstRow="0" w:lastRow="0" w:firstColumn="0" w:lastColumn="0" w:oddVBand="0" w:evenVBand="0" w:oddHBand="1" w:evenHBand="0" w:firstRowFirstColumn="0" w:firstRowLastColumn="0" w:lastRowFirstColumn="0" w:lastRowLastColumn="0"/>
             </w:pPr>
             <w:r>
-              <w:t xml:space="preserve">The user is immediately charged for the new plan (unless the </w:t>
-            </w:r>
-            <w:r>
-              <w:lastRenderedPageBreak/>
-              <w:t xml:space="preserve">plan is free). </w:t>
+              <w:t xml:space="preserve">The user is immediately charged for the new plan (unless the plan is free). </w:t>
             </w:r>
           </w:p>
         </w:tc>
@@ -16390,7 +16436,6 @@
               <w:pStyle w:val="NoSpacing"/>
             </w:pPr>
             <w:r>
-              <w:lastRenderedPageBreak/>
               <w:t>Updates to Plan</w:t>
             </w:r>
           </w:p>
@@ -16594,6 +16639,7 @@
     </w:p>
     <w:p>
       <w:r>
+        <w:lastRenderedPageBreak/>
         <w:t>Richer management will only be available through the partner’s own management portal. The user will be able to see the resource in the Azure Developer Portal, and click a button which will open a new browser window where the user will be silently signed-on without having to provide a username or password.</w:t>
       </w:r>
     </w:p>
@@ -16758,7 +16804,6 @@
         <w:spacing w:after="0" w:line="240" w:lineRule="auto"/>
       </w:pPr>
       <w:r>
-        <w:lastRenderedPageBreak/>
         <w:t xml:space="preserve">Subscription ID </w:t>
       </w:r>
     </w:p>
@@ -17100,6 +17145,7 @@
       </w:pPr>
       <w:bookmarkStart w:id="186" w:name="_Toc335863078"/>
       <w:r>
+        <w:lastRenderedPageBreak/>
         <w:t>Change Log</w:t>
       </w:r>
       <w:bookmarkEnd w:id="186"/>
@@ -17522,7 +17568,6 @@
           </w:tcPr>
           <w:p>
             <w:r>
-              <w:lastRenderedPageBreak/>
               <w:t>9/21/12</w:t>
             </w:r>
           </w:p>
@@ -23839,66 +23884,66 @@
     </dgm:pt>
   </dgm:ptLst>
   <dgm:cxnLst>
+    <dgm:cxn modelId="{27BBD5A1-4B73-439F-93F7-83E42D4E8ADD}" type="presOf" srcId="{400B4249-175F-4FB3-A50E-B717AAB6F58E}" destId="{69F061DA-50FC-4ED0-BD05-1E351AB7D295}" srcOrd="1" destOrd="0" presId="urn:microsoft.com/office/officeart/2011/layout/CircleProcess"/>
     <dgm:cxn modelId="{79D4942B-67F2-4AAD-AAB8-FF79802492E8}" srcId="{27449C4D-FBFB-4DFE-8F39-582632420644}" destId="{4176C6FC-0BBE-456B-B9D3-9484E260E7FB}" srcOrd="4" destOrd="0" parTransId="{BFA11740-B808-4E2E-897D-4D7EFC4BEB26}" sibTransId="{641D22A8-7643-4EC1-9EAD-30B284CF2B84}"/>
+    <dgm:cxn modelId="{AAD56281-ACBF-4344-BD1F-5ECF6E4145F7}" type="presOf" srcId="{D82223C2-57E4-42C5-89A2-02A796FB2558}" destId="{C2CA6353-3070-4B28-8DA1-84250BC3DB97}" srcOrd="0" destOrd="0" presId="urn:microsoft.com/office/officeart/2011/layout/CircleProcess"/>
+    <dgm:cxn modelId="{807D21E6-C1F2-4D2D-BA95-E05B9FFED781}" type="presOf" srcId="{38E9BED2-B58E-4BB8-BB3F-349205379D26}" destId="{270C3E3F-D9ED-4095-B683-F9B3958FEE65}" srcOrd="0" destOrd="1" presId="urn:microsoft.com/office/officeart/2011/layout/CircleProcess"/>
+    <dgm:cxn modelId="{E0C96F1F-EB43-473D-A84D-00850D47AFE8}" type="presOf" srcId="{4176C6FC-0BBE-456B-B9D3-9484E260E7FB}" destId="{17DCA5D8-4421-4AFE-844B-9F3D58B265F1}" srcOrd="1" destOrd="0" presId="urn:microsoft.com/office/officeart/2011/layout/CircleProcess"/>
     <dgm:cxn modelId="{840BF06A-D1D2-47F0-9950-72FCA12EA5A3}" srcId="{4176C6FC-0BBE-456B-B9D3-9484E260E7FB}" destId="{5E9EA6CB-0623-475C-9FFC-78E9052D348D}" srcOrd="0" destOrd="0" parTransId="{1A53529C-1AC1-4936-9E81-F0CAD23C47DF}" sibTransId="{C3E506D7-175B-497F-9973-79A529EA1F6B}"/>
+    <dgm:cxn modelId="{AC247820-9504-4B9C-B9A4-2DEE2830C24A}" type="presOf" srcId="{4176C6FC-0BBE-456B-B9D3-9484E260E7FB}" destId="{650FAF3C-7695-4CB4-975E-287F28757BB5}" srcOrd="0" destOrd="0" presId="urn:microsoft.com/office/officeart/2011/layout/CircleProcess"/>
     <dgm:cxn modelId="{1C63D978-0232-47E7-9706-123B7F565772}" srcId="{27449C4D-FBFB-4DFE-8F39-582632420644}" destId="{AE195EC3-560B-4D1B-919C-CDFE78D5B453}" srcOrd="1" destOrd="0" parTransId="{5C73A079-CE39-4B52-9675-908114E40062}" sibTransId="{092FFF1B-F7E1-4E3A-B23C-8A27C88201FC}"/>
-    <dgm:cxn modelId="{C5584036-6D8B-4CA0-834E-71851E7CAB47}" type="presOf" srcId="{D82223C2-57E4-42C5-89A2-02A796FB2558}" destId="{C2CA6353-3070-4B28-8DA1-84250BC3DB97}" srcOrd="0" destOrd="0" presId="urn:microsoft.com/office/officeart/2011/layout/CircleProcess"/>
-    <dgm:cxn modelId="{09326839-6C03-4899-BB33-FE786CC543AC}" type="presOf" srcId="{2A7FF395-1AC3-4194-BAFE-68B9D398738C}" destId="{80F09AEE-002F-437B-938B-6907BFC8A914}" srcOrd="0" destOrd="0" presId="urn:microsoft.com/office/officeart/2011/layout/CircleProcess"/>
-    <dgm:cxn modelId="{602FB31F-2A57-4597-8D2A-25EACB8B140D}" type="presOf" srcId="{ECF94604-7219-4A31-89ED-47BE685F86EC}" destId="{270C3E3F-D9ED-4095-B683-F9B3958FEE65}" srcOrd="0" destOrd="0" presId="urn:microsoft.com/office/officeart/2011/layout/CircleProcess"/>
-    <dgm:cxn modelId="{F4892F31-ADBD-45C4-804C-D0CB704F7A85}" type="presOf" srcId="{400B4249-175F-4FB3-A50E-B717AAB6F58E}" destId="{01AB7474-5490-4ABC-A67E-328486B895C3}" srcOrd="0" destOrd="0" presId="urn:microsoft.com/office/officeart/2011/layout/CircleProcess"/>
+    <dgm:cxn modelId="{8489B899-4B45-4B02-868E-AD03E5813F76}" type="presOf" srcId="{2A7FF395-1AC3-4194-BAFE-68B9D398738C}" destId="{80F09AEE-002F-437B-938B-6907BFC8A914}" srcOrd="0" destOrd="0" presId="urn:microsoft.com/office/officeart/2011/layout/CircleProcess"/>
+    <dgm:cxn modelId="{3C0E6B3E-DF81-40FB-B874-3D9E11744885}" type="presOf" srcId="{B9DCC618-5415-4959-982E-9B0807B6F55C}" destId="{C2CA6353-3070-4B28-8DA1-84250BC3DB97}" srcOrd="0" destOrd="1" presId="urn:microsoft.com/office/officeart/2011/layout/CircleProcess"/>
+    <dgm:cxn modelId="{B606F8E1-3371-4154-8F31-AF876142592F}" type="presOf" srcId="{27449C4D-FBFB-4DFE-8F39-582632420644}" destId="{DA1020BA-D60F-44D0-9B23-44599877D7F2}" srcOrd="0" destOrd="0" presId="urn:microsoft.com/office/officeart/2011/layout/CircleProcess"/>
+    <dgm:cxn modelId="{B9F4E6B8-829A-452E-B089-12FC698DDE75}" type="presOf" srcId="{91B78267-6986-46B4-9949-436283154513}" destId="{63B730A2-496B-4F38-9C4C-00E43514F2AA}" srcOrd="0" destOrd="0" presId="urn:microsoft.com/office/officeart/2011/layout/CircleProcess"/>
     <dgm:cxn modelId="{8E160C9A-A103-4D49-B97B-FAE981B09279}" srcId="{27449C4D-FBFB-4DFE-8F39-582632420644}" destId="{400B4249-175F-4FB3-A50E-B717AAB6F58E}" srcOrd="0" destOrd="0" parTransId="{BA2C135A-CA79-4BD8-A28F-8264273D2E5D}" sibTransId="{84FE036F-2CF6-4031-9153-78BDA176B77B}"/>
-    <dgm:cxn modelId="{4102D8AA-65DD-4AE9-9A0C-9E725FF47B54}" type="presOf" srcId="{B9DCC618-5415-4959-982E-9B0807B6F55C}" destId="{C2CA6353-3070-4B28-8DA1-84250BC3DB97}" srcOrd="0" destOrd="1" presId="urn:microsoft.com/office/officeart/2011/layout/CircleProcess"/>
-    <dgm:cxn modelId="{60E8D201-247A-4DD0-8B23-0D448A1031AD}" type="presOf" srcId="{27449C4D-FBFB-4DFE-8F39-582632420644}" destId="{DA1020BA-D60F-44D0-9B23-44599877D7F2}" srcOrd="0" destOrd="0" presId="urn:microsoft.com/office/officeart/2011/layout/CircleProcess"/>
     <dgm:cxn modelId="{D9E9D708-1EE7-49AC-83A9-ABB99388C7DA}" srcId="{27449C4D-FBFB-4DFE-8F39-582632420644}" destId="{540FF770-8D70-4FA3-BA1E-43DC13469948}" srcOrd="3" destOrd="0" parTransId="{4398E414-FBD7-403C-B733-545C45036823}" sibTransId="{4AE2F217-C158-4284-86FF-A6D0EA8EF29A}"/>
-    <dgm:cxn modelId="{F50FC8B4-37CF-43DC-9903-594AD8E1E989}" type="presOf" srcId="{400B4249-175F-4FB3-A50E-B717AAB6F58E}" destId="{69F061DA-50FC-4ED0-BD05-1E351AB7D295}" srcOrd="1" destOrd="0" presId="urn:microsoft.com/office/officeart/2011/layout/CircleProcess"/>
-    <dgm:cxn modelId="{F7F886D7-6B89-45B6-90CF-7F53D1C8783A}" type="presOf" srcId="{38E9BED2-B58E-4BB8-BB3F-349205379D26}" destId="{270C3E3F-D9ED-4095-B683-F9B3958FEE65}" srcOrd="0" destOrd="1" presId="urn:microsoft.com/office/officeart/2011/layout/CircleProcess"/>
-    <dgm:cxn modelId="{78147DCD-26AD-4419-89E4-22D0FBF0D8DF}" type="presOf" srcId="{4176C6FC-0BBE-456B-B9D3-9484E260E7FB}" destId="{650FAF3C-7695-4CB4-975E-287F28757BB5}" srcOrd="0" destOrd="0" presId="urn:microsoft.com/office/officeart/2011/layout/CircleProcess"/>
-    <dgm:cxn modelId="{A83E2937-1B9F-4891-B5CF-C299A676F1EA}" type="presOf" srcId="{B96C85E0-22CA-4B30-9E61-1548885EBFFB}" destId="{88D68DFC-15B3-495B-92AA-EECEE3A3FD28}" srcOrd="0" destOrd="0" presId="urn:microsoft.com/office/officeart/2011/layout/CircleProcess"/>
+    <dgm:cxn modelId="{3E218EF2-08B4-43ED-A70A-CD0560D04AEA}" type="presOf" srcId="{5E9EA6CB-0623-475C-9FFC-78E9052D348D}" destId="{F4581037-D8FC-40E1-B554-7E89A8C6DC20}" srcOrd="0" destOrd="0" presId="urn:microsoft.com/office/officeart/2011/layout/CircleProcess"/>
+    <dgm:cxn modelId="{85714A0F-FF65-4264-A79E-9C9F84A2E494}" type="presOf" srcId="{B96C85E0-22CA-4B30-9E61-1548885EBFFB}" destId="{88D68DFC-15B3-495B-92AA-EECEE3A3FD28}" srcOrd="0" destOrd="0" presId="urn:microsoft.com/office/officeart/2011/layout/CircleProcess"/>
+    <dgm:cxn modelId="{CE5DB02F-CEA1-42F1-9C76-5ECB1D3033F6}" type="presOf" srcId="{91B78267-6986-46B4-9949-436283154513}" destId="{374065B0-3FA4-4718-B513-C04FD07FF45F}" srcOrd="1" destOrd="0" presId="urn:microsoft.com/office/officeart/2011/layout/CircleProcess"/>
+    <dgm:cxn modelId="{F9FE4191-0481-46FD-994C-737788B4D276}" type="presOf" srcId="{AE195EC3-560B-4D1B-919C-CDFE78D5B453}" destId="{F685D8AE-0EA7-467A-97E9-EC0D08BC5B05}" srcOrd="1" destOrd="0" presId="urn:microsoft.com/office/officeart/2011/layout/CircleProcess"/>
     <dgm:cxn modelId="{A542B48C-A4E0-43E3-94C6-C23D0F300303}" srcId="{400B4249-175F-4FB3-A50E-B717AAB6F58E}" destId="{2A7FF395-1AC3-4194-BAFE-68B9D398738C}" srcOrd="0" destOrd="0" parTransId="{9105EFFC-AA47-443A-B505-BE5E004FF214}" sibTransId="{E74E11D7-D10E-4C63-8717-6E8700C836C0}"/>
+    <dgm:cxn modelId="{89AF7E8D-7A7E-4B9F-9EAE-1D35B682C88B}" type="presOf" srcId="{400B4249-175F-4FB3-A50E-B717AAB6F58E}" destId="{01AB7474-5490-4ABC-A67E-328486B895C3}" srcOrd="0" destOrd="0" presId="urn:microsoft.com/office/officeart/2011/layout/CircleProcess"/>
     <dgm:cxn modelId="{4A5FB1D3-E9A4-432F-BF32-07F9EEB5CDBE}" srcId="{91B78267-6986-46B4-9949-436283154513}" destId="{38E9BED2-B58E-4BB8-BB3F-349205379D26}" srcOrd="1" destOrd="0" parTransId="{0F72BBDB-FAC5-466F-9479-3F3F94A1E8A4}" sibTransId="{C2B88088-CD79-4FB8-841B-2818CE7016BB}"/>
-    <dgm:cxn modelId="{E801F95B-3D5B-4DB7-9F88-0B149683D8BC}" type="presOf" srcId="{5E9EA6CB-0623-475C-9FFC-78E9052D348D}" destId="{F4581037-D8FC-40E1-B554-7E89A8C6DC20}" srcOrd="0" destOrd="0" presId="urn:microsoft.com/office/officeart/2011/layout/CircleProcess"/>
+    <dgm:cxn modelId="{A5FE42E1-A438-489C-8414-7B93A871D31B}" type="presOf" srcId="{AE195EC3-560B-4D1B-919C-CDFE78D5B453}" destId="{0A58C365-EA42-4288-9CB1-63C9DB455C19}" srcOrd="0" destOrd="0" presId="urn:microsoft.com/office/officeart/2011/layout/CircleProcess"/>
     <dgm:cxn modelId="{C518236D-2467-4228-8C49-D8BA5CAC333A}" srcId="{27449C4D-FBFB-4DFE-8F39-582632420644}" destId="{91B78267-6986-46B4-9949-436283154513}" srcOrd="2" destOrd="0" parTransId="{E93ADF97-8989-4CB9-AD39-CB01482EA585}" sibTransId="{CA69C2E0-A648-4F9F-A49C-30CCCEBEE61A}"/>
-    <dgm:cxn modelId="{631585A9-6B20-41ED-91E4-F5FB24B38E6D}" type="presOf" srcId="{540FF770-8D70-4FA3-BA1E-43DC13469948}" destId="{2AEF1029-0B5D-46A4-9670-D2463BCA160A}" srcOrd="1" destOrd="0" presId="urn:microsoft.com/office/officeart/2011/layout/CircleProcess"/>
     <dgm:cxn modelId="{7AD9AE24-6192-4D27-96D2-55A4DA4F3890}" srcId="{540FF770-8D70-4FA3-BA1E-43DC13469948}" destId="{B96C85E0-22CA-4B30-9E61-1548885EBFFB}" srcOrd="0" destOrd="0" parTransId="{23FC858B-B045-49BC-B655-043759D3F88A}" sibTransId="{C0BF6AB3-4FCA-4F2D-8D89-8A820A2348A2}"/>
     <dgm:cxn modelId="{31BBAACB-AA07-40BA-8715-C3FCFC4DB9A8}" srcId="{91B78267-6986-46B4-9949-436283154513}" destId="{ECF94604-7219-4A31-89ED-47BE685F86EC}" srcOrd="0" destOrd="0" parTransId="{9E2C4963-C426-4034-A5C2-314EC5BA5DED}" sibTransId="{5DFDDD87-12AF-4311-82F6-C8F26C37EF34}"/>
-    <dgm:cxn modelId="{80E4ACB1-1402-4C0B-ADC4-710BCD6D777F}" type="presOf" srcId="{AE195EC3-560B-4D1B-919C-CDFE78D5B453}" destId="{0A58C365-EA42-4288-9CB1-63C9DB455C19}" srcOrd="0" destOrd="0" presId="urn:microsoft.com/office/officeart/2011/layout/CircleProcess"/>
-    <dgm:cxn modelId="{6801A046-A506-4BBE-9A2C-36A09AE8AE91}" type="presOf" srcId="{AE195EC3-560B-4D1B-919C-CDFE78D5B453}" destId="{F685D8AE-0EA7-467A-97E9-EC0D08BC5B05}" srcOrd="1" destOrd="0" presId="urn:microsoft.com/office/officeart/2011/layout/CircleProcess"/>
-    <dgm:cxn modelId="{7540018F-E290-4DA4-9426-55BE64DC899F}" type="presOf" srcId="{91B78267-6986-46B4-9949-436283154513}" destId="{374065B0-3FA4-4718-B513-C04FD07FF45F}" srcOrd="1" destOrd="0" presId="urn:microsoft.com/office/officeart/2011/layout/CircleProcess"/>
+    <dgm:cxn modelId="{6B85B16D-A06C-4AAD-9061-211A80E63F4B}" type="presOf" srcId="{ECF94604-7219-4A31-89ED-47BE685F86EC}" destId="{270C3E3F-D9ED-4095-B683-F9B3958FEE65}" srcOrd="0" destOrd="0" presId="urn:microsoft.com/office/officeart/2011/layout/CircleProcess"/>
+    <dgm:cxn modelId="{FD09B200-9F89-4B5B-BAEB-B5FFE920313C}" type="presOf" srcId="{540FF770-8D70-4FA3-BA1E-43DC13469948}" destId="{947EE504-A1CD-497A-881A-D2C5286466D2}" srcOrd="0" destOrd="0" presId="urn:microsoft.com/office/officeart/2011/layout/CircleProcess"/>
+    <dgm:cxn modelId="{979FE978-F8EC-496D-B4AC-1A6265283A0F}" type="presOf" srcId="{540FF770-8D70-4FA3-BA1E-43DC13469948}" destId="{2AEF1029-0B5D-46A4-9670-D2463BCA160A}" srcOrd="1" destOrd="0" presId="urn:microsoft.com/office/officeart/2011/layout/CircleProcess"/>
     <dgm:cxn modelId="{6B21EF19-DA6D-4926-80B3-D1EA857EC214}" srcId="{AE195EC3-560B-4D1B-919C-CDFE78D5B453}" destId="{B9DCC618-5415-4959-982E-9B0807B6F55C}" srcOrd="1" destOrd="0" parTransId="{FE7DCA97-F041-43F8-B61F-AC9FA3336401}" sibTransId="{1E186A6F-FF06-45CC-992B-D513F6559600}"/>
-    <dgm:cxn modelId="{B0F10734-EE5C-453A-90FE-8A56041FF1D2}" type="presOf" srcId="{4176C6FC-0BBE-456B-B9D3-9484E260E7FB}" destId="{17DCA5D8-4421-4AFE-844B-9F3D58B265F1}" srcOrd="1" destOrd="0" presId="urn:microsoft.com/office/officeart/2011/layout/CircleProcess"/>
     <dgm:cxn modelId="{9AA7C7FD-57CA-4BBD-AADC-858638FAD3E7}" srcId="{AE195EC3-560B-4D1B-919C-CDFE78D5B453}" destId="{D82223C2-57E4-42C5-89A2-02A796FB2558}" srcOrd="0" destOrd="0" parTransId="{60780B28-C119-4C3E-92AC-3BA4B7324413}" sibTransId="{1F18DC56-5A48-4B9D-BDE5-54816EC74F2D}"/>
-    <dgm:cxn modelId="{FDDC6611-AE33-484D-87A0-F2B4DFF36925}" type="presOf" srcId="{540FF770-8D70-4FA3-BA1E-43DC13469948}" destId="{947EE504-A1CD-497A-881A-D2C5286466D2}" srcOrd="0" destOrd="0" presId="urn:microsoft.com/office/officeart/2011/layout/CircleProcess"/>
-    <dgm:cxn modelId="{5ECC92E0-0CB8-49B4-B707-BC2A9E42A688}" type="presOf" srcId="{91B78267-6986-46B4-9949-436283154513}" destId="{63B730A2-496B-4F38-9C4C-00E43514F2AA}" srcOrd="0" destOrd="0" presId="urn:microsoft.com/office/officeart/2011/layout/CircleProcess"/>
-    <dgm:cxn modelId="{56DAB840-CFFA-499C-94B1-EC3C08721EB2}" type="presParOf" srcId="{DA1020BA-D60F-44D0-9B23-44599877D7F2}" destId="{56DC6246-6C7B-4653-BE44-A8B674344040}" srcOrd="0" destOrd="0" presId="urn:microsoft.com/office/officeart/2011/layout/CircleProcess"/>
-    <dgm:cxn modelId="{6BE48624-0DDC-4737-87FF-E60B702A2D9F}" type="presParOf" srcId="{56DC6246-6C7B-4653-BE44-A8B674344040}" destId="{5375D82E-4381-4524-A87D-9FE4B08E4D9C}" srcOrd="0" destOrd="0" presId="urn:microsoft.com/office/officeart/2011/layout/CircleProcess"/>
-    <dgm:cxn modelId="{DABEBBA4-81C7-4F98-84F5-62CF1F346B62}" type="presParOf" srcId="{DA1020BA-D60F-44D0-9B23-44599877D7F2}" destId="{8FA2ECDB-31E4-4D79-AF3F-AF12C2777E3C}" srcOrd="1" destOrd="0" presId="urn:microsoft.com/office/officeart/2011/layout/CircleProcess"/>
-    <dgm:cxn modelId="{3D6EAF0E-2336-4EFA-A18F-09876DA4C341}" type="presParOf" srcId="{8FA2ECDB-31E4-4D79-AF3F-AF12C2777E3C}" destId="{650FAF3C-7695-4CB4-975E-287F28757BB5}" srcOrd="0" destOrd="0" presId="urn:microsoft.com/office/officeart/2011/layout/CircleProcess"/>
-    <dgm:cxn modelId="{F6271BE3-84B2-49C2-AF36-3DE3E8EE9402}" type="presParOf" srcId="{DA1020BA-D60F-44D0-9B23-44599877D7F2}" destId="{F4581037-D8FC-40E1-B554-7E89A8C6DC20}" srcOrd="2" destOrd="0" presId="urn:microsoft.com/office/officeart/2011/layout/CircleProcess"/>
-    <dgm:cxn modelId="{A86EB76D-9F1D-44B9-91B5-0E132450DA63}" type="presParOf" srcId="{DA1020BA-D60F-44D0-9B23-44599877D7F2}" destId="{17DCA5D8-4421-4AFE-844B-9F3D58B265F1}" srcOrd="3" destOrd="0" presId="urn:microsoft.com/office/officeart/2011/layout/CircleProcess"/>
-    <dgm:cxn modelId="{17DA19C1-4DE4-4F93-B095-9BE17DF0002C}" type="presParOf" srcId="{DA1020BA-D60F-44D0-9B23-44599877D7F2}" destId="{DF9E0A70-20E9-4FCD-8817-2F1AE0EBC125}" srcOrd="4" destOrd="0" presId="urn:microsoft.com/office/officeart/2011/layout/CircleProcess"/>
-    <dgm:cxn modelId="{11B1D345-008B-456B-A4F5-28A2E2EF53E6}" type="presParOf" srcId="{DF9E0A70-20E9-4FCD-8817-2F1AE0EBC125}" destId="{0B3EE28D-761F-4BB1-81EC-7A3EC42F00E2}" srcOrd="0" destOrd="0" presId="urn:microsoft.com/office/officeart/2011/layout/CircleProcess"/>
-    <dgm:cxn modelId="{23B1E6C1-6BB3-4A7E-8A35-1B5E90367ADC}" type="presParOf" srcId="{DA1020BA-D60F-44D0-9B23-44599877D7F2}" destId="{22770A0D-9605-46F2-90D8-6C9EE072258A}" srcOrd="5" destOrd="0" presId="urn:microsoft.com/office/officeart/2011/layout/CircleProcess"/>
-    <dgm:cxn modelId="{89F2360D-3A45-481C-AF27-C7E9873552D8}" type="presParOf" srcId="{22770A0D-9605-46F2-90D8-6C9EE072258A}" destId="{947EE504-A1CD-497A-881A-D2C5286466D2}" srcOrd="0" destOrd="0" presId="urn:microsoft.com/office/officeart/2011/layout/CircleProcess"/>
-    <dgm:cxn modelId="{823AB168-3224-4A87-A1C4-BE9C0CD5FEF5}" type="presParOf" srcId="{DA1020BA-D60F-44D0-9B23-44599877D7F2}" destId="{88D68DFC-15B3-495B-92AA-EECEE3A3FD28}" srcOrd="6" destOrd="0" presId="urn:microsoft.com/office/officeart/2011/layout/CircleProcess"/>
-    <dgm:cxn modelId="{469BAB71-A298-4930-A1CF-C075CE48EDD0}" type="presParOf" srcId="{DA1020BA-D60F-44D0-9B23-44599877D7F2}" destId="{2AEF1029-0B5D-46A4-9670-D2463BCA160A}" srcOrd="7" destOrd="0" presId="urn:microsoft.com/office/officeart/2011/layout/CircleProcess"/>
-    <dgm:cxn modelId="{671BC8A8-9080-4FF6-B4F4-6291F263EF52}" type="presParOf" srcId="{DA1020BA-D60F-44D0-9B23-44599877D7F2}" destId="{8C4FEEE8-7CDD-4D89-BA63-6DC0F4B5265D}" srcOrd="8" destOrd="0" presId="urn:microsoft.com/office/officeart/2011/layout/CircleProcess"/>
-    <dgm:cxn modelId="{E75037E1-DE0F-498E-933E-3A743E01C37B}" type="presParOf" srcId="{8C4FEEE8-7CDD-4D89-BA63-6DC0F4B5265D}" destId="{F8CC7628-7A4F-4B35-B420-B4CC8A9432AF}" srcOrd="0" destOrd="0" presId="urn:microsoft.com/office/officeart/2011/layout/CircleProcess"/>
-    <dgm:cxn modelId="{A4539980-FB3A-46E8-9F65-9334DF60280A}" type="presParOf" srcId="{DA1020BA-D60F-44D0-9B23-44599877D7F2}" destId="{4B9DBA3E-3D44-413C-B113-41AA1A638959}" srcOrd="9" destOrd="0" presId="urn:microsoft.com/office/officeart/2011/layout/CircleProcess"/>
-    <dgm:cxn modelId="{DCCE0589-EE7A-48F2-8425-A87D8A1500FF}" type="presParOf" srcId="{4B9DBA3E-3D44-413C-B113-41AA1A638959}" destId="{63B730A2-496B-4F38-9C4C-00E43514F2AA}" srcOrd="0" destOrd="0" presId="urn:microsoft.com/office/officeart/2011/layout/CircleProcess"/>
-    <dgm:cxn modelId="{CCCC3749-B8C8-4FF2-A026-6B803F60136F}" type="presParOf" srcId="{DA1020BA-D60F-44D0-9B23-44599877D7F2}" destId="{270C3E3F-D9ED-4095-B683-F9B3958FEE65}" srcOrd="10" destOrd="0" presId="urn:microsoft.com/office/officeart/2011/layout/CircleProcess"/>
-    <dgm:cxn modelId="{3F32BCDA-4117-42C0-854B-13A6330BEAC2}" type="presParOf" srcId="{DA1020BA-D60F-44D0-9B23-44599877D7F2}" destId="{374065B0-3FA4-4718-B513-C04FD07FF45F}" srcOrd="11" destOrd="0" presId="urn:microsoft.com/office/officeart/2011/layout/CircleProcess"/>
-    <dgm:cxn modelId="{1AA7B117-9D73-48BE-B8F3-F56CF37F8B14}" type="presParOf" srcId="{DA1020BA-D60F-44D0-9B23-44599877D7F2}" destId="{9C3226BC-9F4F-4F8F-A399-5874091D2761}" srcOrd="12" destOrd="0" presId="urn:microsoft.com/office/officeart/2011/layout/CircleProcess"/>
-    <dgm:cxn modelId="{06F8C249-F088-44D6-9E1D-2328C62227DE}" type="presParOf" srcId="{9C3226BC-9F4F-4F8F-A399-5874091D2761}" destId="{6A1E4A42-93E6-4324-8E1C-B8138693872E}" srcOrd="0" destOrd="0" presId="urn:microsoft.com/office/officeart/2011/layout/CircleProcess"/>
-    <dgm:cxn modelId="{3CC171E1-225F-480A-9BE6-56A92605B66A}" type="presParOf" srcId="{DA1020BA-D60F-44D0-9B23-44599877D7F2}" destId="{2E59B219-1A90-4AC0-B64A-0B4F9CABA952}" srcOrd="13" destOrd="0" presId="urn:microsoft.com/office/officeart/2011/layout/CircleProcess"/>
-    <dgm:cxn modelId="{2F29EC7E-CFB3-4FCC-9DB3-E2CF6D6E6885}" type="presParOf" srcId="{2E59B219-1A90-4AC0-B64A-0B4F9CABA952}" destId="{0A58C365-EA42-4288-9CB1-63C9DB455C19}" srcOrd="0" destOrd="0" presId="urn:microsoft.com/office/officeart/2011/layout/CircleProcess"/>
-    <dgm:cxn modelId="{FC992DD4-41FF-400E-B9EA-1DF82DAC59C5}" type="presParOf" srcId="{DA1020BA-D60F-44D0-9B23-44599877D7F2}" destId="{C2CA6353-3070-4B28-8DA1-84250BC3DB97}" srcOrd="14" destOrd="0" presId="urn:microsoft.com/office/officeart/2011/layout/CircleProcess"/>
-    <dgm:cxn modelId="{13A0A476-C533-4721-BC67-E8F1E4111E85}" type="presParOf" srcId="{DA1020BA-D60F-44D0-9B23-44599877D7F2}" destId="{F685D8AE-0EA7-467A-97E9-EC0D08BC5B05}" srcOrd="15" destOrd="0" presId="urn:microsoft.com/office/officeart/2011/layout/CircleProcess"/>
-    <dgm:cxn modelId="{CCBCBFD8-99DE-451E-B3CA-A2A9250830FF}" type="presParOf" srcId="{DA1020BA-D60F-44D0-9B23-44599877D7F2}" destId="{C315CD24-9D0F-4610-A6E1-843C60F4B564}" srcOrd="16" destOrd="0" presId="urn:microsoft.com/office/officeart/2011/layout/CircleProcess"/>
-    <dgm:cxn modelId="{669F726A-3E78-4402-BBE4-34DE36C96F5B}" type="presParOf" srcId="{C315CD24-9D0F-4610-A6E1-843C60F4B564}" destId="{99566218-6509-40FD-8D2B-CEAEE4BF75EF}" srcOrd="0" destOrd="0" presId="urn:microsoft.com/office/officeart/2011/layout/CircleProcess"/>
-    <dgm:cxn modelId="{398EC6AA-3CE9-43A4-A2D7-B41377917933}" type="presParOf" srcId="{DA1020BA-D60F-44D0-9B23-44599877D7F2}" destId="{C9ECC29E-CD62-49A9-99B1-FA30A8A60AE6}" srcOrd="17" destOrd="0" presId="urn:microsoft.com/office/officeart/2011/layout/CircleProcess"/>
-    <dgm:cxn modelId="{B0E488EB-8BDC-4B0A-8FF6-49FE06FBB9FE}" type="presParOf" srcId="{C9ECC29E-CD62-49A9-99B1-FA30A8A60AE6}" destId="{01AB7474-5490-4ABC-A67E-328486B895C3}" srcOrd="0" destOrd="0" presId="urn:microsoft.com/office/officeart/2011/layout/CircleProcess"/>
-    <dgm:cxn modelId="{ECFC1B66-7AF9-45F5-B498-F34AE0DC89E9}" type="presParOf" srcId="{DA1020BA-D60F-44D0-9B23-44599877D7F2}" destId="{80F09AEE-002F-437B-938B-6907BFC8A914}" srcOrd="18" destOrd="0" presId="urn:microsoft.com/office/officeart/2011/layout/CircleProcess"/>
-    <dgm:cxn modelId="{3C0C462E-3051-4D7D-889B-915006308FB0}" type="presParOf" srcId="{DA1020BA-D60F-44D0-9B23-44599877D7F2}" destId="{69F061DA-50FC-4ED0-BD05-1E351AB7D295}" srcOrd="19" destOrd="0" presId="urn:microsoft.com/office/officeart/2011/layout/CircleProcess"/>
+    <dgm:cxn modelId="{90FB867B-9371-48F8-9EAA-468DB164D578}" type="presParOf" srcId="{DA1020BA-D60F-44D0-9B23-44599877D7F2}" destId="{56DC6246-6C7B-4653-BE44-A8B674344040}" srcOrd="0" destOrd="0" presId="urn:microsoft.com/office/officeart/2011/layout/CircleProcess"/>
+    <dgm:cxn modelId="{366AA2A2-11DF-4F80-9389-496A839B378F}" type="presParOf" srcId="{56DC6246-6C7B-4653-BE44-A8B674344040}" destId="{5375D82E-4381-4524-A87D-9FE4B08E4D9C}" srcOrd="0" destOrd="0" presId="urn:microsoft.com/office/officeart/2011/layout/CircleProcess"/>
+    <dgm:cxn modelId="{0FA3E166-CDE6-4F1B-A9AC-EBD89576FF68}" type="presParOf" srcId="{DA1020BA-D60F-44D0-9B23-44599877D7F2}" destId="{8FA2ECDB-31E4-4D79-AF3F-AF12C2777E3C}" srcOrd="1" destOrd="0" presId="urn:microsoft.com/office/officeart/2011/layout/CircleProcess"/>
+    <dgm:cxn modelId="{A7E5E635-D4DF-4B1C-BF26-2B0BF7AB961D}" type="presParOf" srcId="{8FA2ECDB-31E4-4D79-AF3F-AF12C2777E3C}" destId="{650FAF3C-7695-4CB4-975E-287F28757BB5}" srcOrd="0" destOrd="0" presId="urn:microsoft.com/office/officeart/2011/layout/CircleProcess"/>
+    <dgm:cxn modelId="{1CA2CE23-5876-4916-9327-E59DC2DE4847}" type="presParOf" srcId="{DA1020BA-D60F-44D0-9B23-44599877D7F2}" destId="{F4581037-D8FC-40E1-B554-7E89A8C6DC20}" srcOrd="2" destOrd="0" presId="urn:microsoft.com/office/officeart/2011/layout/CircleProcess"/>
+    <dgm:cxn modelId="{02DB3C11-4CD1-45F3-8100-AC8D678FA68A}" type="presParOf" srcId="{DA1020BA-D60F-44D0-9B23-44599877D7F2}" destId="{17DCA5D8-4421-4AFE-844B-9F3D58B265F1}" srcOrd="3" destOrd="0" presId="urn:microsoft.com/office/officeart/2011/layout/CircleProcess"/>
+    <dgm:cxn modelId="{F1B97C77-A643-42C0-97BD-C941E02E0908}" type="presParOf" srcId="{DA1020BA-D60F-44D0-9B23-44599877D7F2}" destId="{DF9E0A70-20E9-4FCD-8817-2F1AE0EBC125}" srcOrd="4" destOrd="0" presId="urn:microsoft.com/office/officeart/2011/layout/CircleProcess"/>
+    <dgm:cxn modelId="{AB26790F-0965-49D7-9E79-FC7F6F235CF3}" type="presParOf" srcId="{DF9E0A70-20E9-4FCD-8817-2F1AE0EBC125}" destId="{0B3EE28D-761F-4BB1-81EC-7A3EC42F00E2}" srcOrd="0" destOrd="0" presId="urn:microsoft.com/office/officeart/2011/layout/CircleProcess"/>
+    <dgm:cxn modelId="{5EA92E23-E767-404E-B40D-A39E9A8B3559}" type="presParOf" srcId="{DA1020BA-D60F-44D0-9B23-44599877D7F2}" destId="{22770A0D-9605-46F2-90D8-6C9EE072258A}" srcOrd="5" destOrd="0" presId="urn:microsoft.com/office/officeart/2011/layout/CircleProcess"/>
+    <dgm:cxn modelId="{4E006CCB-4A63-43D4-AB6C-9729F6C0E9FA}" type="presParOf" srcId="{22770A0D-9605-46F2-90D8-6C9EE072258A}" destId="{947EE504-A1CD-497A-881A-D2C5286466D2}" srcOrd="0" destOrd="0" presId="urn:microsoft.com/office/officeart/2011/layout/CircleProcess"/>
+    <dgm:cxn modelId="{1166E809-B920-4ACA-8DE1-4A1D6ACD7B3B}" type="presParOf" srcId="{DA1020BA-D60F-44D0-9B23-44599877D7F2}" destId="{88D68DFC-15B3-495B-92AA-EECEE3A3FD28}" srcOrd="6" destOrd="0" presId="urn:microsoft.com/office/officeart/2011/layout/CircleProcess"/>
+    <dgm:cxn modelId="{B16022AA-793D-4B71-AF85-53B4137CC22E}" type="presParOf" srcId="{DA1020BA-D60F-44D0-9B23-44599877D7F2}" destId="{2AEF1029-0B5D-46A4-9670-D2463BCA160A}" srcOrd="7" destOrd="0" presId="urn:microsoft.com/office/officeart/2011/layout/CircleProcess"/>
+    <dgm:cxn modelId="{A24534C6-96CB-4AFC-94F7-42FB0AE94E1E}" type="presParOf" srcId="{DA1020BA-D60F-44D0-9B23-44599877D7F2}" destId="{8C4FEEE8-7CDD-4D89-BA63-6DC0F4B5265D}" srcOrd="8" destOrd="0" presId="urn:microsoft.com/office/officeart/2011/layout/CircleProcess"/>
+    <dgm:cxn modelId="{340B42AD-2527-4D41-9194-12FADBC5B3A2}" type="presParOf" srcId="{8C4FEEE8-7CDD-4D89-BA63-6DC0F4B5265D}" destId="{F8CC7628-7A4F-4B35-B420-B4CC8A9432AF}" srcOrd="0" destOrd="0" presId="urn:microsoft.com/office/officeart/2011/layout/CircleProcess"/>
+    <dgm:cxn modelId="{65B3A500-98AC-4535-8AB2-D20D50E8086D}" type="presParOf" srcId="{DA1020BA-D60F-44D0-9B23-44599877D7F2}" destId="{4B9DBA3E-3D44-413C-B113-41AA1A638959}" srcOrd="9" destOrd="0" presId="urn:microsoft.com/office/officeart/2011/layout/CircleProcess"/>
+    <dgm:cxn modelId="{3B7D6C0A-1795-4118-90F5-57290FC80299}" type="presParOf" srcId="{4B9DBA3E-3D44-413C-B113-41AA1A638959}" destId="{63B730A2-496B-4F38-9C4C-00E43514F2AA}" srcOrd="0" destOrd="0" presId="urn:microsoft.com/office/officeart/2011/layout/CircleProcess"/>
+    <dgm:cxn modelId="{95E308DD-1D8F-4A21-AAF9-0CC06EF66113}" type="presParOf" srcId="{DA1020BA-D60F-44D0-9B23-44599877D7F2}" destId="{270C3E3F-D9ED-4095-B683-F9B3958FEE65}" srcOrd="10" destOrd="0" presId="urn:microsoft.com/office/officeart/2011/layout/CircleProcess"/>
+    <dgm:cxn modelId="{5738DB42-27C9-4036-9BF6-081E8F3E66A3}" type="presParOf" srcId="{DA1020BA-D60F-44D0-9B23-44599877D7F2}" destId="{374065B0-3FA4-4718-B513-C04FD07FF45F}" srcOrd="11" destOrd="0" presId="urn:microsoft.com/office/officeart/2011/layout/CircleProcess"/>
+    <dgm:cxn modelId="{5DE5563D-8331-4F5B-973F-3587EB070B83}" type="presParOf" srcId="{DA1020BA-D60F-44D0-9B23-44599877D7F2}" destId="{9C3226BC-9F4F-4F8F-A399-5874091D2761}" srcOrd="12" destOrd="0" presId="urn:microsoft.com/office/officeart/2011/layout/CircleProcess"/>
+    <dgm:cxn modelId="{2BDFD524-195A-4D67-91CE-6640429892ED}" type="presParOf" srcId="{9C3226BC-9F4F-4F8F-A399-5874091D2761}" destId="{6A1E4A42-93E6-4324-8E1C-B8138693872E}" srcOrd="0" destOrd="0" presId="urn:microsoft.com/office/officeart/2011/layout/CircleProcess"/>
+    <dgm:cxn modelId="{214A1493-F0B0-4C74-BCF2-ED176A101CFE}" type="presParOf" srcId="{DA1020BA-D60F-44D0-9B23-44599877D7F2}" destId="{2E59B219-1A90-4AC0-B64A-0B4F9CABA952}" srcOrd="13" destOrd="0" presId="urn:microsoft.com/office/officeart/2011/layout/CircleProcess"/>
+    <dgm:cxn modelId="{47F45717-AB2B-4195-AB2F-0C9D73295D1A}" type="presParOf" srcId="{2E59B219-1A90-4AC0-B64A-0B4F9CABA952}" destId="{0A58C365-EA42-4288-9CB1-63C9DB455C19}" srcOrd="0" destOrd="0" presId="urn:microsoft.com/office/officeart/2011/layout/CircleProcess"/>
+    <dgm:cxn modelId="{B98C301F-F806-4885-A88A-8FA1FD61392B}" type="presParOf" srcId="{DA1020BA-D60F-44D0-9B23-44599877D7F2}" destId="{C2CA6353-3070-4B28-8DA1-84250BC3DB97}" srcOrd="14" destOrd="0" presId="urn:microsoft.com/office/officeart/2011/layout/CircleProcess"/>
+    <dgm:cxn modelId="{A3A81864-0014-4BD1-AF60-4E6A04E7868B}" type="presParOf" srcId="{DA1020BA-D60F-44D0-9B23-44599877D7F2}" destId="{F685D8AE-0EA7-467A-97E9-EC0D08BC5B05}" srcOrd="15" destOrd="0" presId="urn:microsoft.com/office/officeart/2011/layout/CircleProcess"/>
+    <dgm:cxn modelId="{D7DE2E59-67E7-45E5-8C9D-C7D70D4DD01A}" type="presParOf" srcId="{DA1020BA-D60F-44D0-9B23-44599877D7F2}" destId="{C315CD24-9D0F-4610-A6E1-843C60F4B564}" srcOrd="16" destOrd="0" presId="urn:microsoft.com/office/officeart/2011/layout/CircleProcess"/>
+    <dgm:cxn modelId="{938630F4-B37B-4BD2-A20A-29531AB9BC86}" type="presParOf" srcId="{C315CD24-9D0F-4610-A6E1-843C60F4B564}" destId="{99566218-6509-40FD-8D2B-CEAEE4BF75EF}" srcOrd="0" destOrd="0" presId="urn:microsoft.com/office/officeart/2011/layout/CircleProcess"/>
+    <dgm:cxn modelId="{975C9E4F-5EB0-47FF-AED3-49C1AB7EFCD1}" type="presParOf" srcId="{DA1020BA-D60F-44D0-9B23-44599877D7F2}" destId="{C9ECC29E-CD62-49A9-99B1-FA30A8A60AE6}" srcOrd="17" destOrd="0" presId="urn:microsoft.com/office/officeart/2011/layout/CircleProcess"/>
+    <dgm:cxn modelId="{76EA27F7-BE4D-4531-9C6A-DFC2A96274A7}" type="presParOf" srcId="{C9ECC29E-CD62-49A9-99B1-FA30A8A60AE6}" destId="{01AB7474-5490-4ABC-A67E-328486B895C3}" srcOrd="0" destOrd="0" presId="urn:microsoft.com/office/officeart/2011/layout/CircleProcess"/>
+    <dgm:cxn modelId="{99AFA15B-B1C7-4998-B041-64D6B7A807D3}" type="presParOf" srcId="{DA1020BA-D60F-44D0-9B23-44599877D7F2}" destId="{80F09AEE-002F-437B-938B-6907BFC8A914}" srcOrd="18" destOrd="0" presId="urn:microsoft.com/office/officeart/2011/layout/CircleProcess"/>
+    <dgm:cxn modelId="{9FA71881-1190-4BA0-BEFD-1732C580E38A}" type="presParOf" srcId="{DA1020BA-D60F-44D0-9B23-44599877D7F2}" destId="{69F061DA-50FC-4ED0-BD05-1E351AB7D295}" srcOrd="19" destOrd="0" presId="urn:microsoft.com/office/officeart/2011/layout/CircleProcess"/>
   </dgm:cxnLst>
   <dgm:bg/>
   <dgm:whole/>
@@ -30703,11 +30748,12 @@
 </file>
 
 <file path=customXml/item1.xml><?xml version="1.0" encoding="utf-8"?>
-<p:properties xmlns:p="http://schemas.microsoft.com/office/2006/metadata/properties" xmlns:xsi="http://www.w3.org/2001/XMLSchema-instance" xmlns:pc="http://schemas.microsoft.com/office/infopath/2007/PartnerControls">
-  <documentManagement>
-    <PM xmlns="c716950e-a388-4260-88fa-5cb9be600f5e" xsi:nil="true"/>
-  </documentManagement>
-</p:properties>
+<?mso-contentType ?>
+<FormTemplates xmlns="http://schemas.microsoft.com/sharepoint/v3/contenttype/forms">
+  <Display>DocumentLibraryForm</Display>
+  <Edit>DocumentLibraryForm</Edit>
+  <New>DocumentLibraryForm</New>
+</FormTemplates>
 </file>
 
 <file path=customXml/item2.xml><?xml version="1.0" encoding="utf-8"?>
@@ -30839,12 +30885,11 @@
 </file>
 
 <file path=customXml/item3.xml><?xml version="1.0" encoding="utf-8"?>
-<?mso-contentType ?>
-<FormTemplates xmlns="http://schemas.microsoft.com/sharepoint/v3/contenttype/forms">
-  <Display>DocumentLibraryForm</Display>
-  <Edit>DocumentLibraryForm</Edit>
-  <New>DocumentLibraryForm</New>
-</FormTemplates>
+<p:properties xmlns:p="http://schemas.microsoft.com/office/2006/metadata/properties" xmlns:xsi="http://www.w3.org/2001/XMLSchema-instance" xmlns:pc="http://schemas.microsoft.com/office/infopath/2007/PartnerControls">
+  <documentManagement>
+    <PM xmlns="c716950e-a388-4260-88fa-5cb9be600f5e" xsi:nil="true"/>
+  </documentManagement>
+</p:properties>
 </file>
 
 <file path=customXml/item4.xml><?xml version="1.0" encoding="utf-8"?>
@@ -30852,11 +30897,9 @@
 </file>
 
 <file path=customXml/itemProps1.xml><?xml version="1.0" encoding="utf-8"?>
-<ds:datastoreItem xmlns:ds="http://schemas.openxmlformats.org/officeDocument/2006/customXml" ds:itemID="{4BDE579F-A405-46A2-868C-85AC95A02062}">
+<ds:datastoreItem xmlns:ds="http://schemas.openxmlformats.org/officeDocument/2006/customXml" ds:itemID="{CB27D812-7DD4-4B52-A9B3-6531C3B3FBCD}">
   <ds:schemaRefs>
-    <ds:schemaRef ds:uri="http://schemas.microsoft.com/office/2006/metadata/properties"/>
-    <ds:schemaRef ds:uri="http://schemas.microsoft.com/office/infopath/2007/PartnerControls"/>
-    <ds:schemaRef ds:uri="c716950e-a388-4260-88fa-5cb9be600f5e"/>
+    <ds:schemaRef ds:uri="http://schemas.microsoft.com/sharepoint/v3/contenttype/forms"/>
   </ds:schemaRefs>
 </ds:datastoreItem>
 </file>
@@ -30880,15 +30923,17 @@
 </file>
 
 <file path=customXml/itemProps3.xml><?xml version="1.0" encoding="utf-8"?>
-<ds:datastoreItem xmlns:ds="http://schemas.openxmlformats.org/officeDocument/2006/customXml" ds:itemID="{CB27D812-7DD4-4B52-A9B3-6531C3B3FBCD}">
+<ds:datastoreItem xmlns:ds="http://schemas.openxmlformats.org/officeDocument/2006/customXml" ds:itemID="{4BDE579F-A405-46A2-868C-85AC95A02062}">
   <ds:schemaRefs>
-    <ds:schemaRef ds:uri="http://schemas.microsoft.com/sharepoint/v3/contenttype/forms"/>
+    <ds:schemaRef ds:uri="http://schemas.microsoft.com/office/2006/metadata/properties"/>
+    <ds:schemaRef ds:uri="http://schemas.microsoft.com/office/infopath/2007/PartnerControls"/>
+    <ds:schemaRef ds:uri="c716950e-a388-4260-88fa-5cb9be600f5e"/>
   </ds:schemaRefs>
 </ds:datastoreItem>
 </file>
 
 <file path=customXml/itemProps4.xml><?xml version="1.0" encoding="utf-8"?>
-<ds:datastoreItem xmlns:ds="http://schemas.openxmlformats.org/officeDocument/2006/customXml" ds:itemID="{32B043DE-20E5-4358-B99B-D258DEB9EAC7}">
+<ds:datastoreItem xmlns:ds="http://schemas.openxmlformats.org/officeDocument/2006/customXml" ds:itemID="{440399AE-75C7-4518-9D9F-A9CC363F4ECA}">
   <ds:schemaRefs>
     <ds:schemaRef ds:uri="http://schemas.openxmlformats.org/officeDocument/2006/bibliography"/>
   </ds:schemaRefs>

</xml_diff>

<commit_message>
Small change to the event notification details
</commit_message>
<xml_diff>
--- a/docs/Azure Store Resource Provider API Contract 10122012.docx
+++ b/docs/Azure Store Resource Provider API Contract 10122012.docx
@@ -2288,23 +2288,7 @@
         <w:pStyle w:val="Note"/>
       </w:pPr>
       <w:r>
-        <w:t xml:space="preserve">Throughout this document, we will use example of a fictitious </w:t>
-      </w:r>
-      <w:proofErr w:type="spellStart"/>
-      <w:r>
-        <w:t>Contoso</w:t>
-      </w:r>
-      <w:proofErr w:type="spellEnd"/>
-      <w:r>
-        <w:t xml:space="preserve"> Corporation, which sells a cloud database service known as </w:t>
-      </w:r>
-      <w:proofErr w:type="spellStart"/>
-      <w:r>
-        <w:t>ContosoDB</w:t>
-      </w:r>
-      <w:proofErr w:type="spellEnd"/>
-      <w:r>
-        <w:t xml:space="preserve"> through the Azure Store.</w:t>
+        <w:t>Throughout this document, we will use example of a fictitious Contoso Corporation, which sells a cloud database service known as ContosoDB through the Azure Store.</w:t>
       </w:r>
     </w:p>
     <w:p>
@@ -2450,15 +2434,7 @@
         <w:t xml:space="preserve">In the </w:t>
       </w:r>
       <w:r>
-        <w:t xml:space="preserve">first release, the Azure Store only supports prepaid price tiers. For example, </w:t>
-      </w:r>
-      <w:proofErr w:type="spellStart"/>
-      <w:r>
-        <w:t>Contoso</w:t>
-      </w:r>
-      <w:proofErr w:type="spellEnd"/>
-      <w:r>
-        <w:t xml:space="preserve"> can define three plans: Free ($0.00), Silver ($9.99) and Gold ($29.99). Each plan is paid per month by the user, and there is no proration. </w:t>
+        <w:t xml:space="preserve">first release, the Azure Store only supports prepaid price tiers. For example, Contoso can define three plans: Free ($0.00), Silver ($9.99) and Gold ($29.99). Each plan is paid per month by the user, and there is no proration. </w:t>
       </w:r>
     </w:p>
     <w:p>
@@ -2773,23 +2749,7 @@
         <w:t xml:space="preserve">subscription </w:t>
       </w:r>
       <w:r>
-        <w:t xml:space="preserve">on Azure. She purchases a </w:t>
-      </w:r>
-      <w:proofErr w:type="spellStart"/>
-      <w:r>
-        <w:t>ContosoDB</w:t>
-      </w:r>
-      <w:proofErr w:type="spellEnd"/>
-      <w:r>
-        <w:t xml:space="preserve"> from the Azure Store UI. The </w:t>
-      </w:r>
-      <w:proofErr w:type="spellStart"/>
-      <w:r>
-        <w:t>Contoso</w:t>
-      </w:r>
-      <w:proofErr w:type="spellEnd"/>
-      <w:r>
-        <w:t xml:space="preserve"> </w:t>
+        <w:t xml:space="preserve">on Azure. She purchases a ContosoDB from the Azure Store UI. The Contoso </w:t>
       </w:r>
       <w:r>
         <w:rPr>
@@ -2798,15 +2758,7 @@
         <w:t>Resource Provider</w:t>
       </w:r>
       <w:r>
-        <w:t xml:space="preserve"> receives a set of requests, which it responds to by creating a </w:t>
-      </w:r>
-      <w:proofErr w:type="spellStart"/>
-      <w:r>
-        <w:t>ContosoDB</w:t>
-      </w:r>
-      <w:proofErr w:type="spellEnd"/>
-      <w:r>
-        <w:t xml:space="preserve"> </w:t>
+        <w:t xml:space="preserve"> receives a set of requests, which it responds to by creating a ContosoDB </w:t>
       </w:r>
       <w:r>
         <w:rPr>
@@ -2815,15 +2767,7 @@
         <w:t>resource</w:t>
       </w:r>
       <w:r>
-        <w:t xml:space="preserve">, which is an instance of the </w:t>
-      </w:r>
-      <w:proofErr w:type="spellStart"/>
-      <w:r>
-        <w:t>ContosoDB</w:t>
-      </w:r>
-      <w:proofErr w:type="spellEnd"/>
-      <w:r>
-        <w:t xml:space="preserve"> </w:t>
+        <w:t xml:space="preserve">, which is an instance of the ContosoDB </w:t>
       </w:r>
       <w:r>
         <w:rPr>
@@ -2850,15 +2794,7 @@
         <w:t>Cloud Service</w:t>
       </w:r>
       <w:r>
-        <w:t xml:space="preserve">. </w:t>
-      </w:r>
-      <w:proofErr w:type="spellStart"/>
-      <w:r>
-        <w:t>Contoso</w:t>
-      </w:r>
-      <w:proofErr w:type="spellEnd"/>
-      <w:r>
-        <w:t xml:space="preserve"> </w:t>
+        <w:t xml:space="preserve">. Contoso </w:t>
       </w:r>
       <w:r>
         <w:rPr>
@@ -2867,15 +2803,7 @@
         <w:t>Resource Provider</w:t>
       </w:r>
       <w:r>
-        <w:t xml:space="preserve"> might have other resource types like </w:t>
-      </w:r>
-      <w:proofErr w:type="spellStart"/>
-      <w:r>
-        <w:t>ContosoQueue</w:t>
-      </w:r>
-      <w:proofErr w:type="spellEnd"/>
-      <w:r>
-        <w:t xml:space="preserve"> which the user can also provision.</w:t>
+        <w:t xml:space="preserve"> might have other resource types like ContosoQueue which the user can also provision.</w:t>
       </w:r>
     </w:p>
     <w:p>
@@ -2949,15 +2877,7 @@
     </w:p>
     <w:p>
       <w:r>
-        <w:t xml:space="preserve">All resources in Azure are backed by a Resource Provider (RP). An RP has to implement the </w:t>
-      </w:r>
-      <w:proofErr w:type="spellStart"/>
-      <w:r>
-        <w:t>RESTful</w:t>
-      </w:r>
-      <w:proofErr w:type="spellEnd"/>
-      <w:r>
-        <w:t xml:space="preserve"> contract described in this document. Conceptually, an RP is responsible for creating resources of a particular Resource Type.</w:t>
+        <w:t>All resources in Azure are backed by a Resource Provider (RP). An RP has to implement the RESTful contract described in this document. Conceptually, an RP is responsible for creating resources of a particular Resource Type.</w:t>
       </w:r>
     </w:p>
     <w:p>
@@ -2969,15 +2889,7 @@
         <w:t>Intrinsic settings are parameters that control the behavior of the RP, and they can be versioned independently and transparently by the RP. For example, an RP that has a database Resource Type may have three intrinsic settings: Database Name, Username and Password.</w:t>
       </w:r>
       <w:r>
-        <w:t xml:space="preserve"> Going forward they may have a new version which supports </w:t>
-      </w:r>
-      <w:proofErr w:type="spellStart"/>
-      <w:r>
-        <w:t>connection_urls</w:t>
-      </w:r>
-      <w:proofErr w:type="spellEnd"/>
-      <w:r>
-        <w:t>. Using versions they can manage multiple resources in Azure with different versions having different intrinsic settings.</w:t>
+        <w:t xml:space="preserve"> Going forward they may have a new version which supports connection_urls. Using versions they can manage multiple resources in Azure with different versions having different intrinsic settings.</w:t>
       </w:r>
       <w:r>
         <w:t xml:space="preserve"> </w:t>
@@ -3011,15 +2923,7 @@
     </w:p>
     <w:p>
       <w:r>
-        <w:t xml:space="preserve">A single resource provider may expose several logical units of functionality, each of which may be instantiated separately. Each such unit is called a Resource Type. For example, </w:t>
-      </w:r>
-      <w:proofErr w:type="gramStart"/>
-      <w:r>
-        <w:t>a data</w:t>
-      </w:r>
-      <w:proofErr w:type="gramEnd"/>
-      <w:r>
-        <w:t xml:space="preserve"> storage RP might expose a structured storage Resource Type and another unstructured storage Resource Type. The customer can pick between the two kinds of storage by instantiating the appropriate Resource Type.</w:t>
+        <w:t>A single resource provider may expose several logical units of functionality, each of which may be instantiated separately. Each such unit is called a Resource Type. For example, a data storage RP might expose a structured storage Resource Type and another unstructured storage Resource Type. The customer can pick between the two kinds of storage by instantiating the appropriate Resource Type.</w:t>
       </w:r>
     </w:p>
     <w:p>
@@ -3337,15 +3241,7 @@
         <w:pStyle w:val="NoSpacing"/>
       </w:pPr>
       <w:r>
-        <w:t xml:space="preserve">RPs </w:t>
-      </w:r>
-      <w:proofErr w:type="gramStart"/>
-      <w:r>
-        <w:t>receive</w:t>
-      </w:r>
-      <w:proofErr w:type="gramEnd"/>
-      <w:r>
-        <w:t xml:space="preserve"> notifications regarding subscriptions that have been enabled to use that provider. These notifications are generated as a subscription goes through its lifecycle.</w:t>
+        <w:t>RPs receive notifications regarding subscriptions that have been enabled to use that provider. These notifications are generated as a subscription goes through its lifecycle.</w:t>
       </w:r>
     </w:p>
     <w:p>
@@ -3482,23 +3378,7 @@
               <w:cnfStyle w:val="000000100000" w:firstRow="0" w:lastRow="0" w:firstColumn="0" w:lastColumn="0" w:oddVBand="0" w:evenVBand="0" w:oddHBand="1" w:evenHBand="0" w:firstRowFirstColumn="0" w:firstRowLastColumn="0" w:lastRowFirstColumn="0" w:lastRowLastColumn="0"/>
             </w:pPr>
             <w:r>
-              <w:t xml:space="preserve">The registered event will also carry the Email address of the logged in user and the </w:t>
-            </w:r>
-            <w:proofErr w:type="spellStart"/>
-            <w:r>
-              <w:t>OptIn</w:t>
-            </w:r>
-            <w:proofErr w:type="spellEnd"/>
-            <w:r>
-              <w:t xml:space="preserve"> flag.  The </w:t>
-            </w:r>
-            <w:proofErr w:type="spellStart"/>
-            <w:r>
-              <w:t>OptIn</w:t>
-            </w:r>
-            <w:proofErr w:type="spellEnd"/>
-            <w:r>
-              <w:t xml:space="preserve"> flag will let you know if the user has chosen to accept promotional emails from you or not.</w:t>
+              <w:t>The registered event will also carry the Email address of the logged in user and the OptIn flag.  The OptIn flag will let you know if the user has chosen to accept promotional emails from you or not.</w:t>
             </w:r>
           </w:p>
           <w:p>
@@ -3553,13 +3433,8 @@
               <w:pStyle w:val="NoSpacing"/>
               <w:cnfStyle w:val="000000100000" w:firstRow="0" w:lastRow="0" w:firstColumn="0" w:lastColumn="0" w:oddVBand="0" w:evenVBand="0" w:oddHBand="1" w:evenHBand="0" w:firstRowFirstColumn="0" w:firstRowLastColumn="0" w:lastRowFirstColumn="0" w:lastRowLastColumn="0"/>
             </w:pPr>
-            <w:proofErr w:type="spellStart"/>
-            <w:r>
-              <w:t>Contoso</w:t>
-            </w:r>
-            <w:proofErr w:type="spellEnd"/>
-            <w:r>
-              <w:t xml:space="preserve"> Corp.’s RP will make an entry in a table, recording that Subscription ID </w:t>
+            <w:r>
+              <w:t xml:space="preserve">Contoso Corp.’s RP will make an entry in a table, recording that Subscription ID </w:t>
             </w:r>
             <w:r>
               <w:rPr>
@@ -3571,15 +3446,7 @@
               <w:t xml:space="preserve"> is entitled to create a particular resource.</w:t>
             </w:r>
             <w:r>
-              <w:t xml:space="preserve">  It will also store the email address and the </w:t>
-            </w:r>
-            <w:proofErr w:type="spellStart"/>
-            <w:r>
-              <w:t>OptIn</w:t>
-            </w:r>
-            <w:proofErr w:type="spellEnd"/>
-            <w:r>
-              <w:t xml:space="preserve"> flag.</w:t>
+              <w:t xml:space="preserve">  It will also store the email address and the OptIn flag.</w:t>
             </w:r>
           </w:p>
         </w:tc>
@@ -3694,13 +3561,8 @@
             <w:pPr>
               <w:cnfStyle w:val="000000010000" w:firstRow="0" w:lastRow="0" w:firstColumn="0" w:lastColumn="0" w:oddVBand="0" w:evenVBand="0" w:oddHBand="0" w:evenHBand="1" w:firstRowFirstColumn="0" w:firstRowLastColumn="0" w:lastRowFirstColumn="0" w:lastRowLastColumn="0"/>
             </w:pPr>
-            <w:proofErr w:type="spellStart"/>
-            <w:r>
-              <w:t>Contoso</w:t>
-            </w:r>
-            <w:proofErr w:type="spellEnd"/>
-            <w:r>
-              <w:t xml:space="preserve"> does not allow management actions on the user’s data at this point, whether through UI or command line.</w:t>
+            <w:r>
+              <w:t>Contoso does not allow management actions on the user’s data at this point, whether through UI or command line.</w:t>
             </w:r>
           </w:p>
           <w:p>
@@ -3725,13 +3587,8 @@
             <w:pPr>
               <w:cnfStyle w:val="000000010000" w:firstRow="0" w:lastRow="0" w:firstColumn="0" w:lastColumn="0" w:oddVBand="0" w:evenVBand="0" w:oddHBand="0" w:evenHBand="1" w:firstRowFirstColumn="0" w:firstRowLastColumn="0" w:lastRowFirstColumn="0" w:lastRowLastColumn="0"/>
             </w:pPr>
-            <w:proofErr w:type="spellStart"/>
-            <w:r>
-              <w:t>Contoso’s</w:t>
-            </w:r>
-            <w:proofErr w:type="spellEnd"/>
-            <w:r>
-              <w:t xml:space="preserve"> RP marks Resource </w:t>
+            <w:r>
+              <w:t xml:space="preserve">Contoso’s RP marks Resource </w:t>
             </w:r>
             <w:r>
               <w:t>Status</w:t>
@@ -4425,23 +4282,7 @@
                 <w:rFonts w:ascii="Courier New" w:hAnsi="Courier New" w:cs="Courier New"/>
                 <w:sz w:val="20"/>
               </w:rPr>
-              <w:t>x-</w:t>
-            </w:r>
-            <w:proofErr w:type="spellStart"/>
-            <w:r>
-              <w:rPr>
-                <w:rFonts w:ascii="Courier New" w:hAnsi="Courier New" w:cs="Courier New"/>
-                <w:sz w:val="20"/>
-              </w:rPr>
-              <w:t>ms</w:t>
-            </w:r>
-            <w:proofErr w:type="spellEnd"/>
-            <w:r>
-              <w:rPr>
-                <w:rFonts w:ascii="Courier New" w:hAnsi="Courier New" w:cs="Courier New"/>
-                <w:sz w:val="20"/>
-              </w:rPr>
-              <w:t>-version</w:t>
+              <w:t>x-ms-version</w:t>
             </w:r>
           </w:p>
         </w:tc>
@@ -4532,7 +4373,6 @@
       <w:pPr>
         <w:pStyle w:val="COnfig"/>
       </w:pPr>
-      <w:proofErr w:type="gramStart"/>
       <w:r>
         <w:t>&lt;?</w:t>
       </w:r>
@@ -4542,7 +4382,6 @@
         </w:rPr>
         <w:t>xml</w:t>
       </w:r>
-      <w:proofErr w:type="gramEnd"/>
       <w:r>
         <w:t xml:space="preserve"> </w:t>
       </w:r>
@@ -4572,14 +4411,12 @@
       <w:r>
         <w:t>&lt;</w:t>
       </w:r>
-      <w:proofErr w:type="spellStart"/>
       <w:r>
         <w:rPr>
           <w:color w:val="A31515"/>
         </w:rPr>
         <w:t>EntityEvent</w:t>
       </w:r>
-      <w:proofErr w:type="spellEnd"/>
       <w:r>
         <w:t>&gt;</w:t>
       </w:r>
@@ -4591,25 +4428,21 @@
       <w:r>
         <w:t xml:space="preserve">  &lt;</w:t>
       </w:r>
-      <w:proofErr w:type="spellStart"/>
       <w:r>
         <w:rPr>
           <w:color w:val="A31515"/>
         </w:rPr>
         <w:t>EventId</w:t>
       </w:r>
-      <w:proofErr w:type="spellEnd"/>
       <w:r>
         <w:t>&gt;766ed3be-11be-4a88-a7c8-ba4286299066&lt;/</w:t>
       </w:r>
-      <w:proofErr w:type="spellStart"/>
       <w:r>
         <w:rPr>
           <w:color w:val="A31515"/>
         </w:rPr>
         <w:t>EventId</w:t>
       </w:r>
-      <w:proofErr w:type="spellEnd"/>
       <w:r>
         <w:t>&gt;</w:t>
       </w:r>
@@ -4621,25 +4454,21 @@
       <w:r>
         <w:t xml:space="preserve">  &lt;</w:t>
       </w:r>
-      <w:proofErr w:type="spellStart"/>
       <w:r>
         <w:rPr>
           <w:color w:val="A31515"/>
         </w:rPr>
         <w:t>EntityType</w:t>
       </w:r>
-      <w:proofErr w:type="spellEnd"/>
       <w:r>
         <w:t>&gt;Subscription&lt;/</w:t>
       </w:r>
-      <w:proofErr w:type="spellStart"/>
       <w:r>
         <w:rPr>
           <w:color w:val="A31515"/>
         </w:rPr>
         <w:t>EntityType</w:t>
       </w:r>
-      <w:proofErr w:type="spellEnd"/>
       <w:r>
         <w:t>&gt;</w:t>
       </w:r>
@@ -4651,25 +4480,21 @@
       <w:r>
         <w:t xml:space="preserve">  &lt;</w:t>
       </w:r>
-      <w:proofErr w:type="spellStart"/>
       <w:r>
         <w:rPr>
           <w:color w:val="A31515"/>
         </w:rPr>
         <w:t>EntityState</w:t>
       </w:r>
-      <w:proofErr w:type="spellEnd"/>
       <w:r>
         <w:t>&gt;Registered&lt;/</w:t>
       </w:r>
-      <w:proofErr w:type="spellStart"/>
       <w:r>
         <w:rPr>
           <w:color w:val="A31515"/>
         </w:rPr>
         <w:t>EntityState</w:t>
       </w:r>
-      <w:proofErr w:type="spellEnd"/>
       <w:r>
         <w:t>&gt;</w:t>
       </w:r>
@@ -4681,14 +4506,12 @@
       <w:r>
         <w:t xml:space="preserve">  &lt;</w:t>
       </w:r>
-      <w:proofErr w:type="spellStart"/>
       <w:r>
         <w:rPr>
           <w:color w:val="A31515"/>
         </w:rPr>
         <w:t>EntityId</w:t>
       </w:r>
-      <w:proofErr w:type="spellEnd"/>
       <w:r>
         <w:t>&gt;</w:t>
       </w:r>
@@ -4753,14 +4576,12 @@
       <w:r>
         <w:t xml:space="preserve">  &lt;/</w:t>
       </w:r>
-      <w:proofErr w:type="spellStart"/>
       <w:r>
         <w:rPr>
           <w:color w:val="A31515"/>
         </w:rPr>
         <w:t>EntityId</w:t>
       </w:r>
-      <w:proofErr w:type="spellEnd"/>
       <w:r>
         <w:t>&gt;</w:t>
       </w:r>
@@ -4772,25 +4593,21 @@
       <w:r>
         <w:t xml:space="preserve">  &lt;</w:t>
       </w:r>
-      <w:proofErr w:type="spellStart"/>
       <w:r>
         <w:rPr>
           <w:color w:val="A31515"/>
         </w:rPr>
         <w:t>OperationId</w:t>
       </w:r>
-      <w:proofErr w:type="spellEnd"/>
       <w:r>
         <w:t>&gt;ae9a07ef-2306-40e0-bbe5-2821352a8c4d&lt;/</w:t>
       </w:r>
-      <w:proofErr w:type="spellStart"/>
       <w:r>
         <w:rPr>
           <w:color w:val="A31515"/>
         </w:rPr>
         <w:t>OperationId</w:t>
       </w:r>
-      <w:proofErr w:type="spellEnd"/>
       <w:r>
         <w:t>&gt;</w:t>
       </w:r>
@@ -4819,14 +4636,12 @@
       <w:r>
         <w:t xml:space="preserve">    &lt;</w:t>
       </w:r>
-      <w:proofErr w:type="spellStart"/>
       <w:r>
         <w:rPr>
           <w:color w:val="A31515"/>
         </w:rPr>
         <w:t>EntityProperty</w:t>
       </w:r>
-      <w:proofErr w:type="spellEnd"/>
       <w:r>
         <w:t>&gt;</w:t>
       </w:r>
@@ -4838,33 +4653,21 @@
       <w:r>
         <w:t xml:space="preserve">      &lt;</w:t>
       </w:r>
-      <w:proofErr w:type="spellStart"/>
       <w:r>
         <w:rPr>
           <w:color w:val="A31515"/>
         </w:rPr>
         <w:t>PropertyName</w:t>
       </w:r>
-      <w:proofErr w:type="spellEnd"/>
-      <w:r>
-        <w:t>&gt;</w:t>
-      </w:r>
-      <w:proofErr w:type="spellStart"/>
-      <w:r>
-        <w:t>ResourceType</w:t>
-      </w:r>
-      <w:proofErr w:type="spellEnd"/>
-      <w:r>
-        <w:t>&lt;/</w:t>
-      </w:r>
-      <w:proofErr w:type="spellStart"/>
+      <w:r>
+        <w:t>&gt;ResourceType&lt;/</w:t>
+      </w:r>
       <w:r>
         <w:rPr>
           <w:color w:val="A31515"/>
         </w:rPr>
         <w:t>PropertyName</w:t>
       </w:r>
-      <w:proofErr w:type="spellEnd"/>
       <w:r>
         <w:t>&gt;</w:t>
       </w:r>
@@ -4876,33 +4679,21 @@
       <w:r>
         <w:t xml:space="preserve">      &lt;</w:t>
       </w:r>
-      <w:proofErr w:type="spellStart"/>
       <w:r>
         <w:rPr>
           <w:color w:val="A31515"/>
         </w:rPr>
         <w:t>PropertyValue</w:t>
       </w:r>
-      <w:proofErr w:type="spellEnd"/>
-      <w:r>
-        <w:t>&gt;</w:t>
-      </w:r>
-      <w:proofErr w:type="spellStart"/>
-      <w:r>
-        <w:t>gamify</w:t>
-      </w:r>
-      <w:proofErr w:type="spellEnd"/>
-      <w:r>
-        <w:t>&lt;/</w:t>
-      </w:r>
-      <w:proofErr w:type="spellStart"/>
+      <w:r>
+        <w:t>&gt;gamify&lt;/</w:t>
+      </w:r>
       <w:r>
         <w:rPr>
           <w:color w:val="A31515"/>
         </w:rPr>
         <w:t>PropertyValue</w:t>
       </w:r>
-      <w:proofErr w:type="spellEnd"/>
       <w:r>
         <w:t>&gt;</w:t>
       </w:r>
@@ -4914,14 +4705,12 @@
       <w:r>
         <w:t xml:space="preserve">    &lt;/</w:t>
       </w:r>
-      <w:proofErr w:type="spellStart"/>
       <w:r>
         <w:rPr>
           <w:color w:val="A31515"/>
         </w:rPr>
         <w:t>EntityProperty</w:t>
       </w:r>
-      <w:proofErr w:type="spellEnd"/>
       <w:r>
         <w:t>&gt;</w:t>
       </w:r>
@@ -4933,14 +4722,12 @@
       <w:r>
         <w:t xml:space="preserve">    &lt;</w:t>
       </w:r>
-      <w:proofErr w:type="spellStart"/>
       <w:r>
         <w:rPr>
           <w:color w:val="A31515"/>
         </w:rPr>
         <w:t>EntityProperty</w:t>
       </w:r>
-      <w:proofErr w:type="spellEnd"/>
       <w:r>
         <w:t>&gt;</w:t>
       </w:r>
@@ -4952,33 +4739,21 @@
       <w:r>
         <w:t xml:space="preserve">      &lt;</w:t>
       </w:r>
-      <w:proofErr w:type="spellStart"/>
       <w:r>
         <w:rPr>
           <w:color w:val="A31515"/>
         </w:rPr>
         <w:t>PropertyName</w:t>
       </w:r>
-      <w:proofErr w:type="spellEnd"/>
-      <w:r>
-        <w:t>&gt;</w:t>
-      </w:r>
-      <w:proofErr w:type="spellStart"/>
-      <w:r>
-        <w:t>EMail</w:t>
-      </w:r>
-      <w:proofErr w:type="spellEnd"/>
-      <w:r>
-        <w:t>&lt;/</w:t>
-      </w:r>
-      <w:proofErr w:type="spellStart"/>
+      <w:r>
+        <w:t>&gt;EMail&lt;/</w:t>
+      </w:r>
       <w:r>
         <w:rPr>
           <w:color w:val="A31515"/>
         </w:rPr>
         <w:t>PropertyName</w:t>
       </w:r>
-      <w:proofErr w:type="spellEnd"/>
       <w:r>
         <w:t>&gt;</w:t>
       </w:r>
@@ -4990,25 +4765,21 @@
       <w:r>
         <w:t xml:space="preserve">      &lt;</w:t>
       </w:r>
-      <w:proofErr w:type="spellStart"/>
       <w:r>
         <w:rPr>
           <w:color w:val="A31515"/>
         </w:rPr>
         <w:t>PropertyValue</w:t>
       </w:r>
-      <w:proofErr w:type="spellEnd"/>
       <w:r>
         <w:t>&gt;bharata@live-int.com&lt;/</w:t>
       </w:r>
-      <w:proofErr w:type="spellStart"/>
       <w:r>
         <w:rPr>
           <w:color w:val="A31515"/>
         </w:rPr>
         <w:t>PropertyValue</w:t>
       </w:r>
-      <w:proofErr w:type="spellEnd"/>
       <w:r>
         <w:t>&gt;</w:t>
       </w:r>
@@ -5020,14 +4791,12 @@
       <w:r>
         <w:t xml:space="preserve">    &lt;/</w:t>
       </w:r>
-      <w:proofErr w:type="spellStart"/>
       <w:r>
         <w:rPr>
           <w:color w:val="A31515"/>
         </w:rPr>
         <w:t>EntityProperty</w:t>
       </w:r>
-      <w:proofErr w:type="spellEnd"/>
       <w:r>
         <w:t>&gt;</w:t>
       </w:r>
@@ -5039,14 +4808,12 @@
       <w:r>
         <w:t xml:space="preserve">    &lt;</w:t>
       </w:r>
-      <w:proofErr w:type="spellStart"/>
       <w:r>
         <w:rPr>
           <w:color w:val="A31515"/>
         </w:rPr>
         <w:t>EntityProperty</w:t>
       </w:r>
-      <w:proofErr w:type="spellEnd"/>
       <w:r>
         <w:t>&gt;</w:t>
       </w:r>
@@ -5058,33 +4825,21 @@
       <w:r>
         <w:t xml:space="preserve">      &lt;</w:t>
       </w:r>
-      <w:proofErr w:type="spellStart"/>
       <w:r>
         <w:rPr>
           <w:color w:val="A31515"/>
         </w:rPr>
         <w:t>PropertyName</w:t>
       </w:r>
-      <w:proofErr w:type="spellEnd"/>
-      <w:r>
-        <w:t>&gt;</w:t>
-      </w:r>
-      <w:proofErr w:type="spellStart"/>
-      <w:r>
-        <w:t>OptIn</w:t>
-      </w:r>
-      <w:proofErr w:type="spellEnd"/>
-      <w:r>
-        <w:t>&lt;/</w:t>
-      </w:r>
-      <w:proofErr w:type="spellStart"/>
+      <w:r>
+        <w:t>&gt;OptIn&lt;/</w:t>
+      </w:r>
       <w:r>
         <w:rPr>
           <w:color w:val="A31515"/>
         </w:rPr>
         <w:t>PropertyName</w:t>
       </w:r>
-      <w:proofErr w:type="spellEnd"/>
       <w:r>
         <w:t>&gt;</w:t>
       </w:r>
@@ -5096,25 +4851,21 @@
       <w:r>
         <w:t xml:space="preserve">      &lt;</w:t>
       </w:r>
-      <w:proofErr w:type="spellStart"/>
       <w:r>
         <w:rPr>
           <w:color w:val="A31515"/>
         </w:rPr>
         <w:t>PropertyValue</w:t>
       </w:r>
-      <w:proofErr w:type="spellEnd"/>
       <w:r>
         <w:t>&gt;True&lt;/</w:t>
       </w:r>
-      <w:proofErr w:type="spellStart"/>
       <w:r>
         <w:rPr>
           <w:color w:val="A31515"/>
         </w:rPr>
         <w:t>PropertyValue</w:t>
       </w:r>
-      <w:proofErr w:type="spellEnd"/>
       <w:r>
         <w:t>&gt;</w:t>
       </w:r>
@@ -5126,14 +4877,12 @@
       <w:r>
         <w:t xml:space="preserve">    &lt;/</w:t>
       </w:r>
-      <w:proofErr w:type="spellStart"/>
       <w:r>
         <w:rPr>
           <w:color w:val="A31515"/>
         </w:rPr>
         <w:t>EntityProperty</w:t>
       </w:r>
-      <w:proofErr w:type="spellEnd"/>
       <w:r>
         <w:t>&gt;</w:t>
       </w:r>
@@ -5162,14 +4911,12 @@
       <w:r>
         <w:t>&lt;/</w:t>
       </w:r>
-      <w:proofErr w:type="spellStart"/>
       <w:r>
         <w:rPr>
           <w:color w:val="A31515"/>
         </w:rPr>
         <w:t>EntityEvent</w:t>
       </w:r>
-      <w:proofErr w:type="spellEnd"/>
       <w:r>
         <w:t>&gt;</w:t>
       </w:r>
@@ -5269,11 +5016,9 @@
               <w:keepNext/>
               <w:spacing w:line="276" w:lineRule="auto"/>
             </w:pPr>
-            <w:proofErr w:type="spellStart"/>
             <w:r>
               <w:t>EventID</w:t>
             </w:r>
-            <w:proofErr w:type="spellEnd"/>
           </w:p>
         </w:tc>
         <w:tc>
@@ -5288,15 +5033,7 @@
               <w:spacing w:line="276" w:lineRule="auto"/>
             </w:pPr>
             <w:r>
-              <w:t xml:space="preserve">The </w:t>
-            </w:r>
-            <w:proofErr w:type="spellStart"/>
-            <w:r>
-              <w:t>EventID</w:t>
-            </w:r>
-            <w:proofErr w:type="spellEnd"/>
-            <w:r>
-              <w:t xml:space="preserve"> denotes the Subscription ID for the Azure User that has been authorized to use the Provider.</w:t>
+              <w:t>The EventID denotes the Subscription ID for the Azure User that has been authorized to use the Provider.</w:t>
             </w:r>
           </w:p>
         </w:tc>
@@ -5317,7 +5054,6 @@
                 <w:szCs w:val="20"/>
               </w:rPr>
             </w:pPr>
-            <w:proofErr w:type="spellStart"/>
             <w:r>
               <w:rPr>
                 <w:rFonts w:cstheme="minorHAnsi"/>
@@ -5325,7 +5061,6 @@
               </w:rPr>
               <w:t>EntityType</w:t>
             </w:r>
-            <w:proofErr w:type="spellEnd"/>
           </w:p>
         </w:tc>
         <w:tc>
@@ -5379,7 +5114,6 @@
                 <w:szCs w:val="20"/>
               </w:rPr>
             </w:pPr>
-            <w:proofErr w:type="spellStart"/>
             <w:r>
               <w:rPr>
                 <w:rFonts w:cstheme="minorHAnsi"/>
@@ -5387,7 +5121,6 @@
               </w:rPr>
               <w:t>EntityState</w:t>
             </w:r>
-            <w:proofErr w:type="spellEnd"/>
           </w:p>
         </w:tc>
         <w:tc>
@@ -5451,21 +5184,12 @@
                 <w:szCs w:val="20"/>
               </w:rPr>
             </w:pPr>
-            <w:proofErr w:type="spellStart"/>
             <w:r>
               <w:rPr>
                 <w:rFonts w:cstheme="minorHAnsi"/>
                 <w:szCs w:val="20"/>
               </w:rPr>
-              <w:t>EntityId</w:t>
-            </w:r>
-            <w:proofErr w:type="spellEnd"/>
-            <w:r>
-              <w:rPr>
-                <w:rFonts w:cstheme="minorHAnsi"/>
-                <w:szCs w:val="20"/>
-              </w:rPr>
-              <w:t>/Id</w:t>
+              <w:t>EntityId/Id</w:t>
             </w:r>
           </w:p>
         </w:tc>
@@ -5489,6 +5213,14 @@
               </w:rPr>
               <w:t>Subscription ID</w:t>
             </w:r>
+            <w:r>
+              <w:rPr>
+                <w:rFonts w:cstheme="minorHAnsi"/>
+              </w:rPr>
+              <w:t xml:space="preserve"> – this is the preferred one to use. </w:t>
+            </w:r>
+            <w:bookmarkStart w:id="79" w:name="_GoBack"/>
+            <w:bookmarkEnd w:id="79"/>
           </w:p>
         </w:tc>
       </w:tr>
@@ -5508,21 +5240,12 @@
                 <w:szCs w:val="20"/>
               </w:rPr>
             </w:pPr>
-            <w:proofErr w:type="spellStart"/>
             <w:r>
               <w:rPr>
                 <w:rFonts w:cstheme="minorHAnsi"/>
                 <w:szCs w:val="20"/>
               </w:rPr>
-              <w:t>EntityId</w:t>
-            </w:r>
-            <w:proofErr w:type="spellEnd"/>
-            <w:r>
-              <w:rPr>
-                <w:rFonts w:cstheme="minorHAnsi"/>
-                <w:szCs w:val="20"/>
-              </w:rPr>
-              <w:t>/Created</w:t>
+              <w:t>EntityId/Created</w:t>
             </w:r>
           </w:p>
         </w:tc>
@@ -5565,7 +5288,6 @@
                 <w:szCs w:val="20"/>
               </w:rPr>
             </w:pPr>
-            <w:proofErr w:type="spellStart"/>
             <w:r>
               <w:rPr>
                 <w:rFonts w:cstheme="minorHAnsi"/>
@@ -5573,7 +5295,6 @@
               </w:rPr>
               <w:t>OperationId</w:t>
             </w:r>
-            <w:proofErr w:type="spellEnd"/>
           </w:p>
         </w:tc>
         <w:tc>
@@ -5631,21 +5352,7 @@
               <w:rPr>
                 <w:rFonts w:cstheme="minorHAnsi"/>
               </w:rPr>
-              <w:t xml:space="preserve">. However, all duplicates will have the same </w:t>
-            </w:r>
-            <w:proofErr w:type="spellStart"/>
-            <w:r>
-              <w:rPr>
-                <w:rFonts w:cstheme="minorHAnsi"/>
-              </w:rPr>
-              <w:t>OperationId</w:t>
-            </w:r>
-            <w:proofErr w:type="spellEnd"/>
-            <w:r>
-              <w:rPr>
-                <w:rFonts w:cstheme="minorHAnsi"/>
-              </w:rPr>
-              <w:t xml:space="preserve"> and if the event has been processed the provider should respond with 200 OK. </w:t>
+              <w:t xml:space="preserve">. However, all duplicates will have the same OperationId and if the event has been processed the provider should respond with 200 OK. </w:t>
             </w:r>
           </w:p>
         </w:tc>
@@ -5757,7 +5464,6 @@
                 <w:szCs w:val="20"/>
               </w:rPr>
             </w:pPr>
-            <w:proofErr w:type="spellStart"/>
             <w:r>
               <w:rPr>
                 <w:rFonts w:cstheme="minorHAnsi"/>
@@ -5765,7 +5471,6 @@
               </w:rPr>
               <w:t>OptIn</w:t>
             </w:r>
-            <w:proofErr w:type="spellEnd"/>
           </w:p>
         </w:tc>
         <w:tc>
@@ -5817,33 +5522,7 @@
         <w:autoSpaceDN w:val="0"/>
       </w:pPr>
       <w:r>
-        <w:t xml:space="preserve">The Portal will also have a user interface which will allow a user to change his/her email address as well as decide to </w:t>
-      </w:r>
-      <w:proofErr w:type="spellStart"/>
-      <w:r>
-        <w:t>optin</w:t>
-      </w:r>
-      <w:proofErr w:type="spellEnd"/>
-      <w:r>
-        <w:t xml:space="preserve"> or not.  Every time the user does so, you will get the registered event again.  If you are using the email to create an account, then use the </w:t>
-      </w:r>
-      <w:proofErr w:type="spellStart"/>
-      <w:r>
-        <w:t>subscriptionid</w:t>
-      </w:r>
-      <w:proofErr w:type="spellEnd"/>
-      <w:r>
-        <w:t xml:space="preserve">&lt;passed in the </w:t>
-      </w:r>
-      <w:proofErr w:type="spellStart"/>
-      <w:proofErr w:type="gramStart"/>
-      <w:r>
-        <w:t>url</w:t>
-      </w:r>
-      <w:proofErr w:type="spellEnd"/>
-      <w:proofErr w:type="gramEnd"/>
-      <w:r>
-        <w:t xml:space="preserve"> and entity id&gt; to decide whether you should create a new account or update an existing one.</w:t>
+        <w:t>The Portal will also have a user interface which will allow a user to change his/her email address as well as decide to optin or not.  Every time the user does so, you will get the registered event again.  If you are using the email to create an account, then use the subscriptionid&lt;passed in the url and entity id&gt; to decide whether you should create a new account or update an existing one.</w:t>
       </w:r>
     </w:p>
     <w:p>
@@ -5892,14 +5571,12 @@
       <w:r>
         <w:t xml:space="preserve">if it needs the event to be retransmitted. The one exception to this rule is the </w:t>
       </w:r>
-      <w:proofErr w:type="gramStart"/>
       <w:r>
         <w:rPr>
           <w:i/>
         </w:rPr>
         <w:t>Registered</w:t>
       </w:r>
-      <w:proofErr w:type="gramEnd"/>
       <w:r>
         <w:t xml:space="preserve"> event which must be processed first.</w:t>
       </w:r>
@@ -5928,16 +5605,16 @@
           <w:szCs w:val="26"/>
         </w:rPr>
       </w:pPr>
-      <w:bookmarkStart w:id="79" w:name="_Step_2_–"/>
-      <w:bookmarkStart w:id="80" w:name="_Provisioning_Resources"/>
-      <w:bookmarkStart w:id="81" w:name="_Toc332899837"/>
-      <w:bookmarkStart w:id="82" w:name="_Toc333156632"/>
-      <w:bookmarkStart w:id="83" w:name="_Toc333272431"/>
-      <w:bookmarkStart w:id="84" w:name="_Toc333351096"/>
-      <w:bookmarkStart w:id="85" w:name="_Toc333494362"/>
-      <w:bookmarkStart w:id="86" w:name="_Toc333494672"/>
-      <w:bookmarkEnd w:id="79"/>
+      <w:bookmarkStart w:id="80" w:name="_Step_2_–"/>
+      <w:bookmarkStart w:id="81" w:name="_Provisioning_Resources"/>
+      <w:bookmarkStart w:id="82" w:name="_Toc332899837"/>
+      <w:bookmarkStart w:id="83" w:name="_Toc333156632"/>
+      <w:bookmarkStart w:id="84" w:name="_Toc333272431"/>
+      <w:bookmarkStart w:id="85" w:name="_Toc333351096"/>
+      <w:bookmarkStart w:id="86" w:name="_Toc333494362"/>
+      <w:bookmarkStart w:id="87" w:name="_Toc333494672"/>
       <w:bookmarkEnd w:id="80"/>
+      <w:bookmarkEnd w:id="81"/>
     </w:p>
     <w:p>
       <w:pPr>
@@ -5947,12 +5624,11 @@
           <w:numId w:val="32"/>
         </w:numPr>
       </w:pPr>
-      <w:bookmarkStart w:id="87" w:name="_Toc333501311"/>
-      <w:bookmarkStart w:id="88" w:name="_Toc335863067"/>
+      <w:bookmarkStart w:id="88" w:name="_Toc333501311"/>
+      <w:bookmarkStart w:id="89" w:name="_Toc335863067"/>
       <w:r>
         <w:t>Provisioning Resources</w:t>
       </w:r>
-      <w:bookmarkEnd w:id="81"/>
       <w:bookmarkEnd w:id="82"/>
       <w:bookmarkEnd w:id="83"/>
       <w:bookmarkEnd w:id="84"/>
@@ -5960,6 +5636,7 @@
       <w:bookmarkEnd w:id="86"/>
       <w:bookmarkEnd w:id="87"/>
       <w:bookmarkEnd w:id="88"/>
+      <w:bookmarkEnd w:id="89"/>
       <w:r>
         <w:t xml:space="preserve"> </w:t>
       </w:r>
@@ -6967,7 +6644,6 @@
                 <w:sz w:val="20"/>
               </w:rPr>
             </w:pPr>
-            <w:proofErr w:type="spellStart"/>
             <w:r>
               <w:rPr>
                 <w:rFonts w:ascii="Courier New" w:hAnsi="Courier New" w:cs="Courier New"/>
@@ -6975,7 +6651,6 @@
               </w:rPr>
               <w:t>subscriptionId</w:t>
             </w:r>
-            <w:proofErr w:type="spellEnd"/>
           </w:p>
         </w:tc>
         <w:tc>
@@ -7003,15 +6678,7 @@
               <w:spacing w:after="0" w:line="240" w:lineRule="auto"/>
             </w:pPr>
             <w:r>
-              <w:t xml:space="preserve">The </w:t>
-            </w:r>
-            <w:proofErr w:type="spellStart"/>
-            <w:r>
-              <w:t>subscriptionId</w:t>
-            </w:r>
-            <w:proofErr w:type="spellEnd"/>
-            <w:r>
-              <w:t xml:space="preserve"> for the Azure User. </w:t>
+              <w:t xml:space="preserve">The subscriptionId for the Azure User. </w:t>
             </w:r>
           </w:p>
           <w:p>
@@ -7103,15 +6770,7 @@
               <w:spacing w:after="0" w:line="240" w:lineRule="auto"/>
             </w:pPr>
             <w:r>
-              <w:t xml:space="preserve">The cloud-service-name uniquely identifies the Cloud Service within the user’s </w:t>
-            </w:r>
-            <w:proofErr w:type="spellStart"/>
-            <w:r>
-              <w:t>subscriptionId</w:t>
-            </w:r>
-            <w:proofErr w:type="spellEnd"/>
-            <w:r>
-              <w:t>. In the first release the cloud service name will be defined by Azure and is not available to the user</w:t>
+              <w:t>The cloud-service-name uniquely identifies the Cloud Service within the user’s subscriptionId. In the first release the cloud service name will be defined by Azure and is not available to the user</w:t>
             </w:r>
           </w:p>
           <w:p>
@@ -7326,21 +6985,7 @@
               <w:rPr>
                 <w:rFonts w:cstheme="minorHAnsi"/>
               </w:rPr>
-              <w:t xml:space="preserve"> within the resources belonging to the same resource provider for a given </w:t>
-            </w:r>
-            <w:proofErr w:type="spellStart"/>
-            <w:r>
-              <w:rPr>
-                <w:rFonts w:cstheme="minorHAnsi"/>
-              </w:rPr>
-              <w:t>CloudService</w:t>
-            </w:r>
-            <w:proofErr w:type="spellEnd"/>
-            <w:r>
-              <w:rPr>
-                <w:rFonts w:cstheme="minorHAnsi"/>
-              </w:rPr>
-              <w:t>.</w:t>
+              <w:t xml:space="preserve"> within the resources belonging to the same resource provider for a given CloudService.</w:t>
             </w:r>
           </w:p>
         </w:tc>
@@ -7576,23 +7221,7 @@
                 <w:rFonts w:ascii="Courier New" w:hAnsi="Courier New" w:cs="Courier New"/>
                 <w:sz w:val="20"/>
               </w:rPr>
-              <w:t>x-</w:t>
-            </w:r>
-            <w:proofErr w:type="spellStart"/>
-            <w:r>
-              <w:rPr>
-                <w:rFonts w:ascii="Courier New" w:hAnsi="Courier New" w:cs="Courier New"/>
-                <w:sz w:val="20"/>
-              </w:rPr>
-              <w:t>ms</w:t>
-            </w:r>
-            <w:proofErr w:type="spellEnd"/>
-            <w:r>
-              <w:rPr>
-                <w:rFonts w:ascii="Courier New" w:hAnsi="Courier New" w:cs="Courier New"/>
-                <w:sz w:val="20"/>
-              </w:rPr>
-              <w:t>-version</w:t>
+              <w:t>x-ms-version</w:t>
             </w:r>
           </w:p>
         </w:tc>
@@ -7673,25 +7302,7 @@
                 <w:sz w:val="20"/>
                 <w:szCs w:val="20"/>
               </w:rPr>
-              <w:t>x-</w:t>
-            </w:r>
-            <w:proofErr w:type="spellStart"/>
-            <w:r>
-              <w:rPr>
-                <w:rFonts w:ascii="Courier New" w:hAnsi="Courier New" w:cs="Courier New"/>
-                <w:sz w:val="20"/>
-                <w:szCs w:val="20"/>
-              </w:rPr>
-              <w:t>ms</w:t>
-            </w:r>
-            <w:proofErr w:type="spellEnd"/>
-            <w:r>
-              <w:rPr>
-                <w:rFonts w:ascii="Courier New" w:hAnsi="Courier New" w:cs="Courier New"/>
-                <w:sz w:val="20"/>
-                <w:szCs w:val="20"/>
-              </w:rPr>
-              <w:t>-request-id</w:t>
+              <w:t>x-ms-request-id</w:t>
             </w:r>
           </w:p>
         </w:tc>
@@ -7795,25 +7406,7 @@
                 <w:sz w:val="20"/>
                 <w:szCs w:val="20"/>
               </w:rPr>
-              <w:t>x-</w:t>
-            </w:r>
-            <w:proofErr w:type="spellStart"/>
-            <w:r>
-              <w:rPr>
-                <w:rFonts w:ascii="Courier New" w:hAnsi="Courier New" w:cs="Courier New"/>
-                <w:sz w:val="20"/>
-                <w:szCs w:val="20"/>
-              </w:rPr>
-              <w:t>ms</w:t>
-            </w:r>
-            <w:proofErr w:type="spellEnd"/>
-            <w:r>
-              <w:rPr>
-                <w:rFonts w:ascii="Courier New" w:hAnsi="Courier New" w:cs="Courier New"/>
-                <w:sz w:val="20"/>
-                <w:szCs w:val="20"/>
-              </w:rPr>
-              <w:t>-client-request-id</w:t>
+              <w:t>x-ms-client-request-id</w:t>
             </w:r>
           </w:p>
         </w:tc>
@@ -7873,21 +7466,7 @@
               <w:rPr>
                 <w:rFonts w:cstheme="minorHAnsi"/>
               </w:rPr>
-              <w:t>When a client calls into Azure it can fill in an x-</w:t>
-            </w:r>
-            <w:proofErr w:type="spellStart"/>
-            <w:r>
-              <w:rPr>
-                <w:rFonts w:cstheme="minorHAnsi"/>
-              </w:rPr>
-              <w:t>ms</w:t>
-            </w:r>
-            <w:proofErr w:type="spellEnd"/>
-            <w:r>
-              <w:rPr>
-                <w:rFonts w:cstheme="minorHAnsi"/>
-              </w:rPr>
-              <w:t>-client-request-id to identify the request. Azure passes that along to aid in troubleshooting client issues. As with the previous field this logged to aid in troubleshooting and should not be used for any other purpose.</w:t>
+              <w:t>When a client calls into Azure it can fill in an x-ms-client-request-id to identify the request. Azure passes that along to aid in troubleshooting client issues. As with the previous field this logged to aid in troubleshooting and should not be used for any other purpose.</w:t>
             </w:r>
           </w:p>
         </w:tc>
@@ -7933,31 +7512,7 @@
         <w:pStyle w:val="COnfig"/>
       </w:pPr>
       <w:r>
-        <w:t xml:space="preserve">&lt;Resource </w:t>
-      </w:r>
-      <w:proofErr w:type="spellStart"/>
-      <w:r>
-        <w:t>xmlns</w:t>
-      </w:r>
-      <w:proofErr w:type="spellEnd"/>
-      <w:r>
-        <w:t>="http://schemas.microsoft.com/</w:t>
-      </w:r>
-      <w:proofErr w:type="spellStart"/>
-      <w:r>
-        <w:t>windowsazure</w:t>
-      </w:r>
-      <w:proofErr w:type="spellEnd"/>
-      <w:r>
-        <w:t xml:space="preserve">" </w:t>
-      </w:r>
-      <w:proofErr w:type="spellStart"/>
-      <w:r>
-        <w:t>xmlns:i</w:t>
-      </w:r>
-      <w:proofErr w:type="spellEnd"/>
-      <w:r>
-        <w:t>="http://www.w3.org/2001/XMLSchema-instance"&gt;</w:t>
+        <w:t>&lt;Resource xmlns="http://schemas.microsoft.com/windowsazure" xmlns:i="http://www.w3.org/2001/XMLSchema-instance"&gt;</w:t>
       </w:r>
     </w:p>
     <w:p>
@@ -7965,13 +7520,47 @@
         <w:pStyle w:val="COnfig"/>
       </w:pPr>
       <w:r>
+        <w:t xml:space="preserve">  &lt;CloudServiceSettings&gt;</w:t>
+      </w:r>
+    </w:p>
+    <w:p>
+      <w:pPr>
+        <w:pStyle w:val="COnfig"/>
+      </w:pPr>
+      <w:r>
+        <w:t xml:space="preserve">    &lt;GeoRegion&gt;West US&lt;/GeoRegion&gt;</w:t>
+      </w:r>
+    </w:p>
+    <w:p>
+      <w:pPr>
+        <w:pStyle w:val="COnfig"/>
+      </w:pPr>
+      <w:r>
+        <w:lastRenderedPageBreak/>
+        <w:t xml:space="preserve">  &lt;/CloudServiceSettings&gt;</w:t>
+      </w:r>
+    </w:p>
+    <w:p>
+      <w:pPr>
+        <w:pStyle w:val="COnfig"/>
+      </w:pPr>
+      <w:r>
+        <w:t xml:space="preserve">  &lt;ETag&gt;decac2dc-879a-455a-9f00-30559ab06d3c&lt;/ETag&gt;</w:t>
+      </w:r>
+    </w:p>
+    <w:p>
+      <w:pPr>
+        <w:pStyle w:val="COnfig"/>
+      </w:pPr>
+      <w:r>
         <w:t xml:space="preserve">  &lt;</w:t>
       </w:r>
-      <w:proofErr w:type="spellStart"/>
-      <w:r>
-        <w:t>CloudServiceSettings</w:t>
-      </w:r>
-      <w:proofErr w:type="spellEnd"/>
+      <w:r>
+        <w:t>/</w:t>
+      </w:r>
+      <w:r>
+        <w:t>IntrinsicSettings</w:t>
+      </w:r>
       <w:r>
         <w:t>&gt;</w:t>
       </w:r>
@@ -7981,23 +7570,7 @@
         <w:pStyle w:val="COnfig"/>
       </w:pPr>
       <w:r>
-        <w:t xml:space="preserve">    &lt;</w:t>
-      </w:r>
-      <w:proofErr w:type="spellStart"/>
-      <w:r>
-        <w:t>GeoRegion</w:t>
-      </w:r>
-      <w:proofErr w:type="spellEnd"/>
-      <w:r>
-        <w:t>&gt;West US&lt;/</w:t>
-      </w:r>
-      <w:proofErr w:type="spellStart"/>
-      <w:r>
-        <w:t>GeoRegion</w:t>
-      </w:r>
-      <w:proofErr w:type="spellEnd"/>
-      <w:r>
-        <w:t>&gt;</w:t>
+        <w:t xml:space="preserve">  &lt;Plan&gt;free_gamify&lt;/Plan&gt;</w:t>
       </w:r>
     </w:p>
     <w:p>
@@ -8005,16 +7578,7 @@
         <w:pStyle w:val="COnfig"/>
       </w:pPr>
       <w:r>
-        <w:lastRenderedPageBreak/>
-        <w:t xml:space="preserve">  &lt;/</w:t>
-      </w:r>
-      <w:proofErr w:type="spellStart"/>
-      <w:r>
-        <w:t>CloudServiceSettings</w:t>
-      </w:r>
-      <w:proofErr w:type="spellEnd"/>
-      <w:r>
-        <w:t>&gt;</w:t>
+        <w:t xml:space="preserve">  &lt;PromotionCode i:nil="true"/&gt;</w:t>
       </w:r>
     </w:p>
     <w:p>
@@ -8022,23 +7586,7 @@
         <w:pStyle w:val="COnfig"/>
       </w:pPr>
       <w:r>
-        <w:t xml:space="preserve">  &lt;</w:t>
-      </w:r>
-      <w:proofErr w:type="spellStart"/>
-      <w:r>
-        <w:t>ETag</w:t>
-      </w:r>
-      <w:proofErr w:type="spellEnd"/>
-      <w:r>
-        <w:t>&gt;decac2dc-879a-455a-9f00-30559ab06d3c&lt;/</w:t>
-      </w:r>
-      <w:proofErr w:type="spellStart"/>
-      <w:r>
-        <w:t>ETag</w:t>
-      </w:r>
-      <w:proofErr w:type="spellEnd"/>
-      <w:r>
-        <w:t>&gt;</w:t>
+        <w:t xml:space="preserve">  &lt;SchemaVersion&gt;1.0&lt;/SchemaVersion&gt;</w:t>
       </w:r>
     </w:p>
     <w:p>
@@ -8046,100 +7594,7 @@
         <w:pStyle w:val="COnfig"/>
       </w:pPr>
       <w:r>
-        <w:t xml:space="preserve">  &lt;</w:t>
-      </w:r>
-      <w:r>
-        <w:t>/</w:t>
-      </w:r>
-      <w:proofErr w:type="spellStart"/>
-      <w:r>
-        <w:t>IntrinsicSettings</w:t>
-      </w:r>
-      <w:proofErr w:type="spellEnd"/>
-      <w:r>
-        <w:t>&gt;</w:t>
-      </w:r>
-    </w:p>
-    <w:p>
-      <w:pPr>
-        <w:pStyle w:val="COnfig"/>
-      </w:pPr>
-      <w:r>
-        <w:t xml:space="preserve">  &lt;Plan&gt;</w:t>
-      </w:r>
-      <w:proofErr w:type="spellStart"/>
-      <w:r>
-        <w:t>free_gamify</w:t>
-      </w:r>
-      <w:proofErr w:type="spellEnd"/>
-      <w:r>
-        <w:t>&lt;/Plan&gt;</w:t>
-      </w:r>
-    </w:p>
-    <w:p>
-      <w:pPr>
-        <w:pStyle w:val="COnfig"/>
-      </w:pPr>
-      <w:r>
-        <w:t xml:space="preserve">  &lt;</w:t>
-      </w:r>
-      <w:proofErr w:type="spellStart"/>
-      <w:r>
-        <w:t>PromotionCode</w:t>
-      </w:r>
-      <w:proofErr w:type="spellEnd"/>
-      <w:r>
-        <w:t xml:space="preserve"> i</w:t>
-      </w:r>
-      <w:proofErr w:type="gramStart"/>
-      <w:r>
-        <w:t>:nil</w:t>
-      </w:r>
-      <w:proofErr w:type="gramEnd"/>
-      <w:r>
-        <w:t>="true"/&gt;</w:t>
-      </w:r>
-    </w:p>
-    <w:p>
-      <w:pPr>
-        <w:pStyle w:val="COnfig"/>
-      </w:pPr>
-      <w:r>
-        <w:t xml:space="preserve">  &lt;</w:t>
-      </w:r>
-      <w:proofErr w:type="spellStart"/>
-      <w:r>
-        <w:t>SchemaVersion</w:t>
-      </w:r>
-      <w:proofErr w:type="spellEnd"/>
-      <w:r>
-        <w:t>&gt;1.0&lt;/</w:t>
-      </w:r>
-      <w:proofErr w:type="spellStart"/>
-      <w:r>
-        <w:t>SchemaVersion</w:t>
-      </w:r>
-      <w:proofErr w:type="spellEnd"/>
-      <w:r>
-        <w:t>&gt;</w:t>
-      </w:r>
-    </w:p>
-    <w:p>
-      <w:pPr>
-        <w:pStyle w:val="COnfig"/>
-      </w:pPr>
-      <w:r>
-        <w:t xml:space="preserve">  &lt;Type&gt;</w:t>
-      </w:r>
-      <w:proofErr w:type="spellStart"/>
-      <w:proofErr w:type="gramStart"/>
-      <w:r>
-        <w:t>gamify</w:t>
-      </w:r>
-      <w:proofErr w:type="spellEnd"/>
-      <w:proofErr w:type="gramEnd"/>
-      <w:r>
-        <w:t>&lt;/Type&gt;</w:t>
+        <w:t xml:space="preserve">  &lt;Type&gt;gamify&lt;/Type&gt;</w:t>
       </w:r>
     </w:p>
     <w:p>
@@ -8285,7 +7740,6 @@
                 <w:szCs w:val="20"/>
               </w:rPr>
             </w:pPr>
-            <w:proofErr w:type="spellStart"/>
             <w:r>
               <w:rPr>
                 <w:rFonts w:cstheme="minorHAnsi"/>
@@ -8293,7 +7747,6 @@
               </w:rPr>
               <w:t>ETag</w:t>
             </w:r>
-            <w:proofErr w:type="spellEnd"/>
           </w:p>
         </w:tc>
         <w:tc>
@@ -8328,14 +7781,12 @@
               </w:rPr>
               <w:t xml:space="preserve">Required, </w:t>
             </w:r>
-            <w:proofErr w:type="spellStart"/>
             <w:r>
               <w:rPr>
                 <w:rFonts w:cstheme="minorHAnsi"/>
               </w:rPr>
               <w:t>guid</w:t>
             </w:r>
-            <w:proofErr w:type="spellEnd"/>
             <w:r>
               <w:rPr>
                 <w:rFonts w:cstheme="minorHAnsi"/>
@@ -8402,15 +7853,7 @@
               <w:t>Even in such cases, the response returned should follow the standard rules.</w:t>
             </w:r>
             <w:r>
-              <w:t xml:space="preserve"> For example if you have output items being returned, you should return them in case you are called with the same </w:t>
-            </w:r>
-            <w:proofErr w:type="spellStart"/>
-            <w:r>
-              <w:t>ETag</w:t>
-            </w:r>
-            <w:proofErr w:type="spellEnd"/>
-            <w:r>
-              <w:t xml:space="preserve">.  </w:t>
+              <w:t xml:space="preserve"> For example if you have output items being returned, you should return them in case you are called with the same ETag.  </w:t>
             </w:r>
           </w:p>
         </w:tc>
@@ -8447,21 +7890,12 @@
                 <w:szCs w:val="20"/>
               </w:rPr>
             </w:pPr>
-            <w:proofErr w:type="spellStart"/>
             <w:r>
               <w:rPr>
                 <w:rFonts w:cstheme="minorHAnsi"/>
                 <w:szCs w:val="20"/>
               </w:rPr>
-              <w:t>CloudServiceSettings</w:t>
-            </w:r>
-            <w:proofErr w:type="spellEnd"/>
-            <w:r>
-              <w:rPr>
-                <w:rFonts w:cstheme="minorHAnsi"/>
-                <w:szCs w:val="20"/>
-              </w:rPr>
-              <w:t>/Geo Region</w:t>
+              <w:t>CloudServiceSettings/Geo Region</w:t>
             </w:r>
           </w:p>
         </w:tc>
@@ -8697,7 +8131,6 @@
                 <w:szCs w:val="20"/>
               </w:rPr>
             </w:pPr>
-            <w:proofErr w:type="spellStart"/>
             <w:r>
               <w:rPr>
                 <w:rFonts w:cstheme="minorHAnsi"/>
@@ -8705,7 +8138,6 @@
               </w:rPr>
               <w:t>Schemaversion</w:t>
             </w:r>
-            <w:proofErr w:type="spellEnd"/>
           </w:p>
         </w:tc>
         <w:tc>
@@ -8760,27 +8192,13 @@
               <w:rPr>
                 <w:rFonts w:cstheme="minorHAnsi"/>
               </w:rPr>
-              <w:t xml:space="preserve"> If you have not registered any </w:t>
-            </w:r>
-            <w:proofErr w:type="spellStart"/>
+              <w:t xml:space="preserve"> If you have not registered any Schemaver</w:t>
+            </w:r>
             <w:r>
               <w:rPr>
                 <w:rFonts w:cstheme="minorHAnsi"/>
               </w:rPr>
-              <w:t>Schemaver</w:t>
-            </w:r>
-            <w:r>
-              <w:rPr>
-                <w:rFonts w:cstheme="minorHAnsi"/>
-              </w:rPr>
-              <w:t>sion</w:t>
-            </w:r>
-            <w:proofErr w:type="spellEnd"/>
-            <w:r>
-              <w:rPr>
-                <w:rFonts w:cstheme="minorHAnsi"/>
-              </w:rPr>
-              <w:t xml:space="preserve"> then you should not have t</w:t>
+              <w:t>sion then you should not have t</w:t>
             </w:r>
             <w:r>
               <w:rPr>
@@ -8803,15 +8221,7 @@
               <w:spacing w:line="276" w:lineRule="auto"/>
             </w:pPr>
             <w:r>
-              <w:t xml:space="preserve">Azure uses this version to validate that the response contains all the required </w:t>
-            </w:r>
-            <w:proofErr w:type="spellStart"/>
-            <w:r>
-              <w:t>OutputKeys</w:t>
-            </w:r>
-            <w:proofErr w:type="spellEnd"/>
-            <w:r>
-              <w:t xml:space="preserve">. Refer to the </w:t>
+              <w:t xml:space="preserve">Azure uses this version to validate that the response contains all the required OutputKeys. Refer to the </w:t>
             </w:r>
             <w:hyperlink r:id="rId22" w:anchor="_Response_Body_Not" w:history="1">
               <w:r>
@@ -9005,7 +8415,6 @@
                 <w:szCs w:val="20"/>
               </w:rPr>
             </w:pPr>
-            <w:proofErr w:type="spellStart"/>
             <w:r>
               <w:rPr>
                 <w:rFonts w:cstheme="minorHAnsi"/>
@@ -9013,7 +8422,6 @@
               </w:rPr>
               <w:t>PromotionCode</w:t>
             </w:r>
-            <w:proofErr w:type="spellEnd"/>
           </w:p>
         </w:tc>
         <w:tc>
@@ -9109,7 +8517,6 @@
                 <w:szCs w:val="20"/>
               </w:rPr>
             </w:pPr>
-            <w:proofErr w:type="spellStart"/>
             <w:r>
               <w:rPr>
                 <w:rFonts w:cstheme="minorHAnsi"/>
@@ -9117,7 +8524,6 @@
               </w:rPr>
               <w:t>Intrinsicsettings</w:t>
             </w:r>
-            <w:proofErr w:type="spellEnd"/>
           </w:p>
         </w:tc>
         <w:tc>
@@ -9150,21 +8556,7 @@
               <w:rPr>
                 <w:rFonts w:cstheme="minorHAnsi"/>
               </w:rPr>
-              <w:t xml:space="preserve">Optional, String which is actually an </w:t>
-            </w:r>
-            <w:proofErr w:type="spellStart"/>
-            <w:r>
-              <w:rPr>
-                <w:rFonts w:cstheme="minorHAnsi"/>
-              </w:rPr>
-              <w:t>XmlNode</w:t>
-            </w:r>
-            <w:proofErr w:type="spellEnd"/>
-            <w:r>
-              <w:rPr>
-                <w:rFonts w:cstheme="minorHAnsi"/>
-              </w:rPr>
-              <w:t>[]</w:t>
+              <w:t>Optional, String which is actually an XmlNode[]</w:t>
             </w:r>
           </w:p>
           <w:p>
@@ -9299,7 +8691,6 @@
         <w:t xml:space="preserve"> of objects of type </w:t>
       </w:r>
       <w:hyperlink r:id="rId25" w:history="1">
-        <w:proofErr w:type="spellStart"/>
         <w:r>
           <w:rPr>
             <w:rStyle w:val="Hyperlink"/>
@@ -9309,7 +8700,6 @@
           </w:rPr>
           <w:t>XmlNode</w:t>
         </w:r>
-        <w:proofErr w:type="spellEnd"/>
       </w:hyperlink>
       <w:r>
         <w:rPr>
@@ -9318,27 +8708,7 @@
           <w:sz w:val="19"/>
           <w:szCs w:val="19"/>
         </w:rPr>
-        <w:t xml:space="preserve"> which is wrapped in an element called </w:t>
-      </w:r>
-      <w:proofErr w:type="spellStart"/>
-      <w:r>
-        <w:rPr>
-          <w:rFonts w:ascii="Segoe UI" w:hAnsi="Segoe UI" w:cs="Segoe UI"/>
-          <w:color w:val="000000"/>
-          <w:sz w:val="19"/>
-          <w:szCs w:val="19"/>
-        </w:rPr>
-        <w:t>ArrayOfXmlNode</w:t>
-      </w:r>
-      <w:proofErr w:type="spellEnd"/>
-      <w:r>
-        <w:rPr>
-          <w:rFonts w:ascii="Segoe UI" w:hAnsi="Segoe UI" w:cs="Segoe UI"/>
-          <w:color w:val="000000"/>
-          <w:sz w:val="19"/>
-          <w:szCs w:val="19"/>
-        </w:rPr>
-        <w:t xml:space="preserve"> in the standard data contract namespace for the type. </w:t>
+        <w:t xml:space="preserve"> which is wrapped in an element called ArrayOfXmlNode in the standard data contract namespace for the type. </w:t>
       </w:r>
     </w:p>
     <w:p>
@@ -9397,118 +8767,7 @@
           <w:sz w:val="18"/>
           <w:szCs w:val="20"/>
         </w:rPr>
-        <w:t>{"x":"</w:t>
-      </w:r>
-      <w:proofErr w:type="gramStart"/>
-      <w:r>
-        <w:rPr>
-          <w:rFonts w:ascii="Consolas" w:hAnsi="Consolas" w:cs="Consolas"/>
-          <w:color w:val="000000"/>
-          <w:sz w:val="18"/>
-          <w:szCs w:val="20"/>
-        </w:rPr>
-        <w:t>&lt;</w:t>
-      </w:r>
-      <w:proofErr w:type="spellStart"/>
-      <w:r>
-        <w:rPr>
-          <w:rFonts w:ascii="Consolas" w:hAnsi="Consolas" w:cs="Consolas"/>
-          <w:color w:val="000000"/>
-          <w:sz w:val="18"/>
-          <w:szCs w:val="20"/>
-        </w:rPr>
-        <w:t>ArrayOfXmlNode</w:t>
-      </w:r>
-      <w:proofErr w:type="spellEnd"/>
-      <w:proofErr w:type="gramEnd"/>
-      <w:r>
-        <w:rPr>
-          <w:rFonts w:ascii="Consolas" w:hAnsi="Consolas" w:cs="Consolas"/>
-          <w:color w:val="000000"/>
-          <w:sz w:val="18"/>
-          <w:szCs w:val="20"/>
-        </w:rPr>
-        <w:t xml:space="preserve"> </w:t>
-      </w:r>
-      <w:proofErr w:type="spellStart"/>
-      <w:r>
-        <w:rPr>
-          <w:rFonts w:ascii="Consolas" w:hAnsi="Consolas" w:cs="Consolas"/>
-          <w:color w:val="000000"/>
-          <w:sz w:val="18"/>
-          <w:szCs w:val="20"/>
-        </w:rPr>
-        <w:t>xmlns</w:t>
-      </w:r>
-      <w:proofErr w:type="spellEnd"/>
-      <w:r>
-        <w:rPr>
-          <w:rFonts w:ascii="Consolas" w:hAnsi="Consolas" w:cs="Consolas"/>
-          <w:color w:val="000000"/>
-          <w:sz w:val="18"/>
-          <w:szCs w:val="20"/>
-        </w:rPr>
-        <w:t>=\"http://schemas.datacontract.org/2004/07/</w:t>
-      </w:r>
-      <w:proofErr w:type="spellStart"/>
-      <w:r>
-        <w:rPr>
-          <w:rFonts w:ascii="Consolas" w:hAnsi="Consolas" w:cs="Consolas"/>
-          <w:color w:val="000000"/>
-          <w:sz w:val="18"/>
-          <w:szCs w:val="20"/>
-        </w:rPr>
-        <w:t>System.Xml</w:t>
-      </w:r>
-      <w:proofErr w:type="spellEnd"/>
-      <w:r>
-        <w:rPr>
-          <w:rFonts w:ascii="Consolas" w:hAnsi="Consolas" w:cs="Consolas"/>
-          <w:color w:val="000000"/>
-          <w:sz w:val="18"/>
-          <w:szCs w:val="20"/>
-        </w:rPr>
-        <w:t xml:space="preserve">\" a:N=\"value\" </w:t>
-      </w:r>
-      <w:proofErr w:type="spellStart"/>
-      <w:r>
-        <w:rPr>
-          <w:rFonts w:ascii="Consolas" w:hAnsi="Consolas" w:cs="Consolas"/>
-          <w:color w:val="000000"/>
-          <w:sz w:val="18"/>
-          <w:szCs w:val="20"/>
-        </w:rPr>
-        <w:t>xmlns:a</w:t>
-      </w:r>
-      <w:proofErr w:type="spellEnd"/>
-      <w:r>
-        <w:rPr>
-          <w:rFonts w:ascii="Consolas" w:hAnsi="Consolas" w:cs="Consolas"/>
-          <w:color w:val="000000"/>
-          <w:sz w:val="18"/>
-          <w:szCs w:val="20"/>
-        </w:rPr>
-        <w:t>=\"ns\"&gt;&lt;M/&gt;&lt;/</w:t>
-      </w:r>
-      <w:proofErr w:type="spellStart"/>
-      <w:r>
-        <w:rPr>
-          <w:rFonts w:ascii="Consolas" w:hAnsi="Consolas" w:cs="Consolas"/>
-          <w:color w:val="000000"/>
-          <w:sz w:val="18"/>
-          <w:szCs w:val="20"/>
-        </w:rPr>
-        <w:t>ArrayOfXmlNode</w:t>
-      </w:r>
-      <w:proofErr w:type="spellEnd"/>
-      <w:r>
-        <w:rPr>
-          <w:rFonts w:ascii="Consolas" w:hAnsi="Consolas" w:cs="Consolas"/>
-          <w:color w:val="000000"/>
-          <w:sz w:val="18"/>
-          <w:szCs w:val="20"/>
-        </w:rPr>
-        <w:t>&gt;"}</w:t>
+        <w:t>{"x":"&lt;ArrayOfXmlNode xmlns=\"http://schemas.datacontract.org/2004/07/System.Xml\" a:N=\"value\" xmlns:a=\"ns\"&gt;&lt;M/&gt;&lt;/ArrayOfXmlNode&gt;"}</w:t>
       </w:r>
     </w:p>
     <w:p>
@@ -9516,15 +8775,7 @@
         <w:pStyle w:val="Note"/>
       </w:pPr>
       <w:r>
-        <w:t xml:space="preserve">Attributes in the empty namespace at the beginning of </w:t>
-      </w:r>
-      <w:proofErr w:type="spellStart"/>
-      <w:r>
-        <w:t>XmlNode</w:t>
-      </w:r>
-      <w:proofErr w:type="spellEnd"/>
-      <w:r>
-        <w:t xml:space="preserve"> arrays (before other elements) are unsupported.</w:t>
+        <w:t>Attributes in the empty namespace at the beginning of XmlNode arrays (before other elements) are unsupported.</w:t>
       </w:r>
     </w:p>
     <w:p>
@@ -9586,23 +8837,7 @@
         <w:t>20 seconds</w:t>
       </w:r>
       <w:r>
-        <w:t xml:space="preserve"> to perform the operation after which it terminates the connection. Azure will then resend request by issuing a PUT with the same </w:t>
-      </w:r>
-      <w:proofErr w:type="spellStart"/>
-      <w:r>
-        <w:t>ETag</w:t>
-      </w:r>
-      <w:proofErr w:type="spellEnd"/>
-      <w:r>
-        <w:t xml:space="preserve"> – In such cases the resource provider should respect the </w:t>
-      </w:r>
-      <w:proofErr w:type="spellStart"/>
-      <w:r>
-        <w:t>ETag</w:t>
-      </w:r>
-      <w:proofErr w:type="spellEnd"/>
-      <w:r>
-        <w:t xml:space="preserve"> and provide correct Idempotent behavior by providing a </w:t>
+        <w:t xml:space="preserve"> to perform the operation after which it terminates the connection. Azure will then resend request by issuing a PUT with the same ETag – In such cases the resource provider should respect the ETag and provide correct Idempotent behavior by providing a </w:t>
       </w:r>
       <w:r>
         <w:lastRenderedPageBreak/>
@@ -9662,15 +8897,7 @@
         <w:t>status code is in the 5xx range or a timeout occurs</w:t>
       </w:r>
       <w:r>
-        <w:t xml:space="preserve">, Azure will retry the operation by issuing a PUT with the same </w:t>
-      </w:r>
-      <w:proofErr w:type="spellStart"/>
-      <w:r>
-        <w:t>ETag</w:t>
-      </w:r>
-      <w:proofErr w:type="spellEnd"/>
-      <w:r>
-        <w:t xml:space="preserve">. </w:t>
+        <w:t xml:space="preserve">, Azure will retry the operation by issuing a PUT with the same ETag. </w:t>
       </w:r>
     </w:p>
     <w:p>
@@ -9699,15 +8926,7 @@
         <w:t>If the status code has any other value [4xx], or if the retries also fail</w:t>
       </w:r>
       <w:r>
-        <w:t xml:space="preserve">, the resources will be treated as being in a failed state.  In such cases the resource provider must use the </w:t>
-      </w:r>
-      <w:proofErr w:type="spellStart"/>
-      <w:r>
-        <w:t>OperationStatus</w:t>
-      </w:r>
-      <w:proofErr w:type="spellEnd"/>
-      <w:r>
-        <w:t>/Error field in the response body to indicate the message that would be passed to the user, the timeouts will manifest as 500-Internal Server Error to the caller</w:t>
+        <w:t>, the resources will be treated as being in a failed state.  In such cases the resource provider must use the OperationStatus/Error field in the response body to indicate the message that would be passed to the user, the timeouts will manifest as 500-Internal Server Error to the caller</w:t>
       </w:r>
       <w:r>
         <w:rPr>
@@ -9733,34 +8952,15 @@
         <w:rPr>
           <w:b/>
         </w:rPr>
-        <w:t xml:space="preserve"> – Please note that the xml </w:t>
-      </w:r>
-      <w:proofErr w:type="gramStart"/>
-      <w:r>
-        <w:rPr>
-          <w:b/>
-        </w:rPr>
-        <w:t>tags  have</w:t>
-      </w:r>
-      <w:proofErr w:type="gramEnd"/>
-      <w:r>
-        <w:rPr>
-          <w:b/>
-        </w:rPr>
-        <w:t xml:space="preserve"> to be in alphabetical order.</w:t>
+        <w:t xml:space="preserve"> – Please note that the xml tags  have to be in alphabetical order.</w:t>
       </w:r>
     </w:p>
     <w:p>
       <w:pPr>
         <w:pStyle w:val="COnfig"/>
       </w:pPr>
-      <w:proofErr w:type="gramStart"/>
-      <w:r>
-        <w:t>&lt;?xml</w:t>
-      </w:r>
-      <w:proofErr w:type="gramEnd"/>
-      <w:r>
-        <w:t xml:space="preserve"> version="1.0" encoding="UTF-8"?&gt;</w:t>
+      <w:r>
+        <w:t>&lt;?xml version="1.0" encoding="UTF-8"?&gt;</w:t>
       </w:r>
     </w:p>
     <w:p>
@@ -9768,23 +8968,7 @@
         <w:pStyle w:val="COnfig"/>
       </w:pPr>
       <w:r>
-        <w:t xml:space="preserve">&lt;Resource </w:t>
-      </w:r>
-      <w:proofErr w:type="spellStart"/>
-      <w:r>
-        <w:t>xmlns</w:t>
-      </w:r>
-      <w:proofErr w:type="spellEnd"/>
-      <w:r>
-        <w:t>="http://schemas.microsoft.com/</w:t>
-      </w:r>
-      <w:proofErr w:type="spellStart"/>
-      <w:r>
-        <w:t>windowsazure</w:t>
-      </w:r>
-      <w:proofErr w:type="spellEnd"/>
-      <w:r>
-        <w:t>"&gt;</w:t>
+        <w:t>&lt;Resource xmlns="http://schemas.microsoft.com/windowsazure"&gt;</w:t>
       </w:r>
     </w:p>
     <w:p>
@@ -9792,15 +8976,7 @@
         <w:pStyle w:val="COnfig"/>
       </w:pPr>
       <w:r>
-        <w:t xml:space="preserve">  &lt;</w:t>
-      </w:r>
-      <w:proofErr w:type="spellStart"/>
-      <w:r>
-        <w:t>CloudServiceSettings</w:t>
-      </w:r>
-      <w:proofErr w:type="spellEnd"/>
-      <w:r>
-        <w:t>/&gt;</w:t>
+        <w:t xml:space="preserve">  &lt;CloudServiceSettings/&gt;</w:t>
       </w:r>
     </w:p>
     <w:p>
@@ -9808,23 +8984,7 @@
         <w:pStyle w:val="COnfig"/>
       </w:pPr>
       <w:r>
-        <w:t xml:space="preserve">  &lt;</w:t>
-      </w:r>
-      <w:proofErr w:type="spellStart"/>
-      <w:r>
-        <w:t>ETag</w:t>
-      </w:r>
-      <w:proofErr w:type="spellEnd"/>
-      <w:r>
-        <w:t>&gt;1b3a65f1-bab5-414a-b5f4-41f4bd6bda3e&lt;/</w:t>
-      </w:r>
-      <w:proofErr w:type="spellStart"/>
-      <w:r>
-        <w:t>ETag</w:t>
-      </w:r>
-      <w:proofErr w:type="spellEnd"/>
-      <w:r>
-        <w:t>&gt;</w:t>
+        <w:t xml:space="preserve">  &lt;ETag&gt;1b3a65f1-bab5-414a-b5f4-41f4bd6bda3e&lt;/ETag&gt;</w:t>
       </w:r>
     </w:p>
     <w:p>
@@ -9832,15 +8992,7 @@
         <w:pStyle w:val="COnfig"/>
       </w:pPr>
       <w:r>
-        <w:t xml:space="preserve">  &lt;</w:t>
-      </w:r>
-      <w:proofErr w:type="spellStart"/>
-      <w:r>
-        <w:t>IntrinsicSettings</w:t>
-      </w:r>
-      <w:proofErr w:type="spellEnd"/>
-      <w:r>
-        <w:t>&gt;</w:t>
+        <w:t xml:space="preserve">  &lt;IntrinsicSettings&gt;</w:t>
       </w:r>
     </w:p>
     <w:p>
@@ -9864,15 +9016,7 @@
         <w:pStyle w:val="COnfig"/>
       </w:pPr>
       <w:r>
-        <w:t xml:space="preserve">  &lt;/</w:t>
-      </w:r>
-      <w:proofErr w:type="spellStart"/>
-      <w:r>
-        <w:t>IntrinsicSettings</w:t>
-      </w:r>
-      <w:proofErr w:type="spellEnd"/>
-      <w:r>
-        <w:t>&gt;</w:t>
+        <w:t xml:space="preserve">  &lt;/IntrinsicSettings&gt;</w:t>
       </w:r>
     </w:p>
     <w:p>
@@ -9880,15 +9024,7 @@
         <w:pStyle w:val="COnfig"/>
       </w:pPr>
       <w:r>
-        <w:t xml:space="preserve">  &lt;Name&gt;</w:t>
-      </w:r>
-      <w:proofErr w:type="spellStart"/>
-      <w:r>
-        <w:t>helloworld</w:t>
-      </w:r>
-      <w:proofErr w:type="spellEnd"/>
-      <w:r>
-        <w:t>&lt;/Name&gt;</w:t>
+        <w:t xml:space="preserve">  &lt;Name&gt;helloworld&lt;/Name&gt;</w:t>
       </w:r>
     </w:p>
     <w:p>
@@ -9896,15 +9032,7 @@
         <w:pStyle w:val="COnfig"/>
       </w:pPr>
       <w:r>
-        <w:t xml:space="preserve">  &lt;</w:t>
-      </w:r>
-      <w:proofErr w:type="spellStart"/>
-      <w:r>
-        <w:t>OperationStatus</w:t>
-      </w:r>
-      <w:proofErr w:type="spellEnd"/>
-      <w:r>
-        <w:t>&gt;</w:t>
+        <w:t xml:space="preserve">  &lt;OperationStatus&gt;</w:t>
       </w:r>
     </w:p>
     <w:p>
@@ -9920,15 +9048,7 @@
         <w:pStyle w:val="COnfig"/>
       </w:pPr>
       <w:r>
-        <w:t xml:space="preserve">  &lt;/</w:t>
-      </w:r>
-      <w:proofErr w:type="spellStart"/>
-      <w:r>
-        <w:t>OperationStatus</w:t>
-      </w:r>
-      <w:proofErr w:type="spellEnd"/>
-      <w:r>
-        <w:t>&gt;</w:t>
+        <w:t xml:space="preserve">  &lt;/OperationStatus&gt;</w:t>
       </w:r>
     </w:p>
     <w:p>
@@ -9936,15 +9056,7 @@
         <w:pStyle w:val="COnfig"/>
       </w:pPr>
       <w:r>
-        <w:t xml:space="preserve">  &lt;</w:t>
-      </w:r>
-      <w:proofErr w:type="spellStart"/>
-      <w:r>
-        <w:t>OutputItems</w:t>
-      </w:r>
-      <w:proofErr w:type="spellEnd"/>
-      <w:r>
-        <w:t>&gt;</w:t>
+        <w:t xml:space="preserve">  &lt;OutputItems&gt;</w:t>
       </w:r>
     </w:p>
     <w:p>
@@ -9952,15 +9064,7 @@
         <w:pStyle w:val="COnfig"/>
       </w:pPr>
       <w:r>
-        <w:t xml:space="preserve">    &lt;</w:t>
-      </w:r>
-      <w:proofErr w:type="spellStart"/>
-      <w:r>
-        <w:t>OutputItem</w:t>
-      </w:r>
-      <w:proofErr w:type="spellEnd"/>
-      <w:r>
-        <w:t>&gt;</w:t>
+        <w:t xml:space="preserve">    &lt;OutputItem&gt;</w:t>
       </w:r>
     </w:p>
     <w:p>
@@ -9968,15 +9072,7 @@
         <w:pStyle w:val="COnfig"/>
       </w:pPr>
       <w:r>
-        <w:t xml:space="preserve">      &lt;Key&gt;</w:t>
-      </w:r>
-      <w:proofErr w:type="spellStart"/>
-      <w:r>
-        <w:t>connection_url</w:t>
-      </w:r>
-      <w:proofErr w:type="spellEnd"/>
-      <w:r>
-        <w:t>&lt;/Key&gt;</w:t>
+        <w:t xml:space="preserve">      &lt;Key&gt;connection_url&lt;/Key&gt;</w:t>
       </w:r>
     </w:p>
     <w:p>
@@ -9992,15 +9088,7 @@
         <w:pStyle w:val="COnfig"/>
       </w:pPr>
       <w:r>
-        <w:t xml:space="preserve">    &lt;/</w:t>
-      </w:r>
-      <w:proofErr w:type="spellStart"/>
-      <w:r>
-        <w:t>OutputItem</w:t>
-      </w:r>
-      <w:proofErr w:type="spellEnd"/>
-      <w:r>
-        <w:t>&gt;</w:t>
+        <w:t xml:space="preserve">    &lt;/OutputItem&gt;</w:t>
       </w:r>
     </w:p>
     <w:p>
@@ -10008,15 +9096,7 @@
         <w:pStyle w:val="COnfig"/>
       </w:pPr>
       <w:r>
-        <w:t xml:space="preserve">    &lt;</w:t>
-      </w:r>
-      <w:proofErr w:type="spellStart"/>
-      <w:r>
-        <w:t>OutputItem</w:t>
-      </w:r>
-      <w:proofErr w:type="spellEnd"/>
-      <w:r>
-        <w:t>&gt;</w:t>
+        <w:t xml:space="preserve">    &lt;OutputItem&gt;</w:t>
       </w:r>
     </w:p>
     <w:p>
@@ -10040,15 +9120,7 @@
         <w:pStyle w:val="COnfig"/>
       </w:pPr>
       <w:r>
-        <w:t xml:space="preserve">    &lt;/</w:t>
-      </w:r>
-      <w:proofErr w:type="spellStart"/>
-      <w:r>
-        <w:t>OutputItem</w:t>
-      </w:r>
-      <w:proofErr w:type="spellEnd"/>
-      <w:r>
-        <w:t>&gt;</w:t>
+        <w:t xml:space="preserve">    &lt;/OutputItem&gt;</w:t>
       </w:r>
     </w:p>
     <w:p>
@@ -10056,15 +9128,7 @@
         <w:pStyle w:val="COnfig"/>
       </w:pPr>
       <w:r>
-        <w:t xml:space="preserve">  &lt;/</w:t>
-      </w:r>
-      <w:proofErr w:type="spellStart"/>
-      <w:r>
-        <w:t>OutputItems</w:t>
-      </w:r>
-      <w:proofErr w:type="spellEnd"/>
-      <w:r>
-        <w:t>&gt;</w:t>
+        <w:t xml:space="preserve">  &lt;/OutputItems&gt;</w:t>
       </w:r>
     </w:p>
     <w:p>
@@ -10072,15 +9136,7 @@
         <w:pStyle w:val="COnfig"/>
       </w:pPr>
       <w:r>
-        <w:t xml:space="preserve">  &lt;Plan&gt;</w:t>
-      </w:r>
-      <w:proofErr w:type="spellStart"/>
-      <w:r>
-        <w:t>free_gamify</w:t>
-      </w:r>
-      <w:proofErr w:type="spellEnd"/>
-      <w:r>
-        <w:t>&lt;/Plan&gt;</w:t>
+        <w:t xml:space="preserve">  &lt;Plan&gt;free_gamify&lt;/Plan&gt;</w:t>
       </w:r>
     </w:p>
     <w:p>
@@ -10096,23 +9152,7 @@
         <w:pStyle w:val="COnfig"/>
       </w:pPr>
       <w:r>
-        <w:t xml:space="preserve">  &lt;</w:t>
-      </w:r>
-      <w:proofErr w:type="spellStart"/>
-      <w:r>
-        <w:t>SubState</w:t>
-      </w:r>
-      <w:proofErr w:type="spellEnd"/>
-      <w:r>
-        <w:t>&gt;Waiting for your order&lt;/</w:t>
-      </w:r>
-      <w:proofErr w:type="spellStart"/>
-      <w:r>
-        <w:t>SubState</w:t>
-      </w:r>
-      <w:proofErr w:type="spellEnd"/>
-      <w:r>
-        <w:t>&gt;</w:t>
+        <w:t xml:space="preserve">  &lt;SubState&gt;Waiting for your order&lt;/SubState&gt;</w:t>
       </w:r>
     </w:p>
     <w:p>
@@ -10312,31 +9352,13 @@
                 <w:szCs w:val="20"/>
               </w:rPr>
             </w:pPr>
-            <w:proofErr w:type="spellStart"/>
             <w:r>
               <w:rPr>
                 <w:rFonts w:cstheme="minorHAnsi"/>
                 <w:szCs w:val="20"/>
               </w:rPr>
-              <w:t>CloudServiceSettings</w:t>
-            </w:r>
-            <w:proofErr w:type="spellEnd"/>
-            <w:r>
-              <w:rPr>
-                <w:rFonts w:cstheme="minorHAnsi"/>
-                <w:szCs w:val="20"/>
-              </w:rPr>
-              <w:t>/</w:t>
-            </w:r>
-            <w:proofErr w:type="spellStart"/>
-            <w:r>
-              <w:rPr>
-                <w:rFonts w:cstheme="minorHAnsi"/>
-                <w:szCs w:val="20"/>
-              </w:rPr>
-              <w:t>GeoRegion</w:t>
-            </w:r>
-            <w:proofErr w:type="spellEnd"/>
+              <w:t>CloudServiceSettings/GeoRegion</w:t>
+            </w:r>
           </w:p>
         </w:tc>
         <w:tc>
@@ -10411,16 +9433,8 @@
               <w:rPr>
                 <w:rFonts w:cstheme="minorHAnsi"/>
               </w:rPr>
-              <w:t xml:space="preserve">This would be one amongst the supported Azure </w:t>
-            </w:r>
-            <w:proofErr w:type="spellStart"/>
-            <w:r>
-              <w:rPr>
-                <w:rFonts w:cstheme="minorHAnsi"/>
-              </w:rPr>
-              <w:t>GeoRegions</w:t>
-            </w:r>
-            <w:proofErr w:type="spellEnd"/>
+              <w:t>This would be one amongst the supported Azure GeoRegions</w:t>
+            </w:r>
           </w:p>
           <w:p>
             <w:pPr>
@@ -10475,7 +9489,6 @@
                 <w:szCs w:val="20"/>
               </w:rPr>
             </w:pPr>
-            <w:proofErr w:type="spellStart"/>
             <w:r>
               <w:rPr>
                 <w:rFonts w:cstheme="minorHAnsi"/>
@@ -10483,7 +9496,6 @@
               </w:rPr>
               <w:t>ETag</w:t>
             </w:r>
-            <w:proofErr w:type="spellEnd"/>
           </w:p>
         </w:tc>
         <w:tc>
@@ -10516,35 +9528,7 @@
               <w:rPr>
                 <w:rFonts w:cstheme="minorHAnsi"/>
               </w:rPr>
-              <w:t xml:space="preserve">This should be the same </w:t>
-            </w:r>
-            <w:proofErr w:type="spellStart"/>
-            <w:r>
-              <w:rPr>
-                <w:rFonts w:cstheme="minorHAnsi"/>
-              </w:rPr>
-              <w:t>guid</w:t>
-            </w:r>
-            <w:proofErr w:type="spellEnd"/>
-            <w:r>
-              <w:rPr>
-                <w:rFonts w:cstheme="minorHAnsi"/>
-              </w:rPr>
-              <w:t xml:space="preserve"> that Windows Azure passes </w:t>
-            </w:r>
-            <w:proofErr w:type="gramStart"/>
-            <w:r>
-              <w:rPr>
-                <w:rFonts w:cstheme="minorHAnsi"/>
-              </w:rPr>
-              <w:t>to  the</w:t>
-            </w:r>
-            <w:proofErr w:type="gramEnd"/>
-            <w:r>
-              <w:rPr>
-                <w:rFonts w:cstheme="minorHAnsi"/>
-              </w:rPr>
-              <w:t xml:space="preserve"> RP.</w:t>
+              <w:t>This should be the same guid that Windows Azure passes to  the RP.</w:t>
             </w:r>
           </w:p>
         </w:tc>
@@ -10581,7 +9565,6 @@
                 <w:szCs w:val="20"/>
               </w:rPr>
             </w:pPr>
-            <w:proofErr w:type="spellStart"/>
             <w:r>
               <w:rPr>
                 <w:rFonts w:cstheme="minorHAnsi"/>
@@ -10589,7 +9572,6 @@
               </w:rPr>
               <w:t>IntrinsicSettings</w:t>
             </w:r>
-            <w:proofErr w:type="spellEnd"/>
           </w:p>
         </w:tc>
         <w:tc>
@@ -10622,21 +9604,7 @@
               <w:rPr>
                 <w:rFonts w:cstheme="minorHAnsi"/>
               </w:rPr>
-              <w:t xml:space="preserve">Required, String which is actually an </w:t>
-            </w:r>
-            <w:proofErr w:type="spellStart"/>
-            <w:r>
-              <w:rPr>
-                <w:rFonts w:cstheme="minorHAnsi"/>
-              </w:rPr>
-              <w:t>XmlNodes</w:t>
-            </w:r>
-            <w:proofErr w:type="spellEnd"/>
-            <w:r>
-              <w:rPr>
-                <w:rFonts w:cstheme="minorHAnsi"/>
-              </w:rPr>
-              <w:t xml:space="preserve">[] </w:t>
+              <w:t xml:space="preserve">Required, String which is actually an XmlNodes[] </w:t>
             </w:r>
           </w:p>
           <w:p>
@@ -10792,25 +9760,7 @@
                 <w:sz w:val="19"/>
                 <w:szCs w:val="19"/>
               </w:rPr>
-              <w:t xml:space="preserve">Started| </w:t>
-            </w:r>
-            <w:proofErr w:type="spellStart"/>
-            <w:r>
-              <w:rPr>
-                <w:rFonts w:ascii="Consolas" w:hAnsi="Consolas" w:cs="Consolas"/>
-                <w:sz w:val="19"/>
-                <w:szCs w:val="19"/>
-              </w:rPr>
-              <w:t>Stopped|Paused</w:t>
-            </w:r>
-            <w:proofErr w:type="spellEnd"/>
-            <w:r>
-              <w:rPr>
-                <w:rFonts w:ascii="Consolas" w:hAnsi="Consolas" w:cs="Consolas"/>
-                <w:sz w:val="19"/>
-                <w:szCs w:val="19"/>
-              </w:rPr>
-              <w:t xml:space="preserve"> </w:t>
+              <w:t xml:space="preserve">Started| Stopped|Paused </w:t>
             </w:r>
           </w:p>
         </w:tc>
@@ -10847,7 +9797,6 @@
                 <w:szCs w:val="20"/>
               </w:rPr>
             </w:pPr>
-            <w:proofErr w:type="spellStart"/>
             <w:r>
               <w:rPr>
                 <w:rFonts w:cstheme="minorHAnsi"/>
@@ -10855,7 +9804,6 @@
               </w:rPr>
               <w:t>SubState</w:t>
             </w:r>
-            <w:proofErr w:type="spellEnd"/>
           </w:p>
         </w:tc>
         <w:tc>
@@ -10951,21 +9899,12 @@
                 <w:szCs w:val="20"/>
               </w:rPr>
             </w:pPr>
-            <w:proofErr w:type="spellStart"/>
             <w:r>
               <w:rPr>
                 <w:rFonts w:cstheme="minorHAnsi"/>
                 <w:szCs w:val="20"/>
               </w:rPr>
-              <w:t>OutputItems</w:t>
-            </w:r>
-            <w:proofErr w:type="spellEnd"/>
-            <w:r>
-              <w:rPr>
-                <w:rFonts w:cstheme="minorHAnsi"/>
-                <w:szCs w:val="20"/>
-              </w:rPr>
-              <w:t>/</w:t>
+              <w:t>OutputItems/</w:t>
             </w:r>
           </w:p>
           <w:p>
@@ -10979,7 +9918,6 @@
                 <w:szCs w:val="20"/>
               </w:rPr>
             </w:pPr>
-            <w:proofErr w:type="spellStart"/>
             <w:r>
               <w:rPr>
                 <w:rFonts w:cstheme="minorHAnsi"/>
@@ -10987,7 +9925,6 @@
               </w:rPr>
               <w:t>OutputItem</w:t>
             </w:r>
-            <w:proofErr w:type="spellEnd"/>
           </w:p>
         </w:tc>
         <w:tc>
@@ -11021,43 +9958,7 @@
               <w:rPr>
                 <w:rFonts w:cstheme="minorHAnsi"/>
               </w:rPr>
-              <w:t xml:space="preserve">Optional. </w:t>
-            </w:r>
-            <w:proofErr w:type="spellStart"/>
-            <w:r>
-              <w:rPr>
-                <w:rFonts w:cstheme="minorHAnsi"/>
-              </w:rPr>
-              <w:t>Key</w:t>
-            </w:r>
-            <w:proofErr w:type="gramStart"/>
-            <w:r>
-              <w:rPr>
-                <w:rFonts w:cstheme="minorHAnsi"/>
-              </w:rPr>
-              <w:t>:String</w:t>
-            </w:r>
-            <w:proofErr w:type="spellEnd"/>
-            <w:proofErr w:type="gramEnd"/>
-            <w:r>
-              <w:rPr>
-                <w:rFonts w:cstheme="minorHAnsi"/>
-              </w:rPr>
-              <w:t xml:space="preserve">, </w:t>
-            </w:r>
-            <w:proofErr w:type="spellStart"/>
-            <w:r>
-              <w:rPr>
-                <w:rFonts w:cstheme="minorHAnsi"/>
-              </w:rPr>
-              <w:t>Value:String</w:t>
-            </w:r>
-            <w:proofErr w:type="spellEnd"/>
-            <w:r>
-              <w:rPr>
-                <w:rFonts w:cstheme="minorHAnsi"/>
-              </w:rPr>
-              <w:t xml:space="preserve">. </w:t>
+              <w:t xml:space="preserve">Optional. Key:String, Value:String. </w:t>
             </w:r>
           </w:p>
           <w:p>
@@ -11125,23 +10026,7 @@
                 <w:rFonts w:cstheme="minorHAnsi"/>
                 <w:b/>
               </w:rPr>
-              <w:t xml:space="preserve">During the first create </w:t>
-            </w:r>
-            <w:proofErr w:type="gramStart"/>
-            <w:r>
-              <w:rPr>
-                <w:rFonts w:cstheme="minorHAnsi"/>
-                <w:b/>
-              </w:rPr>
-              <w:t>call,</w:t>
-            </w:r>
-            <w:proofErr w:type="gramEnd"/>
-            <w:r>
-              <w:rPr>
-                <w:rFonts w:cstheme="minorHAnsi"/>
-                <w:b/>
-              </w:rPr>
-              <w:t xml:space="preserve"> the output items are mandatory if you have registered any.  However if the RP gets another PUT call on the resource to edit anything, for ex the plan, the RP need not return any output items.</w:t>
+              <w:t>During the first create call, the output items are mandatory if you have registered any.  However if the RP gets another PUT call on the resource to edit anything, for ex the plan, the RP need not return any output items.</w:t>
             </w:r>
           </w:p>
         </w:tc>
@@ -11178,21 +10063,12 @@
                 <w:szCs w:val="20"/>
               </w:rPr>
             </w:pPr>
-            <w:proofErr w:type="spellStart"/>
             <w:r>
               <w:rPr>
                 <w:rFonts w:cstheme="minorHAnsi"/>
                 <w:szCs w:val="20"/>
               </w:rPr>
-              <w:t>OperationStatus</w:t>
-            </w:r>
-            <w:proofErr w:type="spellEnd"/>
-            <w:r>
-              <w:rPr>
-                <w:rFonts w:cstheme="minorHAnsi"/>
-                <w:szCs w:val="20"/>
-              </w:rPr>
-              <w:t>/</w:t>
+              <w:t>OperationStatus/</w:t>
             </w:r>
           </w:p>
           <w:p>
@@ -11339,22 +10215,13 @@
                 <w:szCs w:val="20"/>
               </w:rPr>
             </w:pPr>
-            <w:proofErr w:type="spellStart"/>
             <w:r>
               <w:rPr>
                 <w:rFonts w:cstheme="minorHAnsi"/>
                 <w:szCs w:val="20"/>
               </w:rPr>
               <w:lastRenderedPageBreak/>
-              <w:t>UsageMeters</w:t>
-            </w:r>
-            <w:proofErr w:type="spellEnd"/>
-            <w:r>
-              <w:rPr>
-                <w:rFonts w:cstheme="minorHAnsi"/>
-                <w:szCs w:val="20"/>
-              </w:rPr>
-              <w:t>/</w:t>
+              <w:t>UsageMeters/</w:t>
             </w:r>
           </w:p>
           <w:p>
@@ -11367,21 +10234,12 @@
                 <w:szCs w:val="20"/>
               </w:rPr>
             </w:pPr>
-            <w:proofErr w:type="spellStart"/>
             <w:r>
               <w:rPr>
                 <w:rFonts w:cstheme="minorHAnsi"/>
                 <w:szCs w:val="20"/>
               </w:rPr>
-              <w:t>UsageMeter</w:t>
-            </w:r>
-            <w:proofErr w:type="spellEnd"/>
-            <w:r>
-              <w:rPr>
-                <w:rFonts w:cstheme="minorHAnsi"/>
-                <w:szCs w:val="20"/>
-              </w:rPr>
-              <w:t>/</w:t>
+              <w:t>UsageMeter/</w:t>
             </w:r>
           </w:p>
           <w:p>
@@ -11501,21 +10359,7 @@
               <w:rPr>
                 <w:rFonts w:cstheme="minorHAnsi"/>
               </w:rPr>
-              <w:t xml:space="preserve">This is used for reporting the current usage for the Resource. You can report on more than one </w:t>
-            </w:r>
-            <w:proofErr w:type="gramStart"/>
-            <w:r>
-              <w:rPr>
-                <w:rFonts w:cstheme="minorHAnsi"/>
-              </w:rPr>
-              <w:t>meters</w:t>
-            </w:r>
-            <w:proofErr w:type="gramEnd"/>
-            <w:r>
-              <w:rPr>
-                <w:rFonts w:cstheme="minorHAnsi"/>
-              </w:rPr>
-              <w:t xml:space="preserve">. </w:t>
+              <w:t xml:space="preserve">This is used for reporting the current usage for the Resource. You can report on more than one meters. </w:t>
             </w:r>
           </w:p>
           <w:p>
@@ -11575,16 +10419,8 @@
               <w:rPr>
                 <w:rFonts w:cstheme="minorHAnsi"/>
               </w:rPr>
-              <w:t xml:space="preserve">Unit: String. Must be </w:t>
-            </w:r>
-            <w:proofErr w:type="spellStart"/>
-            <w:r>
-              <w:rPr>
-                <w:rFonts w:cstheme="minorHAnsi"/>
-              </w:rPr>
-              <w:t>bytes|hours|generic</w:t>
-            </w:r>
-            <w:proofErr w:type="spellEnd"/>
+              <w:t>Unit: String. Must be bytes|hours|generic</w:t>
+            </w:r>
           </w:p>
         </w:tc>
       </w:tr>
@@ -11620,21 +10456,12 @@
                 <w:szCs w:val="20"/>
               </w:rPr>
             </w:pPr>
-            <w:proofErr w:type="spellStart"/>
             <w:r>
               <w:rPr>
                 <w:rFonts w:cstheme="minorHAnsi"/>
                 <w:szCs w:val="20"/>
               </w:rPr>
-              <w:t>OperationStatus</w:t>
-            </w:r>
-            <w:proofErr w:type="spellEnd"/>
-            <w:r>
-              <w:rPr>
-                <w:rFonts w:cstheme="minorHAnsi"/>
-                <w:szCs w:val="20"/>
-              </w:rPr>
-              <w:t>/</w:t>
+              <w:t>OperationStatus/</w:t>
             </w:r>
           </w:p>
           <w:p>
@@ -11672,17 +10499,8 @@
                 <w:rFonts w:cstheme="minorHAnsi"/>
                 <w:szCs w:val="20"/>
               </w:rPr>
-              <w:t>/</w:t>
-            </w:r>
-            <w:proofErr w:type="spellStart"/>
-            <w:r>
-              <w:rPr>
-                <w:rFonts w:cstheme="minorHAnsi"/>
-                <w:szCs w:val="20"/>
-              </w:rPr>
-              <w:t>HttpCode</w:t>
-            </w:r>
-            <w:proofErr w:type="spellEnd"/>
+              <w:t>/HttpCode</w:t>
+            </w:r>
           </w:p>
           <w:p>
             <w:pPr>
@@ -11734,21 +10552,7 @@
               <w:rPr>
                 <w:rFonts w:cstheme="minorHAnsi"/>
               </w:rPr>
-              <w:t xml:space="preserve">Optional. </w:t>
-            </w:r>
-            <w:proofErr w:type="spellStart"/>
-            <w:r>
-              <w:rPr>
-                <w:rFonts w:cstheme="minorHAnsi"/>
-              </w:rPr>
-              <w:t>HttpCode:String</w:t>
-            </w:r>
-            <w:proofErr w:type="spellEnd"/>
-            <w:r>
-              <w:rPr>
-                <w:rFonts w:cstheme="minorHAnsi"/>
-              </w:rPr>
-              <w:t>, Message: String</w:t>
+              <w:t>Optional. HttpCode:String, Message: String</w:t>
             </w:r>
           </w:p>
           <w:p>
@@ -11786,19 +10590,11 @@
                 <w:rFonts w:cstheme="minorHAnsi"/>
               </w:rPr>
             </w:pPr>
-            <w:proofErr w:type="spellStart"/>
             <w:r>
               <w:rPr>
                 <w:rFonts w:cstheme="minorHAnsi"/>
               </w:rPr>
-              <w:t>HttpCode</w:t>
-            </w:r>
-            <w:proofErr w:type="spellEnd"/>
-            <w:r>
-              <w:rPr>
-                <w:rFonts w:cstheme="minorHAnsi"/>
-              </w:rPr>
-              <w:t xml:space="preserve"> and Message are explained in detail in the section below. </w:t>
+              <w:t xml:space="preserve">HttpCode and Message are explained in detail in the section below. </w:t>
             </w:r>
           </w:p>
         </w:tc>
@@ -12010,13 +10806,8 @@
               <w:pStyle w:val="NoSpacing"/>
               <w:cnfStyle w:val="000000100000" w:firstRow="0" w:lastRow="0" w:firstColumn="0" w:lastColumn="0" w:oddVBand="0" w:evenVBand="0" w:oddHBand="1" w:evenHBand="0" w:firstRowFirstColumn="0" w:firstRowLastColumn="0" w:lastRowFirstColumn="0" w:lastRowLastColumn="0"/>
             </w:pPr>
-            <w:proofErr w:type="spellStart"/>
-            <w:r>
-              <w:t>ContosoDB</w:t>
-            </w:r>
-            <w:proofErr w:type="spellEnd"/>
-            <w:r>
-              <w:t xml:space="preserve"> is functional correctly</w:t>
+            <w:r>
+              <w:t>ContosoDB is functional correctly</w:t>
             </w:r>
           </w:p>
         </w:tc>
@@ -12088,15 +10879,7 @@
               <w:cnfStyle w:val="000000010000" w:firstRow="0" w:lastRow="0" w:firstColumn="0" w:lastColumn="0" w:oddVBand="0" w:evenVBand="0" w:oddHBand="0" w:evenHBand="1" w:firstRowFirstColumn="0" w:firstRowLastColumn="0" w:lastRowFirstColumn="0" w:lastRowLastColumn="0"/>
             </w:pPr>
             <w:r>
-              <w:t xml:space="preserve">The user manually stops their </w:t>
-            </w:r>
-            <w:proofErr w:type="spellStart"/>
-            <w:r>
-              <w:t>ContosoDB</w:t>
-            </w:r>
-            <w:proofErr w:type="spellEnd"/>
-            <w:r>
-              <w:t xml:space="preserve"> e.g. through the partner’s management UI </w:t>
+              <w:t xml:space="preserve">The user manually stops their ContosoDB e.g. through the partner’s management UI </w:t>
             </w:r>
           </w:p>
         </w:tc>
@@ -12168,28 +10951,7 @@
               <w:cnfStyle w:val="000000100000" w:firstRow="0" w:lastRow="0" w:firstColumn="0" w:lastColumn="0" w:oddVBand="0" w:evenVBand="0" w:oddHBand="1" w:evenHBand="0" w:firstRowFirstColumn="0" w:firstRowLastColumn="0" w:lastRowFirstColumn="0" w:lastRowLastColumn="0"/>
             </w:pPr>
             <w:r>
-              <w:t xml:space="preserve">User’s bill has not been paid. </w:t>
-            </w:r>
-            <w:proofErr w:type="spellStart"/>
-            <w:proofErr w:type="gramStart"/>
-            <w:r>
-              <w:t>Contoso</w:t>
-            </w:r>
-            <w:proofErr w:type="spellEnd"/>
-            <w:r>
-              <w:t xml:space="preserve">  halts</w:t>
-            </w:r>
-            <w:proofErr w:type="gramEnd"/>
-            <w:r>
-              <w:t xml:space="preserve"> access to </w:t>
-            </w:r>
-            <w:proofErr w:type="spellStart"/>
-            <w:r>
-              <w:t>ContosoDB</w:t>
-            </w:r>
-            <w:proofErr w:type="spellEnd"/>
-            <w:r>
-              <w:t xml:space="preserve"> in response.</w:t>
+              <w:t>User’s bill has not been paid. Contoso  halts access to ContosoDB in response.</w:t>
             </w:r>
           </w:p>
         </w:tc>
@@ -12274,7 +11036,6 @@
         </w:rPr>
         <w:t xml:space="preserve">      &lt;</w:t>
       </w:r>
-      <w:proofErr w:type="spellStart"/>
       <w:r>
         <w:rPr>
           <w:rFonts w:ascii="Consolas" w:hAnsi="Consolas" w:cs="Consolas"/>
@@ -12284,7 +11045,6 @@
         </w:rPr>
         <w:t>OperationStatus</w:t>
       </w:r>
-      <w:proofErr w:type="spellEnd"/>
       <w:r>
         <w:rPr>
           <w:rFonts w:ascii="Consolas" w:hAnsi="Consolas" w:cs="Consolas"/>
@@ -12452,7 +11212,6 @@
         </w:rPr>
         <w:t xml:space="preserve">          &lt;</w:t>
       </w:r>
-      <w:proofErr w:type="spellStart"/>
       <w:r>
         <w:rPr>
           <w:rFonts w:ascii="Consolas" w:hAnsi="Consolas" w:cs="Consolas"/>
@@ -12462,7 +11221,6 @@
         </w:rPr>
         <w:t>HttpCode</w:t>
       </w:r>
-      <w:proofErr w:type="spellEnd"/>
       <w:r>
         <w:rPr>
           <w:rFonts w:ascii="Consolas" w:hAnsi="Consolas" w:cs="Consolas"/>
@@ -12489,7 +11247,6 @@
         </w:rPr>
         <w:t>&lt;/</w:t>
       </w:r>
-      <w:proofErr w:type="spellStart"/>
       <w:r>
         <w:rPr>
           <w:rFonts w:ascii="Consolas" w:hAnsi="Consolas" w:cs="Consolas"/>
@@ -12499,7 +11256,6 @@
         </w:rPr>
         <w:t>HttpCode</w:t>
       </w:r>
-      <w:proofErr w:type="spellEnd"/>
       <w:r>
         <w:rPr>
           <w:rFonts w:ascii="Consolas" w:hAnsi="Consolas" w:cs="Consolas"/>
@@ -12668,7 +11424,6 @@
         </w:rPr>
         <w:t xml:space="preserve">      &lt;/</w:t>
       </w:r>
-      <w:proofErr w:type="spellStart"/>
       <w:r>
         <w:rPr>
           <w:rFonts w:ascii="Consolas" w:hAnsi="Consolas" w:cs="Consolas"/>
@@ -12678,7 +11433,6 @@
         </w:rPr>
         <w:t>OperationStatus</w:t>
       </w:r>
-      <w:proofErr w:type="spellEnd"/>
       <w:r>
         <w:rPr>
           <w:rFonts w:ascii="Consolas" w:hAnsi="Consolas" w:cs="Consolas"/>
@@ -12744,26 +11498,26 @@
       <w:pPr>
         <w:pStyle w:val="Heading3"/>
       </w:pPr>
-      <w:bookmarkStart w:id="89" w:name="_Response_Body_Not"/>
-      <w:bookmarkStart w:id="90" w:name="_Toc333156633"/>
-      <w:bookmarkStart w:id="91" w:name="_Toc333272432"/>
-      <w:bookmarkStart w:id="92" w:name="_Toc333351097"/>
-      <w:bookmarkStart w:id="93" w:name="_Toc333494363"/>
-      <w:bookmarkStart w:id="94" w:name="_Toc333494673"/>
-      <w:bookmarkStart w:id="95" w:name="_Toc333501312"/>
-      <w:bookmarkStart w:id="96" w:name="_Toc335863068"/>
-      <w:bookmarkStart w:id="97" w:name="_Toc332899838"/>
-      <w:bookmarkEnd w:id="89"/>
+      <w:bookmarkStart w:id="90" w:name="_Response_Body_Not"/>
+      <w:bookmarkStart w:id="91" w:name="_Toc333156633"/>
+      <w:bookmarkStart w:id="92" w:name="_Toc333272432"/>
+      <w:bookmarkStart w:id="93" w:name="_Toc333351097"/>
+      <w:bookmarkStart w:id="94" w:name="_Toc333494363"/>
+      <w:bookmarkStart w:id="95" w:name="_Toc333494673"/>
+      <w:bookmarkStart w:id="96" w:name="_Toc333501312"/>
+      <w:bookmarkStart w:id="97" w:name="_Toc335863068"/>
+      <w:bookmarkStart w:id="98" w:name="_Toc332899838"/>
+      <w:bookmarkEnd w:id="90"/>
       <w:r>
         <w:t>Response Body Not Conforming to Contract</w:t>
       </w:r>
-      <w:bookmarkEnd w:id="90"/>
       <w:bookmarkEnd w:id="91"/>
       <w:bookmarkEnd w:id="92"/>
       <w:bookmarkEnd w:id="93"/>
       <w:bookmarkEnd w:id="94"/>
       <w:bookmarkEnd w:id="95"/>
       <w:bookmarkEnd w:id="96"/>
+      <w:bookmarkEnd w:id="97"/>
     </w:p>
     <w:p>
       <w:r>
@@ -12799,25 +11553,24 @@
           <w:numId w:val="32"/>
         </w:numPr>
       </w:pPr>
-      <w:bookmarkStart w:id="98" w:name="_Toc333334814"/>
-      <w:bookmarkStart w:id="99" w:name="_Toc333334855"/>
-      <w:bookmarkStart w:id="100" w:name="_Toc333334815"/>
-      <w:bookmarkStart w:id="101" w:name="_Toc333334856"/>
-      <w:bookmarkStart w:id="102" w:name="_Toc333334816"/>
-      <w:bookmarkStart w:id="103" w:name="_Toc333334857"/>
-      <w:bookmarkStart w:id="104" w:name="_Toc333334817"/>
-      <w:bookmarkStart w:id="105" w:name="_Toc333334858"/>
-      <w:bookmarkStart w:id="106" w:name="_Toc333334818"/>
-      <w:bookmarkStart w:id="107" w:name="_Toc333334859"/>
-      <w:bookmarkStart w:id="108" w:name="_Toc332899840"/>
-      <w:bookmarkStart w:id="109" w:name="_Toc333156636"/>
-      <w:bookmarkStart w:id="110" w:name="_Toc333272434"/>
-      <w:bookmarkStart w:id="111" w:name="_Toc333351101"/>
-      <w:bookmarkStart w:id="112" w:name="_Toc333494367"/>
-      <w:bookmarkStart w:id="113" w:name="_Toc333494676"/>
-      <w:bookmarkStart w:id="114" w:name="_Toc333501315"/>
-      <w:bookmarkStart w:id="115" w:name="_Toc335863071"/>
-      <w:bookmarkEnd w:id="97"/>
+      <w:bookmarkStart w:id="99" w:name="_Toc333334814"/>
+      <w:bookmarkStart w:id="100" w:name="_Toc333334855"/>
+      <w:bookmarkStart w:id="101" w:name="_Toc333334815"/>
+      <w:bookmarkStart w:id="102" w:name="_Toc333334856"/>
+      <w:bookmarkStart w:id="103" w:name="_Toc333334816"/>
+      <w:bookmarkStart w:id="104" w:name="_Toc333334857"/>
+      <w:bookmarkStart w:id="105" w:name="_Toc333334817"/>
+      <w:bookmarkStart w:id="106" w:name="_Toc333334858"/>
+      <w:bookmarkStart w:id="107" w:name="_Toc333334818"/>
+      <w:bookmarkStart w:id="108" w:name="_Toc333334859"/>
+      <w:bookmarkStart w:id="109" w:name="_Toc332899840"/>
+      <w:bookmarkStart w:id="110" w:name="_Toc333156636"/>
+      <w:bookmarkStart w:id="111" w:name="_Toc333272434"/>
+      <w:bookmarkStart w:id="112" w:name="_Toc333351101"/>
+      <w:bookmarkStart w:id="113" w:name="_Toc333494367"/>
+      <w:bookmarkStart w:id="114" w:name="_Toc333494676"/>
+      <w:bookmarkStart w:id="115" w:name="_Toc333501315"/>
+      <w:bookmarkStart w:id="116" w:name="_Toc335863071"/>
       <w:bookmarkEnd w:id="98"/>
       <w:bookmarkEnd w:id="99"/>
       <w:bookmarkEnd w:id="100"/>
@@ -12828,10 +11581,10 @@
       <w:bookmarkEnd w:id="105"/>
       <w:bookmarkEnd w:id="106"/>
       <w:bookmarkEnd w:id="107"/>
+      <w:bookmarkEnd w:id="108"/>
       <w:r>
         <w:t>Gets on Existing Resources</w:t>
       </w:r>
-      <w:bookmarkEnd w:id="108"/>
       <w:bookmarkEnd w:id="109"/>
       <w:bookmarkEnd w:id="110"/>
       <w:bookmarkEnd w:id="111"/>
@@ -12839,6 +11592,7 @@
       <w:bookmarkEnd w:id="113"/>
       <w:bookmarkEnd w:id="114"/>
       <w:bookmarkEnd w:id="115"/>
+      <w:bookmarkEnd w:id="116"/>
     </w:p>
     <w:p>
       <w:r>
@@ -13137,39 +11891,7 @@
                 <w:rFonts w:ascii="Courier New" w:hAnsi="Courier New" w:cs="Courier New"/>
                 <w:sz w:val="20"/>
               </w:rPr>
-              <w:t>Returns the Resource [{resource-type}</w:t>
-            </w:r>
-            <w:proofErr w:type="gramStart"/>
-            <w:r>
-              <w:rPr>
-                <w:rFonts w:ascii="Courier New" w:hAnsi="Courier New" w:cs="Courier New"/>
-                <w:sz w:val="20"/>
-              </w:rPr>
-              <w:t>/{</w:t>
-            </w:r>
-            <w:proofErr w:type="gramEnd"/>
-            <w:r>
-              <w:rPr>
-                <w:rFonts w:ascii="Courier New" w:hAnsi="Courier New" w:cs="Courier New"/>
-                <w:sz w:val="20"/>
-              </w:rPr>
-              <w:t xml:space="preserve">resource-name}] within the </w:t>
-            </w:r>
-            <w:proofErr w:type="spellStart"/>
-            <w:r>
-              <w:rPr>
-                <w:rFonts w:ascii="Courier New" w:hAnsi="Courier New" w:cs="Courier New"/>
-                <w:sz w:val="20"/>
-              </w:rPr>
-              <w:t>CloudService</w:t>
-            </w:r>
-            <w:proofErr w:type="spellEnd"/>
-            <w:r>
-              <w:rPr>
-                <w:rFonts w:ascii="Courier New" w:hAnsi="Courier New" w:cs="Courier New"/>
-                <w:sz w:val="20"/>
-              </w:rPr>
-              <w:t>.</w:t>
+              <w:t>Returns the Resource [{resource-type}/{resource-name}] within the CloudService.</w:t>
             </w:r>
           </w:p>
         </w:tc>
@@ -13272,23 +11994,7 @@
                 <w:rFonts w:ascii="Courier New" w:hAnsi="Courier New" w:cs="Courier New"/>
                 <w:sz w:val="20"/>
               </w:rPr>
-              <w:t xml:space="preserve">Returns a </w:t>
-            </w:r>
-            <w:proofErr w:type="spellStart"/>
-            <w:r>
-              <w:rPr>
-                <w:rFonts w:ascii="Courier New" w:hAnsi="Courier New" w:cs="Courier New"/>
-                <w:sz w:val="20"/>
-              </w:rPr>
-              <w:t>CloudService</w:t>
-            </w:r>
-            <w:proofErr w:type="spellEnd"/>
-            <w:r>
-              <w:rPr>
-                <w:rFonts w:ascii="Courier New" w:hAnsi="Courier New" w:cs="Courier New"/>
-                <w:sz w:val="20"/>
-              </w:rPr>
-              <w:t xml:space="preserve"> [{cloud-service-name}] as a Collection of Resources</w:t>
+              <w:t>Returns a CloudService [{cloud-service-name}] as a Collection of Resources</w:t>
             </w:r>
           </w:p>
         </w:tc>
@@ -13397,7 +12103,6 @@
                 <w:sz w:val="20"/>
               </w:rPr>
             </w:pPr>
-            <w:proofErr w:type="spellStart"/>
             <w:r>
               <w:rPr>
                 <w:rFonts w:ascii="Courier New" w:hAnsi="Courier New" w:cs="Courier New"/>
@@ -13405,7 +12110,6 @@
               </w:rPr>
               <w:t>subscriptionId</w:t>
             </w:r>
-            <w:proofErr w:type="spellEnd"/>
           </w:p>
         </w:tc>
         <w:tc>
@@ -13420,15 +12124,7 @@
               <w:spacing w:after="0" w:line="240" w:lineRule="auto"/>
             </w:pPr>
             <w:r>
-              <w:t xml:space="preserve">The </w:t>
-            </w:r>
-            <w:proofErr w:type="spellStart"/>
-            <w:r>
-              <w:t>subscriptionID</w:t>
-            </w:r>
-            <w:proofErr w:type="spellEnd"/>
-            <w:r>
-              <w:t xml:space="preserve"> for the Azure User. </w:t>
+              <w:t xml:space="preserve">The subscriptionID for the Azure User. </w:t>
             </w:r>
           </w:p>
           <w:p>
@@ -13492,15 +12188,7 @@
               <w:spacing w:after="0" w:line="240" w:lineRule="auto"/>
             </w:pPr>
             <w:r>
-              <w:t xml:space="preserve">The cloud-service-name uniquely identifies the Cloud Service within the user </w:t>
-            </w:r>
-            <w:proofErr w:type="spellStart"/>
-            <w:r>
-              <w:t>subscriptionID</w:t>
-            </w:r>
-            <w:proofErr w:type="spellEnd"/>
-            <w:r>
-              <w:t xml:space="preserve">. </w:t>
+              <w:t xml:space="preserve">The cloud-service-name uniquely identifies the Cloud Service within the user subscriptionID. </w:t>
             </w:r>
           </w:p>
           <w:p>
@@ -13641,21 +12329,7 @@
               <w:rPr>
                 <w:rFonts w:cstheme="minorHAnsi"/>
               </w:rPr>
-              <w:t xml:space="preserve"> among the resources belonging to a </w:t>
-            </w:r>
-            <w:proofErr w:type="spellStart"/>
-            <w:r>
-              <w:rPr>
-                <w:rFonts w:cstheme="minorHAnsi"/>
-              </w:rPr>
-              <w:t>CloudService</w:t>
-            </w:r>
-            <w:proofErr w:type="spellEnd"/>
-            <w:r>
-              <w:rPr>
-                <w:rFonts w:cstheme="minorHAnsi"/>
-              </w:rPr>
-              <w:t xml:space="preserve"> and supported by a single resource provider</w:t>
+              <w:t xml:space="preserve"> among the resources belonging to a CloudService and supported by a single resource provider</w:t>
             </w:r>
           </w:p>
         </w:tc>
@@ -13882,23 +12556,7 @@
           <w:rFonts w:ascii="Courier New" w:hAnsi="Courier New" w:cs="Courier New"/>
           <w:sz w:val="20"/>
         </w:rPr>
-        <w:t>&lt;registered-resource-provider-endpoint&gt;/ subscriptions</w:t>
-      </w:r>
-      <w:proofErr w:type="gramStart"/>
-      <w:r>
-        <w:rPr>
-          <w:rFonts w:ascii="Courier New" w:hAnsi="Courier New" w:cs="Courier New"/>
-          <w:sz w:val="20"/>
-        </w:rPr>
-        <w:t>/{</w:t>
-      </w:r>
-      <w:proofErr w:type="gramEnd"/>
-      <w:r>
-        <w:rPr>
-          <w:rFonts w:ascii="Courier New" w:hAnsi="Courier New" w:cs="Courier New"/>
-          <w:sz w:val="20"/>
-        </w:rPr>
-        <w:t>subscriptionId}/cloudservices/{cloud-service-name}/</w:t>
+        <w:t>&lt;registered-resource-provider-endpoint&gt;/ subscriptions/{subscriptionId}/cloudservices/{cloud-service-name}/</w:t>
       </w:r>
     </w:p>
     <w:p>
@@ -13916,12 +12574,7 @@
     </w:p>
     <w:p>
       <w:r>
-        <w:t xml:space="preserve">The fields for operation result and error information </w:t>
-      </w:r>
-      <w:bookmarkStart w:id="116" w:name="_GoBack"/>
-      <w:bookmarkEnd w:id="116"/>
-      <w:r>
-        <w:t xml:space="preserve">are optional. These are also used to report the </w:t>
+        <w:t xml:space="preserve">The fields for operation result and error information are optional. These are also used to report the </w:t>
       </w:r>
       <w:r>
         <w:t>Status</w:t>
@@ -14027,7 +12680,6 @@
           <w:sz w:val="20"/>
         </w:rPr>
       </w:pPr>
-      <w:proofErr w:type="gramStart"/>
       <w:r>
         <w:t>GET</w:t>
       </w:r>
@@ -14042,15 +12694,7 @@
           <w:rFonts w:ascii="Courier New" w:hAnsi="Courier New" w:cs="Courier New"/>
           <w:sz w:val="20"/>
         </w:rPr>
-        <w:t>https</w:t>
-      </w:r>
-      <w:proofErr w:type="gramEnd"/>
-      <w:r>
-        <w:rPr>
-          <w:rFonts w:ascii="Courier New" w:hAnsi="Courier New" w:cs="Courier New"/>
-          <w:sz w:val="20"/>
-        </w:rPr>
-        <w:t>://&lt;registered-resource-provider-endpoint&gt;/ subscriptions/{subscriptionId}/cloudservices/{cloud-service-name}/Resources/{resource-type}/{resource-name}</w:t>
+        <w:t>https://&lt;registered-resource-provider-endpoint&gt;/ subscriptions/{subscriptionId}/cloudservices/{cloud-service-name}/Resources/{resource-type}/{resource-name}</w:t>
       </w:r>
     </w:p>
     <w:p>
@@ -14082,24 +12726,14 @@
       <w:r>
         <w:t xml:space="preserve"> </w:t>
       </w:r>
-      <w:proofErr w:type="spellStart"/>
       <w:r>
         <w:rPr>
           <w:color w:val="FF0000"/>
         </w:rPr>
         <w:t>xmlns</w:t>
       </w:r>
-      <w:proofErr w:type="spellEnd"/>
-      <w:r>
-        <w:t>="http://schemas.microsoft.com/</w:t>
-      </w:r>
-      <w:proofErr w:type="spellStart"/>
-      <w:r>
-        <w:t>windowsazure</w:t>
-      </w:r>
-      <w:proofErr w:type="spellEnd"/>
-      <w:r>
-        <w:t>"&gt;</w:t>
+      <w:r>
+        <w:t>="http://schemas.microsoft.com/windowsazure"&gt;</w:t>
       </w:r>
     </w:p>
     <w:p>
@@ -14109,14 +12743,12 @@
       <w:r>
         <w:t xml:space="preserve">  &lt;</w:t>
       </w:r>
-      <w:proofErr w:type="spellStart"/>
       <w:r>
         <w:rPr>
           <w:color w:val="A31515"/>
         </w:rPr>
         <w:t>CloudServiceSettings</w:t>
       </w:r>
-      <w:proofErr w:type="spellEnd"/>
       <w:r>
         <w:t>&gt;</w:t>
       </w:r>
@@ -14128,33 +12760,21 @@
       <w:r>
         <w:t xml:space="preserve">    &lt;</w:t>
       </w:r>
-      <w:proofErr w:type="spellStart"/>
       <w:r>
         <w:rPr>
           <w:color w:val="A31515"/>
         </w:rPr>
         <w:t>GeoRegion</w:t>
       </w:r>
-      <w:proofErr w:type="spellEnd"/>
-      <w:r>
-        <w:t>&gt;</w:t>
-      </w:r>
-      <w:proofErr w:type="spellStart"/>
-      <w:r>
-        <w:t>usnorth</w:t>
-      </w:r>
-      <w:proofErr w:type="spellEnd"/>
-      <w:r>
-        <w:t>&lt;/</w:t>
-      </w:r>
-      <w:proofErr w:type="spellStart"/>
+      <w:r>
+        <w:t>&gt;usnorth&lt;/</w:t>
+      </w:r>
       <w:r>
         <w:rPr>
           <w:color w:val="A31515"/>
         </w:rPr>
         <w:t>GeoRegion</w:t>
       </w:r>
-      <w:proofErr w:type="spellEnd"/>
       <w:r>
         <w:t>&gt;</w:t>
       </w:r>
@@ -14166,14 +12786,12 @@
       <w:r>
         <w:t xml:space="preserve">  &lt;/</w:t>
       </w:r>
-      <w:proofErr w:type="spellStart"/>
       <w:r>
         <w:rPr>
           <w:color w:val="A31515"/>
         </w:rPr>
         <w:t>CloudServiceSettings</w:t>
       </w:r>
-      <w:proofErr w:type="spellEnd"/>
       <w:r>
         <w:t>&gt;</w:t>
       </w:r>
@@ -14186,23 +12804,7 @@
         <w:t xml:space="preserve">  </w:t>
       </w:r>
       <w:r>
-        <w:t xml:space="preserve">      &lt;</w:t>
-      </w:r>
-      <w:proofErr w:type="spellStart"/>
-      <w:r>
-        <w:t>ETag</w:t>
-      </w:r>
-      <w:proofErr w:type="spellEnd"/>
-      <w:r>
-        <w:t>&gt;100-100-10203-302012&lt;/</w:t>
-      </w:r>
-      <w:proofErr w:type="spellStart"/>
-      <w:r>
-        <w:t>ETag</w:t>
-      </w:r>
-      <w:proofErr w:type="spellEnd"/>
-      <w:r>
-        <w:t>&gt;</w:t>
+        <w:t xml:space="preserve">      &lt;ETag&gt;100-100-10203-302012&lt;/ETag&gt;</w:t>
       </w:r>
     </w:p>
     <w:p>
@@ -14210,15 +12812,7 @@
         <w:pStyle w:val="COnfig"/>
       </w:pPr>
       <w:r>
-        <w:t xml:space="preserve">      &lt;Name&gt;</w:t>
-      </w:r>
-      <w:proofErr w:type="spellStart"/>
-      <w:r>
-        <w:t>testgamify</w:t>
-      </w:r>
-      <w:proofErr w:type="spellEnd"/>
-      <w:r>
-        <w:t>&lt;/Name&gt;</w:t>
+        <w:t xml:space="preserve">      &lt;Name&gt;testgamify&lt;/Name&gt;</w:t>
       </w:r>
     </w:p>
     <w:p>
@@ -14226,15 +12820,7 @@
         <w:pStyle w:val="COnfig"/>
       </w:pPr>
       <w:r>
-        <w:t xml:space="preserve">      &lt;</w:t>
-      </w:r>
-      <w:proofErr w:type="spellStart"/>
-      <w:r>
-        <w:t>OperationStatus</w:t>
-      </w:r>
-      <w:proofErr w:type="spellEnd"/>
-      <w:r>
-        <w:t>&gt;</w:t>
+        <w:t xml:space="preserve">      &lt;OperationStatus&gt;</w:t>
       </w:r>
     </w:p>
     <w:p>
@@ -14250,15 +12836,7 @@
         <w:pStyle w:val="COnfig"/>
       </w:pPr>
       <w:r>
-        <w:t xml:space="preserve">      &lt;/</w:t>
-      </w:r>
-      <w:proofErr w:type="spellStart"/>
-      <w:r>
-        <w:t>OperationStatus</w:t>
-      </w:r>
-      <w:proofErr w:type="spellEnd"/>
-      <w:r>
-        <w:t>&gt;</w:t>
+        <w:t xml:space="preserve">      &lt;/OperationStatus&gt;</w:t>
       </w:r>
     </w:p>
     <w:p>
@@ -14266,15 +12844,7 @@
         <w:pStyle w:val="COnfig"/>
       </w:pPr>
       <w:r>
-        <w:t xml:space="preserve">      &lt;Plan&gt;</w:t>
-      </w:r>
-      <w:proofErr w:type="spellStart"/>
-      <w:r>
-        <w:t>free_gamify</w:t>
-      </w:r>
-      <w:proofErr w:type="spellEnd"/>
-      <w:r>
-        <w:t>&lt;/Plan&gt;</w:t>
+        <w:t xml:space="preserve">      &lt;Plan&gt;free_gamify&lt;/Plan&gt;</w:t>
       </w:r>
     </w:p>
     <w:p>
@@ -14290,23 +12860,7 @@
         <w:pStyle w:val="COnfig"/>
       </w:pPr>
       <w:r>
-        <w:t xml:space="preserve">      &lt;</w:t>
-      </w:r>
-      <w:proofErr w:type="spellStart"/>
-      <w:r>
-        <w:t>SubState</w:t>
-      </w:r>
-      <w:proofErr w:type="spellEnd"/>
-      <w:r>
-        <w:t>&gt;Waiting for your order&lt;/</w:t>
-      </w:r>
-      <w:proofErr w:type="spellStart"/>
-      <w:r>
-        <w:t>SubState</w:t>
-      </w:r>
-      <w:proofErr w:type="spellEnd"/>
-      <w:r>
-        <w:t>&gt;</w:t>
+        <w:t xml:space="preserve">      &lt;SubState&gt;Waiting for your order&lt;/SubState&gt;</w:t>
       </w:r>
     </w:p>
     <w:p>
@@ -14314,17 +12868,7 @@
         <w:pStyle w:val="COnfig"/>
       </w:pPr>
       <w:r>
-        <w:t xml:space="preserve">      &lt;Type&gt;</w:t>
-      </w:r>
-      <w:proofErr w:type="spellStart"/>
-      <w:proofErr w:type="gramStart"/>
-      <w:r>
-        <w:t>gamify</w:t>
-      </w:r>
-      <w:proofErr w:type="spellEnd"/>
-      <w:proofErr w:type="gramEnd"/>
-      <w:r>
-        <w:t>&lt;/Type&gt;</w:t>
+        <w:t xml:space="preserve">      &lt;Type&gt;gamify&lt;/Type&gt;</w:t>
       </w:r>
     </w:p>
     <w:p>
@@ -14370,23 +12914,7 @@
           <w:rFonts w:ascii="Courier New" w:hAnsi="Courier New" w:cs="Courier New"/>
           <w:sz w:val="20"/>
         </w:rPr>
-        <w:t>&lt;registered-resource-provider-endpoint&gt;/ subscriptions</w:t>
-      </w:r>
-      <w:proofErr w:type="gramStart"/>
-      <w:r>
-        <w:rPr>
-          <w:rFonts w:ascii="Courier New" w:hAnsi="Courier New" w:cs="Courier New"/>
-          <w:sz w:val="20"/>
-        </w:rPr>
-        <w:t>/{</w:t>
-      </w:r>
-      <w:proofErr w:type="gramEnd"/>
-      <w:r>
-        <w:rPr>
-          <w:rFonts w:ascii="Courier New" w:hAnsi="Courier New" w:cs="Courier New"/>
-          <w:sz w:val="20"/>
-        </w:rPr>
-        <w:t>subscriptionId}/cloudservices/{cloud-service-name}/</w:t>
+        <w:t>&lt;registered-resource-provider-endpoint&gt;/ subscriptions/{subscriptionId}/cloudservices/{cloud-service-name}/</w:t>
       </w:r>
     </w:p>
     <w:p>
@@ -14408,31 +12936,7 @@
         <w:pStyle w:val="COnfig"/>
       </w:pPr>
       <w:r>
-        <w:t>&lt;</w:t>
-      </w:r>
-      <w:proofErr w:type="spellStart"/>
-      <w:r>
-        <w:t>CloudService</w:t>
-      </w:r>
-      <w:proofErr w:type="spellEnd"/>
-      <w:r>
-        <w:t xml:space="preserve"> </w:t>
-      </w:r>
-      <w:proofErr w:type="spellStart"/>
-      <w:r>
-        <w:t>xmlns</w:t>
-      </w:r>
-      <w:proofErr w:type="spellEnd"/>
-      <w:r>
-        <w:t>="http://schemas.microsoft.com/</w:t>
-      </w:r>
-      <w:proofErr w:type="spellStart"/>
-      <w:r>
-        <w:t>windowsazure</w:t>
-      </w:r>
-      <w:proofErr w:type="spellEnd"/>
-      <w:r>
-        <w:t>"&gt;</w:t>
+        <w:t>&lt;CloudService xmlns="http://schemas.microsoft.com/windowsazure"&gt;</w:t>
       </w:r>
     </w:p>
     <w:p>
@@ -14440,31 +12944,7 @@
         <w:pStyle w:val="COnfig"/>
       </w:pPr>
       <w:r>
-        <w:t xml:space="preserve">  &lt;</w:t>
-      </w:r>
-      <w:proofErr w:type="spellStart"/>
-      <w:r>
-        <w:t>GeoRegion</w:t>
-      </w:r>
-      <w:proofErr w:type="spellEnd"/>
-      <w:r>
-        <w:t>&gt;</w:t>
-      </w:r>
-      <w:proofErr w:type="spellStart"/>
-      <w:r>
-        <w:t>usnorth</w:t>
-      </w:r>
-      <w:proofErr w:type="spellEnd"/>
-      <w:r>
-        <w:t>&lt;/</w:t>
-      </w:r>
-      <w:proofErr w:type="spellStart"/>
-      <w:r>
-        <w:t>GeoRegion</w:t>
-      </w:r>
-      <w:proofErr w:type="spellEnd"/>
-      <w:r>
-        <w:t>&gt;</w:t>
+        <w:t xml:space="preserve">  &lt;GeoRegion&gt;usnorth&lt;/GeoRegion&gt;</w:t>
       </w:r>
     </w:p>
     <w:p>
@@ -14488,23 +12968,7 @@
         <w:pStyle w:val="COnfig"/>
       </w:pPr>
       <w:r>
-        <w:t xml:space="preserve">      &lt;</w:t>
-      </w:r>
-      <w:proofErr w:type="spellStart"/>
-      <w:r>
-        <w:t>ETag</w:t>
-      </w:r>
-      <w:proofErr w:type="spellEnd"/>
-      <w:r>
-        <w:t>&gt;100-100-10203-302012&lt;/</w:t>
-      </w:r>
-      <w:proofErr w:type="spellStart"/>
-      <w:r>
-        <w:t>ETag</w:t>
-      </w:r>
-      <w:proofErr w:type="spellEnd"/>
-      <w:r>
-        <w:t>&gt;</w:t>
+        <w:t xml:space="preserve">      &lt;ETag&gt;100-100-10203-302012&lt;/ETag&gt;</w:t>
       </w:r>
     </w:p>
     <w:p>
@@ -14512,15 +12976,7 @@
         <w:pStyle w:val="COnfig"/>
       </w:pPr>
       <w:r>
-        <w:t xml:space="preserve">      &lt;Name&gt;</w:t>
-      </w:r>
-      <w:proofErr w:type="spellStart"/>
-      <w:r>
-        <w:t>testgamify</w:t>
-      </w:r>
-      <w:proofErr w:type="spellEnd"/>
-      <w:r>
-        <w:t>&lt;/Name&gt;</w:t>
+        <w:t xml:space="preserve">      &lt;Name&gt;testgamify&lt;/Name&gt;</w:t>
       </w:r>
     </w:p>
     <w:p>
@@ -14528,15 +12984,7 @@
         <w:pStyle w:val="COnfig"/>
       </w:pPr>
       <w:r>
-        <w:t xml:space="preserve">      &lt;</w:t>
-      </w:r>
-      <w:proofErr w:type="spellStart"/>
-      <w:r>
-        <w:t>OperationStatus</w:t>
-      </w:r>
-      <w:proofErr w:type="spellEnd"/>
-      <w:r>
-        <w:t>&gt;</w:t>
+        <w:t xml:space="preserve">      &lt;OperationStatus&gt;</w:t>
       </w:r>
     </w:p>
     <w:p>
@@ -14552,15 +13000,7 @@
         <w:pStyle w:val="COnfig"/>
       </w:pPr>
       <w:r>
-        <w:t xml:space="preserve">      &lt;/</w:t>
-      </w:r>
-      <w:proofErr w:type="spellStart"/>
-      <w:r>
-        <w:t>OperationStatus</w:t>
-      </w:r>
-      <w:proofErr w:type="spellEnd"/>
-      <w:r>
-        <w:t>&gt;</w:t>
+        <w:t xml:space="preserve">      &lt;/OperationStatus&gt;</w:t>
       </w:r>
     </w:p>
     <w:p>
@@ -14568,15 +13008,7 @@
         <w:pStyle w:val="COnfig"/>
       </w:pPr>
       <w:r>
-        <w:t xml:space="preserve">      &lt;Plan&gt;</w:t>
-      </w:r>
-      <w:proofErr w:type="spellStart"/>
-      <w:r>
-        <w:t>free_gamify</w:t>
-      </w:r>
-      <w:proofErr w:type="spellEnd"/>
-      <w:r>
-        <w:t>&lt;/Plan&gt;</w:t>
+        <w:t xml:space="preserve">      &lt;Plan&gt;free_gamify&lt;/Plan&gt;</w:t>
       </w:r>
     </w:p>
     <w:p>
@@ -14592,23 +13024,7 @@
         <w:pStyle w:val="COnfig"/>
       </w:pPr>
       <w:r>
-        <w:t xml:space="preserve">      &lt;</w:t>
-      </w:r>
-      <w:proofErr w:type="spellStart"/>
-      <w:r>
-        <w:t>SubState</w:t>
-      </w:r>
-      <w:proofErr w:type="spellEnd"/>
-      <w:r>
-        <w:t>&gt;Waiting for your order&lt;/</w:t>
-      </w:r>
-      <w:proofErr w:type="spellStart"/>
-      <w:r>
-        <w:t>SubState</w:t>
-      </w:r>
-      <w:proofErr w:type="spellEnd"/>
-      <w:r>
-        <w:t>&gt;</w:t>
+        <w:t xml:space="preserve">      &lt;SubState&gt;Waiting for your order&lt;/SubState&gt;</w:t>
       </w:r>
     </w:p>
     <w:p>
@@ -14616,17 +13032,7 @@
         <w:pStyle w:val="COnfig"/>
       </w:pPr>
       <w:r>
-        <w:t xml:space="preserve">      &lt;Type&gt;</w:t>
-      </w:r>
-      <w:proofErr w:type="spellStart"/>
-      <w:proofErr w:type="gramStart"/>
-      <w:r>
-        <w:t>gamify</w:t>
-      </w:r>
-      <w:proofErr w:type="spellEnd"/>
-      <w:proofErr w:type="gramEnd"/>
-      <w:r>
-        <w:t>&lt;/Type&gt;</w:t>
+        <w:t xml:space="preserve">      &lt;Type&gt;gamify&lt;/Type&gt;</w:t>
       </w:r>
     </w:p>
     <w:p>
@@ -14650,23 +13056,7 @@
         <w:pStyle w:val="COnfig"/>
       </w:pPr>
       <w:r>
-        <w:t xml:space="preserve">      &lt;</w:t>
-      </w:r>
-      <w:proofErr w:type="spellStart"/>
-      <w:r>
-        <w:t>ETag</w:t>
-      </w:r>
-      <w:proofErr w:type="spellEnd"/>
-      <w:r>
-        <w:t>&gt;100-100-10203-302012&lt;/</w:t>
-      </w:r>
-      <w:proofErr w:type="spellStart"/>
-      <w:r>
-        <w:t>ETag</w:t>
-      </w:r>
-      <w:proofErr w:type="spellEnd"/>
-      <w:r>
-        <w:t>&gt;</w:t>
+        <w:t xml:space="preserve">      &lt;ETag&gt;100-100-10203-302012&lt;/ETag&gt;</w:t>
       </w:r>
     </w:p>
     <w:p>
@@ -14674,15 +13064,7 @@
         <w:pStyle w:val="COnfig"/>
       </w:pPr>
       <w:r>
-        <w:t xml:space="preserve">      &lt;Name&gt;</w:t>
-      </w:r>
-      <w:proofErr w:type="spellStart"/>
-      <w:r>
-        <w:t>newgamify</w:t>
-      </w:r>
-      <w:proofErr w:type="spellEnd"/>
-      <w:r>
-        <w:t>&lt;/Name&gt;</w:t>
+        <w:t xml:space="preserve">      &lt;Name&gt;newgamify&lt;/Name&gt;</w:t>
       </w:r>
     </w:p>
     <w:p>
@@ -14690,15 +13072,7 @@
         <w:pStyle w:val="COnfig"/>
       </w:pPr>
       <w:r>
-        <w:t xml:space="preserve">      &lt;</w:t>
-      </w:r>
-      <w:proofErr w:type="spellStart"/>
-      <w:r>
-        <w:t>OperationStatus</w:t>
-      </w:r>
-      <w:proofErr w:type="spellEnd"/>
-      <w:r>
-        <w:t>&gt;</w:t>
+        <w:t xml:space="preserve">      &lt;OperationStatus&gt;</w:t>
       </w:r>
     </w:p>
     <w:p>
@@ -14714,15 +13088,7 @@
         <w:pStyle w:val="COnfig"/>
       </w:pPr>
       <w:r>
-        <w:t xml:space="preserve">      &lt;/</w:t>
-      </w:r>
-      <w:proofErr w:type="spellStart"/>
-      <w:r>
-        <w:t>OperationStatus</w:t>
-      </w:r>
-      <w:proofErr w:type="spellEnd"/>
-      <w:r>
-        <w:t>&gt;</w:t>
+        <w:t xml:space="preserve">      &lt;/OperationStatus&gt;</w:t>
       </w:r>
     </w:p>
     <w:p>
@@ -14730,15 +13096,7 @@
         <w:pStyle w:val="COnfig"/>
       </w:pPr>
       <w:r>
-        <w:t xml:space="preserve">      &lt;Plan&gt;</w:t>
-      </w:r>
-      <w:proofErr w:type="spellStart"/>
-      <w:r>
-        <w:t>free_gamify</w:t>
-      </w:r>
-      <w:proofErr w:type="spellEnd"/>
-      <w:r>
-        <w:t>&lt;/Plan&gt;</w:t>
+        <w:t xml:space="preserve">      &lt;Plan&gt;free_gamify&lt;/Plan&gt;</w:t>
       </w:r>
     </w:p>
     <w:p>
@@ -14754,23 +13112,7 @@
         <w:pStyle w:val="COnfig"/>
       </w:pPr>
       <w:r>
-        <w:t xml:space="preserve">      &lt;</w:t>
-      </w:r>
-      <w:proofErr w:type="spellStart"/>
-      <w:r>
-        <w:t>SubState</w:t>
-      </w:r>
-      <w:proofErr w:type="spellEnd"/>
-      <w:r>
-        <w:t>&gt;Waiting for your order&lt;/</w:t>
-      </w:r>
-      <w:proofErr w:type="spellStart"/>
-      <w:r>
-        <w:t>SubState</w:t>
-      </w:r>
-      <w:proofErr w:type="spellEnd"/>
-      <w:r>
-        <w:t>&gt;</w:t>
+        <w:t xml:space="preserve">      &lt;SubState&gt;Waiting for your order&lt;/SubState&gt;</w:t>
       </w:r>
     </w:p>
     <w:p>
@@ -14778,17 +13120,7 @@
         <w:pStyle w:val="COnfig"/>
       </w:pPr>
       <w:r>
-        <w:t xml:space="preserve">      &lt;Type&gt;</w:t>
-      </w:r>
-      <w:proofErr w:type="spellStart"/>
-      <w:proofErr w:type="gramStart"/>
-      <w:r>
-        <w:t>gamify</w:t>
-      </w:r>
-      <w:proofErr w:type="spellEnd"/>
-      <w:proofErr w:type="gramEnd"/>
-      <w:r>
-        <w:t>&lt;/Type&gt;</w:t>
+        <w:t xml:space="preserve">      &lt;Type&gt;gamify&lt;/Type&gt;</w:t>
       </w:r>
     </w:p>
     <w:p>
@@ -14812,23 +13144,7 @@
         <w:pStyle w:val="COnfig"/>
       </w:pPr>
       <w:r>
-        <w:t xml:space="preserve">      &lt;</w:t>
-      </w:r>
-      <w:proofErr w:type="spellStart"/>
-      <w:r>
-        <w:t>ETag</w:t>
-      </w:r>
-      <w:proofErr w:type="spellEnd"/>
-      <w:r>
-        <w:t>&gt;100-100-10203-302012&lt;/</w:t>
-      </w:r>
-      <w:proofErr w:type="spellStart"/>
-      <w:r>
-        <w:t>ETag</w:t>
-      </w:r>
-      <w:proofErr w:type="spellEnd"/>
-      <w:r>
-        <w:t>&gt;</w:t>
+        <w:t xml:space="preserve">      &lt;ETag&gt;100-100-10203-302012&lt;/ETag&gt;</w:t>
       </w:r>
     </w:p>
     <w:p>
@@ -14836,15 +13152,7 @@
         <w:pStyle w:val="COnfig"/>
       </w:pPr>
       <w:r>
-        <w:t xml:space="preserve">      &lt;Name&gt;</w:t>
-      </w:r>
-      <w:proofErr w:type="spellStart"/>
-      <w:r>
-        <w:t>testetagamify</w:t>
-      </w:r>
-      <w:proofErr w:type="spellEnd"/>
-      <w:r>
-        <w:t>&lt;/Name&gt;</w:t>
+        <w:t xml:space="preserve">      &lt;Name&gt;testetagamify&lt;/Name&gt;</w:t>
       </w:r>
     </w:p>
     <w:p>
@@ -14852,15 +13160,7 @@
         <w:pStyle w:val="COnfig"/>
       </w:pPr>
       <w:r>
-        <w:t xml:space="preserve">      &lt;</w:t>
-      </w:r>
-      <w:proofErr w:type="spellStart"/>
-      <w:r>
-        <w:t>OperationStatus</w:t>
-      </w:r>
-      <w:proofErr w:type="spellEnd"/>
-      <w:r>
-        <w:t>&gt;</w:t>
+        <w:t xml:space="preserve">      &lt;OperationStatus&gt;</w:t>
       </w:r>
     </w:p>
     <w:p>
@@ -14876,15 +13176,7 @@
         <w:pStyle w:val="COnfig"/>
       </w:pPr>
       <w:r>
-        <w:t xml:space="preserve">      &lt;/</w:t>
-      </w:r>
-      <w:proofErr w:type="spellStart"/>
-      <w:r>
-        <w:t>OperationStatus</w:t>
-      </w:r>
-      <w:proofErr w:type="spellEnd"/>
-      <w:r>
-        <w:t>&gt;</w:t>
+        <w:t xml:space="preserve">      &lt;/OperationStatus&gt;</w:t>
       </w:r>
     </w:p>
     <w:p>
@@ -14892,15 +13184,7 @@
         <w:pStyle w:val="COnfig"/>
       </w:pPr>
       <w:r>
-        <w:t xml:space="preserve">      &lt;Plan&gt;</w:t>
-      </w:r>
-      <w:proofErr w:type="spellStart"/>
-      <w:r>
-        <w:t>free_gamify</w:t>
-      </w:r>
-      <w:proofErr w:type="spellEnd"/>
-      <w:r>
-        <w:t>&lt;/Plan&gt;</w:t>
+        <w:t xml:space="preserve">      &lt;Plan&gt;free_gamify&lt;/Plan&gt;</w:t>
       </w:r>
     </w:p>
     <w:p>
@@ -14916,23 +13200,7 @@
         <w:pStyle w:val="COnfig"/>
       </w:pPr>
       <w:r>
-        <w:t xml:space="preserve">      &lt;</w:t>
-      </w:r>
-      <w:proofErr w:type="spellStart"/>
-      <w:r>
-        <w:t>SubState</w:t>
-      </w:r>
-      <w:proofErr w:type="spellEnd"/>
-      <w:r>
-        <w:t>&gt;Waiting for your order&lt;/</w:t>
-      </w:r>
-      <w:proofErr w:type="spellStart"/>
-      <w:r>
-        <w:t>SubState</w:t>
-      </w:r>
-      <w:proofErr w:type="spellEnd"/>
-      <w:r>
-        <w:t>&gt;</w:t>
+        <w:t xml:space="preserve">      &lt;SubState&gt;Waiting for your order&lt;/SubState&gt;</w:t>
       </w:r>
     </w:p>
     <w:p>
@@ -14940,17 +13208,7 @@
         <w:pStyle w:val="COnfig"/>
       </w:pPr>
       <w:r>
-        <w:t xml:space="preserve">      &lt;Type&gt;</w:t>
-      </w:r>
-      <w:proofErr w:type="spellStart"/>
-      <w:proofErr w:type="gramStart"/>
-      <w:r>
-        <w:t>gamify</w:t>
-      </w:r>
-      <w:proofErr w:type="spellEnd"/>
-      <w:proofErr w:type="gramEnd"/>
-      <w:r>
-        <w:t>&lt;/Type&gt;</w:t>
+        <w:t xml:space="preserve">      &lt;Type&gt;gamify&lt;/Type&gt;</w:t>
       </w:r>
     </w:p>
     <w:p>
@@ -14974,15 +13232,7 @@
         <w:pStyle w:val="COnfig"/>
       </w:pPr>
       <w:r>
-        <w:t>&lt;/</w:t>
-      </w:r>
-      <w:proofErr w:type="spellStart"/>
-      <w:r>
-        <w:t>CloudService</w:t>
-      </w:r>
-      <w:proofErr w:type="spellEnd"/>
-      <w:r>
-        <w:t>&gt;</w:t>
+        <w:t>&lt;/CloudService&gt;</w:t>
       </w:r>
     </w:p>
     <w:p>
@@ -14996,15 +13246,7 @@
         <w:t>500 Internal Server Error</w:t>
       </w:r>
       <w:r>
-        <w:t xml:space="preserve"> to the client. Similarly responses not received within 2 seconds will result in the </w:t>
-      </w:r>
-      <w:proofErr w:type="gramStart"/>
-      <w:r>
-        <w:t>resource</w:t>
-      </w:r>
-      <w:proofErr w:type="gramEnd"/>
-      <w:r>
-        <w:t xml:space="preserve"> State to be reported as “Unknown” with empty intrinsic settings.</w:t>
+        <w:t xml:space="preserve"> to the client. Similarly responses not received within 2 seconds will result in the resource State to be reported as “Unknown” with empty intrinsic settings.</w:t>
       </w:r>
     </w:p>
     <w:p>
@@ -15513,7 +13755,6 @@
                 <w:sz w:val="20"/>
               </w:rPr>
             </w:pPr>
-            <w:proofErr w:type="spellStart"/>
             <w:r>
               <w:rPr>
                 <w:rFonts w:ascii="Courier New" w:hAnsi="Courier New" w:cs="Courier New"/>
@@ -15521,7 +13762,6 @@
               </w:rPr>
               <w:t>subscriptionId</w:t>
             </w:r>
-            <w:proofErr w:type="spellEnd"/>
           </w:p>
         </w:tc>
         <w:tc>
@@ -15550,15 +13790,7 @@
               <w:spacing w:after="0" w:line="240" w:lineRule="auto"/>
             </w:pPr>
             <w:r>
-              <w:t xml:space="preserve">The </w:t>
-            </w:r>
-            <w:proofErr w:type="spellStart"/>
-            <w:r>
-              <w:t>subscriptionID</w:t>
-            </w:r>
-            <w:proofErr w:type="spellEnd"/>
-            <w:r>
-              <w:t xml:space="preserve"> for the Azure User. </w:t>
+              <w:t xml:space="preserve">The subscriptionID for the Azure User. </w:t>
             </w:r>
           </w:p>
           <w:p>
@@ -15639,15 +13871,7 @@
               <w:spacing w:after="0" w:line="240" w:lineRule="auto"/>
             </w:pPr>
             <w:r>
-              <w:t xml:space="preserve">The cloud-service-name uniquely identifies the Cloud Service within the user </w:t>
-            </w:r>
-            <w:proofErr w:type="spellStart"/>
-            <w:r>
-              <w:t>subscriptionID</w:t>
-            </w:r>
-            <w:proofErr w:type="spellEnd"/>
-            <w:r>
-              <w:t xml:space="preserve">. </w:t>
+              <w:t xml:space="preserve">The cloud-service-name uniquely identifies the Cloud Service within the user subscriptionID. </w:t>
             </w:r>
           </w:p>
           <w:p>
@@ -15849,21 +14073,7 @@
               <w:rPr>
                 <w:rFonts w:cstheme="minorHAnsi"/>
               </w:rPr>
-              <w:t xml:space="preserve"> among the resources belonging to a </w:t>
-            </w:r>
-            <w:proofErr w:type="spellStart"/>
-            <w:r>
-              <w:rPr>
-                <w:rFonts w:cstheme="minorHAnsi"/>
-              </w:rPr>
-              <w:t>CloudService</w:t>
-            </w:r>
-            <w:proofErr w:type="spellEnd"/>
-            <w:r>
-              <w:rPr>
-                <w:rFonts w:cstheme="minorHAnsi"/>
-              </w:rPr>
-              <w:t xml:space="preserve"> and supported by a single resource provider</w:t>
+              <w:t xml:space="preserve"> among the resources belonging to a CloudService and supported by a single resource provider</w:t>
             </w:r>
           </w:p>
         </w:tc>
@@ -15895,19 +14105,11 @@
           <w:b/>
         </w:rPr>
       </w:pPr>
-      <w:proofErr w:type="gramStart"/>
       <w:r>
         <w:rPr>
           <w:b/>
         </w:rPr>
-        <w:t>Same as before.</w:t>
-      </w:r>
-      <w:proofErr w:type="gramEnd"/>
-      <w:r>
-        <w:rPr>
-          <w:b/>
-        </w:rPr>
-        <w:t xml:space="preserve"> </w:t>
+        <w:t xml:space="preserve">Same as before. </w:t>
       </w:r>
     </w:p>
     <w:p>
@@ -16010,15 +14212,7 @@
         <w:pStyle w:val="Note"/>
       </w:pPr>
       <w:r>
-        <w:t>If the status code is 404 (</w:t>
-      </w:r>
-      <w:proofErr w:type="spellStart"/>
-      <w:r>
-        <w:t>NotFound</w:t>
-      </w:r>
-      <w:proofErr w:type="spellEnd"/>
-      <w:r>
-        <w:t>), Azure assumes that the resources have already been deleted. If the status code is in the 500-599 range or a timeout occurs, Azure will retry the operation. If the status code has any other value or the retries also fail, the resources will be treated as being in a failed state.</w:t>
+        <w:t>If the status code is 404 (NotFound), Azure assumes that the resources have already been deleted. If the status code is in the 500-599 range or a timeout occurs, Azure will retry the operation. If the status code has any other value or the retries also fail, the resources will be treated as being in a failed state.</w:t>
       </w:r>
     </w:p>
     <w:p>
@@ -16209,19 +14403,9 @@
             <w:hideMark/>
           </w:tcPr>
           <w:p>
-            <w:proofErr w:type="spellStart"/>
-            <w:r>
-              <w:t>ResourceProviderType</w:t>
-            </w:r>
-            <w:proofErr w:type="spellEnd"/>
-            <w:r>
-              <w:t>/</w:t>
-            </w:r>
-            <w:proofErr w:type="spellStart"/>
-            <w:r>
-              <w:t>ResourceType</w:t>
-            </w:r>
-            <w:proofErr w:type="spellEnd"/>
+            <w:r>
+              <w:t>ResourceProviderType/ResourceType</w:t>
+            </w:r>
           </w:p>
         </w:tc>
         <w:tc>
@@ -16239,15 +14423,7 @@
               <w:cnfStyle w:val="000000100000" w:firstRow="0" w:lastRow="0" w:firstColumn="0" w:lastColumn="0" w:oddVBand="0" w:evenVBand="0" w:oddHBand="1" w:evenHBand="0" w:firstRowFirstColumn="0" w:firstRowLastColumn="0" w:lastRowFirstColumn="0" w:lastRowLastColumn="0"/>
             </w:pPr>
             <w:r>
-              <w:t xml:space="preserve">5 – You can create only 5 resources of a Particular type within the </w:t>
-            </w:r>
-            <w:proofErr w:type="spellStart"/>
-            <w:r>
-              <w:t>CloudService</w:t>
-            </w:r>
-            <w:proofErr w:type="spellEnd"/>
-            <w:r>
-              <w:t xml:space="preserve">. </w:t>
+              <w:t xml:space="preserve">5 – You can create only 5 resources of a Particular type within the CloudService. </w:t>
             </w:r>
           </w:p>
         </w:tc>
@@ -16591,17 +14767,7 @@
     </w:p>
     <w:p>
       <w:r>
-        <w:t xml:space="preserve">Test: a9 be 06 e8 88 13 39 d7 b6 9f 84 21 f5 13 04 43 1b </w:t>
-      </w:r>
-      <w:proofErr w:type="spellStart"/>
-      <w:proofErr w:type="gramStart"/>
-      <w:r>
-        <w:t>ed</w:t>
-      </w:r>
-      <w:proofErr w:type="spellEnd"/>
-      <w:proofErr w:type="gramEnd"/>
-      <w:r>
-        <w:t xml:space="preserve"> 0e e7</w:t>
+        <w:t>Test: a9 be 06 e8 88 13 39 d7 b6 9f 84 21 f5 13 04 43 1b ed 0e e7</w:t>
       </w:r>
     </w:p>
     <w:p>
@@ -16713,23 +14879,7 @@
           <w:rFonts w:ascii="Courier New" w:hAnsi="Courier New"/>
           <w:sz w:val="20"/>
         </w:rPr>
-        <w:t>https:// &lt;registered-resource-provider-endpoint&gt;/ subscriptions</w:t>
-      </w:r>
-      <w:proofErr w:type="gramStart"/>
-      <w:r>
-        <w:rPr>
-          <w:rFonts w:ascii="Courier New" w:hAnsi="Courier New"/>
-          <w:sz w:val="20"/>
-        </w:rPr>
-        <w:t>/{</w:t>
-      </w:r>
-      <w:proofErr w:type="gramEnd"/>
-      <w:r>
-        <w:rPr>
-          <w:rFonts w:ascii="Courier New" w:hAnsi="Courier New"/>
-          <w:sz w:val="20"/>
-        </w:rPr>
-        <w:t>subscriptionId}/cloudservices/{cloud-service-name}/</w:t>
+        <w:t>https:// &lt;registered-resource-provider-endpoint&gt;/ subscriptions/{subscriptionId}/cloudservices/{cloud-service-name}/</w:t>
       </w:r>
       <w:r>
         <w:rPr>
@@ -16816,13 +14966,8 @@
         </w:numPr>
         <w:spacing w:after="0" w:line="240" w:lineRule="auto"/>
       </w:pPr>
-      <w:proofErr w:type="spellStart"/>
-      <w:r>
-        <w:t>Datetime</w:t>
-      </w:r>
-      <w:proofErr w:type="spellEnd"/>
-      <w:r>
-        <w:t xml:space="preserve"> stamp</w:t>
+      <w:r>
+        <w:t>Datetime stamp</w:t>
       </w:r>
     </w:p>
     <w:p>
@@ -16875,23 +15020,7 @@
         <w:pStyle w:val="COnfig"/>
       </w:pPr>
       <w:r>
-        <w:t>&lt;</w:t>
-      </w:r>
-      <w:proofErr w:type="spellStart"/>
-      <w:r>
-        <w:t>SsoToken</w:t>
-      </w:r>
-      <w:proofErr w:type="spellEnd"/>
-      <w:r>
-        <w:t xml:space="preserve"> </w:t>
-      </w:r>
-      <w:proofErr w:type="spellStart"/>
-      <w:r>
-        <w:t>xmlns</w:t>
-      </w:r>
-      <w:proofErr w:type="spellEnd"/>
-      <w:r>
-        <w:t>="</w:t>
+        <w:t>&lt;SsoToken xmlns="</w:t>
       </w:r>
       <w:hyperlink r:id="rId29" w:tgtFrame="_blank" w:history="1">
         <w:r>
@@ -16910,29 +15039,13 @@
         <w:pStyle w:val="COnfig"/>
       </w:pPr>
       <w:r>
-        <w:t>  &lt;</w:t>
-      </w:r>
-      <w:proofErr w:type="spellStart"/>
-      <w:r>
-        <w:t>TimeStamp</w:t>
-      </w:r>
-      <w:proofErr w:type="spellEnd"/>
-      <w:r>
-        <w:t>&gt;</w:t>
+        <w:t>  &lt;TimeStamp&gt;</w:t>
       </w:r>
       <w:r>
         <w:t>2012-10-05T05:09:03+00:00</w:t>
       </w:r>
       <w:r>
-        <w:t>&lt;/</w:t>
-      </w:r>
-      <w:proofErr w:type="spellStart"/>
-      <w:r>
-        <w:t>TimeStamp</w:t>
-      </w:r>
-      <w:proofErr w:type="spellEnd"/>
-      <w:r>
-        <w:t>&gt;</w:t>
+        <w:t>&lt;/TimeStamp&gt;</w:t>
       </w:r>
     </w:p>
     <w:p>
@@ -16948,15 +15061,7 @@
         <w:pStyle w:val="COnfig"/>
       </w:pPr>
       <w:r>
-        <w:t>&lt;/</w:t>
-      </w:r>
-      <w:proofErr w:type="spellStart"/>
-      <w:r>
-        <w:t>SsoToken</w:t>
-      </w:r>
-      <w:proofErr w:type="spellEnd"/>
-      <w:r>
-        <w:t>&gt;</w:t>
+        <w:t>&lt;/SsoToken&gt;</w:t>
       </w:r>
     </w:p>
     <w:p>
@@ -16978,16 +15083,11 @@
       <w:r>
         <w:t xml:space="preserve"> Note that the timestamp passed is the same that was passed by the RP when the </w:t>
       </w:r>
-      <w:proofErr w:type="spellStart"/>
       <w:r>
         <w:t>Sso</w:t>
       </w:r>
       <w:r>
-        <w:t>Token</w:t>
-      </w:r>
-      <w:proofErr w:type="spellEnd"/>
-      <w:r>
-        <w:t xml:space="preserve"> API was called.</w:t>
+        <w:t>Token API was called.</w:t>
       </w:r>
     </w:p>
     <w:p>
@@ -17018,41 +15118,8 @@
           <w:rFonts w:ascii="Courier New" w:hAnsi="Courier New" w:cs="Courier New"/>
           <w:sz w:val="20"/>
         </w:rPr>
-        <w:t xml:space="preserve">s://&lt;resource provider </w:t>
-      </w:r>
-      <w:proofErr w:type="spellStart"/>
-      <w:r>
-        <w:rPr>
-          <w:rFonts w:ascii="Courier New" w:hAnsi="Courier New" w:cs="Courier New"/>
-          <w:sz w:val="20"/>
-        </w:rPr>
-        <w:t>sso</w:t>
-      </w:r>
-      <w:proofErr w:type="spellEnd"/>
-      <w:r>
-        <w:rPr>
-          <w:rFonts w:ascii="Courier New" w:hAnsi="Courier New" w:cs="Courier New"/>
-          <w:sz w:val="20"/>
-        </w:rPr>
-        <w:t xml:space="preserve"> </w:t>
-      </w:r>
-      <w:proofErr w:type="spellStart"/>
-      <w:r>
-        <w:rPr>
-          <w:rFonts w:ascii="Courier New" w:hAnsi="Courier New" w:cs="Courier New"/>
-          <w:sz w:val="20"/>
-        </w:rPr>
-        <w:t>url</w:t>
-      </w:r>
-      <w:proofErr w:type="spellEnd"/>
-      <w:r>
-        <w:rPr>
-          <w:rFonts w:ascii="Courier New" w:hAnsi="Courier New" w:cs="Courier New"/>
-          <w:sz w:val="20"/>
-        </w:rPr>
-        <w:t>&gt;</w:t>
-      </w:r>
-      <w:proofErr w:type="gramStart"/>
+        <w:t>s://&lt;resource provider sso url&gt;</w:t>
+      </w:r>
       <w:r>
         <w:rPr>
           <w:rFonts w:ascii="Courier New" w:hAnsi="Courier New" w:cs="Courier New"/>
@@ -17065,15 +15132,7 @@
           <w:rFonts w:ascii="Courier New" w:hAnsi="Courier New" w:cs="Courier New"/>
           <w:sz w:val="20"/>
         </w:rPr>
-        <w:t>token</w:t>
-      </w:r>
-      <w:proofErr w:type="gramEnd"/>
-      <w:r>
-        <w:rPr>
-          <w:rFonts w:ascii="Courier New" w:hAnsi="Courier New" w:cs="Courier New"/>
-          <w:sz w:val="20"/>
-        </w:rPr>
-        <w:t>=&lt;token&gt; &amp;subid=&lt;subid&gt;&amp;cloudservicename=&lt;csname&gt;&amp;resourcetype=&lt;resourcetype&gt;&amp;resourcename=&lt;resname&gt;&amp;timestamp=</w:t>
+        <w:t>token=&lt;token&gt; &amp;subid=&lt;subid&gt;&amp;cloudservicename=&lt;csname&gt;&amp;resourcetype=&lt;resourcetype&gt;&amp;resourcename=&lt;resname&gt;&amp;timestamp=</w:t>
       </w:r>
       <w:r>
         <w:t>2012-10-05T05:09:03+00:00</w:t>
@@ -17227,15 +15286,7 @@
           </w:tcPr>
           <w:p>
             <w:r>
-              <w:t xml:space="preserve">Only deletes of resource types are supported. Bulk </w:t>
-            </w:r>
-            <w:proofErr w:type="gramStart"/>
-            <w:r>
-              <w:t>deletion of all the resource types for a cloud service are</w:t>
-            </w:r>
-            <w:proofErr w:type="gramEnd"/>
-            <w:r>
-              <w:t xml:space="preserve"> no longer supported.</w:t>
+              <w:t>Only deletes of resource types are supported. Bulk deletion of all the resource types for a cloud service are no longer supported.</w:t>
             </w:r>
           </w:p>
         </w:tc>
@@ -17343,15 +15394,7 @@
           </w:tcPr>
           <w:p>
             <w:r>
-              <w:t xml:space="preserve">Update to the requirements around </w:t>
-            </w:r>
-            <w:proofErr w:type="spellStart"/>
-            <w:r>
-              <w:t>GeoRegions</w:t>
-            </w:r>
-            <w:proofErr w:type="spellEnd"/>
-            <w:r>
-              <w:t>. For RPs that are not located in Azure the geo-region can be ignored</w:t>
+              <w:t>Update to the requirements around GeoRegions. For RPs that are not located in Azure the geo-region can be ignored</w:t>
             </w:r>
           </w:p>
         </w:tc>
@@ -17495,15 +15538,7 @@
           </w:tcPr>
           <w:p>
             <w:r>
-              <w:t xml:space="preserve">Update to indicate that </w:t>
-            </w:r>
-            <w:proofErr w:type="spellStart"/>
-            <w:r>
-              <w:t>ETag</w:t>
-            </w:r>
-            <w:proofErr w:type="spellEnd"/>
-            <w:r>
-              <w:t xml:space="preserve"> is returned on GETs for resources as well as update to discussion on use of ETAGs and Incarnation IDs</w:t>
+              <w:t>Update to indicate that ETag is returned on GETs for resources as well as update to discussion on use of ETAGs and Incarnation IDs</w:t>
             </w:r>
           </w:p>
         </w:tc>
@@ -17542,15 +15577,7 @@
           </w:p>
           <w:p>
             <w:r>
-              <w:t>Update to indicate that the subscription notifications will arrive on /subscriptions/{</w:t>
-            </w:r>
-            <w:proofErr w:type="spellStart"/>
-            <w:r>
-              <w:t>subid</w:t>
-            </w:r>
-            <w:proofErr w:type="spellEnd"/>
-            <w:r>
-              <w:t>}/events</w:t>
+              <w:t>Update to indicate that the subscription notifications will arrive on /subscriptions/{subid}/events</w:t>
             </w:r>
           </w:p>
         </w:tc>
@@ -23884,66 +21911,66 @@
     </dgm:pt>
   </dgm:ptLst>
   <dgm:cxnLst>
-    <dgm:cxn modelId="{27BBD5A1-4B73-439F-93F7-83E42D4E8ADD}" type="presOf" srcId="{400B4249-175F-4FB3-A50E-B717AAB6F58E}" destId="{69F061DA-50FC-4ED0-BD05-1E351AB7D295}" srcOrd="1" destOrd="0" presId="urn:microsoft.com/office/officeart/2011/layout/CircleProcess"/>
+    <dgm:cxn modelId="{F3A99242-61ED-49C0-95C2-24523368CBED}" type="presOf" srcId="{400B4249-175F-4FB3-A50E-B717AAB6F58E}" destId="{69F061DA-50FC-4ED0-BD05-1E351AB7D295}" srcOrd="1" destOrd="0" presId="urn:microsoft.com/office/officeart/2011/layout/CircleProcess"/>
+    <dgm:cxn modelId="{BCD87521-89AF-458E-BB0A-0C08215D59BD}" type="presOf" srcId="{B9DCC618-5415-4959-982E-9B0807B6F55C}" destId="{C2CA6353-3070-4B28-8DA1-84250BC3DB97}" srcOrd="0" destOrd="1" presId="urn:microsoft.com/office/officeart/2011/layout/CircleProcess"/>
     <dgm:cxn modelId="{79D4942B-67F2-4AAD-AAB8-FF79802492E8}" srcId="{27449C4D-FBFB-4DFE-8F39-582632420644}" destId="{4176C6FC-0BBE-456B-B9D3-9484E260E7FB}" srcOrd="4" destOrd="0" parTransId="{BFA11740-B808-4E2E-897D-4D7EFC4BEB26}" sibTransId="{641D22A8-7643-4EC1-9EAD-30B284CF2B84}"/>
-    <dgm:cxn modelId="{AAD56281-ACBF-4344-BD1F-5ECF6E4145F7}" type="presOf" srcId="{D82223C2-57E4-42C5-89A2-02A796FB2558}" destId="{C2CA6353-3070-4B28-8DA1-84250BC3DB97}" srcOrd="0" destOrd="0" presId="urn:microsoft.com/office/officeart/2011/layout/CircleProcess"/>
-    <dgm:cxn modelId="{807D21E6-C1F2-4D2D-BA95-E05B9FFED781}" type="presOf" srcId="{38E9BED2-B58E-4BB8-BB3F-349205379D26}" destId="{270C3E3F-D9ED-4095-B683-F9B3958FEE65}" srcOrd="0" destOrd="1" presId="urn:microsoft.com/office/officeart/2011/layout/CircleProcess"/>
-    <dgm:cxn modelId="{E0C96F1F-EB43-473D-A84D-00850D47AFE8}" type="presOf" srcId="{4176C6FC-0BBE-456B-B9D3-9484E260E7FB}" destId="{17DCA5D8-4421-4AFE-844B-9F3D58B265F1}" srcOrd="1" destOrd="0" presId="urn:microsoft.com/office/officeart/2011/layout/CircleProcess"/>
+    <dgm:cxn modelId="{F5028F9F-5151-4E84-971C-74E5DD468548}" type="presOf" srcId="{27449C4D-FBFB-4DFE-8F39-582632420644}" destId="{DA1020BA-D60F-44D0-9B23-44599877D7F2}" srcOrd="0" destOrd="0" presId="urn:microsoft.com/office/officeart/2011/layout/CircleProcess"/>
+    <dgm:cxn modelId="{DAEB4DF4-550E-4BD5-8FEE-9C1F3917FB35}" type="presOf" srcId="{91B78267-6986-46B4-9949-436283154513}" destId="{374065B0-3FA4-4718-B513-C04FD07FF45F}" srcOrd="1" destOrd="0" presId="urn:microsoft.com/office/officeart/2011/layout/CircleProcess"/>
     <dgm:cxn modelId="{840BF06A-D1D2-47F0-9950-72FCA12EA5A3}" srcId="{4176C6FC-0BBE-456B-B9D3-9484E260E7FB}" destId="{5E9EA6CB-0623-475C-9FFC-78E9052D348D}" srcOrd="0" destOrd="0" parTransId="{1A53529C-1AC1-4936-9E81-F0CAD23C47DF}" sibTransId="{C3E506D7-175B-497F-9973-79A529EA1F6B}"/>
-    <dgm:cxn modelId="{AC247820-9504-4B9C-B9A4-2DEE2830C24A}" type="presOf" srcId="{4176C6FC-0BBE-456B-B9D3-9484E260E7FB}" destId="{650FAF3C-7695-4CB4-975E-287F28757BB5}" srcOrd="0" destOrd="0" presId="urn:microsoft.com/office/officeart/2011/layout/CircleProcess"/>
+    <dgm:cxn modelId="{FA6E0A9D-E963-4E90-A888-1DA2E4B3B8C0}" type="presOf" srcId="{400B4249-175F-4FB3-A50E-B717AAB6F58E}" destId="{01AB7474-5490-4ABC-A67E-328486B895C3}" srcOrd="0" destOrd="0" presId="urn:microsoft.com/office/officeart/2011/layout/CircleProcess"/>
+    <dgm:cxn modelId="{2995DF5E-304C-46B5-8D65-52AFAE4A7AE8}" type="presOf" srcId="{4176C6FC-0BBE-456B-B9D3-9484E260E7FB}" destId="{17DCA5D8-4421-4AFE-844B-9F3D58B265F1}" srcOrd="1" destOrd="0" presId="urn:microsoft.com/office/officeart/2011/layout/CircleProcess"/>
     <dgm:cxn modelId="{1C63D978-0232-47E7-9706-123B7F565772}" srcId="{27449C4D-FBFB-4DFE-8F39-582632420644}" destId="{AE195EC3-560B-4D1B-919C-CDFE78D5B453}" srcOrd="1" destOrd="0" parTransId="{5C73A079-CE39-4B52-9675-908114E40062}" sibTransId="{092FFF1B-F7E1-4E3A-B23C-8A27C88201FC}"/>
-    <dgm:cxn modelId="{8489B899-4B45-4B02-868E-AD03E5813F76}" type="presOf" srcId="{2A7FF395-1AC3-4194-BAFE-68B9D398738C}" destId="{80F09AEE-002F-437B-938B-6907BFC8A914}" srcOrd="0" destOrd="0" presId="urn:microsoft.com/office/officeart/2011/layout/CircleProcess"/>
-    <dgm:cxn modelId="{3C0E6B3E-DF81-40FB-B874-3D9E11744885}" type="presOf" srcId="{B9DCC618-5415-4959-982E-9B0807B6F55C}" destId="{C2CA6353-3070-4B28-8DA1-84250BC3DB97}" srcOrd="0" destOrd="1" presId="urn:microsoft.com/office/officeart/2011/layout/CircleProcess"/>
-    <dgm:cxn modelId="{B606F8E1-3371-4154-8F31-AF876142592F}" type="presOf" srcId="{27449C4D-FBFB-4DFE-8F39-582632420644}" destId="{DA1020BA-D60F-44D0-9B23-44599877D7F2}" srcOrd="0" destOrd="0" presId="urn:microsoft.com/office/officeart/2011/layout/CircleProcess"/>
-    <dgm:cxn modelId="{B9F4E6B8-829A-452E-B089-12FC698DDE75}" type="presOf" srcId="{91B78267-6986-46B4-9949-436283154513}" destId="{63B730A2-496B-4F38-9C4C-00E43514F2AA}" srcOrd="0" destOrd="0" presId="urn:microsoft.com/office/officeart/2011/layout/CircleProcess"/>
+    <dgm:cxn modelId="{7547BF05-5BC9-45F0-8B98-529F145B29D2}" type="presOf" srcId="{ECF94604-7219-4A31-89ED-47BE685F86EC}" destId="{270C3E3F-D9ED-4095-B683-F9B3958FEE65}" srcOrd="0" destOrd="0" presId="urn:microsoft.com/office/officeart/2011/layout/CircleProcess"/>
     <dgm:cxn modelId="{8E160C9A-A103-4D49-B97B-FAE981B09279}" srcId="{27449C4D-FBFB-4DFE-8F39-582632420644}" destId="{400B4249-175F-4FB3-A50E-B717AAB6F58E}" srcOrd="0" destOrd="0" parTransId="{BA2C135A-CA79-4BD8-A28F-8264273D2E5D}" sibTransId="{84FE036F-2CF6-4031-9153-78BDA176B77B}"/>
+    <dgm:cxn modelId="{BE90F888-6A09-47A7-B1A1-A8A05B948A67}" type="presOf" srcId="{540FF770-8D70-4FA3-BA1E-43DC13469948}" destId="{2AEF1029-0B5D-46A4-9670-D2463BCA160A}" srcOrd="1" destOrd="0" presId="urn:microsoft.com/office/officeart/2011/layout/CircleProcess"/>
+    <dgm:cxn modelId="{5929FFB5-296A-432C-A97C-8737DD343F27}" type="presOf" srcId="{AE195EC3-560B-4D1B-919C-CDFE78D5B453}" destId="{0A58C365-EA42-4288-9CB1-63C9DB455C19}" srcOrd="0" destOrd="0" presId="urn:microsoft.com/office/officeart/2011/layout/CircleProcess"/>
     <dgm:cxn modelId="{D9E9D708-1EE7-49AC-83A9-ABB99388C7DA}" srcId="{27449C4D-FBFB-4DFE-8F39-582632420644}" destId="{540FF770-8D70-4FA3-BA1E-43DC13469948}" srcOrd="3" destOrd="0" parTransId="{4398E414-FBD7-403C-B733-545C45036823}" sibTransId="{4AE2F217-C158-4284-86FF-A6D0EA8EF29A}"/>
-    <dgm:cxn modelId="{3E218EF2-08B4-43ED-A70A-CD0560D04AEA}" type="presOf" srcId="{5E9EA6CB-0623-475C-9FFC-78E9052D348D}" destId="{F4581037-D8FC-40E1-B554-7E89A8C6DC20}" srcOrd="0" destOrd="0" presId="urn:microsoft.com/office/officeart/2011/layout/CircleProcess"/>
-    <dgm:cxn modelId="{85714A0F-FF65-4264-A79E-9C9F84A2E494}" type="presOf" srcId="{B96C85E0-22CA-4B30-9E61-1548885EBFFB}" destId="{88D68DFC-15B3-495B-92AA-EECEE3A3FD28}" srcOrd="0" destOrd="0" presId="urn:microsoft.com/office/officeart/2011/layout/CircleProcess"/>
-    <dgm:cxn modelId="{CE5DB02F-CEA1-42F1-9C76-5ECB1D3033F6}" type="presOf" srcId="{91B78267-6986-46B4-9949-436283154513}" destId="{374065B0-3FA4-4718-B513-C04FD07FF45F}" srcOrd="1" destOrd="0" presId="urn:microsoft.com/office/officeart/2011/layout/CircleProcess"/>
-    <dgm:cxn modelId="{F9FE4191-0481-46FD-994C-737788B4D276}" type="presOf" srcId="{AE195EC3-560B-4D1B-919C-CDFE78D5B453}" destId="{F685D8AE-0EA7-467A-97E9-EC0D08BC5B05}" srcOrd="1" destOrd="0" presId="urn:microsoft.com/office/officeart/2011/layout/CircleProcess"/>
+    <dgm:cxn modelId="{0249E3A2-941F-40FF-9E6A-24C8903276A7}" type="presOf" srcId="{38E9BED2-B58E-4BB8-BB3F-349205379D26}" destId="{270C3E3F-D9ED-4095-B683-F9B3958FEE65}" srcOrd="0" destOrd="1" presId="urn:microsoft.com/office/officeart/2011/layout/CircleProcess"/>
+    <dgm:cxn modelId="{8C1DEC01-22A6-496A-A61B-C2EB6C661B7E}" type="presOf" srcId="{4176C6FC-0BBE-456B-B9D3-9484E260E7FB}" destId="{650FAF3C-7695-4CB4-975E-287F28757BB5}" srcOrd="0" destOrd="0" presId="urn:microsoft.com/office/officeart/2011/layout/CircleProcess"/>
     <dgm:cxn modelId="{A542B48C-A4E0-43E3-94C6-C23D0F300303}" srcId="{400B4249-175F-4FB3-A50E-B717AAB6F58E}" destId="{2A7FF395-1AC3-4194-BAFE-68B9D398738C}" srcOrd="0" destOrd="0" parTransId="{9105EFFC-AA47-443A-B505-BE5E004FF214}" sibTransId="{E74E11D7-D10E-4C63-8717-6E8700C836C0}"/>
-    <dgm:cxn modelId="{89AF7E8D-7A7E-4B9F-9EAE-1D35B682C88B}" type="presOf" srcId="{400B4249-175F-4FB3-A50E-B717AAB6F58E}" destId="{01AB7474-5490-4ABC-A67E-328486B895C3}" srcOrd="0" destOrd="0" presId="urn:microsoft.com/office/officeart/2011/layout/CircleProcess"/>
+    <dgm:cxn modelId="{45024FA5-C059-473C-A134-73BCD6BA19E5}" type="presOf" srcId="{B96C85E0-22CA-4B30-9E61-1548885EBFFB}" destId="{88D68DFC-15B3-495B-92AA-EECEE3A3FD28}" srcOrd="0" destOrd="0" presId="urn:microsoft.com/office/officeart/2011/layout/CircleProcess"/>
     <dgm:cxn modelId="{4A5FB1D3-E9A4-432F-BF32-07F9EEB5CDBE}" srcId="{91B78267-6986-46B4-9949-436283154513}" destId="{38E9BED2-B58E-4BB8-BB3F-349205379D26}" srcOrd="1" destOrd="0" parTransId="{0F72BBDB-FAC5-466F-9479-3F3F94A1E8A4}" sibTransId="{C2B88088-CD79-4FB8-841B-2818CE7016BB}"/>
-    <dgm:cxn modelId="{A5FE42E1-A438-489C-8414-7B93A871D31B}" type="presOf" srcId="{AE195EC3-560B-4D1B-919C-CDFE78D5B453}" destId="{0A58C365-EA42-4288-9CB1-63C9DB455C19}" srcOrd="0" destOrd="0" presId="urn:microsoft.com/office/officeart/2011/layout/CircleProcess"/>
     <dgm:cxn modelId="{C518236D-2467-4228-8C49-D8BA5CAC333A}" srcId="{27449C4D-FBFB-4DFE-8F39-582632420644}" destId="{91B78267-6986-46B4-9949-436283154513}" srcOrd="2" destOrd="0" parTransId="{E93ADF97-8989-4CB9-AD39-CB01482EA585}" sibTransId="{CA69C2E0-A648-4F9F-A49C-30CCCEBEE61A}"/>
     <dgm:cxn modelId="{7AD9AE24-6192-4D27-96D2-55A4DA4F3890}" srcId="{540FF770-8D70-4FA3-BA1E-43DC13469948}" destId="{B96C85E0-22CA-4B30-9E61-1548885EBFFB}" srcOrd="0" destOrd="0" parTransId="{23FC858B-B045-49BC-B655-043759D3F88A}" sibTransId="{C0BF6AB3-4FCA-4F2D-8D89-8A820A2348A2}"/>
+    <dgm:cxn modelId="{C54B61CD-6BC6-433E-956D-348F20D56A10}" type="presOf" srcId="{5E9EA6CB-0623-475C-9FFC-78E9052D348D}" destId="{F4581037-D8FC-40E1-B554-7E89A8C6DC20}" srcOrd="0" destOrd="0" presId="urn:microsoft.com/office/officeart/2011/layout/CircleProcess"/>
     <dgm:cxn modelId="{31BBAACB-AA07-40BA-8715-C3FCFC4DB9A8}" srcId="{91B78267-6986-46B4-9949-436283154513}" destId="{ECF94604-7219-4A31-89ED-47BE685F86EC}" srcOrd="0" destOrd="0" parTransId="{9E2C4963-C426-4034-A5C2-314EC5BA5DED}" sibTransId="{5DFDDD87-12AF-4311-82F6-C8F26C37EF34}"/>
-    <dgm:cxn modelId="{6B85B16D-A06C-4AAD-9061-211A80E63F4B}" type="presOf" srcId="{ECF94604-7219-4A31-89ED-47BE685F86EC}" destId="{270C3E3F-D9ED-4095-B683-F9B3958FEE65}" srcOrd="0" destOrd="0" presId="urn:microsoft.com/office/officeart/2011/layout/CircleProcess"/>
-    <dgm:cxn modelId="{FD09B200-9F89-4B5B-BAEB-B5FFE920313C}" type="presOf" srcId="{540FF770-8D70-4FA3-BA1E-43DC13469948}" destId="{947EE504-A1CD-497A-881A-D2C5286466D2}" srcOrd="0" destOrd="0" presId="urn:microsoft.com/office/officeart/2011/layout/CircleProcess"/>
-    <dgm:cxn modelId="{979FE978-F8EC-496D-B4AC-1A6265283A0F}" type="presOf" srcId="{540FF770-8D70-4FA3-BA1E-43DC13469948}" destId="{2AEF1029-0B5D-46A4-9670-D2463BCA160A}" srcOrd="1" destOrd="0" presId="urn:microsoft.com/office/officeart/2011/layout/CircleProcess"/>
+    <dgm:cxn modelId="{C146CCBF-74BE-4793-BB6B-9F099261483F}" type="presOf" srcId="{2A7FF395-1AC3-4194-BAFE-68B9D398738C}" destId="{80F09AEE-002F-437B-938B-6907BFC8A914}" srcOrd="0" destOrd="0" presId="urn:microsoft.com/office/officeart/2011/layout/CircleProcess"/>
+    <dgm:cxn modelId="{AD93891B-39A9-49F7-A219-6E1E00AF9A34}" type="presOf" srcId="{AE195EC3-560B-4D1B-919C-CDFE78D5B453}" destId="{F685D8AE-0EA7-467A-97E9-EC0D08BC5B05}" srcOrd="1" destOrd="0" presId="urn:microsoft.com/office/officeart/2011/layout/CircleProcess"/>
     <dgm:cxn modelId="{6B21EF19-DA6D-4926-80B3-D1EA857EC214}" srcId="{AE195EC3-560B-4D1B-919C-CDFE78D5B453}" destId="{B9DCC618-5415-4959-982E-9B0807B6F55C}" srcOrd="1" destOrd="0" parTransId="{FE7DCA97-F041-43F8-B61F-AC9FA3336401}" sibTransId="{1E186A6F-FF06-45CC-992B-D513F6559600}"/>
+    <dgm:cxn modelId="{8E25FE26-B5BA-446F-B53B-3B6EDCD89443}" type="presOf" srcId="{540FF770-8D70-4FA3-BA1E-43DC13469948}" destId="{947EE504-A1CD-497A-881A-D2C5286466D2}" srcOrd="0" destOrd="0" presId="urn:microsoft.com/office/officeart/2011/layout/CircleProcess"/>
+    <dgm:cxn modelId="{B102EB89-DAF8-44DE-A26A-8698F6F2E100}" type="presOf" srcId="{D82223C2-57E4-42C5-89A2-02A796FB2558}" destId="{C2CA6353-3070-4B28-8DA1-84250BC3DB97}" srcOrd="0" destOrd="0" presId="urn:microsoft.com/office/officeart/2011/layout/CircleProcess"/>
     <dgm:cxn modelId="{9AA7C7FD-57CA-4BBD-AADC-858638FAD3E7}" srcId="{AE195EC3-560B-4D1B-919C-CDFE78D5B453}" destId="{D82223C2-57E4-42C5-89A2-02A796FB2558}" srcOrd="0" destOrd="0" parTransId="{60780B28-C119-4C3E-92AC-3BA4B7324413}" sibTransId="{1F18DC56-5A48-4B9D-BDE5-54816EC74F2D}"/>
-    <dgm:cxn modelId="{90FB867B-9371-48F8-9EAA-468DB164D578}" type="presParOf" srcId="{DA1020BA-D60F-44D0-9B23-44599877D7F2}" destId="{56DC6246-6C7B-4653-BE44-A8B674344040}" srcOrd="0" destOrd="0" presId="urn:microsoft.com/office/officeart/2011/layout/CircleProcess"/>
-    <dgm:cxn modelId="{366AA2A2-11DF-4F80-9389-496A839B378F}" type="presParOf" srcId="{56DC6246-6C7B-4653-BE44-A8B674344040}" destId="{5375D82E-4381-4524-A87D-9FE4B08E4D9C}" srcOrd="0" destOrd="0" presId="urn:microsoft.com/office/officeart/2011/layout/CircleProcess"/>
-    <dgm:cxn modelId="{0FA3E166-CDE6-4F1B-A9AC-EBD89576FF68}" type="presParOf" srcId="{DA1020BA-D60F-44D0-9B23-44599877D7F2}" destId="{8FA2ECDB-31E4-4D79-AF3F-AF12C2777E3C}" srcOrd="1" destOrd="0" presId="urn:microsoft.com/office/officeart/2011/layout/CircleProcess"/>
-    <dgm:cxn modelId="{A7E5E635-D4DF-4B1C-BF26-2B0BF7AB961D}" type="presParOf" srcId="{8FA2ECDB-31E4-4D79-AF3F-AF12C2777E3C}" destId="{650FAF3C-7695-4CB4-975E-287F28757BB5}" srcOrd="0" destOrd="0" presId="urn:microsoft.com/office/officeart/2011/layout/CircleProcess"/>
-    <dgm:cxn modelId="{1CA2CE23-5876-4916-9327-E59DC2DE4847}" type="presParOf" srcId="{DA1020BA-D60F-44D0-9B23-44599877D7F2}" destId="{F4581037-D8FC-40E1-B554-7E89A8C6DC20}" srcOrd="2" destOrd="0" presId="urn:microsoft.com/office/officeart/2011/layout/CircleProcess"/>
-    <dgm:cxn modelId="{02DB3C11-4CD1-45F3-8100-AC8D678FA68A}" type="presParOf" srcId="{DA1020BA-D60F-44D0-9B23-44599877D7F2}" destId="{17DCA5D8-4421-4AFE-844B-9F3D58B265F1}" srcOrd="3" destOrd="0" presId="urn:microsoft.com/office/officeart/2011/layout/CircleProcess"/>
-    <dgm:cxn modelId="{F1B97C77-A643-42C0-97BD-C941E02E0908}" type="presParOf" srcId="{DA1020BA-D60F-44D0-9B23-44599877D7F2}" destId="{DF9E0A70-20E9-4FCD-8817-2F1AE0EBC125}" srcOrd="4" destOrd="0" presId="urn:microsoft.com/office/officeart/2011/layout/CircleProcess"/>
-    <dgm:cxn modelId="{AB26790F-0965-49D7-9E79-FC7F6F235CF3}" type="presParOf" srcId="{DF9E0A70-20E9-4FCD-8817-2F1AE0EBC125}" destId="{0B3EE28D-761F-4BB1-81EC-7A3EC42F00E2}" srcOrd="0" destOrd="0" presId="urn:microsoft.com/office/officeart/2011/layout/CircleProcess"/>
-    <dgm:cxn modelId="{5EA92E23-E767-404E-B40D-A39E9A8B3559}" type="presParOf" srcId="{DA1020BA-D60F-44D0-9B23-44599877D7F2}" destId="{22770A0D-9605-46F2-90D8-6C9EE072258A}" srcOrd="5" destOrd="0" presId="urn:microsoft.com/office/officeart/2011/layout/CircleProcess"/>
-    <dgm:cxn modelId="{4E006CCB-4A63-43D4-AB6C-9729F6C0E9FA}" type="presParOf" srcId="{22770A0D-9605-46F2-90D8-6C9EE072258A}" destId="{947EE504-A1CD-497A-881A-D2C5286466D2}" srcOrd="0" destOrd="0" presId="urn:microsoft.com/office/officeart/2011/layout/CircleProcess"/>
-    <dgm:cxn modelId="{1166E809-B920-4ACA-8DE1-4A1D6ACD7B3B}" type="presParOf" srcId="{DA1020BA-D60F-44D0-9B23-44599877D7F2}" destId="{88D68DFC-15B3-495B-92AA-EECEE3A3FD28}" srcOrd="6" destOrd="0" presId="urn:microsoft.com/office/officeart/2011/layout/CircleProcess"/>
-    <dgm:cxn modelId="{B16022AA-793D-4B71-AF85-53B4137CC22E}" type="presParOf" srcId="{DA1020BA-D60F-44D0-9B23-44599877D7F2}" destId="{2AEF1029-0B5D-46A4-9670-D2463BCA160A}" srcOrd="7" destOrd="0" presId="urn:microsoft.com/office/officeart/2011/layout/CircleProcess"/>
-    <dgm:cxn modelId="{A24534C6-96CB-4AFC-94F7-42FB0AE94E1E}" type="presParOf" srcId="{DA1020BA-D60F-44D0-9B23-44599877D7F2}" destId="{8C4FEEE8-7CDD-4D89-BA63-6DC0F4B5265D}" srcOrd="8" destOrd="0" presId="urn:microsoft.com/office/officeart/2011/layout/CircleProcess"/>
-    <dgm:cxn modelId="{340B42AD-2527-4D41-9194-12FADBC5B3A2}" type="presParOf" srcId="{8C4FEEE8-7CDD-4D89-BA63-6DC0F4B5265D}" destId="{F8CC7628-7A4F-4B35-B420-B4CC8A9432AF}" srcOrd="0" destOrd="0" presId="urn:microsoft.com/office/officeart/2011/layout/CircleProcess"/>
-    <dgm:cxn modelId="{65B3A500-98AC-4535-8AB2-D20D50E8086D}" type="presParOf" srcId="{DA1020BA-D60F-44D0-9B23-44599877D7F2}" destId="{4B9DBA3E-3D44-413C-B113-41AA1A638959}" srcOrd="9" destOrd="0" presId="urn:microsoft.com/office/officeart/2011/layout/CircleProcess"/>
-    <dgm:cxn modelId="{3B7D6C0A-1795-4118-90F5-57290FC80299}" type="presParOf" srcId="{4B9DBA3E-3D44-413C-B113-41AA1A638959}" destId="{63B730A2-496B-4F38-9C4C-00E43514F2AA}" srcOrd="0" destOrd="0" presId="urn:microsoft.com/office/officeart/2011/layout/CircleProcess"/>
-    <dgm:cxn modelId="{95E308DD-1D8F-4A21-AAF9-0CC06EF66113}" type="presParOf" srcId="{DA1020BA-D60F-44D0-9B23-44599877D7F2}" destId="{270C3E3F-D9ED-4095-B683-F9B3958FEE65}" srcOrd="10" destOrd="0" presId="urn:microsoft.com/office/officeart/2011/layout/CircleProcess"/>
-    <dgm:cxn modelId="{5738DB42-27C9-4036-9BF6-081E8F3E66A3}" type="presParOf" srcId="{DA1020BA-D60F-44D0-9B23-44599877D7F2}" destId="{374065B0-3FA4-4718-B513-C04FD07FF45F}" srcOrd="11" destOrd="0" presId="urn:microsoft.com/office/officeart/2011/layout/CircleProcess"/>
-    <dgm:cxn modelId="{5DE5563D-8331-4F5B-973F-3587EB070B83}" type="presParOf" srcId="{DA1020BA-D60F-44D0-9B23-44599877D7F2}" destId="{9C3226BC-9F4F-4F8F-A399-5874091D2761}" srcOrd="12" destOrd="0" presId="urn:microsoft.com/office/officeart/2011/layout/CircleProcess"/>
-    <dgm:cxn modelId="{2BDFD524-195A-4D67-91CE-6640429892ED}" type="presParOf" srcId="{9C3226BC-9F4F-4F8F-A399-5874091D2761}" destId="{6A1E4A42-93E6-4324-8E1C-B8138693872E}" srcOrd="0" destOrd="0" presId="urn:microsoft.com/office/officeart/2011/layout/CircleProcess"/>
-    <dgm:cxn modelId="{214A1493-F0B0-4C74-BCF2-ED176A101CFE}" type="presParOf" srcId="{DA1020BA-D60F-44D0-9B23-44599877D7F2}" destId="{2E59B219-1A90-4AC0-B64A-0B4F9CABA952}" srcOrd="13" destOrd="0" presId="urn:microsoft.com/office/officeart/2011/layout/CircleProcess"/>
-    <dgm:cxn modelId="{47F45717-AB2B-4195-AB2F-0C9D73295D1A}" type="presParOf" srcId="{2E59B219-1A90-4AC0-B64A-0B4F9CABA952}" destId="{0A58C365-EA42-4288-9CB1-63C9DB455C19}" srcOrd="0" destOrd="0" presId="urn:microsoft.com/office/officeart/2011/layout/CircleProcess"/>
-    <dgm:cxn modelId="{B98C301F-F806-4885-A88A-8FA1FD61392B}" type="presParOf" srcId="{DA1020BA-D60F-44D0-9B23-44599877D7F2}" destId="{C2CA6353-3070-4B28-8DA1-84250BC3DB97}" srcOrd="14" destOrd="0" presId="urn:microsoft.com/office/officeart/2011/layout/CircleProcess"/>
-    <dgm:cxn modelId="{A3A81864-0014-4BD1-AF60-4E6A04E7868B}" type="presParOf" srcId="{DA1020BA-D60F-44D0-9B23-44599877D7F2}" destId="{F685D8AE-0EA7-467A-97E9-EC0D08BC5B05}" srcOrd="15" destOrd="0" presId="urn:microsoft.com/office/officeart/2011/layout/CircleProcess"/>
-    <dgm:cxn modelId="{D7DE2E59-67E7-45E5-8C9D-C7D70D4DD01A}" type="presParOf" srcId="{DA1020BA-D60F-44D0-9B23-44599877D7F2}" destId="{C315CD24-9D0F-4610-A6E1-843C60F4B564}" srcOrd="16" destOrd="0" presId="urn:microsoft.com/office/officeart/2011/layout/CircleProcess"/>
-    <dgm:cxn modelId="{938630F4-B37B-4BD2-A20A-29531AB9BC86}" type="presParOf" srcId="{C315CD24-9D0F-4610-A6E1-843C60F4B564}" destId="{99566218-6509-40FD-8D2B-CEAEE4BF75EF}" srcOrd="0" destOrd="0" presId="urn:microsoft.com/office/officeart/2011/layout/CircleProcess"/>
-    <dgm:cxn modelId="{975C9E4F-5EB0-47FF-AED3-49C1AB7EFCD1}" type="presParOf" srcId="{DA1020BA-D60F-44D0-9B23-44599877D7F2}" destId="{C9ECC29E-CD62-49A9-99B1-FA30A8A60AE6}" srcOrd="17" destOrd="0" presId="urn:microsoft.com/office/officeart/2011/layout/CircleProcess"/>
-    <dgm:cxn modelId="{76EA27F7-BE4D-4531-9C6A-DFC2A96274A7}" type="presParOf" srcId="{C9ECC29E-CD62-49A9-99B1-FA30A8A60AE6}" destId="{01AB7474-5490-4ABC-A67E-328486B895C3}" srcOrd="0" destOrd="0" presId="urn:microsoft.com/office/officeart/2011/layout/CircleProcess"/>
-    <dgm:cxn modelId="{99AFA15B-B1C7-4998-B041-64D6B7A807D3}" type="presParOf" srcId="{DA1020BA-D60F-44D0-9B23-44599877D7F2}" destId="{80F09AEE-002F-437B-938B-6907BFC8A914}" srcOrd="18" destOrd="0" presId="urn:microsoft.com/office/officeart/2011/layout/CircleProcess"/>
-    <dgm:cxn modelId="{9FA71881-1190-4BA0-BEFD-1732C580E38A}" type="presParOf" srcId="{DA1020BA-D60F-44D0-9B23-44599877D7F2}" destId="{69F061DA-50FC-4ED0-BD05-1E351AB7D295}" srcOrd="19" destOrd="0" presId="urn:microsoft.com/office/officeart/2011/layout/CircleProcess"/>
+    <dgm:cxn modelId="{3DE03BD2-9727-4E26-A928-04E494A86CDF}" type="presOf" srcId="{91B78267-6986-46B4-9949-436283154513}" destId="{63B730A2-496B-4F38-9C4C-00E43514F2AA}" srcOrd="0" destOrd="0" presId="urn:microsoft.com/office/officeart/2011/layout/CircleProcess"/>
+    <dgm:cxn modelId="{142ED6F6-9339-40C9-A886-2F3AF575EF33}" type="presParOf" srcId="{DA1020BA-D60F-44D0-9B23-44599877D7F2}" destId="{56DC6246-6C7B-4653-BE44-A8B674344040}" srcOrd="0" destOrd="0" presId="urn:microsoft.com/office/officeart/2011/layout/CircleProcess"/>
+    <dgm:cxn modelId="{D809C9C2-88A1-4EC6-8614-985F26E0859A}" type="presParOf" srcId="{56DC6246-6C7B-4653-BE44-A8B674344040}" destId="{5375D82E-4381-4524-A87D-9FE4B08E4D9C}" srcOrd="0" destOrd="0" presId="urn:microsoft.com/office/officeart/2011/layout/CircleProcess"/>
+    <dgm:cxn modelId="{4DA5E7A3-9B7F-4C4A-AD19-D0758648151D}" type="presParOf" srcId="{DA1020BA-D60F-44D0-9B23-44599877D7F2}" destId="{8FA2ECDB-31E4-4D79-AF3F-AF12C2777E3C}" srcOrd="1" destOrd="0" presId="urn:microsoft.com/office/officeart/2011/layout/CircleProcess"/>
+    <dgm:cxn modelId="{85385B19-886A-4040-A0EA-2015F2B7B5C9}" type="presParOf" srcId="{8FA2ECDB-31E4-4D79-AF3F-AF12C2777E3C}" destId="{650FAF3C-7695-4CB4-975E-287F28757BB5}" srcOrd="0" destOrd="0" presId="urn:microsoft.com/office/officeart/2011/layout/CircleProcess"/>
+    <dgm:cxn modelId="{6D8EE74F-8094-4410-8786-10A99EA55A1C}" type="presParOf" srcId="{DA1020BA-D60F-44D0-9B23-44599877D7F2}" destId="{F4581037-D8FC-40E1-B554-7E89A8C6DC20}" srcOrd="2" destOrd="0" presId="urn:microsoft.com/office/officeart/2011/layout/CircleProcess"/>
+    <dgm:cxn modelId="{BC0762DC-55C3-4053-A8C9-F0D39C2E0C58}" type="presParOf" srcId="{DA1020BA-D60F-44D0-9B23-44599877D7F2}" destId="{17DCA5D8-4421-4AFE-844B-9F3D58B265F1}" srcOrd="3" destOrd="0" presId="urn:microsoft.com/office/officeart/2011/layout/CircleProcess"/>
+    <dgm:cxn modelId="{145F8FB3-0EDE-46AD-A74E-1A0F3C69C86A}" type="presParOf" srcId="{DA1020BA-D60F-44D0-9B23-44599877D7F2}" destId="{DF9E0A70-20E9-4FCD-8817-2F1AE0EBC125}" srcOrd="4" destOrd="0" presId="urn:microsoft.com/office/officeart/2011/layout/CircleProcess"/>
+    <dgm:cxn modelId="{95E32C91-8406-4561-9647-1684F6B97F69}" type="presParOf" srcId="{DF9E0A70-20E9-4FCD-8817-2F1AE0EBC125}" destId="{0B3EE28D-761F-4BB1-81EC-7A3EC42F00E2}" srcOrd="0" destOrd="0" presId="urn:microsoft.com/office/officeart/2011/layout/CircleProcess"/>
+    <dgm:cxn modelId="{8818D952-B154-4C1B-8A88-2212DC01120E}" type="presParOf" srcId="{DA1020BA-D60F-44D0-9B23-44599877D7F2}" destId="{22770A0D-9605-46F2-90D8-6C9EE072258A}" srcOrd="5" destOrd="0" presId="urn:microsoft.com/office/officeart/2011/layout/CircleProcess"/>
+    <dgm:cxn modelId="{8A55E2D8-DF09-407B-97CA-35A101456BA5}" type="presParOf" srcId="{22770A0D-9605-46F2-90D8-6C9EE072258A}" destId="{947EE504-A1CD-497A-881A-D2C5286466D2}" srcOrd="0" destOrd="0" presId="urn:microsoft.com/office/officeart/2011/layout/CircleProcess"/>
+    <dgm:cxn modelId="{33F0CF3F-9341-4C8C-804E-DEF9CA8445D2}" type="presParOf" srcId="{DA1020BA-D60F-44D0-9B23-44599877D7F2}" destId="{88D68DFC-15B3-495B-92AA-EECEE3A3FD28}" srcOrd="6" destOrd="0" presId="urn:microsoft.com/office/officeart/2011/layout/CircleProcess"/>
+    <dgm:cxn modelId="{5C12D28F-6F09-4032-A2DF-CD3474E0A09F}" type="presParOf" srcId="{DA1020BA-D60F-44D0-9B23-44599877D7F2}" destId="{2AEF1029-0B5D-46A4-9670-D2463BCA160A}" srcOrd="7" destOrd="0" presId="urn:microsoft.com/office/officeart/2011/layout/CircleProcess"/>
+    <dgm:cxn modelId="{F9D7E7DC-18C6-4A34-971B-B7B11FE0F5D7}" type="presParOf" srcId="{DA1020BA-D60F-44D0-9B23-44599877D7F2}" destId="{8C4FEEE8-7CDD-4D89-BA63-6DC0F4B5265D}" srcOrd="8" destOrd="0" presId="urn:microsoft.com/office/officeart/2011/layout/CircleProcess"/>
+    <dgm:cxn modelId="{555B4471-DA81-4BA8-9D9E-1E922446A4B4}" type="presParOf" srcId="{8C4FEEE8-7CDD-4D89-BA63-6DC0F4B5265D}" destId="{F8CC7628-7A4F-4B35-B420-B4CC8A9432AF}" srcOrd="0" destOrd="0" presId="urn:microsoft.com/office/officeart/2011/layout/CircleProcess"/>
+    <dgm:cxn modelId="{465F90CA-9C99-4FDE-882A-9EF41C15CCF3}" type="presParOf" srcId="{DA1020BA-D60F-44D0-9B23-44599877D7F2}" destId="{4B9DBA3E-3D44-413C-B113-41AA1A638959}" srcOrd="9" destOrd="0" presId="urn:microsoft.com/office/officeart/2011/layout/CircleProcess"/>
+    <dgm:cxn modelId="{587B2361-4FFA-4808-9011-A1811ED6AA53}" type="presParOf" srcId="{4B9DBA3E-3D44-413C-B113-41AA1A638959}" destId="{63B730A2-496B-4F38-9C4C-00E43514F2AA}" srcOrd="0" destOrd="0" presId="urn:microsoft.com/office/officeart/2011/layout/CircleProcess"/>
+    <dgm:cxn modelId="{3FC0DBFD-6F4E-46F3-93AB-DEB15164F0EE}" type="presParOf" srcId="{DA1020BA-D60F-44D0-9B23-44599877D7F2}" destId="{270C3E3F-D9ED-4095-B683-F9B3958FEE65}" srcOrd="10" destOrd="0" presId="urn:microsoft.com/office/officeart/2011/layout/CircleProcess"/>
+    <dgm:cxn modelId="{04331CBB-C7F0-48F4-95F9-DC2D9B7414B3}" type="presParOf" srcId="{DA1020BA-D60F-44D0-9B23-44599877D7F2}" destId="{374065B0-3FA4-4718-B513-C04FD07FF45F}" srcOrd="11" destOrd="0" presId="urn:microsoft.com/office/officeart/2011/layout/CircleProcess"/>
+    <dgm:cxn modelId="{5F5737B7-39B5-4EC1-8FA2-66C9F4ED1762}" type="presParOf" srcId="{DA1020BA-D60F-44D0-9B23-44599877D7F2}" destId="{9C3226BC-9F4F-4F8F-A399-5874091D2761}" srcOrd="12" destOrd="0" presId="urn:microsoft.com/office/officeart/2011/layout/CircleProcess"/>
+    <dgm:cxn modelId="{72FD5FD3-D61E-435A-95C5-AA51757F5198}" type="presParOf" srcId="{9C3226BC-9F4F-4F8F-A399-5874091D2761}" destId="{6A1E4A42-93E6-4324-8E1C-B8138693872E}" srcOrd="0" destOrd="0" presId="urn:microsoft.com/office/officeart/2011/layout/CircleProcess"/>
+    <dgm:cxn modelId="{C7F5D461-F61F-494D-819E-C307EBB0E45A}" type="presParOf" srcId="{DA1020BA-D60F-44D0-9B23-44599877D7F2}" destId="{2E59B219-1A90-4AC0-B64A-0B4F9CABA952}" srcOrd="13" destOrd="0" presId="urn:microsoft.com/office/officeart/2011/layout/CircleProcess"/>
+    <dgm:cxn modelId="{801E72C8-9289-4D33-81BA-67A4491D25C0}" type="presParOf" srcId="{2E59B219-1A90-4AC0-B64A-0B4F9CABA952}" destId="{0A58C365-EA42-4288-9CB1-63C9DB455C19}" srcOrd="0" destOrd="0" presId="urn:microsoft.com/office/officeart/2011/layout/CircleProcess"/>
+    <dgm:cxn modelId="{4CC2CC55-2D51-4908-8D41-FE3CA3DF80BA}" type="presParOf" srcId="{DA1020BA-D60F-44D0-9B23-44599877D7F2}" destId="{C2CA6353-3070-4B28-8DA1-84250BC3DB97}" srcOrd="14" destOrd="0" presId="urn:microsoft.com/office/officeart/2011/layout/CircleProcess"/>
+    <dgm:cxn modelId="{35A31163-4691-4091-9AAB-05371AD25ACB}" type="presParOf" srcId="{DA1020BA-D60F-44D0-9B23-44599877D7F2}" destId="{F685D8AE-0EA7-467A-97E9-EC0D08BC5B05}" srcOrd="15" destOrd="0" presId="urn:microsoft.com/office/officeart/2011/layout/CircleProcess"/>
+    <dgm:cxn modelId="{2A31E2DE-1CF0-4AFA-9C73-298170B1E24A}" type="presParOf" srcId="{DA1020BA-D60F-44D0-9B23-44599877D7F2}" destId="{C315CD24-9D0F-4610-A6E1-843C60F4B564}" srcOrd="16" destOrd="0" presId="urn:microsoft.com/office/officeart/2011/layout/CircleProcess"/>
+    <dgm:cxn modelId="{F8B01775-1237-4416-B2CF-057DADE96DCA}" type="presParOf" srcId="{C315CD24-9D0F-4610-A6E1-843C60F4B564}" destId="{99566218-6509-40FD-8D2B-CEAEE4BF75EF}" srcOrd="0" destOrd="0" presId="urn:microsoft.com/office/officeart/2011/layout/CircleProcess"/>
+    <dgm:cxn modelId="{A8B2E677-C6BE-4200-961D-2DF17BFB34BF}" type="presParOf" srcId="{DA1020BA-D60F-44D0-9B23-44599877D7F2}" destId="{C9ECC29E-CD62-49A9-99B1-FA30A8A60AE6}" srcOrd="17" destOrd="0" presId="urn:microsoft.com/office/officeart/2011/layout/CircleProcess"/>
+    <dgm:cxn modelId="{66E5E69D-AD5B-4123-8F77-36B0C7B1AE08}" type="presParOf" srcId="{C9ECC29E-CD62-49A9-99B1-FA30A8A60AE6}" destId="{01AB7474-5490-4ABC-A67E-328486B895C3}" srcOrd="0" destOrd="0" presId="urn:microsoft.com/office/officeart/2011/layout/CircleProcess"/>
+    <dgm:cxn modelId="{083E6BC2-E6F0-480B-BC9A-949C050F2496}" type="presParOf" srcId="{DA1020BA-D60F-44D0-9B23-44599877D7F2}" destId="{80F09AEE-002F-437B-938B-6907BFC8A914}" srcOrd="18" destOrd="0" presId="urn:microsoft.com/office/officeart/2011/layout/CircleProcess"/>
+    <dgm:cxn modelId="{FB8EDAAC-A96B-4ACE-8D2B-E0DC68E6AA62}" type="presParOf" srcId="{DA1020BA-D60F-44D0-9B23-44599877D7F2}" destId="{69F061DA-50FC-4ED0-BD05-1E351AB7D295}" srcOrd="19" destOrd="0" presId="urn:microsoft.com/office/officeart/2011/layout/CircleProcess"/>
   </dgm:cxnLst>
   <dgm:bg/>
   <dgm:whole/>
@@ -30933,7 +28960,7 @@
 </file>
 
 <file path=customXml/itemProps4.xml><?xml version="1.0" encoding="utf-8"?>
-<ds:datastoreItem xmlns:ds="http://schemas.openxmlformats.org/officeDocument/2006/customXml" ds:itemID="{440399AE-75C7-4518-9D9F-A9CC363F4ECA}">
+<ds:datastoreItem xmlns:ds="http://schemas.openxmlformats.org/officeDocument/2006/customXml" ds:itemID="{2F57FCA0-CE0E-4412-88B7-A90D53E03E53}">
   <ds:schemaRefs>
     <ds:schemaRef ds:uri="http://schemas.openxmlformats.org/officeDocument/2006/bibliography"/>
   </ds:schemaRefs>

</xml_diff>

<commit_message>
Small change to the Get call details
</commit_message>
<xml_diff>
--- a/docs/Azure Store Resource Provider API Contract 10122012.docx
+++ b/docs/Azure Store Resource Provider API Contract 10122012.docx
@@ -2288,7 +2288,23 @@
         <w:pStyle w:val="Note"/>
       </w:pPr>
       <w:r>
-        <w:t>Throughout this document, we will use example of a fictitious Contoso Corporation, which sells a cloud database service known as ContosoDB through the Azure Store.</w:t>
+        <w:t xml:space="preserve">Throughout this document, we will use example of a fictitious </w:t>
+      </w:r>
+      <w:proofErr w:type="spellStart"/>
+      <w:r>
+        <w:t>Contoso</w:t>
+      </w:r>
+      <w:proofErr w:type="spellEnd"/>
+      <w:r>
+        <w:t xml:space="preserve"> Corporation, which sells a cloud database service known as </w:t>
+      </w:r>
+      <w:proofErr w:type="spellStart"/>
+      <w:r>
+        <w:t>ContosoDB</w:t>
+      </w:r>
+      <w:proofErr w:type="spellEnd"/>
+      <w:r>
+        <w:t xml:space="preserve"> through the Azure Store.</w:t>
       </w:r>
     </w:p>
     <w:p>
@@ -2434,7 +2450,15 @@
         <w:t xml:space="preserve">In the </w:t>
       </w:r>
       <w:r>
-        <w:t xml:space="preserve">first release, the Azure Store only supports prepaid price tiers. For example, Contoso can define three plans: Free ($0.00), Silver ($9.99) and Gold ($29.99). Each plan is paid per month by the user, and there is no proration. </w:t>
+        <w:t xml:space="preserve">first release, the Azure Store only supports prepaid price tiers. For example, </w:t>
+      </w:r>
+      <w:proofErr w:type="spellStart"/>
+      <w:r>
+        <w:t>Contoso</w:t>
+      </w:r>
+      <w:proofErr w:type="spellEnd"/>
+      <w:r>
+        <w:t xml:space="preserve"> can define three plans: Free ($0.00), Silver ($9.99) and Gold ($29.99). Each plan is paid per month by the user, and there is no proration. </w:t>
       </w:r>
     </w:p>
     <w:p>
@@ -2749,7 +2773,23 @@
         <w:t xml:space="preserve">subscription </w:t>
       </w:r>
       <w:r>
-        <w:t xml:space="preserve">on Azure. She purchases a ContosoDB from the Azure Store UI. The Contoso </w:t>
+        <w:t xml:space="preserve">on Azure. She purchases a </w:t>
+      </w:r>
+      <w:proofErr w:type="spellStart"/>
+      <w:r>
+        <w:t>ContosoDB</w:t>
+      </w:r>
+      <w:proofErr w:type="spellEnd"/>
+      <w:r>
+        <w:t xml:space="preserve"> from the Azure Store UI. The </w:t>
+      </w:r>
+      <w:proofErr w:type="spellStart"/>
+      <w:r>
+        <w:t>Contoso</w:t>
+      </w:r>
+      <w:proofErr w:type="spellEnd"/>
+      <w:r>
+        <w:t xml:space="preserve"> </w:t>
       </w:r>
       <w:r>
         <w:rPr>
@@ -2758,7 +2798,15 @@
         <w:t>Resource Provider</w:t>
       </w:r>
       <w:r>
-        <w:t xml:space="preserve"> receives a set of requests, which it responds to by creating a ContosoDB </w:t>
+        <w:t xml:space="preserve"> receives a set of requests, which it responds to by creating a </w:t>
+      </w:r>
+      <w:proofErr w:type="spellStart"/>
+      <w:r>
+        <w:t>ContosoDB</w:t>
+      </w:r>
+      <w:proofErr w:type="spellEnd"/>
+      <w:r>
+        <w:t xml:space="preserve"> </w:t>
       </w:r>
       <w:r>
         <w:rPr>
@@ -2767,7 +2815,15 @@
         <w:t>resource</w:t>
       </w:r>
       <w:r>
-        <w:t xml:space="preserve">, which is an instance of the ContosoDB </w:t>
+        <w:t xml:space="preserve">, which is an instance of the </w:t>
+      </w:r>
+      <w:proofErr w:type="spellStart"/>
+      <w:r>
+        <w:t>ContosoDB</w:t>
+      </w:r>
+      <w:proofErr w:type="spellEnd"/>
+      <w:r>
+        <w:t xml:space="preserve"> </w:t>
       </w:r>
       <w:r>
         <w:rPr>
@@ -2794,7 +2850,15 @@
         <w:t>Cloud Service</w:t>
       </w:r>
       <w:r>
-        <w:t xml:space="preserve">. Contoso </w:t>
+        <w:t xml:space="preserve">. </w:t>
+      </w:r>
+      <w:proofErr w:type="spellStart"/>
+      <w:r>
+        <w:t>Contoso</w:t>
+      </w:r>
+      <w:proofErr w:type="spellEnd"/>
+      <w:r>
+        <w:t xml:space="preserve"> </w:t>
       </w:r>
       <w:r>
         <w:rPr>
@@ -2803,7 +2867,15 @@
         <w:t>Resource Provider</w:t>
       </w:r>
       <w:r>
-        <w:t xml:space="preserve"> might have other resource types like ContosoQueue which the user can also provision.</w:t>
+        <w:t xml:space="preserve"> might have other resource types like </w:t>
+      </w:r>
+      <w:proofErr w:type="spellStart"/>
+      <w:r>
+        <w:t>ContosoQueue</w:t>
+      </w:r>
+      <w:proofErr w:type="spellEnd"/>
+      <w:r>
+        <w:t xml:space="preserve"> which the user can also provision.</w:t>
       </w:r>
     </w:p>
     <w:p>
@@ -2877,7 +2949,15 @@
     </w:p>
     <w:p>
       <w:r>
-        <w:t>All resources in Azure are backed by a Resource Provider (RP). An RP has to implement the RESTful contract described in this document. Conceptually, an RP is responsible for creating resources of a particular Resource Type.</w:t>
+        <w:t xml:space="preserve">All resources in Azure are backed by a Resource Provider (RP). An RP has to implement the </w:t>
+      </w:r>
+      <w:proofErr w:type="spellStart"/>
+      <w:r>
+        <w:t>RESTful</w:t>
+      </w:r>
+      <w:proofErr w:type="spellEnd"/>
+      <w:r>
+        <w:t xml:space="preserve"> contract described in this document. Conceptually, an RP is responsible for creating resources of a particular Resource Type.</w:t>
       </w:r>
     </w:p>
     <w:p>
@@ -2889,7 +2969,15 @@
         <w:t>Intrinsic settings are parameters that control the behavior of the RP, and they can be versioned independently and transparently by the RP. For example, an RP that has a database Resource Type may have three intrinsic settings: Database Name, Username and Password.</w:t>
       </w:r>
       <w:r>
-        <w:t xml:space="preserve"> Going forward they may have a new version which supports connection_urls. Using versions they can manage multiple resources in Azure with different versions having different intrinsic settings.</w:t>
+        <w:t xml:space="preserve"> Going forward they may have a new version which supports </w:t>
+      </w:r>
+      <w:proofErr w:type="spellStart"/>
+      <w:r>
+        <w:t>connection_urls</w:t>
+      </w:r>
+      <w:proofErr w:type="spellEnd"/>
+      <w:r>
+        <w:t>. Using versions they can manage multiple resources in Azure with different versions having different intrinsic settings.</w:t>
       </w:r>
       <w:r>
         <w:t xml:space="preserve"> </w:t>
@@ -2923,7 +3011,15 @@
     </w:p>
     <w:p>
       <w:r>
-        <w:t>A single resource provider may expose several logical units of functionality, each of which may be instantiated separately. Each such unit is called a Resource Type. For example, a data storage RP might expose a structured storage Resource Type and another unstructured storage Resource Type. The customer can pick between the two kinds of storage by instantiating the appropriate Resource Type.</w:t>
+        <w:t xml:space="preserve">A single resource provider may expose several logical units of functionality, each of which may be instantiated separately. Each such unit is called a Resource Type. For example, </w:t>
+      </w:r>
+      <w:proofErr w:type="gramStart"/>
+      <w:r>
+        <w:t>a data</w:t>
+      </w:r>
+      <w:proofErr w:type="gramEnd"/>
+      <w:r>
+        <w:t xml:space="preserve"> storage RP might expose a structured storage Resource Type and another unstructured storage Resource Type. The customer can pick between the two kinds of storage by instantiating the appropriate Resource Type.</w:t>
       </w:r>
     </w:p>
     <w:p>
@@ -3241,7 +3337,15 @@
         <w:pStyle w:val="NoSpacing"/>
       </w:pPr>
       <w:r>
-        <w:t>RPs receive notifications regarding subscriptions that have been enabled to use that provider. These notifications are generated as a subscription goes through its lifecycle.</w:t>
+        <w:t xml:space="preserve">RPs </w:t>
+      </w:r>
+      <w:proofErr w:type="gramStart"/>
+      <w:r>
+        <w:t>receive</w:t>
+      </w:r>
+      <w:proofErr w:type="gramEnd"/>
+      <w:r>
+        <w:t xml:space="preserve"> notifications regarding subscriptions that have been enabled to use that provider. These notifications are generated as a subscription goes through its lifecycle.</w:t>
       </w:r>
     </w:p>
     <w:p>
@@ -3378,7 +3482,23 @@
               <w:cnfStyle w:val="000000100000" w:firstRow="0" w:lastRow="0" w:firstColumn="0" w:lastColumn="0" w:oddVBand="0" w:evenVBand="0" w:oddHBand="1" w:evenHBand="0" w:firstRowFirstColumn="0" w:firstRowLastColumn="0" w:lastRowFirstColumn="0" w:lastRowLastColumn="0"/>
             </w:pPr>
             <w:r>
-              <w:t>The registered event will also carry the Email address of the logged in user and the OptIn flag.  The OptIn flag will let you know if the user has chosen to accept promotional emails from you or not.</w:t>
+              <w:t xml:space="preserve">The registered event will also carry the Email address of the logged in user and the </w:t>
+            </w:r>
+            <w:proofErr w:type="spellStart"/>
+            <w:r>
+              <w:t>OptIn</w:t>
+            </w:r>
+            <w:proofErr w:type="spellEnd"/>
+            <w:r>
+              <w:t xml:space="preserve"> flag.  The </w:t>
+            </w:r>
+            <w:proofErr w:type="spellStart"/>
+            <w:r>
+              <w:t>OptIn</w:t>
+            </w:r>
+            <w:proofErr w:type="spellEnd"/>
+            <w:r>
+              <w:t xml:space="preserve"> flag will let you know if the user has chosen to accept promotional emails from you or not.</w:t>
             </w:r>
           </w:p>
           <w:p>
@@ -3433,8 +3553,13 @@
               <w:pStyle w:val="NoSpacing"/>
               <w:cnfStyle w:val="000000100000" w:firstRow="0" w:lastRow="0" w:firstColumn="0" w:lastColumn="0" w:oddVBand="0" w:evenVBand="0" w:oddHBand="1" w:evenHBand="0" w:firstRowFirstColumn="0" w:firstRowLastColumn="0" w:lastRowFirstColumn="0" w:lastRowLastColumn="0"/>
             </w:pPr>
-            <w:r>
-              <w:t xml:space="preserve">Contoso Corp.’s RP will make an entry in a table, recording that Subscription ID </w:t>
+            <w:proofErr w:type="spellStart"/>
+            <w:r>
+              <w:t>Contoso</w:t>
+            </w:r>
+            <w:proofErr w:type="spellEnd"/>
+            <w:r>
+              <w:t xml:space="preserve"> Corp.’s RP will make an entry in a table, recording that Subscription ID </w:t>
             </w:r>
             <w:r>
               <w:rPr>
@@ -3446,7 +3571,15 @@
               <w:t xml:space="preserve"> is entitled to create a particular resource.</w:t>
             </w:r>
             <w:r>
-              <w:t xml:space="preserve">  It will also store the email address and the OptIn flag.</w:t>
+              <w:t xml:space="preserve">  It will also store the email address and the </w:t>
+            </w:r>
+            <w:proofErr w:type="spellStart"/>
+            <w:r>
+              <w:t>OptIn</w:t>
+            </w:r>
+            <w:proofErr w:type="spellEnd"/>
+            <w:r>
+              <w:t xml:space="preserve"> flag.</w:t>
             </w:r>
           </w:p>
         </w:tc>
@@ -3561,8 +3694,13 @@
             <w:pPr>
               <w:cnfStyle w:val="000000010000" w:firstRow="0" w:lastRow="0" w:firstColumn="0" w:lastColumn="0" w:oddVBand="0" w:evenVBand="0" w:oddHBand="0" w:evenHBand="1" w:firstRowFirstColumn="0" w:firstRowLastColumn="0" w:lastRowFirstColumn="0" w:lastRowLastColumn="0"/>
             </w:pPr>
-            <w:r>
-              <w:t>Contoso does not allow management actions on the user’s data at this point, whether through UI or command line.</w:t>
+            <w:proofErr w:type="spellStart"/>
+            <w:r>
+              <w:t>Contoso</w:t>
+            </w:r>
+            <w:proofErr w:type="spellEnd"/>
+            <w:r>
+              <w:t xml:space="preserve"> does not allow management actions on the user’s data at this point, whether through UI or command line.</w:t>
             </w:r>
           </w:p>
           <w:p>
@@ -3587,8 +3725,13 @@
             <w:pPr>
               <w:cnfStyle w:val="000000010000" w:firstRow="0" w:lastRow="0" w:firstColumn="0" w:lastColumn="0" w:oddVBand="0" w:evenVBand="0" w:oddHBand="0" w:evenHBand="1" w:firstRowFirstColumn="0" w:firstRowLastColumn="0" w:lastRowFirstColumn="0" w:lastRowLastColumn="0"/>
             </w:pPr>
-            <w:r>
-              <w:t xml:space="preserve">Contoso’s RP marks Resource </w:t>
+            <w:proofErr w:type="spellStart"/>
+            <w:r>
+              <w:t>Contoso’s</w:t>
+            </w:r>
+            <w:proofErr w:type="spellEnd"/>
+            <w:r>
+              <w:t xml:space="preserve"> RP marks Resource </w:t>
             </w:r>
             <w:r>
               <w:t>Status</w:t>
@@ -4282,7 +4425,23 @@
                 <w:rFonts w:ascii="Courier New" w:hAnsi="Courier New" w:cs="Courier New"/>
                 <w:sz w:val="20"/>
               </w:rPr>
-              <w:t>x-ms-version</w:t>
+              <w:t>x-</w:t>
+            </w:r>
+            <w:proofErr w:type="spellStart"/>
+            <w:r>
+              <w:rPr>
+                <w:rFonts w:ascii="Courier New" w:hAnsi="Courier New" w:cs="Courier New"/>
+                <w:sz w:val="20"/>
+              </w:rPr>
+              <w:t>ms</w:t>
+            </w:r>
+            <w:proofErr w:type="spellEnd"/>
+            <w:r>
+              <w:rPr>
+                <w:rFonts w:ascii="Courier New" w:hAnsi="Courier New" w:cs="Courier New"/>
+                <w:sz w:val="20"/>
+              </w:rPr>
+              <w:t>-version</w:t>
             </w:r>
           </w:p>
         </w:tc>
@@ -4373,6 +4532,7 @@
       <w:pPr>
         <w:pStyle w:val="COnfig"/>
       </w:pPr>
+      <w:proofErr w:type="gramStart"/>
       <w:r>
         <w:t>&lt;?</w:t>
       </w:r>
@@ -4382,6 +4542,7 @@
         </w:rPr>
         <w:t>xml</w:t>
       </w:r>
+      <w:proofErr w:type="gramEnd"/>
       <w:r>
         <w:t xml:space="preserve"> </w:t>
       </w:r>
@@ -4411,12 +4572,14 @@
       <w:r>
         <w:t>&lt;</w:t>
       </w:r>
+      <w:proofErr w:type="spellStart"/>
       <w:r>
         <w:rPr>
           <w:color w:val="A31515"/>
         </w:rPr>
         <w:t>EntityEvent</w:t>
       </w:r>
+      <w:proofErr w:type="spellEnd"/>
       <w:r>
         <w:t>&gt;</w:t>
       </w:r>
@@ -4428,21 +4591,25 @@
       <w:r>
         <w:t xml:space="preserve">  &lt;</w:t>
       </w:r>
+      <w:proofErr w:type="spellStart"/>
       <w:r>
         <w:rPr>
           <w:color w:val="A31515"/>
         </w:rPr>
         <w:t>EventId</w:t>
       </w:r>
+      <w:proofErr w:type="spellEnd"/>
       <w:r>
         <w:t>&gt;766ed3be-11be-4a88-a7c8-ba4286299066&lt;/</w:t>
       </w:r>
+      <w:proofErr w:type="spellStart"/>
       <w:r>
         <w:rPr>
           <w:color w:val="A31515"/>
         </w:rPr>
         <w:t>EventId</w:t>
       </w:r>
+      <w:proofErr w:type="spellEnd"/>
       <w:r>
         <w:t>&gt;</w:t>
       </w:r>
@@ -4454,21 +4621,25 @@
       <w:r>
         <w:t xml:space="preserve">  &lt;</w:t>
       </w:r>
+      <w:proofErr w:type="spellStart"/>
       <w:r>
         <w:rPr>
           <w:color w:val="A31515"/>
         </w:rPr>
         <w:t>EntityType</w:t>
       </w:r>
+      <w:proofErr w:type="spellEnd"/>
       <w:r>
         <w:t>&gt;Subscription&lt;/</w:t>
       </w:r>
+      <w:proofErr w:type="spellStart"/>
       <w:r>
         <w:rPr>
           <w:color w:val="A31515"/>
         </w:rPr>
         <w:t>EntityType</w:t>
       </w:r>
+      <w:proofErr w:type="spellEnd"/>
       <w:r>
         <w:t>&gt;</w:t>
       </w:r>
@@ -4480,21 +4651,25 @@
       <w:r>
         <w:t xml:space="preserve">  &lt;</w:t>
       </w:r>
+      <w:proofErr w:type="spellStart"/>
       <w:r>
         <w:rPr>
           <w:color w:val="A31515"/>
         </w:rPr>
         <w:t>EntityState</w:t>
       </w:r>
+      <w:proofErr w:type="spellEnd"/>
       <w:r>
         <w:t>&gt;Registered&lt;/</w:t>
       </w:r>
+      <w:proofErr w:type="spellStart"/>
       <w:r>
         <w:rPr>
           <w:color w:val="A31515"/>
         </w:rPr>
         <w:t>EntityState</w:t>
       </w:r>
+      <w:proofErr w:type="spellEnd"/>
       <w:r>
         <w:t>&gt;</w:t>
       </w:r>
@@ -4506,12 +4681,14 @@
       <w:r>
         <w:t xml:space="preserve">  &lt;</w:t>
       </w:r>
+      <w:proofErr w:type="spellStart"/>
       <w:r>
         <w:rPr>
           <w:color w:val="A31515"/>
         </w:rPr>
         <w:t>EntityId</w:t>
       </w:r>
+      <w:proofErr w:type="spellEnd"/>
       <w:r>
         <w:t>&gt;</w:t>
       </w:r>
@@ -4576,12 +4753,14 @@
       <w:r>
         <w:t xml:space="preserve">  &lt;/</w:t>
       </w:r>
+      <w:proofErr w:type="spellStart"/>
       <w:r>
         <w:rPr>
           <w:color w:val="A31515"/>
         </w:rPr>
         <w:t>EntityId</w:t>
       </w:r>
+      <w:proofErr w:type="spellEnd"/>
       <w:r>
         <w:t>&gt;</w:t>
       </w:r>
@@ -4593,21 +4772,25 @@
       <w:r>
         <w:t xml:space="preserve">  &lt;</w:t>
       </w:r>
+      <w:proofErr w:type="spellStart"/>
       <w:r>
         <w:rPr>
           <w:color w:val="A31515"/>
         </w:rPr>
         <w:t>OperationId</w:t>
       </w:r>
+      <w:proofErr w:type="spellEnd"/>
       <w:r>
         <w:t>&gt;ae9a07ef-2306-40e0-bbe5-2821352a8c4d&lt;/</w:t>
       </w:r>
+      <w:proofErr w:type="spellStart"/>
       <w:r>
         <w:rPr>
           <w:color w:val="A31515"/>
         </w:rPr>
         <w:t>OperationId</w:t>
       </w:r>
+      <w:proofErr w:type="spellEnd"/>
       <w:r>
         <w:t>&gt;</w:t>
       </w:r>
@@ -4636,12 +4819,14 @@
       <w:r>
         <w:t xml:space="preserve">    &lt;</w:t>
       </w:r>
+      <w:proofErr w:type="spellStart"/>
       <w:r>
         <w:rPr>
           <w:color w:val="A31515"/>
         </w:rPr>
         <w:t>EntityProperty</w:t>
       </w:r>
+      <w:proofErr w:type="spellEnd"/>
       <w:r>
         <w:t>&gt;</w:t>
       </w:r>
@@ -4653,21 +4838,33 @@
       <w:r>
         <w:t xml:space="preserve">      &lt;</w:t>
       </w:r>
+      <w:proofErr w:type="spellStart"/>
       <w:r>
         <w:rPr>
           <w:color w:val="A31515"/>
         </w:rPr>
         <w:t>PropertyName</w:t>
       </w:r>
-      <w:r>
-        <w:t>&gt;ResourceType&lt;/</w:t>
-      </w:r>
+      <w:proofErr w:type="spellEnd"/>
+      <w:r>
+        <w:t>&gt;</w:t>
+      </w:r>
+      <w:proofErr w:type="spellStart"/>
+      <w:r>
+        <w:t>ResourceType</w:t>
+      </w:r>
+      <w:proofErr w:type="spellEnd"/>
+      <w:r>
+        <w:t>&lt;/</w:t>
+      </w:r>
+      <w:proofErr w:type="spellStart"/>
       <w:r>
         <w:rPr>
           <w:color w:val="A31515"/>
         </w:rPr>
         <w:t>PropertyName</w:t>
       </w:r>
+      <w:proofErr w:type="spellEnd"/>
       <w:r>
         <w:t>&gt;</w:t>
       </w:r>
@@ -4679,21 +4876,33 @@
       <w:r>
         <w:t xml:space="preserve">      &lt;</w:t>
       </w:r>
+      <w:proofErr w:type="spellStart"/>
       <w:r>
         <w:rPr>
           <w:color w:val="A31515"/>
         </w:rPr>
         <w:t>PropertyValue</w:t>
       </w:r>
-      <w:r>
-        <w:t>&gt;gamify&lt;/</w:t>
-      </w:r>
+      <w:proofErr w:type="spellEnd"/>
+      <w:r>
+        <w:t>&gt;</w:t>
+      </w:r>
+      <w:proofErr w:type="spellStart"/>
+      <w:r>
+        <w:t>gamify</w:t>
+      </w:r>
+      <w:proofErr w:type="spellEnd"/>
+      <w:r>
+        <w:t>&lt;/</w:t>
+      </w:r>
+      <w:proofErr w:type="spellStart"/>
       <w:r>
         <w:rPr>
           <w:color w:val="A31515"/>
         </w:rPr>
         <w:t>PropertyValue</w:t>
       </w:r>
+      <w:proofErr w:type="spellEnd"/>
       <w:r>
         <w:t>&gt;</w:t>
       </w:r>
@@ -4705,12 +4914,14 @@
       <w:r>
         <w:t xml:space="preserve">    &lt;/</w:t>
       </w:r>
+      <w:proofErr w:type="spellStart"/>
       <w:r>
         <w:rPr>
           <w:color w:val="A31515"/>
         </w:rPr>
         <w:t>EntityProperty</w:t>
       </w:r>
+      <w:proofErr w:type="spellEnd"/>
       <w:r>
         <w:t>&gt;</w:t>
       </w:r>
@@ -4722,12 +4933,14 @@
       <w:r>
         <w:t xml:space="preserve">    &lt;</w:t>
       </w:r>
+      <w:proofErr w:type="spellStart"/>
       <w:r>
         <w:rPr>
           <w:color w:val="A31515"/>
         </w:rPr>
         <w:t>EntityProperty</w:t>
       </w:r>
+      <w:proofErr w:type="spellEnd"/>
       <w:r>
         <w:t>&gt;</w:t>
       </w:r>
@@ -4739,21 +4952,33 @@
       <w:r>
         <w:t xml:space="preserve">      &lt;</w:t>
       </w:r>
+      <w:proofErr w:type="spellStart"/>
       <w:r>
         <w:rPr>
           <w:color w:val="A31515"/>
         </w:rPr>
         <w:t>PropertyName</w:t>
       </w:r>
-      <w:r>
-        <w:t>&gt;EMail&lt;/</w:t>
-      </w:r>
+      <w:proofErr w:type="spellEnd"/>
+      <w:r>
+        <w:t>&gt;</w:t>
+      </w:r>
+      <w:proofErr w:type="spellStart"/>
+      <w:r>
+        <w:t>EMail</w:t>
+      </w:r>
+      <w:proofErr w:type="spellEnd"/>
+      <w:r>
+        <w:t>&lt;/</w:t>
+      </w:r>
+      <w:proofErr w:type="spellStart"/>
       <w:r>
         <w:rPr>
           <w:color w:val="A31515"/>
         </w:rPr>
         <w:t>PropertyName</w:t>
       </w:r>
+      <w:proofErr w:type="spellEnd"/>
       <w:r>
         <w:t>&gt;</w:t>
       </w:r>
@@ -4765,21 +4990,25 @@
       <w:r>
         <w:t xml:space="preserve">      &lt;</w:t>
       </w:r>
+      <w:proofErr w:type="spellStart"/>
       <w:r>
         <w:rPr>
           <w:color w:val="A31515"/>
         </w:rPr>
         <w:t>PropertyValue</w:t>
       </w:r>
+      <w:proofErr w:type="spellEnd"/>
       <w:r>
         <w:t>&gt;bharata@live-int.com&lt;/</w:t>
       </w:r>
+      <w:proofErr w:type="spellStart"/>
       <w:r>
         <w:rPr>
           <w:color w:val="A31515"/>
         </w:rPr>
         <w:t>PropertyValue</w:t>
       </w:r>
+      <w:proofErr w:type="spellEnd"/>
       <w:r>
         <w:t>&gt;</w:t>
       </w:r>
@@ -4791,12 +5020,14 @@
       <w:r>
         <w:t xml:space="preserve">    &lt;/</w:t>
       </w:r>
+      <w:proofErr w:type="spellStart"/>
       <w:r>
         <w:rPr>
           <w:color w:val="A31515"/>
         </w:rPr>
         <w:t>EntityProperty</w:t>
       </w:r>
+      <w:proofErr w:type="spellEnd"/>
       <w:r>
         <w:t>&gt;</w:t>
       </w:r>
@@ -4808,12 +5039,14 @@
       <w:r>
         <w:t xml:space="preserve">    &lt;</w:t>
       </w:r>
+      <w:proofErr w:type="spellStart"/>
       <w:r>
         <w:rPr>
           <w:color w:val="A31515"/>
         </w:rPr>
         <w:t>EntityProperty</w:t>
       </w:r>
+      <w:proofErr w:type="spellEnd"/>
       <w:r>
         <w:t>&gt;</w:t>
       </w:r>
@@ -4825,21 +5058,33 @@
       <w:r>
         <w:t xml:space="preserve">      &lt;</w:t>
       </w:r>
+      <w:proofErr w:type="spellStart"/>
       <w:r>
         <w:rPr>
           <w:color w:val="A31515"/>
         </w:rPr>
         <w:t>PropertyName</w:t>
       </w:r>
-      <w:r>
-        <w:t>&gt;OptIn&lt;/</w:t>
-      </w:r>
+      <w:proofErr w:type="spellEnd"/>
+      <w:r>
+        <w:t>&gt;</w:t>
+      </w:r>
+      <w:proofErr w:type="spellStart"/>
+      <w:r>
+        <w:t>OptIn</w:t>
+      </w:r>
+      <w:proofErr w:type="spellEnd"/>
+      <w:r>
+        <w:t>&lt;/</w:t>
+      </w:r>
+      <w:proofErr w:type="spellStart"/>
       <w:r>
         <w:rPr>
           <w:color w:val="A31515"/>
         </w:rPr>
         <w:t>PropertyName</w:t>
       </w:r>
+      <w:proofErr w:type="spellEnd"/>
       <w:r>
         <w:t>&gt;</w:t>
       </w:r>
@@ -4851,21 +5096,25 @@
       <w:r>
         <w:t xml:space="preserve">      &lt;</w:t>
       </w:r>
+      <w:proofErr w:type="spellStart"/>
       <w:r>
         <w:rPr>
           <w:color w:val="A31515"/>
         </w:rPr>
         <w:t>PropertyValue</w:t>
       </w:r>
+      <w:proofErr w:type="spellEnd"/>
       <w:r>
         <w:t>&gt;True&lt;/</w:t>
       </w:r>
+      <w:proofErr w:type="spellStart"/>
       <w:r>
         <w:rPr>
           <w:color w:val="A31515"/>
         </w:rPr>
         <w:t>PropertyValue</w:t>
       </w:r>
+      <w:proofErr w:type="spellEnd"/>
       <w:r>
         <w:t>&gt;</w:t>
       </w:r>
@@ -4877,12 +5126,14 @@
       <w:r>
         <w:t xml:space="preserve">    &lt;/</w:t>
       </w:r>
+      <w:proofErr w:type="spellStart"/>
       <w:r>
         <w:rPr>
           <w:color w:val="A31515"/>
         </w:rPr>
         <w:t>EntityProperty</w:t>
       </w:r>
+      <w:proofErr w:type="spellEnd"/>
       <w:r>
         <w:t>&gt;</w:t>
       </w:r>
@@ -4911,12 +5162,14 @@
       <w:r>
         <w:t>&lt;/</w:t>
       </w:r>
+      <w:proofErr w:type="spellStart"/>
       <w:r>
         <w:rPr>
           <w:color w:val="A31515"/>
         </w:rPr>
         <w:t>EntityEvent</w:t>
       </w:r>
+      <w:proofErr w:type="spellEnd"/>
       <w:r>
         <w:t>&gt;</w:t>
       </w:r>
@@ -5016,9 +5269,11 @@
               <w:keepNext/>
               <w:spacing w:line="276" w:lineRule="auto"/>
             </w:pPr>
+            <w:proofErr w:type="spellStart"/>
             <w:r>
               <w:t>EventID</w:t>
             </w:r>
+            <w:proofErr w:type="spellEnd"/>
           </w:p>
         </w:tc>
         <w:tc>
@@ -5033,7 +5288,15 @@
               <w:spacing w:line="276" w:lineRule="auto"/>
             </w:pPr>
             <w:r>
-              <w:t>The EventID denotes the Subscription ID for the Azure User that has been authorized to use the Provider.</w:t>
+              <w:t xml:space="preserve">The </w:t>
+            </w:r>
+            <w:proofErr w:type="spellStart"/>
+            <w:r>
+              <w:t>EventID</w:t>
+            </w:r>
+            <w:proofErr w:type="spellEnd"/>
+            <w:r>
+              <w:t xml:space="preserve"> denotes the Subscription ID for the Azure User that has been authorized to use the Provider.</w:t>
             </w:r>
           </w:p>
         </w:tc>
@@ -5054,6 +5317,7 @@
                 <w:szCs w:val="20"/>
               </w:rPr>
             </w:pPr>
+            <w:proofErr w:type="spellStart"/>
             <w:r>
               <w:rPr>
                 <w:rFonts w:cstheme="minorHAnsi"/>
@@ -5061,6 +5325,7 @@
               </w:rPr>
               <w:t>EntityType</w:t>
             </w:r>
+            <w:proofErr w:type="spellEnd"/>
           </w:p>
         </w:tc>
         <w:tc>
@@ -5114,6 +5379,7 @@
                 <w:szCs w:val="20"/>
               </w:rPr>
             </w:pPr>
+            <w:proofErr w:type="spellStart"/>
             <w:r>
               <w:rPr>
                 <w:rFonts w:cstheme="minorHAnsi"/>
@@ -5121,6 +5387,7 @@
               </w:rPr>
               <w:t>EntityState</w:t>
             </w:r>
+            <w:proofErr w:type="spellEnd"/>
           </w:p>
         </w:tc>
         <w:tc>
@@ -5184,12 +5451,21 @@
                 <w:szCs w:val="20"/>
               </w:rPr>
             </w:pPr>
+            <w:proofErr w:type="spellStart"/>
             <w:r>
               <w:rPr>
                 <w:rFonts w:cstheme="minorHAnsi"/>
                 <w:szCs w:val="20"/>
               </w:rPr>
-              <w:t>EntityId/Id</w:t>
+              <w:t>EntityId</w:t>
+            </w:r>
+            <w:proofErr w:type="spellEnd"/>
+            <w:r>
+              <w:rPr>
+                <w:rFonts w:cstheme="minorHAnsi"/>
+                <w:szCs w:val="20"/>
+              </w:rPr>
+              <w:t>/Id</w:t>
             </w:r>
           </w:p>
         </w:tc>
@@ -5219,8 +5495,6 @@
               </w:rPr>
               <w:t xml:space="preserve"> – this is the preferred one to use. </w:t>
             </w:r>
-            <w:bookmarkStart w:id="79" w:name="_GoBack"/>
-            <w:bookmarkEnd w:id="79"/>
           </w:p>
         </w:tc>
       </w:tr>
@@ -5240,12 +5514,21 @@
                 <w:szCs w:val="20"/>
               </w:rPr>
             </w:pPr>
+            <w:proofErr w:type="spellStart"/>
             <w:r>
               <w:rPr>
                 <w:rFonts w:cstheme="minorHAnsi"/>
                 <w:szCs w:val="20"/>
               </w:rPr>
-              <w:t>EntityId/Created</w:t>
+              <w:t>EntityId</w:t>
+            </w:r>
+            <w:proofErr w:type="spellEnd"/>
+            <w:r>
+              <w:rPr>
+                <w:rFonts w:cstheme="minorHAnsi"/>
+                <w:szCs w:val="20"/>
+              </w:rPr>
+              <w:t>/Created</w:t>
             </w:r>
           </w:p>
         </w:tc>
@@ -5288,6 +5571,7 @@
                 <w:szCs w:val="20"/>
               </w:rPr>
             </w:pPr>
+            <w:proofErr w:type="spellStart"/>
             <w:r>
               <w:rPr>
                 <w:rFonts w:cstheme="minorHAnsi"/>
@@ -5295,6 +5579,7 @@
               </w:rPr>
               <w:t>OperationId</w:t>
             </w:r>
+            <w:proofErr w:type="spellEnd"/>
           </w:p>
         </w:tc>
         <w:tc>
@@ -5352,7 +5637,21 @@
               <w:rPr>
                 <w:rFonts w:cstheme="minorHAnsi"/>
               </w:rPr>
-              <w:t xml:space="preserve">. However, all duplicates will have the same OperationId and if the event has been processed the provider should respond with 200 OK. </w:t>
+              <w:t xml:space="preserve">. However, all duplicates will have the same </w:t>
+            </w:r>
+            <w:proofErr w:type="spellStart"/>
+            <w:r>
+              <w:rPr>
+                <w:rFonts w:cstheme="minorHAnsi"/>
+              </w:rPr>
+              <w:t>OperationId</w:t>
+            </w:r>
+            <w:proofErr w:type="spellEnd"/>
+            <w:r>
+              <w:rPr>
+                <w:rFonts w:cstheme="minorHAnsi"/>
+              </w:rPr>
+              <w:t xml:space="preserve"> and if the event has been processed the provider should respond with 200 OK. </w:t>
             </w:r>
           </w:p>
         </w:tc>
@@ -5464,6 +5763,7 @@
                 <w:szCs w:val="20"/>
               </w:rPr>
             </w:pPr>
+            <w:proofErr w:type="spellStart"/>
             <w:r>
               <w:rPr>
                 <w:rFonts w:cstheme="minorHAnsi"/>
@@ -5471,6 +5771,7 @@
               </w:rPr>
               <w:t>OptIn</w:t>
             </w:r>
+            <w:proofErr w:type="spellEnd"/>
           </w:p>
         </w:tc>
         <w:tc>
@@ -5522,7 +5823,33 @@
         <w:autoSpaceDN w:val="0"/>
       </w:pPr>
       <w:r>
-        <w:t>The Portal will also have a user interface which will allow a user to change his/her email address as well as decide to optin or not.  Every time the user does so, you will get the registered event again.  If you are using the email to create an account, then use the subscriptionid&lt;passed in the url and entity id&gt; to decide whether you should create a new account or update an existing one.</w:t>
+        <w:t xml:space="preserve">The Portal will also have a user interface which will allow a user to change his/her email address as well as decide to </w:t>
+      </w:r>
+      <w:proofErr w:type="spellStart"/>
+      <w:r>
+        <w:t>optin</w:t>
+      </w:r>
+      <w:proofErr w:type="spellEnd"/>
+      <w:r>
+        <w:t xml:space="preserve"> or not.  Every time the user does so, you will get the registered event again.  If you are using the email to create an account, then use the </w:t>
+      </w:r>
+      <w:proofErr w:type="spellStart"/>
+      <w:r>
+        <w:t>subscriptionid</w:t>
+      </w:r>
+      <w:proofErr w:type="spellEnd"/>
+      <w:r>
+        <w:t xml:space="preserve">&lt;passed in the </w:t>
+      </w:r>
+      <w:proofErr w:type="spellStart"/>
+      <w:proofErr w:type="gramStart"/>
+      <w:r>
+        <w:t>url</w:t>
+      </w:r>
+      <w:proofErr w:type="spellEnd"/>
+      <w:proofErr w:type="gramEnd"/>
+      <w:r>
+        <w:t xml:space="preserve"> and entity id&gt; to decide whether you should create a new account or update an existing one.</w:t>
       </w:r>
     </w:p>
     <w:p>
@@ -5571,12 +5898,14 @@
       <w:r>
         <w:t xml:space="preserve">if it needs the event to be retransmitted. The one exception to this rule is the </w:t>
       </w:r>
+      <w:proofErr w:type="gramStart"/>
       <w:r>
         <w:rPr>
           <w:i/>
         </w:rPr>
         <w:t>Registered</w:t>
       </w:r>
+      <w:proofErr w:type="gramEnd"/>
       <w:r>
         <w:t xml:space="preserve"> event which must be processed first.</w:t>
       </w:r>
@@ -5605,16 +5934,16 @@
           <w:szCs w:val="26"/>
         </w:rPr>
       </w:pPr>
-      <w:bookmarkStart w:id="80" w:name="_Step_2_–"/>
-      <w:bookmarkStart w:id="81" w:name="_Provisioning_Resources"/>
-      <w:bookmarkStart w:id="82" w:name="_Toc332899837"/>
-      <w:bookmarkStart w:id="83" w:name="_Toc333156632"/>
-      <w:bookmarkStart w:id="84" w:name="_Toc333272431"/>
-      <w:bookmarkStart w:id="85" w:name="_Toc333351096"/>
-      <w:bookmarkStart w:id="86" w:name="_Toc333494362"/>
-      <w:bookmarkStart w:id="87" w:name="_Toc333494672"/>
+      <w:bookmarkStart w:id="79" w:name="_Step_2_–"/>
+      <w:bookmarkStart w:id="80" w:name="_Provisioning_Resources"/>
+      <w:bookmarkStart w:id="81" w:name="_Toc332899837"/>
+      <w:bookmarkStart w:id="82" w:name="_Toc333156632"/>
+      <w:bookmarkStart w:id="83" w:name="_Toc333272431"/>
+      <w:bookmarkStart w:id="84" w:name="_Toc333351096"/>
+      <w:bookmarkStart w:id="85" w:name="_Toc333494362"/>
+      <w:bookmarkStart w:id="86" w:name="_Toc333494672"/>
+      <w:bookmarkEnd w:id="79"/>
       <w:bookmarkEnd w:id="80"/>
-      <w:bookmarkEnd w:id="81"/>
     </w:p>
     <w:p>
       <w:pPr>
@@ -5624,11 +5953,12 @@
           <w:numId w:val="32"/>
         </w:numPr>
       </w:pPr>
-      <w:bookmarkStart w:id="88" w:name="_Toc333501311"/>
-      <w:bookmarkStart w:id="89" w:name="_Toc335863067"/>
+      <w:bookmarkStart w:id="87" w:name="_Toc333501311"/>
+      <w:bookmarkStart w:id="88" w:name="_Toc335863067"/>
       <w:r>
         <w:t>Provisioning Resources</w:t>
       </w:r>
+      <w:bookmarkEnd w:id="81"/>
       <w:bookmarkEnd w:id="82"/>
       <w:bookmarkEnd w:id="83"/>
       <w:bookmarkEnd w:id="84"/>
@@ -5636,7 +5966,6 @@
       <w:bookmarkEnd w:id="86"/>
       <w:bookmarkEnd w:id="87"/>
       <w:bookmarkEnd w:id="88"/>
-      <w:bookmarkEnd w:id="89"/>
       <w:r>
         <w:t xml:space="preserve"> </w:t>
       </w:r>
@@ -6644,6 +6973,7 @@
                 <w:sz w:val="20"/>
               </w:rPr>
             </w:pPr>
+            <w:proofErr w:type="spellStart"/>
             <w:r>
               <w:rPr>
                 <w:rFonts w:ascii="Courier New" w:hAnsi="Courier New" w:cs="Courier New"/>
@@ -6651,6 +6981,7 @@
               </w:rPr>
               <w:t>subscriptionId</w:t>
             </w:r>
+            <w:proofErr w:type="spellEnd"/>
           </w:p>
         </w:tc>
         <w:tc>
@@ -6678,7 +7009,15 @@
               <w:spacing w:after="0" w:line="240" w:lineRule="auto"/>
             </w:pPr>
             <w:r>
-              <w:t xml:space="preserve">The subscriptionId for the Azure User. </w:t>
+              <w:t xml:space="preserve">The </w:t>
+            </w:r>
+            <w:proofErr w:type="spellStart"/>
+            <w:r>
+              <w:t>subscriptionId</w:t>
+            </w:r>
+            <w:proofErr w:type="spellEnd"/>
+            <w:r>
+              <w:t xml:space="preserve"> for the Azure User. </w:t>
             </w:r>
           </w:p>
           <w:p>
@@ -6770,7 +7109,15 @@
               <w:spacing w:after="0" w:line="240" w:lineRule="auto"/>
             </w:pPr>
             <w:r>
-              <w:t>The cloud-service-name uniquely identifies the Cloud Service within the user’s subscriptionId. In the first release the cloud service name will be defined by Azure and is not available to the user</w:t>
+              <w:t xml:space="preserve">The cloud-service-name uniquely identifies the Cloud Service within the user’s </w:t>
+            </w:r>
+            <w:proofErr w:type="spellStart"/>
+            <w:r>
+              <w:t>subscriptionId</w:t>
+            </w:r>
+            <w:proofErr w:type="spellEnd"/>
+            <w:r>
+              <w:t>. In the first release the cloud service name will be defined by Azure and is not available to the user</w:t>
             </w:r>
           </w:p>
           <w:p>
@@ -6985,7 +7332,21 @@
               <w:rPr>
                 <w:rFonts w:cstheme="minorHAnsi"/>
               </w:rPr>
-              <w:t xml:space="preserve"> within the resources belonging to the same resource provider for a given CloudService.</w:t>
+              <w:t xml:space="preserve"> within the resources belonging to the same resource provider for a given </w:t>
+            </w:r>
+            <w:proofErr w:type="spellStart"/>
+            <w:r>
+              <w:rPr>
+                <w:rFonts w:cstheme="minorHAnsi"/>
+              </w:rPr>
+              <w:t>CloudService</w:t>
+            </w:r>
+            <w:proofErr w:type="spellEnd"/>
+            <w:r>
+              <w:rPr>
+                <w:rFonts w:cstheme="minorHAnsi"/>
+              </w:rPr>
+              <w:t>.</w:t>
             </w:r>
           </w:p>
         </w:tc>
@@ -7221,7 +7582,23 @@
                 <w:rFonts w:ascii="Courier New" w:hAnsi="Courier New" w:cs="Courier New"/>
                 <w:sz w:val="20"/>
               </w:rPr>
-              <w:t>x-ms-version</w:t>
+              <w:t>x-</w:t>
+            </w:r>
+            <w:proofErr w:type="spellStart"/>
+            <w:r>
+              <w:rPr>
+                <w:rFonts w:ascii="Courier New" w:hAnsi="Courier New" w:cs="Courier New"/>
+                <w:sz w:val="20"/>
+              </w:rPr>
+              <w:t>ms</w:t>
+            </w:r>
+            <w:proofErr w:type="spellEnd"/>
+            <w:r>
+              <w:rPr>
+                <w:rFonts w:ascii="Courier New" w:hAnsi="Courier New" w:cs="Courier New"/>
+                <w:sz w:val="20"/>
+              </w:rPr>
+              <w:t>-version</w:t>
             </w:r>
           </w:p>
         </w:tc>
@@ -7302,7 +7679,25 @@
                 <w:sz w:val="20"/>
                 <w:szCs w:val="20"/>
               </w:rPr>
-              <w:t>x-ms-request-id</w:t>
+              <w:t>x-</w:t>
+            </w:r>
+            <w:proofErr w:type="spellStart"/>
+            <w:r>
+              <w:rPr>
+                <w:rFonts w:ascii="Courier New" w:hAnsi="Courier New" w:cs="Courier New"/>
+                <w:sz w:val="20"/>
+                <w:szCs w:val="20"/>
+              </w:rPr>
+              <w:t>ms</w:t>
+            </w:r>
+            <w:proofErr w:type="spellEnd"/>
+            <w:r>
+              <w:rPr>
+                <w:rFonts w:ascii="Courier New" w:hAnsi="Courier New" w:cs="Courier New"/>
+                <w:sz w:val="20"/>
+                <w:szCs w:val="20"/>
+              </w:rPr>
+              <w:t>-request-id</w:t>
             </w:r>
           </w:p>
         </w:tc>
@@ -7406,7 +7801,25 @@
                 <w:sz w:val="20"/>
                 <w:szCs w:val="20"/>
               </w:rPr>
-              <w:t>x-ms-client-request-id</w:t>
+              <w:t>x-</w:t>
+            </w:r>
+            <w:proofErr w:type="spellStart"/>
+            <w:r>
+              <w:rPr>
+                <w:rFonts w:ascii="Courier New" w:hAnsi="Courier New" w:cs="Courier New"/>
+                <w:sz w:val="20"/>
+                <w:szCs w:val="20"/>
+              </w:rPr>
+              <w:t>ms</w:t>
+            </w:r>
+            <w:proofErr w:type="spellEnd"/>
+            <w:r>
+              <w:rPr>
+                <w:rFonts w:ascii="Courier New" w:hAnsi="Courier New" w:cs="Courier New"/>
+                <w:sz w:val="20"/>
+                <w:szCs w:val="20"/>
+              </w:rPr>
+              <w:t>-client-request-id</w:t>
             </w:r>
           </w:p>
         </w:tc>
@@ -7466,7 +7879,21 @@
               <w:rPr>
                 <w:rFonts w:cstheme="minorHAnsi"/>
               </w:rPr>
-              <w:t>When a client calls into Azure it can fill in an x-ms-client-request-id to identify the request. Azure passes that along to aid in troubleshooting client issues. As with the previous field this logged to aid in troubleshooting and should not be used for any other purpose.</w:t>
+              <w:t>When a client calls into Azure it can fill in an x-</w:t>
+            </w:r>
+            <w:proofErr w:type="spellStart"/>
+            <w:r>
+              <w:rPr>
+                <w:rFonts w:cstheme="minorHAnsi"/>
+              </w:rPr>
+              <w:t>ms</w:t>
+            </w:r>
+            <w:proofErr w:type="spellEnd"/>
+            <w:r>
+              <w:rPr>
+                <w:rFonts w:cstheme="minorHAnsi"/>
+              </w:rPr>
+              <w:t>-client-request-id to identify the request. Azure passes that along to aid in troubleshooting client issues. As with the previous field this logged to aid in troubleshooting and should not be used for any other purpose.</w:t>
             </w:r>
           </w:p>
         </w:tc>
@@ -7512,7 +7939,31 @@
         <w:pStyle w:val="COnfig"/>
       </w:pPr>
       <w:r>
-        <w:t>&lt;Resource xmlns="http://schemas.microsoft.com/windowsazure" xmlns:i="http://www.w3.org/2001/XMLSchema-instance"&gt;</w:t>
+        <w:t xml:space="preserve">&lt;Resource </w:t>
+      </w:r>
+      <w:proofErr w:type="spellStart"/>
+      <w:r>
+        <w:t>xmlns</w:t>
+      </w:r>
+      <w:proofErr w:type="spellEnd"/>
+      <w:r>
+        <w:t>="http://schemas.microsoft.com/</w:t>
+      </w:r>
+      <w:proofErr w:type="spellStart"/>
+      <w:r>
+        <w:t>windowsazure</w:t>
+      </w:r>
+      <w:proofErr w:type="spellEnd"/>
+      <w:r>
+        <w:t xml:space="preserve">" </w:t>
+      </w:r>
+      <w:proofErr w:type="spellStart"/>
+      <w:r>
+        <w:t>xmlns:i</w:t>
+      </w:r>
+      <w:proofErr w:type="spellEnd"/>
+      <w:r>
+        <w:t>="http://www.w3.org/2001/XMLSchema-instance"&gt;</w:t>
       </w:r>
     </w:p>
     <w:p>
@@ -7520,7 +7971,15 @@
         <w:pStyle w:val="COnfig"/>
       </w:pPr>
       <w:r>
-        <w:t xml:space="preserve">  &lt;CloudServiceSettings&gt;</w:t>
+        <w:t xml:space="preserve">  &lt;</w:t>
+      </w:r>
+      <w:proofErr w:type="spellStart"/>
+      <w:r>
+        <w:t>CloudServiceSettings</w:t>
+      </w:r>
+      <w:proofErr w:type="spellEnd"/>
+      <w:r>
+        <w:t>&gt;</w:t>
       </w:r>
     </w:p>
     <w:p>
@@ -7528,7 +7987,23 @@
         <w:pStyle w:val="COnfig"/>
       </w:pPr>
       <w:r>
-        <w:t xml:space="preserve">    &lt;GeoRegion&gt;West US&lt;/GeoRegion&gt;</w:t>
+        <w:t xml:space="preserve">    &lt;</w:t>
+      </w:r>
+      <w:proofErr w:type="spellStart"/>
+      <w:r>
+        <w:t>GeoRegion</w:t>
+      </w:r>
+      <w:proofErr w:type="spellEnd"/>
+      <w:r>
+        <w:t>&gt;West US&lt;/</w:t>
+      </w:r>
+      <w:proofErr w:type="spellStart"/>
+      <w:r>
+        <w:t>GeoRegion</w:t>
+      </w:r>
+      <w:proofErr w:type="spellEnd"/>
+      <w:r>
+        <w:t>&gt;</w:t>
       </w:r>
     </w:p>
     <w:p>
@@ -7537,7 +8012,15 @@
       </w:pPr>
       <w:r>
         <w:lastRenderedPageBreak/>
-        <w:t xml:space="preserve">  &lt;/CloudServiceSettings&gt;</w:t>
+        <w:t xml:space="preserve">  &lt;/</w:t>
+      </w:r>
+      <w:proofErr w:type="spellStart"/>
+      <w:r>
+        <w:t>CloudServiceSettings</w:t>
+      </w:r>
+      <w:proofErr w:type="spellEnd"/>
+      <w:r>
+        <w:t>&gt;</w:t>
       </w:r>
     </w:p>
     <w:p>
@@ -7545,7 +8028,23 @@
         <w:pStyle w:val="COnfig"/>
       </w:pPr>
       <w:r>
-        <w:t xml:space="preserve">  &lt;ETag&gt;decac2dc-879a-455a-9f00-30559ab06d3c&lt;/ETag&gt;</w:t>
+        <w:t xml:space="preserve">  &lt;</w:t>
+      </w:r>
+      <w:proofErr w:type="spellStart"/>
+      <w:r>
+        <w:t>ETag</w:t>
+      </w:r>
+      <w:proofErr w:type="spellEnd"/>
+      <w:r>
+        <w:t>&gt;decac2dc-879a-455a-9f00-30559ab06d3c&lt;/</w:t>
+      </w:r>
+      <w:proofErr w:type="spellStart"/>
+      <w:r>
+        <w:t>ETag</w:t>
+      </w:r>
+      <w:proofErr w:type="spellEnd"/>
+      <w:r>
+        <w:t>&gt;</w:t>
       </w:r>
     </w:p>
     <w:p>
@@ -7558,9 +8057,11 @@
       <w:r>
         <w:t>/</w:t>
       </w:r>
+      <w:proofErr w:type="spellStart"/>
       <w:r>
         <w:t>IntrinsicSettings</w:t>
       </w:r>
+      <w:proofErr w:type="spellEnd"/>
       <w:r>
         <w:t>&gt;</w:t>
       </w:r>
@@ -7570,7 +8071,15 @@
         <w:pStyle w:val="COnfig"/>
       </w:pPr>
       <w:r>
-        <w:t xml:space="preserve">  &lt;Plan&gt;free_gamify&lt;/Plan&gt;</w:t>
+        <w:t xml:space="preserve">  &lt;Plan&gt;</w:t>
+      </w:r>
+      <w:proofErr w:type="spellStart"/>
+      <w:r>
+        <w:t>free_gamify</w:t>
+      </w:r>
+      <w:proofErr w:type="spellEnd"/>
+      <w:r>
+        <w:t>&lt;/Plan&gt;</w:t>
       </w:r>
     </w:p>
     <w:p>
@@ -7578,7 +8087,23 @@
         <w:pStyle w:val="COnfig"/>
       </w:pPr>
       <w:r>
-        <w:t xml:space="preserve">  &lt;PromotionCode i:nil="true"/&gt;</w:t>
+        <w:t xml:space="preserve">  &lt;</w:t>
+      </w:r>
+      <w:proofErr w:type="spellStart"/>
+      <w:r>
+        <w:t>PromotionCode</w:t>
+      </w:r>
+      <w:proofErr w:type="spellEnd"/>
+      <w:r>
+        <w:t xml:space="preserve"> i</w:t>
+      </w:r>
+      <w:proofErr w:type="gramStart"/>
+      <w:r>
+        <w:t>:nil</w:t>
+      </w:r>
+      <w:proofErr w:type="gramEnd"/>
+      <w:r>
+        <w:t>="true"/&gt;</w:t>
       </w:r>
     </w:p>
     <w:p>
@@ -7586,7 +8111,23 @@
         <w:pStyle w:val="COnfig"/>
       </w:pPr>
       <w:r>
-        <w:t xml:space="preserve">  &lt;SchemaVersion&gt;1.0&lt;/SchemaVersion&gt;</w:t>
+        <w:t xml:space="preserve">  &lt;</w:t>
+      </w:r>
+      <w:proofErr w:type="spellStart"/>
+      <w:r>
+        <w:t>SchemaVersion</w:t>
+      </w:r>
+      <w:proofErr w:type="spellEnd"/>
+      <w:r>
+        <w:t>&gt;1.0&lt;/</w:t>
+      </w:r>
+      <w:proofErr w:type="spellStart"/>
+      <w:r>
+        <w:t>SchemaVersion</w:t>
+      </w:r>
+      <w:proofErr w:type="spellEnd"/>
+      <w:r>
+        <w:t>&gt;</w:t>
       </w:r>
     </w:p>
     <w:p>
@@ -7594,7 +8135,17 @@
         <w:pStyle w:val="COnfig"/>
       </w:pPr>
       <w:r>
-        <w:t xml:space="preserve">  &lt;Type&gt;gamify&lt;/Type&gt;</w:t>
+        <w:t xml:space="preserve">  &lt;Type&gt;</w:t>
+      </w:r>
+      <w:proofErr w:type="spellStart"/>
+      <w:proofErr w:type="gramStart"/>
+      <w:r>
+        <w:t>gamify</w:t>
+      </w:r>
+      <w:proofErr w:type="spellEnd"/>
+      <w:proofErr w:type="gramEnd"/>
+      <w:r>
+        <w:t>&lt;/Type&gt;</w:t>
       </w:r>
     </w:p>
     <w:p>
@@ -7740,6 +8291,7 @@
                 <w:szCs w:val="20"/>
               </w:rPr>
             </w:pPr>
+            <w:proofErr w:type="spellStart"/>
             <w:r>
               <w:rPr>
                 <w:rFonts w:cstheme="minorHAnsi"/>
@@ -7747,6 +8299,7 @@
               </w:rPr>
               <w:t>ETag</w:t>
             </w:r>
+            <w:proofErr w:type="spellEnd"/>
           </w:p>
         </w:tc>
         <w:tc>
@@ -7781,12 +8334,14 @@
               </w:rPr>
               <w:t xml:space="preserve">Required, </w:t>
             </w:r>
+            <w:proofErr w:type="spellStart"/>
             <w:r>
               <w:rPr>
                 <w:rFonts w:cstheme="minorHAnsi"/>
               </w:rPr>
               <w:t>guid</w:t>
             </w:r>
+            <w:proofErr w:type="spellEnd"/>
             <w:r>
               <w:rPr>
                 <w:rFonts w:cstheme="minorHAnsi"/>
@@ -7853,7 +8408,15 @@
               <w:t>Even in such cases, the response returned should follow the standard rules.</w:t>
             </w:r>
             <w:r>
-              <w:t xml:space="preserve"> For example if you have output items being returned, you should return them in case you are called with the same ETag.  </w:t>
+              <w:t xml:space="preserve"> For example if you have output items being returned, you should return them in case you are called with the same </w:t>
+            </w:r>
+            <w:proofErr w:type="spellStart"/>
+            <w:r>
+              <w:t>ETag</w:t>
+            </w:r>
+            <w:proofErr w:type="spellEnd"/>
+            <w:r>
+              <w:t xml:space="preserve">.  </w:t>
             </w:r>
           </w:p>
         </w:tc>
@@ -7890,12 +8453,21 @@
                 <w:szCs w:val="20"/>
               </w:rPr>
             </w:pPr>
+            <w:proofErr w:type="spellStart"/>
             <w:r>
               <w:rPr>
                 <w:rFonts w:cstheme="minorHAnsi"/>
                 <w:szCs w:val="20"/>
               </w:rPr>
-              <w:t>CloudServiceSettings/Geo Region</w:t>
+              <w:t>CloudServiceSettings</w:t>
+            </w:r>
+            <w:proofErr w:type="spellEnd"/>
+            <w:r>
+              <w:rPr>
+                <w:rFonts w:cstheme="minorHAnsi"/>
+                <w:szCs w:val="20"/>
+              </w:rPr>
+              <w:t>/Geo Region</w:t>
             </w:r>
           </w:p>
         </w:tc>
@@ -8131,6 +8703,7 @@
                 <w:szCs w:val="20"/>
               </w:rPr>
             </w:pPr>
+            <w:proofErr w:type="spellStart"/>
             <w:r>
               <w:rPr>
                 <w:rFonts w:cstheme="minorHAnsi"/>
@@ -8138,6 +8711,7 @@
               </w:rPr>
               <w:t>Schemaversion</w:t>
             </w:r>
+            <w:proofErr w:type="spellEnd"/>
           </w:p>
         </w:tc>
         <w:tc>
@@ -8192,13 +8766,27 @@
               <w:rPr>
                 <w:rFonts w:cstheme="minorHAnsi"/>
               </w:rPr>
-              <w:t xml:space="preserve"> If you have not registered any Schemaver</w:t>
-            </w:r>
+              <w:t xml:space="preserve"> If you have not registered any </w:t>
+            </w:r>
+            <w:proofErr w:type="spellStart"/>
             <w:r>
               <w:rPr>
                 <w:rFonts w:cstheme="minorHAnsi"/>
               </w:rPr>
-              <w:t>sion then you should not have t</w:t>
+              <w:t>Schemaver</w:t>
+            </w:r>
+            <w:r>
+              <w:rPr>
+                <w:rFonts w:cstheme="minorHAnsi"/>
+              </w:rPr>
+              <w:t>sion</w:t>
+            </w:r>
+            <w:proofErr w:type="spellEnd"/>
+            <w:r>
+              <w:rPr>
+                <w:rFonts w:cstheme="minorHAnsi"/>
+              </w:rPr>
+              <w:t xml:space="preserve"> then you should not have t</w:t>
             </w:r>
             <w:r>
               <w:rPr>
@@ -8221,7 +8809,15 @@
               <w:spacing w:line="276" w:lineRule="auto"/>
             </w:pPr>
             <w:r>
-              <w:t xml:space="preserve">Azure uses this version to validate that the response contains all the required OutputKeys. Refer to the </w:t>
+              <w:t xml:space="preserve">Azure uses this version to validate that the response contains all the required </w:t>
+            </w:r>
+            <w:proofErr w:type="spellStart"/>
+            <w:r>
+              <w:t>OutputKeys</w:t>
+            </w:r>
+            <w:proofErr w:type="spellEnd"/>
+            <w:r>
+              <w:t xml:space="preserve">. Refer to the </w:t>
             </w:r>
             <w:hyperlink r:id="rId22" w:anchor="_Response_Body_Not" w:history="1">
               <w:r>
@@ -8415,6 +9011,7 @@
                 <w:szCs w:val="20"/>
               </w:rPr>
             </w:pPr>
+            <w:proofErr w:type="spellStart"/>
             <w:r>
               <w:rPr>
                 <w:rFonts w:cstheme="minorHAnsi"/>
@@ -8422,6 +9019,7 @@
               </w:rPr>
               <w:t>PromotionCode</w:t>
             </w:r>
+            <w:proofErr w:type="spellEnd"/>
           </w:p>
         </w:tc>
         <w:tc>
@@ -8517,6 +9115,7 @@
                 <w:szCs w:val="20"/>
               </w:rPr>
             </w:pPr>
+            <w:proofErr w:type="spellStart"/>
             <w:r>
               <w:rPr>
                 <w:rFonts w:cstheme="minorHAnsi"/>
@@ -8524,6 +9123,7 @@
               </w:rPr>
               <w:t>Intrinsicsettings</w:t>
             </w:r>
+            <w:proofErr w:type="spellEnd"/>
           </w:p>
         </w:tc>
         <w:tc>
@@ -8556,7 +9156,21 @@
               <w:rPr>
                 <w:rFonts w:cstheme="minorHAnsi"/>
               </w:rPr>
-              <w:t>Optional, String which is actually an XmlNode[]</w:t>
+              <w:t xml:space="preserve">Optional, String which is actually an </w:t>
+            </w:r>
+            <w:proofErr w:type="spellStart"/>
+            <w:r>
+              <w:rPr>
+                <w:rFonts w:cstheme="minorHAnsi"/>
+              </w:rPr>
+              <w:t>XmlNode</w:t>
+            </w:r>
+            <w:proofErr w:type="spellEnd"/>
+            <w:r>
+              <w:rPr>
+                <w:rFonts w:cstheme="minorHAnsi"/>
+              </w:rPr>
+              <w:t>[]</w:t>
             </w:r>
           </w:p>
           <w:p>
@@ -8691,6 +9305,7 @@
         <w:t xml:space="preserve"> of objects of type </w:t>
       </w:r>
       <w:hyperlink r:id="rId25" w:history="1">
+        <w:proofErr w:type="spellStart"/>
         <w:r>
           <w:rPr>
             <w:rStyle w:val="Hyperlink"/>
@@ -8700,6 +9315,7 @@
           </w:rPr>
           <w:t>XmlNode</w:t>
         </w:r>
+        <w:proofErr w:type="spellEnd"/>
       </w:hyperlink>
       <w:r>
         <w:rPr>
@@ -8708,7 +9324,27 @@
           <w:sz w:val="19"/>
           <w:szCs w:val="19"/>
         </w:rPr>
-        <w:t xml:space="preserve"> which is wrapped in an element called ArrayOfXmlNode in the standard data contract namespace for the type. </w:t>
+        <w:t xml:space="preserve"> which is wrapped in an element called </w:t>
+      </w:r>
+      <w:proofErr w:type="spellStart"/>
+      <w:r>
+        <w:rPr>
+          <w:rFonts w:ascii="Segoe UI" w:hAnsi="Segoe UI" w:cs="Segoe UI"/>
+          <w:color w:val="000000"/>
+          <w:sz w:val="19"/>
+          <w:szCs w:val="19"/>
+        </w:rPr>
+        <w:t>ArrayOfXmlNode</w:t>
+      </w:r>
+      <w:proofErr w:type="spellEnd"/>
+      <w:r>
+        <w:rPr>
+          <w:rFonts w:ascii="Segoe UI" w:hAnsi="Segoe UI" w:cs="Segoe UI"/>
+          <w:color w:val="000000"/>
+          <w:sz w:val="19"/>
+          <w:szCs w:val="19"/>
+        </w:rPr>
+        <w:t xml:space="preserve"> in the standard data contract namespace for the type. </w:t>
       </w:r>
     </w:p>
     <w:p>
@@ -8767,7 +9403,118 @@
           <w:sz w:val="18"/>
           <w:szCs w:val="20"/>
         </w:rPr>
-        <w:t>{"x":"&lt;ArrayOfXmlNode xmlns=\"http://schemas.datacontract.org/2004/07/System.Xml\" a:N=\"value\" xmlns:a=\"ns\"&gt;&lt;M/&gt;&lt;/ArrayOfXmlNode&gt;"}</w:t>
+        <w:t>{"x":"</w:t>
+      </w:r>
+      <w:proofErr w:type="gramStart"/>
+      <w:r>
+        <w:rPr>
+          <w:rFonts w:ascii="Consolas" w:hAnsi="Consolas" w:cs="Consolas"/>
+          <w:color w:val="000000"/>
+          <w:sz w:val="18"/>
+          <w:szCs w:val="20"/>
+        </w:rPr>
+        <w:t>&lt;</w:t>
+      </w:r>
+      <w:proofErr w:type="spellStart"/>
+      <w:r>
+        <w:rPr>
+          <w:rFonts w:ascii="Consolas" w:hAnsi="Consolas" w:cs="Consolas"/>
+          <w:color w:val="000000"/>
+          <w:sz w:val="18"/>
+          <w:szCs w:val="20"/>
+        </w:rPr>
+        <w:t>ArrayOfXmlNode</w:t>
+      </w:r>
+      <w:proofErr w:type="spellEnd"/>
+      <w:proofErr w:type="gramEnd"/>
+      <w:r>
+        <w:rPr>
+          <w:rFonts w:ascii="Consolas" w:hAnsi="Consolas" w:cs="Consolas"/>
+          <w:color w:val="000000"/>
+          <w:sz w:val="18"/>
+          <w:szCs w:val="20"/>
+        </w:rPr>
+        <w:t xml:space="preserve"> </w:t>
+      </w:r>
+      <w:proofErr w:type="spellStart"/>
+      <w:r>
+        <w:rPr>
+          <w:rFonts w:ascii="Consolas" w:hAnsi="Consolas" w:cs="Consolas"/>
+          <w:color w:val="000000"/>
+          <w:sz w:val="18"/>
+          <w:szCs w:val="20"/>
+        </w:rPr>
+        <w:t>xmlns</w:t>
+      </w:r>
+      <w:proofErr w:type="spellEnd"/>
+      <w:r>
+        <w:rPr>
+          <w:rFonts w:ascii="Consolas" w:hAnsi="Consolas" w:cs="Consolas"/>
+          <w:color w:val="000000"/>
+          <w:sz w:val="18"/>
+          <w:szCs w:val="20"/>
+        </w:rPr>
+        <w:t>=\"http://schemas.datacontract.org/2004/07/</w:t>
+      </w:r>
+      <w:proofErr w:type="spellStart"/>
+      <w:r>
+        <w:rPr>
+          <w:rFonts w:ascii="Consolas" w:hAnsi="Consolas" w:cs="Consolas"/>
+          <w:color w:val="000000"/>
+          <w:sz w:val="18"/>
+          <w:szCs w:val="20"/>
+        </w:rPr>
+        <w:t>System.Xml</w:t>
+      </w:r>
+      <w:proofErr w:type="spellEnd"/>
+      <w:r>
+        <w:rPr>
+          <w:rFonts w:ascii="Consolas" w:hAnsi="Consolas" w:cs="Consolas"/>
+          <w:color w:val="000000"/>
+          <w:sz w:val="18"/>
+          <w:szCs w:val="20"/>
+        </w:rPr>
+        <w:t xml:space="preserve">\" a:N=\"value\" </w:t>
+      </w:r>
+      <w:proofErr w:type="spellStart"/>
+      <w:r>
+        <w:rPr>
+          <w:rFonts w:ascii="Consolas" w:hAnsi="Consolas" w:cs="Consolas"/>
+          <w:color w:val="000000"/>
+          <w:sz w:val="18"/>
+          <w:szCs w:val="20"/>
+        </w:rPr>
+        <w:t>xmlns:a</w:t>
+      </w:r>
+      <w:proofErr w:type="spellEnd"/>
+      <w:r>
+        <w:rPr>
+          <w:rFonts w:ascii="Consolas" w:hAnsi="Consolas" w:cs="Consolas"/>
+          <w:color w:val="000000"/>
+          <w:sz w:val="18"/>
+          <w:szCs w:val="20"/>
+        </w:rPr>
+        <w:t>=\"ns\"&gt;&lt;M/&gt;&lt;/</w:t>
+      </w:r>
+      <w:proofErr w:type="spellStart"/>
+      <w:r>
+        <w:rPr>
+          <w:rFonts w:ascii="Consolas" w:hAnsi="Consolas" w:cs="Consolas"/>
+          <w:color w:val="000000"/>
+          <w:sz w:val="18"/>
+          <w:szCs w:val="20"/>
+        </w:rPr>
+        <w:t>ArrayOfXmlNode</w:t>
+      </w:r>
+      <w:proofErr w:type="spellEnd"/>
+      <w:r>
+        <w:rPr>
+          <w:rFonts w:ascii="Consolas" w:hAnsi="Consolas" w:cs="Consolas"/>
+          <w:color w:val="000000"/>
+          <w:sz w:val="18"/>
+          <w:szCs w:val="20"/>
+        </w:rPr>
+        <w:t>&gt;"}</w:t>
       </w:r>
     </w:p>
     <w:p>
@@ -8775,7 +9522,15 @@
         <w:pStyle w:val="Note"/>
       </w:pPr>
       <w:r>
-        <w:t>Attributes in the empty namespace at the beginning of XmlNode arrays (before other elements) are unsupported.</w:t>
+        <w:t xml:space="preserve">Attributes in the empty namespace at the beginning of </w:t>
+      </w:r>
+      <w:proofErr w:type="spellStart"/>
+      <w:r>
+        <w:t>XmlNode</w:t>
+      </w:r>
+      <w:proofErr w:type="spellEnd"/>
+      <w:r>
+        <w:t xml:space="preserve"> arrays (before other elements) are unsupported.</w:t>
       </w:r>
     </w:p>
     <w:p>
@@ -8837,7 +9592,23 @@
         <w:t>20 seconds</w:t>
       </w:r>
       <w:r>
-        <w:t xml:space="preserve"> to perform the operation after which it terminates the connection. Azure will then resend request by issuing a PUT with the same ETag – In such cases the resource provider should respect the ETag and provide correct Idempotent behavior by providing a </w:t>
+        <w:t xml:space="preserve"> to perform the operation after which it terminates the connection. Azure will then resend request by issuing a PUT with the same </w:t>
+      </w:r>
+      <w:proofErr w:type="spellStart"/>
+      <w:r>
+        <w:t>ETag</w:t>
+      </w:r>
+      <w:proofErr w:type="spellEnd"/>
+      <w:r>
+        <w:t xml:space="preserve"> – In such cases the resource provider should respect the </w:t>
+      </w:r>
+      <w:proofErr w:type="spellStart"/>
+      <w:r>
+        <w:t>ETag</w:t>
+      </w:r>
+      <w:proofErr w:type="spellEnd"/>
+      <w:r>
+        <w:t xml:space="preserve"> and provide correct Idempotent behavior by providing a </w:t>
       </w:r>
       <w:r>
         <w:lastRenderedPageBreak/>
@@ -8897,7 +9668,15 @@
         <w:t>status code is in the 5xx range or a timeout occurs</w:t>
       </w:r>
       <w:r>
-        <w:t xml:space="preserve">, Azure will retry the operation by issuing a PUT with the same ETag. </w:t>
+        <w:t xml:space="preserve">, Azure will retry the operation by issuing a PUT with the same </w:t>
+      </w:r>
+      <w:proofErr w:type="spellStart"/>
+      <w:r>
+        <w:t>ETag</w:t>
+      </w:r>
+      <w:proofErr w:type="spellEnd"/>
+      <w:r>
+        <w:t xml:space="preserve">. </w:t>
       </w:r>
     </w:p>
     <w:p>
@@ -8926,7 +9705,15 @@
         <w:t>If the status code has any other value [4xx], or if the retries also fail</w:t>
       </w:r>
       <w:r>
-        <w:t>, the resources will be treated as being in a failed state.  In such cases the resource provider must use the OperationStatus/Error field in the response body to indicate the message that would be passed to the user, the timeouts will manifest as 500-Internal Server Error to the caller</w:t>
+        <w:t xml:space="preserve">, the resources will be treated as being in a failed state.  In such cases the resource provider must use the </w:t>
+      </w:r>
+      <w:proofErr w:type="spellStart"/>
+      <w:r>
+        <w:t>OperationStatus</w:t>
+      </w:r>
+      <w:proofErr w:type="spellEnd"/>
+      <w:r>
+        <w:t>/Error field in the response body to indicate the message that would be passed to the user, the timeouts will manifest as 500-Internal Server Error to the caller</w:t>
       </w:r>
       <w:r>
         <w:rPr>
@@ -8952,15 +9739,34 @@
         <w:rPr>
           <w:b/>
         </w:rPr>
-        <w:t xml:space="preserve"> – Please note that the xml tags  have to be in alphabetical order.</w:t>
+        <w:t xml:space="preserve"> – Please note that the xml </w:t>
+      </w:r>
+      <w:proofErr w:type="gramStart"/>
+      <w:r>
+        <w:rPr>
+          <w:b/>
+        </w:rPr>
+        <w:t>tags  have</w:t>
+      </w:r>
+      <w:proofErr w:type="gramEnd"/>
+      <w:r>
+        <w:rPr>
+          <w:b/>
+        </w:rPr>
+        <w:t xml:space="preserve"> to be in alphabetical order.</w:t>
       </w:r>
     </w:p>
     <w:p>
       <w:pPr>
         <w:pStyle w:val="COnfig"/>
       </w:pPr>
-      <w:r>
-        <w:t>&lt;?xml version="1.0" encoding="UTF-8"?&gt;</w:t>
+      <w:proofErr w:type="gramStart"/>
+      <w:r>
+        <w:t>&lt;?xml</w:t>
+      </w:r>
+      <w:proofErr w:type="gramEnd"/>
+      <w:r>
+        <w:t xml:space="preserve"> version="1.0" encoding="UTF-8"?&gt;</w:t>
       </w:r>
     </w:p>
     <w:p>
@@ -8968,7 +9774,23 @@
         <w:pStyle w:val="COnfig"/>
       </w:pPr>
       <w:r>
-        <w:t>&lt;Resource xmlns="http://schemas.microsoft.com/windowsazure"&gt;</w:t>
+        <w:t xml:space="preserve">&lt;Resource </w:t>
+      </w:r>
+      <w:proofErr w:type="spellStart"/>
+      <w:r>
+        <w:t>xmlns</w:t>
+      </w:r>
+      <w:proofErr w:type="spellEnd"/>
+      <w:r>
+        <w:t>="http://schemas.microsoft.com/</w:t>
+      </w:r>
+      <w:proofErr w:type="spellStart"/>
+      <w:r>
+        <w:t>windowsazure</w:t>
+      </w:r>
+      <w:proofErr w:type="spellEnd"/>
+      <w:r>
+        <w:t>"&gt;</w:t>
       </w:r>
     </w:p>
     <w:p>
@@ -8976,7 +9798,15 @@
         <w:pStyle w:val="COnfig"/>
       </w:pPr>
       <w:r>
-        <w:t xml:space="preserve">  &lt;CloudServiceSettings/&gt;</w:t>
+        <w:t xml:space="preserve">  &lt;</w:t>
+      </w:r>
+      <w:proofErr w:type="spellStart"/>
+      <w:r>
+        <w:t>CloudServiceSettings</w:t>
+      </w:r>
+      <w:proofErr w:type="spellEnd"/>
+      <w:r>
+        <w:t>/&gt;</w:t>
       </w:r>
     </w:p>
     <w:p>
@@ -8984,7 +9814,23 @@
         <w:pStyle w:val="COnfig"/>
       </w:pPr>
       <w:r>
-        <w:t xml:space="preserve">  &lt;ETag&gt;1b3a65f1-bab5-414a-b5f4-41f4bd6bda3e&lt;/ETag&gt;</w:t>
+        <w:t xml:space="preserve">  &lt;</w:t>
+      </w:r>
+      <w:proofErr w:type="spellStart"/>
+      <w:r>
+        <w:t>ETag</w:t>
+      </w:r>
+      <w:proofErr w:type="spellEnd"/>
+      <w:r>
+        <w:t>&gt;1b3a65f1-bab5-414a-b5f4-41f4bd6bda3e&lt;/</w:t>
+      </w:r>
+      <w:proofErr w:type="spellStart"/>
+      <w:r>
+        <w:t>ETag</w:t>
+      </w:r>
+      <w:proofErr w:type="spellEnd"/>
+      <w:r>
+        <w:t>&gt;</w:t>
       </w:r>
     </w:p>
     <w:p>
@@ -8992,7 +9838,15 @@
         <w:pStyle w:val="COnfig"/>
       </w:pPr>
       <w:r>
-        <w:t xml:space="preserve">  &lt;IntrinsicSettings&gt;</w:t>
+        <w:t xml:space="preserve">  &lt;</w:t>
+      </w:r>
+      <w:proofErr w:type="spellStart"/>
+      <w:r>
+        <w:t>IntrinsicSettings</w:t>
+      </w:r>
+      <w:proofErr w:type="spellEnd"/>
+      <w:r>
+        <w:t>&gt;</w:t>
       </w:r>
     </w:p>
     <w:p>
@@ -9016,7 +9870,15 @@
         <w:pStyle w:val="COnfig"/>
       </w:pPr>
       <w:r>
-        <w:t xml:space="preserve">  &lt;/IntrinsicSettings&gt;</w:t>
+        <w:t xml:space="preserve">  &lt;/</w:t>
+      </w:r>
+      <w:proofErr w:type="spellStart"/>
+      <w:r>
+        <w:t>IntrinsicSettings</w:t>
+      </w:r>
+      <w:proofErr w:type="spellEnd"/>
+      <w:r>
+        <w:t>&gt;</w:t>
       </w:r>
     </w:p>
     <w:p>
@@ -9024,7 +9886,15 @@
         <w:pStyle w:val="COnfig"/>
       </w:pPr>
       <w:r>
-        <w:t xml:space="preserve">  &lt;Name&gt;helloworld&lt;/Name&gt;</w:t>
+        <w:t xml:space="preserve">  &lt;Name&gt;</w:t>
+      </w:r>
+      <w:proofErr w:type="spellStart"/>
+      <w:r>
+        <w:t>helloworld</w:t>
+      </w:r>
+      <w:proofErr w:type="spellEnd"/>
+      <w:r>
+        <w:t>&lt;/Name&gt;</w:t>
       </w:r>
     </w:p>
     <w:p>
@@ -9032,7 +9902,15 @@
         <w:pStyle w:val="COnfig"/>
       </w:pPr>
       <w:r>
-        <w:t xml:space="preserve">  &lt;OperationStatus&gt;</w:t>
+        <w:t xml:space="preserve">  &lt;</w:t>
+      </w:r>
+      <w:proofErr w:type="spellStart"/>
+      <w:r>
+        <w:t>OperationStatus</w:t>
+      </w:r>
+      <w:proofErr w:type="spellEnd"/>
+      <w:r>
+        <w:t>&gt;</w:t>
       </w:r>
     </w:p>
     <w:p>
@@ -9048,7 +9926,15 @@
         <w:pStyle w:val="COnfig"/>
       </w:pPr>
       <w:r>
-        <w:t xml:space="preserve">  &lt;/OperationStatus&gt;</w:t>
+        <w:t xml:space="preserve">  &lt;/</w:t>
+      </w:r>
+      <w:proofErr w:type="spellStart"/>
+      <w:r>
+        <w:t>OperationStatus</w:t>
+      </w:r>
+      <w:proofErr w:type="spellEnd"/>
+      <w:r>
+        <w:t>&gt;</w:t>
       </w:r>
     </w:p>
     <w:p>
@@ -9056,7 +9942,15 @@
         <w:pStyle w:val="COnfig"/>
       </w:pPr>
       <w:r>
-        <w:t xml:space="preserve">  &lt;OutputItems&gt;</w:t>
+        <w:t xml:space="preserve">  &lt;</w:t>
+      </w:r>
+      <w:proofErr w:type="spellStart"/>
+      <w:r>
+        <w:t>OutputItems</w:t>
+      </w:r>
+      <w:proofErr w:type="spellEnd"/>
+      <w:r>
+        <w:t>&gt;</w:t>
       </w:r>
     </w:p>
     <w:p>
@@ -9064,7 +9958,15 @@
         <w:pStyle w:val="COnfig"/>
       </w:pPr>
       <w:r>
-        <w:t xml:space="preserve">    &lt;OutputItem&gt;</w:t>
+        <w:t xml:space="preserve">    &lt;</w:t>
+      </w:r>
+      <w:proofErr w:type="spellStart"/>
+      <w:r>
+        <w:t>OutputItem</w:t>
+      </w:r>
+      <w:proofErr w:type="spellEnd"/>
+      <w:r>
+        <w:t>&gt;</w:t>
       </w:r>
     </w:p>
     <w:p>
@@ -9072,7 +9974,15 @@
         <w:pStyle w:val="COnfig"/>
       </w:pPr>
       <w:r>
-        <w:t xml:space="preserve">      &lt;Key&gt;connection_url&lt;/Key&gt;</w:t>
+        <w:t xml:space="preserve">      &lt;Key&gt;</w:t>
+      </w:r>
+      <w:proofErr w:type="spellStart"/>
+      <w:r>
+        <w:t>connection_url</w:t>
+      </w:r>
+      <w:proofErr w:type="spellEnd"/>
+      <w:r>
+        <w:t>&lt;/Key&gt;</w:t>
       </w:r>
     </w:p>
     <w:p>
@@ -9088,7 +9998,15 @@
         <w:pStyle w:val="COnfig"/>
       </w:pPr>
       <w:r>
-        <w:t xml:space="preserve">    &lt;/OutputItem&gt;</w:t>
+        <w:t xml:space="preserve">    &lt;/</w:t>
+      </w:r>
+      <w:proofErr w:type="spellStart"/>
+      <w:r>
+        <w:t>OutputItem</w:t>
+      </w:r>
+      <w:proofErr w:type="spellEnd"/>
+      <w:r>
+        <w:t>&gt;</w:t>
       </w:r>
     </w:p>
     <w:p>
@@ -9096,7 +10014,15 @@
         <w:pStyle w:val="COnfig"/>
       </w:pPr>
       <w:r>
-        <w:t xml:space="preserve">    &lt;OutputItem&gt;</w:t>
+        <w:t xml:space="preserve">    &lt;</w:t>
+      </w:r>
+      <w:proofErr w:type="spellStart"/>
+      <w:r>
+        <w:t>OutputItem</w:t>
+      </w:r>
+      <w:proofErr w:type="spellEnd"/>
+      <w:r>
+        <w:t>&gt;</w:t>
       </w:r>
     </w:p>
     <w:p>
@@ -9120,7 +10046,15 @@
         <w:pStyle w:val="COnfig"/>
       </w:pPr>
       <w:r>
-        <w:t xml:space="preserve">    &lt;/OutputItem&gt;</w:t>
+        <w:t xml:space="preserve">    &lt;/</w:t>
+      </w:r>
+      <w:proofErr w:type="spellStart"/>
+      <w:r>
+        <w:t>OutputItem</w:t>
+      </w:r>
+      <w:proofErr w:type="spellEnd"/>
+      <w:r>
+        <w:t>&gt;</w:t>
       </w:r>
     </w:p>
     <w:p>
@@ -9128,7 +10062,15 @@
         <w:pStyle w:val="COnfig"/>
       </w:pPr>
       <w:r>
-        <w:t xml:space="preserve">  &lt;/OutputItems&gt;</w:t>
+        <w:t xml:space="preserve">  &lt;/</w:t>
+      </w:r>
+      <w:proofErr w:type="spellStart"/>
+      <w:r>
+        <w:t>OutputItems</w:t>
+      </w:r>
+      <w:proofErr w:type="spellEnd"/>
+      <w:r>
+        <w:t>&gt;</w:t>
       </w:r>
     </w:p>
     <w:p>
@@ -9136,7 +10078,15 @@
         <w:pStyle w:val="COnfig"/>
       </w:pPr>
       <w:r>
-        <w:t xml:space="preserve">  &lt;Plan&gt;free_gamify&lt;/Plan&gt;</w:t>
+        <w:t xml:space="preserve">  &lt;Plan&gt;</w:t>
+      </w:r>
+      <w:proofErr w:type="spellStart"/>
+      <w:r>
+        <w:t>free_gamify</w:t>
+      </w:r>
+      <w:proofErr w:type="spellEnd"/>
+      <w:r>
+        <w:t>&lt;/Plan&gt;</w:t>
       </w:r>
     </w:p>
     <w:p>
@@ -9152,7 +10102,23 @@
         <w:pStyle w:val="COnfig"/>
       </w:pPr>
       <w:r>
-        <w:t xml:space="preserve">  &lt;SubState&gt;Waiting for your order&lt;/SubState&gt;</w:t>
+        <w:t xml:space="preserve">  &lt;</w:t>
+      </w:r>
+      <w:proofErr w:type="spellStart"/>
+      <w:r>
+        <w:t>SubState</w:t>
+      </w:r>
+      <w:proofErr w:type="spellEnd"/>
+      <w:r>
+        <w:t>&gt;Waiting for your order&lt;/</w:t>
+      </w:r>
+      <w:proofErr w:type="spellStart"/>
+      <w:r>
+        <w:t>SubState</w:t>
+      </w:r>
+      <w:proofErr w:type="spellEnd"/>
+      <w:r>
+        <w:t>&gt;</w:t>
       </w:r>
     </w:p>
     <w:p>
@@ -9352,13 +10318,31 @@
                 <w:szCs w:val="20"/>
               </w:rPr>
             </w:pPr>
+            <w:proofErr w:type="spellStart"/>
             <w:r>
               <w:rPr>
                 <w:rFonts w:cstheme="minorHAnsi"/>
                 <w:szCs w:val="20"/>
               </w:rPr>
-              <w:t>CloudServiceSettings/GeoRegion</w:t>
-            </w:r>
+              <w:t>CloudServiceSettings</w:t>
+            </w:r>
+            <w:proofErr w:type="spellEnd"/>
+            <w:r>
+              <w:rPr>
+                <w:rFonts w:cstheme="minorHAnsi"/>
+                <w:szCs w:val="20"/>
+              </w:rPr>
+              <w:t>/</w:t>
+            </w:r>
+            <w:proofErr w:type="spellStart"/>
+            <w:r>
+              <w:rPr>
+                <w:rFonts w:cstheme="minorHAnsi"/>
+                <w:szCs w:val="20"/>
+              </w:rPr>
+              <w:t>GeoRegion</w:t>
+            </w:r>
+            <w:proofErr w:type="spellEnd"/>
           </w:p>
         </w:tc>
         <w:tc>
@@ -9433,8 +10417,16 @@
               <w:rPr>
                 <w:rFonts w:cstheme="minorHAnsi"/>
               </w:rPr>
-              <w:t>This would be one amongst the supported Azure GeoRegions</w:t>
-            </w:r>
+              <w:t xml:space="preserve">This would be one amongst the supported Azure </w:t>
+            </w:r>
+            <w:proofErr w:type="spellStart"/>
+            <w:r>
+              <w:rPr>
+                <w:rFonts w:cstheme="minorHAnsi"/>
+              </w:rPr>
+              <w:t>GeoRegions</w:t>
+            </w:r>
+            <w:proofErr w:type="spellEnd"/>
           </w:p>
           <w:p>
             <w:pPr>
@@ -9489,6 +10481,7 @@
                 <w:szCs w:val="20"/>
               </w:rPr>
             </w:pPr>
+            <w:proofErr w:type="spellStart"/>
             <w:r>
               <w:rPr>
                 <w:rFonts w:cstheme="minorHAnsi"/>
@@ -9496,6 +10489,7 @@
               </w:rPr>
               <w:t>ETag</w:t>
             </w:r>
+            <w:proofErr w:type="spellEnd"/>
           </w:p>
         </w:tc>
         <w:tc>
@@ -9528,7 +10522,35 @@
               <w:rPr>
                 <w:rFonts w:cstheme="minorHAnsi"/>
               </w:rPr>
-              <w:t>This should be the same guid that Windows Azure passes to  the RP.</w:t>
+              <w:t xml:space="preserve">This should be the same </w:t>
+            </w:r>
+            <w:proofErr w:type="spellStart"/>
+            <w:r>
+              <w:rPr>
+                <w:rFonts w:cstheme="minorHAnsi"/>
+              </w:rPr>
+              <w:t>guid</w:t>
+            </w:r>
+            <w:proofErr w:type="spellEnd"/>
+            <w:r>
+              <w:rPr>
+                <w:rFonts w:cstheme="minorHAnsi"/>
+              </w:rPr>
+              <w:t xml:space="preserve"> that Windows Azure passes </w:t>
+            </w:r>
+            <w:proofErr w:type="gramStart"/>
+            <w:r>
+              <w:rPr>
+                <w:rFonts w:cstheme="minorHAnsi"/>
+              </w:rPr>
+              <w:t>to  the</w:t>
+            </w:r>
+            <w:proofErr w:type="gramEnd"/>
+            <w:r>
+              <w:rPr>
+                <w:rFonts w:cstheme="minorHAnsi"/>
+              </w:rPr>
+              <w:t xml:space="preserve"> RP.</w:t>
             </w:r>
           </w:p>
         </w:tc>
@@ -9565,6 +10587,7 @@
                 <w:szCs w:val="20"/>
               </w:rPr>
             </w:pPr>
+            <w:proofErr w:type="spellStart"/>
             <w:r>
               <w:rPr>
                 <w:rFonts w:cstheme="minorHAnsi"/>
@@ -9572,6 +10595,7 @@
               </w:rPr>
               <w:t>IntrinsicSettings</w:t>
             </w:r>
+            <w:proofErr w:type="spellEnd"/>
           </w:p>
         </w:tc>
         <w:tc>
@@ -9604,7 +10628,21 @@
               <w:rPr>
                 <w:rFonts w:cstheme="minorHAnsi"/>
               </w:rPr>
-              <w:t xml:space="preserve">Required, String which is actually an XmlNodes[] </w:t>
+              <w:t xml:space="preserve">Required, String which is actually an </w:t>
+            </w:r>
+            <w:proofErr w:type="spellStart"/>
+            <w:r>
+              <w:rPr>
+                <w:rFonts w:cstheme="minorHAnsi"/>
+              </w:rPr>
+              <w:t>XmlNodes</w:t>
+            </w:r>
+            <w:proofErr w:type="spellEnd"/>
+            <w:r>
+              <w:rPr>
+                <w:rFonts w:cstheme="minorHAnsi"/>
+              </w:rPr>
+              <w:t xml:space="preserve">[] </w:t>
             </w:r>
           </w:p>
           <w:p>
@@ -9760,7 +10798,25 @@
                 <w:sz w:val="19"/>
                 <w:szCs w:val="19"/>
               </w:rPr>
-              <w:t xml:space="preserve">Started| Stopped|Paused </w:t>
+              <w:t xml:space="preserve">Started| </w:t>
+            </w:r>
+            <w:proofErr w:type="spellStart"/>
+            <w:r>
+              <w:rPr>
+                <w:rFonts w:ascii="Consolas" w:hAnsi="Consolas" w:cs="Consolas"/>
+                <w:sz w:val="19"/>
+                <w:szCs w:val="19"/>
+              </w:rPr>
+              <w:t>Stopped|Paused</w:t>
+            </w:r>
+            <w:proofErr w:type="spellEnd"/>
+            <w:r>
+              <w:rPr>
+                <w:rFonts w:ascii="Consolas" w:hAnsi="Consolas" w:cs="Consolas"/>
+                <w:sz w:val="19"/>
+                <w:szCs w:val="19"/>
+              </w:rPr>
+              <w:t xml:space="preserve"> </w:t>
             </w:r>
           </w:p>
         </w:tc>
@@ -9797,6 +10853,7 @@
                 <w:szCs w:val="20"/>
               </w:rPr>
             </w:pPr>
+            <w:proofErr w:type="spellStart"/>
             <w:r>
               <w:rPr>
                 <w:rFonts w:cstheme="minorHAnsi"/>
@@ -9804,6 +10861,7 @@
               </w:rPr>
               <w:t>SubState</w:t>
             </w:r>
+            <w:proofErr w:type="spellEnd"/>
           </w:p>
         </w:tc>
         <w:tc>
@@ -9899,12 +10957,21 @@
                 <w:szCs w:val="20"/>
               </w:rPr>
             </w:pPr>
+            <w:proofErr w:type="spellStart"/>
             <w:r>
               <w:rPr>
                 <w:rFonts w:cstheme="minorHAnsi"/>
                 <w:szCs w:val="20"/>
               </w:rPr>
-              <w:t>OutputItems/</w:t>
+              <w:t>OutputItems</w:t>
+            </w:r>
+            <w:proofErr w:type="spellEnd"/>
+            <w:r>
+              <w:rPr>
+                <w:rFonts w:cstheme="minorHAnsi"/>
+                <w:szCs w:val="20"/>
+              </w:rPr>
+              <w:t>/</w:t>
             </w:r>
           </w:p>
           <w:p>
@@ -9918,6 +10985,7 @@
                 <w:szCs w:val="20"/>
               </w:rPr>
             </w:pPr>
+            <w:proofErr w:type="spellStart"/>
             <w:r>
               <w:rPr>
                 <w:rFonts w:cstheme="minorHAnsi"/>
@@ -9925,6 +10993,7 @@
               </w:rPr>
               <w:t>OutputItem</w:t>
             </w:r>
+            <w:proofErr w:type="spellEnd"/>
           </w:p>
         </w:tc>
         <w:tc>
@@ -9958,7 +11027,43 @@
               <w:rPr>
                 <w:rFonts w:cstheme="minorHAnsi"/>
               </w:rPr>
-              <w:t xml:space="preserve">Optional. Key:String, Value:String. </w:t>
+              <w:t xml:space="preserve">Optional. </w:t>
+            </w:r>
+            <w:proofErr w:type="spellStart"/>
+            <w:r>
+              <w:rPr>
+                <w:rFonts w:cstheme="minorHAnsi"/>
+              </w:rPr>
+              <w:t>Key</w:t>
+            </w:r>
+            <w:proofErr w:type="gramStart"/>
+            <w:r>
+              <w:rPr>
+                <w:rFonts w:cstheme="minorHAnsi"/>
+              </w:rPr>
+              <w:t>:String</w:t>
+            </w:r>
+            <w:proofErr w:type="spellEnd"/>
+            <w:proofErr w:type="gramEnd"/>
+            <w:r>
+              <w:rPr>
+                <w:rFonts w:cstheme="minorHAnsi"/>
+              </w:rPr>
+              <w:t xml:space="preserve">, </w:t>
+            </w:r>
+            <w:proofErr w:type="spellStart"/>
+            <w:r>
+              <w:rPr>
+                <w:rFonts w:cstheme="minorHAnsi"/>
+              </w:rPr>
+              <w:t>Value:String</w:t>
+            </w:r>
+            <w:proofErr w:type="spellEnd"/>
+            <w:r>
+              <w:rPr>
+                <w:rFonts w:cstheme="minorHAnsi"/>
+              </w:rPr>
+              <w:t xml:space="preserve">. </w:t>
             </w:r>
           </w:p>
           <w:p>
@@ -10026,7 +11131,23 @@
                 <w:rFonts w:cstheme="minorHAnsi"/>
                 <w:b/>
               </w:rPr>
-              <w:t>During the first create call, the output items are mandatory if you have registered any.  However if the RP gets another PUT call on the resource to edit anything, for ex the plan, the RP need not return any output items.</w:t>
+              <w:t xml:space="preserve">During the first create </w:t>
+            </w:r>
+            <w:proofErr w:type="gramStart"/>
+            <w:r>
+              <w:rPr>
+                <w:rFonts w:cstheme="minorHAnsi"/>
+                <w:b/>
+              </w:rPr>
+              <w:t>call,</w:t>
+            </w:r>
+            <w:proofErr w:type="gramEnd"/>
+            <w:r>
+              <w:rPr>
+                <w:rFonts w:cstheme="minorHAnsi"/>
+                <w:b/>
+              </w:rPr>
+              <w:t xml:space="preserve"> the output items are mandatory if you have registered any.  However if the RP gets another PUT call on the resource to edit anything, for ex the plan, the RP need not return any output items.</w:t>
             </w:r>
           </w:p>
         </w:tc>
@@ -10063,12 +11184,21 @@
                 <w:szCs w:val="20"/>
               </w:rPr>
             </w:pPr>
+            <w:proofErr w:type="spellStart"/>
             <w:r>
               <w:rPr>
                 <w:rFonts w:cstheme="minorHAnsi"/>
                 <w:szCs w:val="20"/>
               </w:rPr>
-              <w:t>OperationStatus/</w:t>
+              <w:t>OperationStatus</w:t>
+            </w:r>
+            <w:proofErr w:type="spellEnd"/>
+            <w:r>
+              <w:rPr>
+                <w:rFonts w:cstheme="minorHAnsi"/>
+                <w:szCs w:val="20"/>
+              </w:rPr>
+              <w:t>/</w:t>
             </w:r>
           </w:p>
           <w:p>
@@ -10215,13 +11345,22 @@
                 <w:szCs w:val="20"/>
               </w:rPr>
             </w:pPr>
+            <w:proofErr w:type="spellStart"/>
             <w:r>
               <w:rPr>
                 <w:rFonts w:cstheme="minorHAnsi"/>
                 <w:szCs w:val="20"/>
               </w:rPr>
               <w:lastRenderedPageBreak/>
-              <w:t>UsageMeters/</w:t>
+              <w:t>UsageMeters</w:t>
+            </w:r>
+            <w:proofErr w:type="spellEnd"/>
+            <w:r>
+              <w:rPr>
+                <w:rFonts w:cstheme="minorHAnsi"/>
+                <w:szCs w:val="20"/>
+              </w:rPr>
+              <w:t>/</w:t>
             </w:r>
           </w:p>
           <w:p>
@@ -10234,12 +11373,21 @@
                 <w:szCs w:val="20"/>
               </w:rPr>
             </w:pPr>
+            <w:proofErr w:type="spellStart"/>
             <w:r>
               <w:rPr>
                 <w:rFonts w:cstheme="minorHAnsi"/>
                 <w:szCs w:val="20"/>
               </w:rPr>
-              <w:t>UsageMeter/</w:t>
+              <w:t>UsageMeter</w:t>
+            </w:r>
+            <w:proofErr w:type="spellEnd"/>
+            <w:r>
+              <w:rPr>
+                <w:rFonts w:cstheme="minorHAnsi"/>
+                <w:szCs w:val="20"/>
+              </w:rPr>
+              <w:t>/</w:t>
             </w:r>
           </w:p>
           <w:p>
@@ -10359,7 +11507,21 @@
               <w:rPr>
                 <w:rFonts w:cstheme="minorHAnsi"/>
               </w:rPr>
-              <w:t xml:space="preserve">This is used for reporting the current usage for the Resource. You can report on more than one meters. </w:t>
+              <w:t xml:space="preserve">This is used for reporting the current usage for the Resource. You can report on more than one </w:t>
+            </w:r>
+            <w:proofErr w:type="gramStart"/>
+            <w:r>
+              <w:rPr>
+                <w:rFonts w:cstheme="minorHAnsi"/>
+              </w:rPr>
+              <w:t>meters</w:t>
+            </w:r>
+            <w:proofErr w:type="gramEnd"/>
+            <w:r>
+              <w:rPr>
+                <w:rFonts w:cstheme="minorHAnsi"/>
+              </w:rPr>
+              <w:t xml:space="preserve">. </w:t>
             </w:r>
           </w:p>
           <w:p>
@@ -10419,8 +11581,16 @@
               <w:rPr>
                 <w:rFonts w:cstheme="minorHAnsi"/>
               </w:rPr>
-              <w:t>Unit: String. Must be bytes|hours|generic</w:t>
-            </w:r>
+              <w:t xml:space="preserve">Unit: String. Must be </w:t>
+            </w:r>
+            <w:proofErr w:type="spellStart"/>
+            <w:r>
+              <w:rPr>
+                <w:rFonts w:cstheme="minorHAnsi"/>
+              </w:rPr>
+              <w:t>bytes|hours|generic</w:t>
+            </w:r>
+            <w:proofErr w:type="spellEnd"/>
           </w:p>
         </w:tc>
       </w:tr>
@@ -10456,12 +11626,21 @@
                 <w:szCs w:val="20"/>
               </w:rPr>
             </w:pPr>
+            <w:proofErr w:type="spellStart"/>
             <w:r>
               <w:rPr>
                 <w:rFonts w:cstheme="minorHAnsi"/>
                 <w:szCs w:val="20"/>
               </w:rPr>
-              <w:t>OperationStatus/</w:t>
+              <w:t>OperationStatus</w:t>
+            </w:r>
+            <w:proofErr w:type="spellEnd"/>
+            <w:r>
+              <w:rPr>
+                <w:rFonts w:cstheme="minorHAnsi"/>
+                <w:szCs w:val="20"/>
+              </w:rPr>
+              <w:t>/</w:t>
             </w:r>
           </w:p>
           <w:p>
@@ -10499,8 +11678,17 @@
                 <w:rFonts w:cstheme="minorHAnsi"/>
                 <w:szCs w:val="20"/>
               </w:rPr>
-              <w:t>/HttpCode</w:t>
-            </w:r>
+              <w:t>/</w:t>
+            </w:r>
+            <w:proofErr w:type="spellStart"/>
+            <w:r>
+              <w:rPr>
+                <w:rFonts w:cstheme="minorHAnsi"/>
+                <w:szCs w:val="20"/>
+              </w:rPr>
+              <w:t>HttpCode</w:t>
+            </w:r>
+            <w:proofErr w:type="spellEnd"/>
           </w:p>
           <w:p>
             <w:pPr>
@@ -10552,7 +11740,21 @@
               <w:rPr>
                 <w:rFonts w:cstheme="minorHAnsi"/>
               </w:rPr>
-              <w:t>Optional. HttpCode:String, Message: String</w:t>
+              <w:t xml:space="preserve">Optional. </w:t>
+            </w:r>
+            <w:proofErr w:type="spellStart"/>
+            <w:r>
+              <w:rPr>
+                <w:rFonts w:cstheme="minorHAnsi"/>
+              </w:rPr>
+              <w:t>HttpCode:String</w:t>
+            </w:r>
+            <w:proofErr w:type="spellEnd"/>
+            <w:r>
+              <w:rPr>
+                <w:rFonts w:cstheme="minorHAnsi"/>
+              </w:rPr>
+              <w:t>, Message: String</w:t>
             </w:r>
           </w:p>
           <w:p>
@@ -10590,11 +11792,19 @@
                 <w:rFonts w:cstheme="minorHAnsi"/>
               </w:rPr>
             </w:pPr>
+            <w:proofErr w:type="spellStart"/>
             <w:r>
               <w:rPr>
                 <w:rFonts w:cstheme="minorHAnsi"/>
               </w:rPr>
-              <w:t xml:space="preserve">HttpCode and Message are explained in detail in the section below. </w:t>
+              <w:t>HttpCode</w:t>
+            </w:r>
+            <w:proofErr w:type="spellEnd"/>
+            <w:r>
+              <w:rPr>
+                <w:rFonts w:cstheme="minorHAnsi"/>
+              </w:rPr>
+              <w:t xml:space="preserve"> and Message are explained in detail in the section below. </w:t>
             </w:r>
           </w:p>
         </w:tc>
@@ -10806,8 +12016,13 @@
               <w:pStyle w:val="NoSpacing"/>
               <w:cnfStyle w:val="000000100000" w:firstRow="0" w:lastRow="0" w:firstColumn="0" w:lastColumn="0" w:oddVBand="0" w:evenVBand="0" w:oddHBand="1" w:evenHBand="0" w:firstRowFirstColumn="0" w:firstRowLastColumn="0" w:lastRowFirstColumn="0" w:lastRowLastColumn="0"/>
             </w:pPr>
-            <w:r>
-              <w:t>ContosoDB is functional correctly</w:t>
+            <w:proofErr w:type="spellStart"/>
+            <w:r>
+              <w:t>ContosoDB</w:t>
+            </w:r>
+            <w:proofErr w:type="spellEnd"/>
+            <w:r>
+              <w:t xml:space="preserve"> is functional correctly</w:t>
             </w:r>
           </w:p>
         </w:tc>
@@ -10879,7 +12094,15 @@
               <w:cnfStyle w:val="000000010000" w:firstRow="0" w:lastRow="0" w:firstColumn="0" w:lastColumn="0" w:oddVBand="0" w:evenVBand="0" w:oddHBand="0" w:evenHBand="1" w:firstRowFirstColumn="0" w:firstRowLastColumn="0" w:lastRowFirstColumn="0" w:lastRowLastColumn="0"/>
             </w:pPr>
             <w:r>
-              <w:t xml:space="preserve">The user manually stops their ContosoDB e.g. through the partner’s management UI </w:t>
+              <w:t xml:space="preserve">The user manually stops their </w:t>
+            </w:r>
+            <w:proofErr w:type="spellStart"/>
+            <w:r>
+              <w:t>ContosoDB</w:t>
+            </w:r>
+            <w:proofErr w:type="spellEnd"/>
+            <w:r>
+              <w:t xml:space="preserve"> e.g. through the partner’s management UI </w:t>
             </w:r>
           </w:p>
         </w:tc>
@@ -10951,7 +12174,28 @@
               <w:cnfStyle w:val="000000100000" w:firstRow="0" w:lastRow="0" w:firstColumn="0" w:lastColumn="0" w:oddVBand="0" w:evenVBand="0" w:oddHBand="1" w:evenHBand="0" w:firstRowFirstColumn="0" w:firstRowLastColumn="0" w:lastRowFirstColumn="0" w:lastRowLastColumn="0"/>
             </w:pPr>
             <w:r>
-              <w:t>User’s bill has not been paid. Contoso  halts access to ContosoDB in response.</w:t>
+              <w:t xml:space="preserve">User’s bill has not been paid. </w:t>
+            </w:r>
+            <w:proofErr w:type="spellStart"/>
+            <w:proofErr w:type="gramStart"/>
+            <w:r>
+              <w:t>Contoso</w:t>
+            </w:r>
+            <w:proofErr w:type="spellEnd"/>
+            <w:r>
+              <w:t xml:space="preserve">  halts</w:t>
+            </w:r>
+            <w:proofErr w:type="gramEnd"/>
+            <w:r>
+              <w:t xml:space="preserve"> access to </w:t>
+            </w:r>
+            <w:proofErr w:type="spellStart"/>
+            <w:r>
+              <w:t>ContosoDB</w:t>
+            </w:r>
+            <w:proofErr w:type="spellEnd"/>
+            <w:r>
+              <w:t xml:space="preserve"> in response.</w:t>
             </w:r>
           </w:p>
         </w:tc>
@@ -11036,6 +12280,7 @@
         </w:rPr>
         <w:t xml:space="preserve">      &lt;</w:t>
       </w:r>
+      <w:proofErr w:type="spellStart"/>
       <w:r>
         <w:rPr>
           <w:rFonts w:ascii="Consolas" w:hAnsi="Consolas" w:cs="Consolas"/>
@@ -11045,6 +12290,7 @@
         </w:rPr>
         <w:t>OperationStatus</w:t>
       </w:r>
+      <w:proofErr w:type="spellEnd"/>
       <w:r>
         <w:rPr>
           <w:rFonts w:ascii="Consolas" w:hAnsi="Consolas" w:cs="Consolas"/>
@@ -11212,6 +12458,7 @@
         </w:rPr>
         <w:t xml:space="preserve">          &lt;</w:t>
       </w:r>
+      <w:proofErr w:type="spellStart"/>
       <w:r>
         <w:rPr>
           <w:rFonts w:ascii="Consolas" w:hAnsi="Consolas" w:cs="Consolas"/>
@@ -11221,6 +12468,7 @@
         </w:rPr>
         <w:t>HttpCode</w:t>
       </w:r>
+      <w:proofErr w:type="spellEnd"/>
       <w:r>
         <w:rPr>
           <w:rFonts w:ascii="Consolas" w:hAnsi="Consolas" w:cs="Consolas"/>
@@ -11247,6 +12495,7 @@
         </w:rPr>
         <w:t>&lt;/</w:t>
       </w:r>
+      <w:proofErr w:type="spellStart"/>
       <w:r>
         <w:rPr>
           <w:rFonts w:ascii="Consolas" w:hAnsi="Consolas" w:cs="Consolas"/>
@@ -11256,6 +12505,7 @@
         </w:rPr>
         <w:t>HttpCode</w:t>
       </w:r>
+      <w:proofErr w:type="spellEnd"/>
       <w:r>
         <w:rPr>
           <w:rFonts w:ascii="Consolas" w:hAnsi="Consolas" w:cs="Consolas"/>
@@ -11424,6 +12674,7 @@
         </w:rPr>
         <w:t xml:space="preserve">      &lt;/</w:t>
       </w:r>
+      <w:proofErr w:type="spellStart"/>
       <w:r>
         <w:rPr>
           <w:rFonts w:ascii="Consolas" w:hAnsi="Consolas" w:cs="Consolas"/>
@@ -11433,6 +12684,7 @@
         </w:rPr>
         <w:t>OperationStatus</w:t>
       </w:r>
+      <w:proofErr w:type="spellEnd"/>
       <w:r>
         <w:rPr>
           <w:rFonts w:ascii="Consolas" w:hAnsi="Consolas" w:cs="Consolas"/>
@@ -11498,26 +12750,26 @@
       <w:pPr>
         <w:pStyle w:val="Heading3"/>
       </w:pPr>
-      <w:bookmarkStart w:id="90" w:name="_Response_Body_Not"/>
-      <w:bookmarkStart w:id="91" w:name="_Toc333156633"/>
-      <w:bookmarkStart w:id="92" w:name="_Toc333272432"/>
-      <w:bookmarkStart w:id="93" w:name="_Toc333351097"/>
-      <w:bookmarkStart w:id="94" w:name="_Toc333494363"/>
-      <w:bookmarkStart w:id="95" w:name="_Toc333494673"/>
-      <w:bookmarkStart w:id="96" w:name="_Toc333501312"/>
-      <w:bookmarkStart w:id="97" w:name="_Toc335863068"/>
-      <w:bookmarkStart w:id="98" w:name="_Toc332899838"/>
+      <w:bookmarkStart w:id="89" w:name="_Response_Body_Not"/>
+      <w:bookmarkStart w:id="90" w:name="_Toc333156633"/>
+      <w:bookmarkStart w:id="91" w:name="_Toc333272432"/>
+      <w:bookmarkStart w:id="92" w:name="_Toc333351097"/>
+      <w:bookmarkStart w:id="93" w:name="_Toc333494363"/>
+      <w:bookmarkStart w:id="94" w:name="_Toc333494673"/>
+      <w:bookmarkStart w:id="95" w:name="_Toc333501312"/>
+      <w:bookmarkStart w:id="96" w:name="_Toc335863068"/>
+      <w:bookmarkStart w:id="97" w:name="_Toc332899838"/>
+      <w:bookmarkEnd w:id="89"/>
+      <w:r>
+        <w:t>Response Body Not Conforming to Contract</w:t>
+      </w:r>
       <w:bookmarkEnd w:id="90"/>
-      <w:r>
-        <w:t>Response Body Not Conforming to Contract</w:t>
-      </w:r>
       <w:bookmarkEnd w:id="91"/>
       <w:bookmarkEnd w:id="92"/>
       <w:bookmarkEnd w:id="93"/>
       <w:bookmarkEnd w:id="94"/>
       <w:bookmarkEnd w:id="95"/>
       <w:bookmarkEnd w:id="96"/>
-      <w:bookmarkEnd w:id="97"/>
     </w:p>
     <w:p>
       <w:r>
@@ -11553,24 +12805,25 @@
           <w:numId w:val="32"/>
         </w:numPr>
       </w:pPr>
-      <w:bookmarkStart w:id="99" w:name="_Toc333334814"/>
-      <w:bookmarkStart w:id="100" w:name="_Toc333334855"/>
-      <w:bookmarkStart w:id="101" w:name="_Toc333334815"/>
-      <w:bookmarkStart w:id="102" w:name="_Toc333334856"/>
-      <w:bookmarkStart w:id="103" w:name="_Toc333334816"/>
-      <w:bookmarkStart w:id="104" w:name="_Toc333334857"/>
-      <w:bookmarkStart w:id="105" w:name="_Toc333334817"/>
-      <w:bookmarkStart w:id="106" w:name="_Toc333334858"/>
-      <w:bookmarkStart w:id="107" w:name="_Toc333334818"/>
-      <w:bookmarkStart w:id="108" w:name="_Toc333334859"/>
-      <w:bookmarkStart w:id="109" w:name="_Toc332899840"/>
-      <w:bookmarkStart w:id="110" w:name="_Toc333156636"/>
-      <w:bookmarkStart w:id="111" w:name="_Toc333272434"/>
-      <w:bookmarkStart w:id="112" w:name="_Toc333351101"/>
-      <w:bookmarkStart w:id="113" w:name="_Toc333494367"/>
-      <w:bookmarkStart w:id="114" w:name="_Toc333494676"/>
-      <w:bookmarkStart w:id="115" w:name="_Toc333501315"/>
-      <w:bookmarkStart w:id="116" w:name="_Toc335863071"/>
+      <w:bookmarkStart w:id="98" w:name="_Toc333334814"/>
+      <w:bookmarkStart w:id="99" w:name="_Toc333334855"/>
+      <w:bookmarkStart w:id="100" w:name="_Toc333334815"/>
+      <w:bookmarkStart w:id="101" w:name="_Toc333334856"/>
+      <w:bookmarkStart w:id="102" w:name="_Toc333334816"/>
+      <w:bookmarkStart w:id="103" w:name="_Toc333334857"/>
+      <w:bookmarkStart w:id="104" w:name="_Toc333334817"/>
+      <w:bookmarkStart w:id="105" w:name="_Toc333334858"/>
+      <w:bookmarkStart w:id="106" w:name="_Toc333334818"/>
+      <w:bookmarkStart w:id="107" w:name="_Toc333334859"/>
+      <w:bookmarkStart w:id="108" w:name="_Toc332899840"/>
+      <w:bookmarkStart w:id="109" w:name="_Toc333156636"/>
+      <w:bookmarkStart w:id="110" w:name="_Toc333272434"/>
+      <w:bookmarkStart w:id="111" w:name="_Toc333351101"/>
+      <w:bookmarkStart w:id="112" w:name="_Toc333494367"/>
+      <w:bookmarkStart w:id="113" w:name="_Toc333494676"/>
+      <w:bookmarkStart w:id="114" w:name="_Toc333501315"/>
+      <w:bookmarkStart w:id="115" w:name="_Toc335863071"/>
+      <w:bookmarkEnd w:id="97"/>
       <w:bookmarkEnd w:id="98"/>
       <w:bookmarkEnd w:id="99"/>
       <w:bookmarkEnd w:id="100"/>
@@ -11581,10 +12834,10 @@
       <w:bookmarkEnd w:id="105"/>
       <w:bookmarkEnd w:id="106"/>
       <w:bookmarkEnd w:id="107"/>
+      <w:r>
+        <w:t>Gets on Existing Resources</w:t>
+      </w:r>
       <w:bookmarkEnd w:id="108"/>
-      <w:r>
-        <w:t>Gets on Existing Resources</w:t>
-      </w:r>
       <w:bookmarkEnd w:id="109"/>
       <w:bookmarkEnd w:id="110"/>
       <w:bookmarkEnd w:id="111"/>
@@ -11592,7 +12845,6 @@
       <w:bookmarkEnd w:id="113"/>
       <w:bookmarkEnd w:id="114"/>
       <w:bookmarkEnd w:id="115"/>
-      <w:bookmarkEnd w:id="116"/>
     </w:p>
     <w:p>
       <w:r>
@@ -11891,7 +13143,39 @@
                 <w:rFonts w:ascii="Courier New" w:hAnsi="Courier New" w:cs="Courier New"/>
                 <w:sz w:val="20"/>
               </w:rPr>
-              <w:t>Returns the Resource [{resource-type}/{resource-name}] within the CloudService.</w:t>
+              <w:t>Returns the Resource [{resource-type}</w:t>
+            </w:r>
+            <w:proofErr w:type="gramStart"/>
+            <w:r>
+              <w:rPr>
+                <w:rFonts w:ascii="Courier New" w:hAnsi="Courier New" w:cs="Courier New"/>
+                <w:sz w:val="20"/>
+              </w:rPr>
+              <w:t>/{</w:t>
+            </w:r>
+            <w:proofErr w:type="gramEnd"/>
+            <w:r>
+              <w:rPr>
+                <w:rFonts w:ascii="Courier New" w:hAnsi="Courier New" w:cs="Courier New"/>
+                <w:sz w:val="20"/>
+              </w:rPr>
+              <w:t xml:space="preserve">resource-name}] within the </w:t>
+            </w:r>
+            <w:proofErr w:type="spellStart"/>
+            <w:r>
+              <w:rPr>
+                <w:rFonts w:ascii="Courier New" w:hAnsi="Courier New" w:cs="Courier New"/>
+                <w:sz w:val="20"/>
+              </w:rPr>
+              <w:t>CloudService</w:t>
+            </w:r>
+            <w:proofErr w:type="spellEnd"/>
+            <w:r>
+              <w:rPr>
+                <w:rFonts w:ascii="Courier New" w:hAnsi="Courier New" w:cs="Courier New"/>
+                <w:sz w:val="20"/>
+              </w:rPr>
+              <w:t>.</w:t>
             </w:r>
           </w:p>
         </w:tc>
@@ -11994,7 +13278,23 @@
                 <w:rFonts w:ascii="Courier New" w:hAnsi="Courier New" w:cs="Courier New"/>
                 <w:sz w:val="20"/>
               </w:rPr>
-              <w:t>Returns a CloudService [{cloud-service-name}] as a Collection of Resources</w:t>
+              <w:t xml:space="preserve">Returns a </w:t>
+            </w:r>
+            <w:proofErr w:type="spellStart"/>
+            <w:r>
+              <w:rPr>
+                <w:rFonts w:ascii="Courier New" w:hAnsi="Courier New" w:cs="Courier New"/>
+                <w:sz w:val="20"/>
+              </w:rPr>
+              <w:t>CloudService</w:t>
+            </w:r>
+            <w:proofErr w:type="spellEnd"/>
+            <w:r>
+              <w:rPr>
+                <w:rFonts w:ascii="Courier New" w:hAnsi="Courier New" w:cs="Courier New"/>
+                <w:sz w:val="20"/>
+              </w:rPr>
+              <w:t xml:space="preserve"> [{cloud-service-name}] as a Collection of Resources</w:t>
             </w:r>
           </w:p>
         </w:tc>
@@ -12103,6 +13403,7 @@
                 <w:sz w:val="20"/>
               </w:rPr>
             </w:pPr>
+            <w:proofErr w:type="spellStart"/>
             <w:r>
               <w:rPr>
                 <w:rFonts w:ascii="Courier New" w:hAnsi="Courier New" w:cs="Courier New"/>
@@ -12110,6 +13411,7 @@
               </w:rPr>
               <w:t>subscriptionId</w:t>
             </w:r>
+            <w:proofErr w:type="spellEnd"/>
           </w:p>
         </w:tc>
         <w:tc>
@@ -12124,7 +13426,15 @@
               <w:spacing w:after="0" w:line="240" w:lineRule="auto"/>
             </w:pPr>
             <w:r>
-              <w:t xml:space="preserve">The subscriptionID for the Azure User. </w:t>
+              <w:t xml:space="preserve">The </w:t>
+            </w:r>
+            <w:proofErr w:type="spellStart"/>
+            <w:r>
+              <w:t>subscriptionID</w:t>
+            </w:r>
+            <w:proofErr w:type="spellEnd"/>
+            <w:r>
+              <w:t xml:space="preserve"> for the Azure User. </w:t>
             </w:r>
           </w:p>
           <w:p>
@@ -12188,7 +13498,15 @@
               <w:spacing w:after="0" w:line="240" w:lineRule="auto"/>
             </w:pPr>
             <w:r>
-              <w:t xml:space="preserve">The cloud-service-name uniquely identifies the Cloud Service within the user subscriptionID. </w:t>
+              <w:t xml:space="preserve">The cloud-service-name uniquely identifies the Cloud Service within the user </w:t>
+            </w:r>
+            <w:proofErr w:type="spellStart"/>
+            <w:r>
+              <w:t>subscriptionID</w:t>
+            </w:r>
+            <w:proofErr w:type="spellEnd"/>
+            <w:r>
+              <w:t xml:space="preserve">. </w:t>
             </w:r>
           </w:p>
           <w:p>
@@ -12329,7 +13647,21 @@
               <w:rPr>
                 <w:rFonts w:cstheme="minorHAnsi"/>
               </w:rPr>
-              <w:t xml:space="preserve"> among the resources belonging to a CloudService and supported by a single resource provider</w:t>
+              <w:t xml:space="preserve"> among the resources belonging to a </w:t>
+            </w:r>
+            <w:proofErr w:type="spellStart"/>
+            <w:r>
+              <w:rPr>
+                <w:rFonts w:cstheme="minorHAnsi"/>
+              </w:rPr>
+              <w:t>CloudService</w:t>
+            </w:r>
+            <w:proofErr w:type="spellEnd"/>
+            <w:r>
+              <w:rPr>
+                <w:rFonts w:cstheme="minorHAnsi"/>
+              </w:rPr>
+              <w:t xml:space="preserve"> and supported by a single resource provider</w:t>
             </w:r>
           </w:p>
         </w:tc>
@@ -12556,7 +13888,23 @@
           <w:rFonts w:ascii="Courier New" w:hAnsi="Courier New" w:cs="Courier New"/>
           <w:sz w:val="20"/>
         </w:rPr>
-        <w:t>&lt;registered-resource-provider-endpoint&gt;/ subscriptions/{subscriptionId}/cloudservices/{cloud-service-name}/</w:t>
+        <w:t>&lt;registered-resource-provider-endpoint&gt;/ subscriptions</w:t>
+      </w:r>
+      <w:proofErr w:type="gramStart"/>
+      <w:r>
+        <w:rPr>
+          <w:rFonts w:ascii="Courier New" w:hAnsi="Courier New" w:cs="Courier New"/>
+          <w:sz w:val="20"/>
+        </w:rPr>
+        <w:t>/{</w:t>
+      </w:r>
+      <w:proofErr w:type="gramEnd"/>
+      <w:r>
+        <w:rPr>
+          <w:rFonts w:ascii="Courier New" w:hAnsi="Courier New" w:cs="Courier New"/>
+          <w:sz w:val="20"/>
+        </w:rPr>
+        <w:t>subscriptionId}/cloudservices/{cloud-service-name}/</w:t>
       </w:r>
     </w:p>
     <w:p>
@@ -12574,7 +13922,13 @@
     </w:p>
     <w:p>
       <w:r>
-        <w:t xml:space="preserve">The fields for operation result and error information are optional. These are also used to report the </w:t>
+        <w:t xml:space="preserve">The fields for operation result and error information are </w:t>
+      </w:r>
+      <w:r>
+        <w:t>required as well</w:t>
+      </w:r>
+      <w:r>
+        <w:t xml:space="preserve">. These are also used to report the </w:t>
       </w:r>
       <w:r>
         <w:t>Status</w:t>
@@ -12582,6 +13936,8 @@
       <w:r>
         <w:t xml:space="preserve"> of the resources so you should strive to provide the latest. </w:t>
       </w:r>
+      <w:bookmarkStart w:id="116" w:name="_GoBack"/>
+      <w:bookmarkEnd w:id="116"/>
     </w:p>
     <w:p>
       <w:r>
@@ -12680,6 +14036,7 @@
           <w:sz w:val="20"/>
         </w:rPr>
       </w:pPr>
+      <w:proofErr w:type="gramStart"/>
       <w:r>
         <w:t>GET</w:t>
       </w:r>
@@ -12694,7 +14051,15 @@
           <w:rFonts w:ascii="Courier New" w:hAnsi="Courier New" w:cs="Courier New"/>
           <w:sz w:val="20"/>
         </w:rPr>
-        <w:t>https://&lt;registered-resource-provider-endpoint&gt;/ subscriptions/{subscriptionId}/cloudservices/{cloud-service-name}/Resources/{resource-type}/{resource-name}</w:t>
+        <w:t>https</w:t>
+      </w:r>
+      <w:proofErr w:type="gramEnd"/>
+      <w:r>
+        <w:rPr>
+          <w:rFonts w:ascii="Courier New" w:hAnsi="Courier New" w:cs="Courier New"/>
+          <w:sz w:val="20"/>
+        </w:rPr>
+        <w:t>://&lt;registered-resource-provider-endpoint&gt;/ subscriptions/{subscriptionId}/cloudservices/{cloud-service-name}/Resources/{resource-type}/{resource-name}</w:t>
       </w:r>
     </w:p>
     <w:p>
@@ -12726,14 +14091,24 @@
       <w:r>
         <w:t xml:space="preserve"> </w:t>
       </w:r>
+      <w:proofErr w:type="spellStart"/>
       <w:r>
         <w:rPr>
           <w:color w:val="FF0000"/>
         </w:rPr>
         <w:t>xmlns</w:t>
       </w:r>
-      <w:r>
-        <w:t>="http://schemas.microsoft.com/windowsazure"&gt;</w:t>
+      <w:proofErr w:type="spellEnd"/>
+      <w:r>
+        <w:t>="http://schemas.microsoft.com/</w:t>
+      </w:r>
+      <w:proofErr w:type="spellStart"/>
+      <w:r>
+        <w:t>windowsazure</w:t>
+      </w:r>
+      <w:proofErr w:type="spellEnd"/>
+      <w:r>
+        <w:t>"&gt;</w:t>
       </w:r>
     </w:p>
     <w:p>
@@ -12743,12 +14118,14 @@
       <w:r>
         <w:t xml:space="preserve">  &lt;</w:t>
       </w:r>
+      <w:proofErr w:type="spellStart"/>
       <w:r>
         <w:rPr>
           <w:color w:val="A31515"/>
         </w:rPr>
         <w:t>CloudServiceSettings</w:t>
       </w:r>
+      <w:proofErr w:type="spellEnd"/>
       <w:r>
         <w:t>&gt;</w:t>
       </w:r>
@@ -12760,21 +14137,33 @@
       <w:r>
         <w:t xml:space="preserve">    &lt;</w:t>
       </w:r>
+      <w:proofErr w:type="spellStart"/>
       <w:r>
         <w:rPr>
           <w:color w:val="A31515"/>
         </w:rPr>
         <w:t>GeoRegion</w:t>
       </w:r>
-      <w:r>
-        <w:t>&gt;usnorth&lt;/</w:t>
-      </w:r>
+      <w:proofErr w:type="spellEnd"/>
+      <w:r>
+        <w:t>&gt;</w:t>
+      </w:r>
+      <w:proofErr w:type="spellStart"/>
+      <w:r>
+        <w:t>usnorth</w:t>
+      </w:r>
+      <w:proofErr w:type="spellEnd"/>
+      <w:r>
+        <w:t>&lt;/</w:t>
+      </w:r>
+      <w:proofErr w:type="spellStart"/>
       <w:r>
         <w:rPr>
           <w:color w:val="A31515"/>
         </w:rPr>
         <w:t>GeoRegion</w:t>
       </w:r>
+      <w:proofErr w:type="spellEnd"/>
       <w:r>
         <w:t>&gt;</w:t>
       </w:r>
@@ -12786,12 +14175,14 @@
       <w:r>
         <w:t xml:space="preserve">  &lt;/</w:t>
       </w:r>
+      <w:proofErr w:type="spellStart"/>
       <w:r>
         <w:rPr>
           <w:color w:val="A31515"/>
         </w:rPr>
         <w:t>CloudServiceSettings</w:t>
       </w:r>
+      <w:proofErr w:type="spellEnd"/>
       <w:r>
         <w:t>&gt;</w:t>
       </w:r>
@@ -12804,7 +14195,23 @@
         <w:t xml:space="preserve">  </w:t>
       </w:r>
       <w:r>
-        <w:t xml:space="preserve">      &lt;ETag&gt;100-100-10203-302012&lt;/ETag&gt;</w:t>
+        <w:t xml:space="preserve">      &lt;</w:t>
+      </w:r>
+      <w:proofErr w:type="spellStart"/>
+      <w:r>
+        <w:t>ETag</w:t>
+      </w:r>
+      <w:proofErr w:type="spellEnd"/>
+      <w:r>
+        <w:t>&gt;100-100-10203-302012&lt;/</w:t>
+      </w:r>
+      <w:proofErr w:type="spellStart"/>
+      <w:r>
+        <w:t>ETag</w:t>
+      </w:r>
+      <w:proofErr w:type="spellEnd"/>
+      <w:r>
+        <w:t>&gt;</w:t>
       </w:r>
     </w:p>
     <w:p>
@@ -12812,7 +14219,15 @@
         <w:pStyle w:val="COnfig"/>
       </w:pPr>
       <w:r>
-        <w:t xml:space="preserve">      &lt;Name&gt;testgamify&lt;/Name&gt;</w:t>
+        <w:t xml:space="preserve">      &lt;Name&gt;</w:t>
+      </w:r>
+      <w:proofErr w:type="spellStart"/>
+      <w:r>
+        <w:t>testgamify</w:t>
+      </w:r>
+      <w:proofErr w:type="spellEnd"/>
+      <w:r>
+        <w:t>&lt;/Name&gt;</w:t>
       </w:r>
     </w:p>
     <w:p>
@@ -12820,7 +14235,15 @@
         <w:pStyle w:val="COnfig"/>
       </w:pPr>
       <w:r>
-        <w:t xml:space="preserve">      &lt;OperationStatus&gt;</w:t>
+        <w:t xml:space="preserve">      &lt;</w:t>
+      </w:r>
+      <w:proofErr w:type="spellStart"/>
+      <w:r>
+        <w:t>OperationStatus</w:t>
+      </w:r>
+      <w:proofErr w:type="spellEnd"/>
+      <w:r>
+        <w:t>&gt;</w:t>
       </w:r>
     </w:p>
     <w:p>
@@ -12836,7 +14259,15 @@
         <w:pStyle w:val="COnfig"/>
       </w:pPr>
       <w:r>
-        <w:t xml:space="preserve">      &lt;/OperationStatus&gt;</w:t>
+        <w:t xml:space="preserve">      &lt;/</w:t>
+      </w:r>
+      <w:proofErr w:type="spellStart"/>
+      <w:r>
+        <w:t>OperationStatus</w:t>
+      </w:r>
+      <w:proofErr w:type="spellEnd"/>
+      <w:r>
+        <w:t>&gt;</w:t>
       </w:r>
     </w:p>
     <w:p>
@@ -12844,7 +14275,15 @@
         <w:pStyle w:val="COnfig"/>
       </w:pPr>
       <w:r>
-        <w:t xml:space="preserve">      &lt;Plan&gt;free_gamify&lt;/Plan&gt;</w:t>
+        <w:t xml:space="preserve">      &lt;Plan&gt;</w:t>
+      </w:r>
+      <w:proofErr w:type="spellStart"/>
+      <w:r>
+        <w:t>free_gamify</w:t>
+      </w:r>
+      <w:proofErr w:type="spellEnd"/>
+      <w:r>
+        <w:t>&lt;/Plan&gt;</w:t>
       </w:r>
     </w:p>
     <w:p>
@@ -12860,7 +14299,23 @@
         <w:pStyle w:val="COnfig"/>
       </w:pPr>
       <w:r>
-        <w:t xml:space="preserve">      &lt;SubState&gt;Waiting for your order&lt;/SubState&gt;</w:t>
+        <w:t xml:space="preserve">      &lt;</w:t>
+      </w:r>
+      <w:proofErr w:type="spellStart"/>
+      <w:r>
+        <w:t>SubState</w:t>
+      </w:r>
+      <w:proofErr w:type="spellEnd"/>
+      <w:r>
+        <w:t>&gt;Waiting for your order&lt;/</w:t>
+      </w:r>
+      <w:proofErr w:type="spellStart"/>
+      <w:r>
+        <w:t>SubState</w:t>
+      </w:r>
+      <w:proofErr w:type="spellEnd"/>
+      <w:r>
+        <w:t>&gt;</w:t>
       </w:r>
     </w:p>
     <w:p>
@@ -12868,7 +14323,17 @@
         <w:pStyle w:val="COnfig"/>
       </w:pPr>
       <w:r>
-        <w:t xml:space="preserve">      &lt;Type&gt;gamify&lt;/Type&gt;</w:t>
+        <w:t xml:space="preserve">      &lt;Type&gt;</w:t>
+      </w:r>
+      <w:proofErr w:type="spellStart"/>
+      <w:proofErr w:type="gramStart"/>
+      <w:r>
+        <w:t>gamify</w:t>
+      </w:r>
+      <w:proofErr w:type="spellEnd"/>
+      <w:proofErr w:type="gramEnd"/>
+      <w:r>
+        <w:t>&lt;/Type&gt;</w:t>
       </w:r>
     </w:p>
     <w:p>
@@ -12914,7 +14379,23 @@
           <w:rFonts w:ascii="Courier New" w:hAnsi="Courier New" w:cs="Courier New"/>
           <w:sz w:val="20"/>
         </w:rPr>
-        <w:t>&lt;registered-resource-provider-endpoint&gt;/ subscriptions/{subscriptionId}/cloudservices/{cloud-service-name}/</w:t>
+        <w:t>&lt;registered-resource-provider-endpoint&gt;/ subscriptions</w:t>
+      </w:r>
+      <w:proofErr w:type="gramStart"/>
+      <w:r>
+        <w:rPr>
+          <w:rFonts w:ascii="Courier New" w:hAnsi="Courier New" w:cs="Courier New"/>
+          <w:sz w:val="20"/>
+        </w:rPr>
+        <w:t>/{</w:t>
+      </w:r>
+      <w:proofErr w:type="gramEnd"/>
+      <w:r>
+        <w:rPr>
+          <w:rFonts w:ascii="Courier New" w:hAnsi="Courier New" w:cs="Courier New"/>
+          <w:sz w:val="20"/>
+        </w:rPr>
+        <w:t>subscriptionId}/cloudservices/{cloud-service-name}/</w:t>
       </w:r>
     </w:p>
     <w:p>
@@ -12936,7 +14417,31 @@
         <w:pStyle w:val="COnfig"/>
       </w:pPr>
       <w:r>
-        <w:t>&lt;CloudService xmlns="http://schemas.microsoft.com/windowsazure"&gt;</w:t>
+        <w:t>&lt;</w:t>
+      </w:r>
+      <w:proofErr w:type="spellStart"/>
+      <w:r>
+        <w:t>CloudService</w:t>
+      </w:r>
+      <w:proofErr w:type="spellEnd"/>
+      <w:r>
+        <w:t xml:space="preserve"> </w:t>
+      </w:r>
+      <w:proofErr w:type="spellStart"/>
+      <w:r>
+        <w:t>xmlns</w:t>
+      </w:r>
+      <w:proofErr w:type="spellEnd"/>
+      <w:r>
+        <w:t>="http://schemas.microsoft.com/</w:t>
+      </w:r>
+      <w:proofErr w:type="spellStart"/>
+      <w:r>
+        <w:t>windowsazure</w:t>
+      </w:r>
+      <w:proofErr w:type="spellEnd"/>
+      <w:r>
+        <w:t>"&gt;</w:t>
       </w:r>
     </w:p>
     <w:p>
@@ -12944,7 +14449,31 @@
         <w:pStyle w:val="COnfig"/>
       </w:pPr>
       <w:r>
-        <w:t xml:space="preserve">  &lt;GeoRegion&gt;usnorth&lt;/GeoRegion&gt;</w:t>
+        <w:t xml:space="preserve">  &lt;</w:t>
+      </w:r>
+      <w:proofErr w:type="spellStart"/>
+      <w:r>
+        <w:t>GeoRegion</w:t>
+      </w:r>
+      <w:proofErr w:type="spellEnd"/>
+      <w:r>
+        <w:t>&gt;</w:t>
+      </w:r>
+      <w:proofErr w:type="spellStart"/>
+      <w:r>
+        <w:t>usnorth</w:t>
+      </w:r>
+      <w:proofErr w:type="spellEnd"/>
+      <w:r>
+        <w:t>&lt;/</w:t>
+      </w:r>
+      <w:proofErr w:type="spellStart"/>
+      <w:r>
+        <w:t>GeoRegion</w:t>
+      </w:r>
+      <w:proofErr w:type="spellEnd"/>
+      <w:r>
+        <w:t>&gt;</w:t>
       </w:r>
     </w:p>
     <w:p>
@@ -12968,7 +14497,23 @@
         <w:pStyle w:val="COnfig"/>
       </w:pPr>
       <w:r>
-        <w:t xml:space="preserve">      &lt;ETag&gt;100-100-10203-302012&lt;/ETag&gt;</w:t>
+        <w:t xml:space="preserve">      &lt;</w:t>
+      </w:r>
+      <w:proofErr w:type="spellStart"/>
+      <w:r>
+        <w:t>ETag</w:t>
+      </w:r>
+      <w:proofErr w:type="spellEnd"/>
+      <w:r>
+        <w:t>&gt;100-100-10203-302012&lt;/</w:t>
+      </w:r>
+      <w:proofErr w:type="spellStart"/>
+      <w:r>
+        <w:t>ETag</w:t>
+      </w:r>
+      <w:proofErr w:type="spellEnd"/>
+      <w:r>
+        <w:t>&gt;</w:t>
       </w:r>
     </w:p>
     <w:p>
@@ -12976,7 +14521,15 @@
         <w:pStyle w:val="COnfig"/>
       </w:pPr>
       <w:r>
-        <w:t xml:space="preserve">      &lt;Name&gt;testgamify&lt;/Name&gt;</w:t>
+        <w:t xml:space="preserve">      &lt;Name&gt;</w:t>
+      </w:r>
+      <w:proofErr w:type="spellStart"/>
+      <w:r>
+        <w:t>testgamify</w:t>
+      </w:r>
+      <w:proofErr w:type="spellEnd"/>
+      <w:r>
+        <w:t>&lt;/Name&gt;</w:t>
       </w:r>
     </w:p>
     <w:p>
@@ -12984,7 +14537,15 @@
         <w:pStyle w:val="COnfig"/>
       </w:pPr>
       <w:r>
-        <w:t xml:space="preserve">      &lt;OperationStatus&gt;</w:t>
+        <w:t xml:space="preserve">      &lt;</w:t>
+      </w:r>
+      <w:proofErr w:type="spellStart"/>
+      <w:r>
+        <w:t>OperationStatus</w:t>
+      </w:r>
+      <w:proofErr w:type="spellEnd"/>
+      <w:r>
+        <w:t>&gt;</w:t>
       </w:r>
     </w:p>
     <w:p>
@@ -13000,7 +14561,15 @@
         <w:pStyle w:val="COnfig"/>
       </w:pPr>
       <w:r>
-        <w:t xml:space="preserve">      &lt;/OperationStatus&gt;</w:t>
+        <w:t xml:space="preserve">      &lt;/</w:t>
+      </w:r>
+      <w:proofErr w:type="spellStart"/>
+      <w:r>
+        <w:t>OperationStatus</w:t>
+      </w:r>
+      <w:proofErr w:type="spellEnd"/>
+      <w:r>
+        <w:t>&gt;</w:t>
       </w:r>
     </w:p>
     <w:p>
@@ -13008,7 +14577,15 @@
         <w:pStyle w:val="COnfig"/>
       </w:pPr>
       <w:r>
-        <w:t xml:space="preserve">      &lt;Plan&gt;free_gamify&lt;/Plan&gt;</w:t>
+        <w:t xml:space="preserve">      &lt;Plan&gt;</w:t>
+      </w:r>
+      <w:proofErr w:type="spellStart"/>
+      <w:r>
+        <w:t>free_gamify</w:t>
+      </w:r>
+      <w:proofErr w:type="spellEnd"/>
+      <w:r>
+        <w:t>&lt;/Plan&gt;</w:t>
       </w:r>
     </w:p>
     <w:p>
@@ -13024,7 +14601,23 @@
         <w:pStyle w:val="COnfig"/>
       </w:pPr>
       <w:r>
-        <w:t xml:space="preserve">      &lt;SubState&gt;Waiting for your order&lt;/SubState&gt;</w:t>
+        <w:t xml:space="preserve">      &lt;</w:t>
+      </w:r>
+      <w:proofErr w:type="spellStart"/>
+      <w:r>
+        <w:t>SubState</w:t>
+      </w:r>
+      <w:proofErr w:type="spellEnd"/>
+      <w:r>
+        <w:t>&gt;Waiting for your order&lt;/</w:t>
+      </w:r>
+      <w:proofErr w:type="spellStart"/>
+      <w:r>
+        <w:t>SubState</w:t>
+      </w:r>
+      <w:proofErr w:type="spellEnd"/>
+      <w:r>
+        <w:t>&gt;</w:t>
       </w:r>
     </w:p>
     <w:p>
@@ -13032,7 +14625,17 @@
         <w:pStyle w:val="COnfig"/>
       </w:pPr>
       <w:r>
-        <w:t xml:space="preserve">      &lt;Type&gt;gamify&lt;/Type&gt;</w:t>
+        <w:t xml:space="preserve">      &lt;Type&gt;</w:t>
+      </w:r>
+      <w:proofErr w:type="spellStart"/>
+      <w:proofErr w:type="gramStart"/>
+      <w:r>
+        <w:t>gamify</w:t>
+      </w:r>
+      <w:proofErr w:type="spellEnd"/>
+      <w:proofErr w:type="gramEnd"/>
+      <w:r>
+        <w:t>&lt;/Type&gt;</w:t>
       </w:r>
     </w:p>
     <w:p>
@@ -13056,7 +14659,23 @@
         <w:pStyle w:val="COnfig"/>
       </w:pPr>
       <w:r>
-        <w:t xml:space="preserve">      &lt;ETag&gt;100-100-10203-302012&lt;/ETag&gt;</w:t>
+        <w:t xml:space="preserve">      &lt;</w:t>
+      </w:r>
+      <w:proofErr w:type="spellStart"/>
+      <w:r>
+        <w:t>ETag</w:t>
+      </w:r>
+      <w:proofErr w:type="spellEnd"/>
+      <w:r>
+        <w:t>&gt;100-100-10203-302012&lt;/</w:t>
+      </w:r>
+      <w:proofErr w:type="spellStart"/>
+      <w:r>
+        <w:t>ETag</w:t>
+      </w:r>
+      <w:proofErr w:type="spellEnd"/>
+      <w:r>
+        <w:t>&gt;</w:t>
       </w:r>
     </w:p>
     <w:p>
@@ -13064,7 +14683,15 @@
         <w:pStyle w:val="COnfig"/>
       </w:pPr>
       <w:r>
-        <w:t xml:space="preserve">      &lt;Name&gt;newgamify&lt;/Name&gt;</w:t>
+        <w:t xml:space="preserve">      &lt;Name&gt;</w:t>
+      </w:r>
+      <w:proofErr w:type="spellStart"/>
+      <w:r>
+        <w:t>newgamify</w:t>
+      </w:r>
+      <w:proofErr w:type="spellEnd"/>
+      <w:r>
+        <w:t>&lt;/Name&gt;</w:t>
       </w:r>
     </w:p>
     <w:p>
@@ -13072,7 +14699,15 @@
         <w:pStyle w:val="COnfig"/>
       </w:pPr>
       <w:r>
-        <w:t xml:space="preserve">      &lt;OperationStatus&gt;</w:t>
+        <w:t xml:space="preserve">      &lt;</w:t>
+      </w:r>
+      <w:proofErr w:type="spellStart"/>
+      <w:r>
+        <w:t>OperationStatus</w:t>
+      </w:r>
+      <w:proofErr w:type="spellEnd"/>
+      <w:r>
+        <w:t>&gt;</w:t>
       </w:r>
     </w:p>
     <w:p>
@@ -13088,7 +14723,15 @@
         <w:pStyle w:val="COnfig"/>
       </w:pPr>
       <w:r>
-        <w:t xml:space="preserve">      &lt;/OperationStatus&gt;</w:t>
+        <w:t xml:space="preserve">      &lt;/</w:t>
+      </w:r>
+      <w:proofErr w:type="spellStart"/>
+      <w:r>
+        <w:t>OperationStatus</w:t>
+      </w:r>
+      <w:proofErr w:type="spellEnd"/>
+      <w:r>
+        <w:t>&gt;</w:t>
       </w:r>
     </w:p>
     <w:p>
@@ -13096,7 +14739,15 @@
         <w:pStyle w:val="COnfig"/>
       </w:pPr>
       <w:r>
-        <w:t xml:space="preserve">      &lt;Plan&gt;free_gamify&lt;/Plan&gt;</w:t>
+        <w:t xml:space="preserve">      &lt;Plan&gt;</w:t>
+      </w:r>
+      <w:proofErr w:type="spellStart"/>
+      <w:r>
+        <w:t>free_gamify</w:t>
+      </w:r>
+      <w:proofErr w:type="spellEnd"/>
+      <w:r>
+        <w:t>&lt;/Plan&gt;</w:t>
       </w:r>
     </w:p>
     <w:p>
@@ -13112,7 +14763,23 @@
         <w:pStyle w:val="COnfig"/>
       </w:pPr>
       <w:r>
-        <w:t xml:space="preserve">      &lt;SubState&gt;Waiting for your order&lt;/SubState&gt;</w:t>
+        <w:t xml:space="preserve">      &lt;</w:t>
+      </w:r>
+      <w:proofErr w:type="spellStart"/>
+      <w:r>
+        <w:t>SubState</w:t>
+      </w:r>
+      <w:proofErr w:type="spellEnd"/>
+      <w:r>
+        <w:t>&gt;Waiting for your order&lt;/</w:t>
+      </w:r>
+      <w:proofErr w:type="spellStart"/>
+      <w:r>
+        <w:t>SubState</w:t>
+      </w:r>
+      <w:proofErr w:type="spellEnd"/>
+      <w:r>
+        <w:t>&gt;</w:t>
       </w:r>
     </w:p>
     <w:p>
@@ -13120,7 +14787,17 @@
         <w:pStyle w:val="COnfig"/>
       </w:pPr>
       <w:r>
-        <w:t xml:space="preserve">      &lt;Type&gt;gamify&lt;/Type&gt;</w:t>
+        <w:t xml:space="preserve">      &lt;Type&gt;</w:t>
+      </w:r>
+      <w:proofErr w:type="spellStart"/>
+      <w:proofErr w:type="gramStart"/>
+      <w:r>
+        <w:t>gamify</w:t>
+      </w:r>
+      <w:proofErr w:type="spellEnd"/>
+      <w:proofErr w:type="gramEnd"/>
+      <w:r>
+        <w:t>&lt;/Type&gt;</w:t>
       </w:r>
     </w:p>
     <w:p>
@@ -13144,7 +14821,23 @@
         <w:pStyle w:val="COnfig"/>
       </w:pPr>
       <w:r>
-        <w:t xml:space="preserve">      &lt;ETag&gt;100-100-10203-302012&lt;/ETag&gt;</w:t>
+        <w:t xml:space="preserve">      &lt;</w:t>
+      </w:r>
+      <w:proofErr w:type="spellStart"/>
+      <w:r>
+        <w:t>ETag</w:t>
+      </w:r>
+      <w:proofErr w:type="spellEnd"/>
+      <w:r>
+        <w:t>&gt;100-100-10203-302012&lt;/</w:t>
+      </w:r>
+      <w:proofErr w:type="spellStart"/>
+      <w:r>
+        <w:t>ETag</w:t>
+      </w:r>
+      <w:proofErr w:type="spellEnd"/>
+      <w:r>
+        <w:t>&gt;</w:t>
       </w:r>
     </w:p>
     <w:p>
@@ -13152,7 +14845,15 @@
         <w:pStyle w:val="COnfig"/>
       </w:pPr>
       <w:r>
-        <w:t xml:space="preserve">      &lt;Name&gt;testetagamify&lt;/Name&gt;</w:t>
+        <w:t xml:space="preserve">      &lt;Name&gt;</w:t>
+      </w:r>
+      <w:proofErr w:type="spellStart"/>
+      <w:r>
+        <w:t>testetagamify</w:t>
+      </w:r>
+      <w:proofErr w:type="spellEnd"/>
+      <w:r>
+        <w:t>&lt;/Name&gt;</w:t>
       </w:r>
     </w:p>
     <w:p>
@@ -13160,7 +14861,15 @@
         <w:pStyle w:val="COnfig"/>
       </w:pPr>
       <w:r>
-        <w:t xml:space="preserve">      &lt;OperationStatus&gt;</w:t>
+        <w:t xml:space="preserve">      &lt;</w:t>
+      </w:r>
+      <w:proofErr w:type="spellStart"/>
+      <w:r>
+        <w:t>OperationStatus</w:t>
+      </w:r>
+      <w:proofErr w:type="spellEnd"/>
+      <w:r>
+        <w:t>&gt;</w:t>
       </w:r>
     </w:p>
     <w:p>
@@ -13176,7 +14885,15 @@
         <w:pStyle w:val="COnfig"/>
       </w:pPr>
       <w:r>
-        <w:t xml:space="preserve">      &lt;/OperationStatus&gt;</w:t>
+        <w:t xml:space="preserve">      &lt;/</w:t>
+      </w:r>
+      <w:proofErr w:type="spellStart"/>
+      <w:r>
+        <w:t>OperationStatus</w:t>
+      </w:r>
+      <w:proofErr w:type="spellEnd"/>
+      <w:r>
+        <w:t>&gt;</w:t>
       </w:r>
     </w:p>
     <w:p>
@@ -13184,7 +14901,15 @@
         <w:pStyle w:val="COnfig"/>
       </w:pPr>
       <w:r>
-        <w:t xml:space="preserve">      &lt;Plan&gt;free_gamify&lt;/Plan&gt;</w:t>
+        <w:t xml:space="preserve">      &lt;Plan&gt;</w:t>
+      </w:r>
+      <w:proofErr w:type="spellStart"/>
+      <w:r>
+        <w:t>free_gamify</w:t>
+      </w:r>
+      <w:proofErr w:type="spellEnd"/>
+      <w:r>
+        <w:t>&lt;/Plan&gt;</w:t>
       </w:r>
     </w:p>
     <w:p>
@@ -13200,7 +14925,23 @@
         <w:pStyle w:val="COnfig"/>
       </w:pPr>
       <w:r>
-        <w:t xml:space="preserve">      &lt;SubState&gt;Waiting for your order&lt;/SubState&gt;</w:t>
+        <w:t xml:space="preserve">      &lt;</w:t>
+      </w:r>
+      <w:proofErr w:type="spellStart"/>
+      <w:r>
+        <w:t>SubState</w:t>
+      </w:r>
+      <w:proofErr w:type="spellEnd"/>
+      <w:r>
+        <w:t>&gt;Waiting for your order&lt;/</w:t>
+      </w:r>
+      <w:proofErr w:type="spellStart"/>
+      <w:r>
+        <w:t>SubState</w:t>
+      </w:r>
+      <w:proofErr w:type="spellEnd"/>
+      <w:r>
+        <w:t>&gt;</w:t>
       </w:r>
     </w:p>
     <w:p>
@@ -13208,7 +14949,17 @@
         <w:pStyle w:val="COnfig"/>
       </w:pPr>
       <w:r>
-        <w:t xml:space="preserve">      &lt;Type&gt;gamify&lt;/Type&gt;</w:t>
+        <w:t xml:space="preserve">      &lt;Type&gt;</w:t>
+      </w:r>
+      <w:proofErr w:type="spellStart"/>
+      <w:proofErr w:type="gramStart"/>
+      <w:r>
+        <w:t>gamify</w:t>
+      </w:r>
+      <w:proofErr w:type="spellEnd"/>
+      <w:proofErr w:type="gramEnd"/>
+      <w:r>
+        <w:t>&lt;/Type&gt;</w:t>
       </w:r>
     </w:p>
     <w:p>
@@ -13232,7 +14983,15 @@
         <w:pStyle w:val="COnfig"/>
       </w:pPr>
       <w:r>
-        <w:t>&lt;/CloudService&gt;</w:t>
+        <w:t>&lt;/</w:t>
+      </w:r>
+      <w:proofErr w:type="spellStart"/>
+      <w:r>
+        <w:t>CloudService</w:t>
+      </w:r>
+      <w:proofErr w:type="spellEnd"/>
+      <w:r>
+        <w:t>&gt;</w:t>
       </w:r>
     </w:p>
     <w:p>
@@ -13246,7 +15005,15 @@
         <w:t>500 Internal Server Error</w:t>
       </w:r>
       <w:r>
-        <w:t xml:space="preserve"> to the client. Similarly responses not received within 2 seconds will result in the resource State to be reported as “Unknown” with empty intrinsic settings.</w:t>
+        <w:t xml:space="preserve"> to the client. Similarly responses not received within 2 seconds will result in the </w:t>
+      </w:r>
+      <w:proofErr w:type="gramStart"/>
+      <w:r>
+        <w:t>resource</w:t>
+      </w:r>
+      <w:proofErr w:type="gramEnd"/>
+      <w:r>
+        <w:t xml:space="preserve"> State to be reported as “Unknown” with empty intrinsic settings.</w:t>
       </w:r>
     </w:p>
     <w:p>
@@ -13755,6 +15522,7 @@
                 <w:sz w:val="20"/>
               </w:rPr>
             </w:pPr>
+            <w:proofErr w:type="spellStart"/>
             <w:r>
               <w:rPr>
                 <w:rFonts w:ascii="Courier New" w:hAnsi="Courier New" w:cs="Courier New"/>
@@ -13762,6 +15530,7 @@
               </w:rPr>
               <w:t>subscriptionId</w:t>
             </w:r>
+            <w:proofErr w:type="spellEnd"/>
           </w:p>
         </w:tc>
         <w:tc>
@@ -13790,7 +15559,15 @@
               <w:spacing w:after="0" w:line="240" w:lineRule="auto"/>
             </w:pPr>
             <w:r>
-              <w:t xml:space="preserve">The subscriptionID for the Azure User. </w:t>
+              <w:t xml:space="preserve">The </w:t>
+            </w:r>
+            <w:proofErr w:type="spellStart"/>
+            <w:r>
+              <w:t>subscriptionID</w:t>
+            </w:r>
+            <w:proofErr w:type="spellEnd"/>
+            <w:r>
+              <w:t xml:space="preserve"> for the Azure User. </w:t>
             </w:r>
           </w:p>
           <w:p>
@@ -13871,7 +15648,15 @@
               <w:spacing w:after="0" w:line="240" w:lineRule="auto"/>
             </w:pPr>
             <w:r>
-              <w:t xml:space="preserve">The cloud-service-name uniquely identifies the Cloud Service within the user subscriptionID. </w:t>
+              <w:t xml:space="preserve">The cloud-service-name uniquely identifies the Cloud Service within the user </w:t>
+            </w:r>
+            <w:proofErr w:type="spellStart"/>
+            <w:r>
+              <w:t>subscriptionID</w:t>
+            </w:r>
+            <w:proofErr w:type="spellEnd"/>
+            <w:r>
+              <w:t xml:space="preserve">. </w:t>
             </w:r>
           </w:p>
           <w:p>
@@ -14073,7 +15858,21 @@
               <w:rPr>
                 <w:rFonts w:cstheme="minorHAnsi"/>
               </w:rPr>
-              <w:t xml:space="preserve"> among the resources belonging to a CloudService and supported by a single resource provider</w:t>
+              <w:t xml:space="preserve"> among the resources belonging to a </w:t>
+            </w:r>
+            <w:proofErr w:type="spellStart"/>
+            <w:r>
+              <w:rPr>
+                <w:rFonts w:cstheme="minorHAnsi"/>
+              </w:rPr>
+              <w:t>CloudService</w:t>
+            </w:r>
+            <w:proofErr w:type="spellEnd"/>
+            <w:r>
+              <w:rPr>
+                <w:rFonts w:cstheme="minorHAnsi"/>
+              </w:rPr>
+              <w:t xml:space="preserve"> and supported by a single resource provider</w:t>
             </w:r>
           </w:p>
         </w:tc>
@@ -14105,11 +15904,19 @@
           <w:b/>
         </w:rPr>
       </w:pPr>
+      <w:proofErr w:type="gramStart"/>
       <w:r>
         <w:rPr>
           <w:b/>
         </w:rPr>
-        <w:t xml:space="preserve">Same as before. </w:t>
+        <w:t>Same as before.</w:t>
+      </w:r>
+      <w:proofErr w:type="gramEnd"/>
+      <w:r>
+        <w:rPr>
+          <w:b/>
+        </w:rPr>
+        <w:t xml:space="preserve"> </w:t>
       </w:r>
     </w:p>
     <w:p>
@@ -14212,7 +16019,15 @@
         <w:pStyle w:val="Note"/>
       </w:pPr>
       <w:r>
-        <w:t>If the status code is 404 (NotFound), Azure assumes that the resources have already been deleted. If the status code is in the 500-599 range or a timeout occurs, Azure will retry the operation. If the status code has any other value or the retries also fail, the resources will be treated as being in a failed state.</w:t>
+        <w:t>If the status code is 404 (</w:t>
+      </w:r>
+      <w:proofErr w:type="spellStart"/>
+      <w:r>
+        <w:t>NotFound</w:t>
+      </w:r>
+      <w:proofErr w:type="spellEnd"/>
+      <w:r>
+        <w:t>), Azure assumes that the resources have already been deleted. If the status code is in the 500-599 range or a timeout occurs, Azure will retry the operation. If the status code has any other value or the retries also fail, the resources will be treated as being in a failed state.</w:t>
       </w:r>
     </w:p>
     <w:p>
@@ -14403,9 +16218,19 @@
             <w:hideMark/>
           </w:tcPr>
           <w:p>
-            <w:r>
-              <w:t>ResourceProviderType/ResourceType</w:t>
-            </w:r>
+            <w:proofErr w:type="spellStart"/>
+            <w:r>
+              <w:t>ResourceProviderType</w:t>
+            </w:r>
+            <w:proofErr w:type="spellEnd"/>
+            <w:r>
+              <w:t>/</w:t>
+            </w:r>
+            <w:proofErr w:type="spellStart"/>
+            <w:r>
+              <w:t>ResourceType</w:t>
+            </w:r>
+            <w:proofErr w:type="spellEnd"/>
           </w:p>
         </w:tc>
         <w:tc>
@@ -14423,7 +16248,15 @@
               <w:cnfStyle w:val="000000100000" w:firstRow="0" w:lastRow="0" w:firstColumn="0" w:lastColumn="0" w:oddVBand="0" w:evenVBand="0" w:oddHBand="1" w:evenHBand="0" w:firstRowFirstColumn="0" w:firstRowLastColumn="0" w:lastRowFirstColumn="0" w:lastRowLastColumn="0"/>
             </w:pPr>
             <w:r>
-              <w:t xml:space="preserve">5 – You can create only 5 resources of a Particular type within the CloudService. </w:t>
+              <w:t xml:space="preserve">5 – You can create only 5 resources of a Particular type within the </w:t>
+            </w:r>
+            <w:proofErr w:type="spellStart"/>
+            <w:r>
+              <w:t>CloudService</w:t>
+            </w:r>
+            <w:proofErr w:type="spellEnd"/>
+            <w:r>
+              <w:t xml:space="preserve">. </w:t>
             </w:r>
           </w:p>
         </w:tc>
@@ -14767,7 +16600,17 @@
     </w:p>
     <w:p>
       <w:r>
-        <w:t>Test: a9 be 06 e8 88 13 39 d7 b6 9f 84 21 f5 13 04 43 1b ed 0e e7</w:t>
+        <w:t xml:space="preserve">Test: a9 be 06 e8 88 13 39 d7 b6 9f 84 21 f5 13 04 43 1b </w:t>
+      </w:r>
+      <w:proofErr w:type="spellStart"/>
+      <w:proofErr w:type="gramStart"/>
+      <w:r>
+        <w:t>ed</w:t>
+      </w:r>
+      <w:proofErr w:type="spellEnd"/>
+      <w:proofErr w:type="gramEnd"/>
+      <w:r>
+        <w:t xml:space="preserve"> 0e e7</w:t>
       </w:r>
     </w:p>
     <w:p>
@@ -14879,7 +16722,23 @@
           <w:rFonts w:ascii="Courier New" w:hAnsi="Courier New"/>
           <w:sz w:val="20"/>
         </w:rPr>
-        <w:t>https:// &lt;registered-resource-provider-endpoint&gt;/ subscriptions/{subscriptionId}/cloudservices/{cloud-service-name}/</w:t>
+        <w:t>https:// &lt;registered-resource-provider-endpoint&gt;/ subscriptions</w:t>
+      </w:r>
+      <w:proofErr w:type="gramStart"/>
+      <w:r>
+        <w:rPr>
+          <w:rFonts w:ascii="Courier New" w:hAnsi="Courier New"/>
+          <w:sz w:val="20"/>
+        </w:rPr>
+        <w:t>/{</w:t>
+      </w:r>
+      <w:proofErr w:type="gramEnd"/>
+      <w:r>
+        <w:rPr>
+          <w:rFonts w:ascii="Courier New" w:hAnsi="Courier New"/>
+          <w:sz w:val="20"/>
+        </w:rPr>
+        <w:t>subscriptionId}/cloudservices/{cloud-service-name}/</w:t>
       </w:r>
       <w:r>
         <w:rPr>
@@ -14966,8 +16825,13 @@
         </w:numPr>
         <w:spacing w:after="0" w:line="240" w:lineRule="auto"/>
       </w:pPr>
-      <w:r>
-        <w:t>Datetime stamp</w:t>
+      <w:proofErr w:type="spellStart"/>
+      <w:r>
+        <w:t>Datetime</w:t>
+      </w:r>
+      <w:proofErr w:type="spellEnd"/>
+      <w:r>
+        <w:t xml:space="preserve"> stamp</w:t>
       </w:r>
     </w:p>
     <w:p>
@@ -15020,7 +16884,23 @@
         <w:pStyle w:val="COnfig"/>
       </w:pPr>
       <w:r>
-        <w:t>&lt;SsoToken xmlns="</w:t>
+        <w:t>&lt;</w:t>
+      </w:r>
+      <w:proofErr w:type="spellStart"/>
+      <w:r>
+        <w:t>SsoToken</w:t>
+      </w:r>
+      <w:proofErr w:type="spellEnd"/>
+      <w:r>
+        <w:t xml:space="preserve"> </w:t>
+      </w:r>
+      <w:proofErr w:type="spellStart"/>
+      <w:r>
+        <w:t>xmlns</w:t>
+      </w:r>
+      <w:proofErr w:type="spellEnd"/>
+      <w:r>
+        <w:t>="</w:t>
       </w:r>
       <w:hyperlink r:id="rId29" w:tgtFrame="_blank" w:history="1">
         <w:r>
@@ -15039,13 +16919,29 @@
         <w:pStyle w:val="COnfig"/>
       </w:pPr>
       <w:r>
-        <w:t>  &lt;TimeStamp&gt;</w:t>
+        <w:t>  &lt;</w:t>
+      </w:r>
+      <w:proofErr w:type="spellStart"/>
+      <w:r>
+        <w:t>TimeStamp</w:t>
+      </w:r>
+      <w:proofErr w:type="spellEnd"/>
+      <w:r>
+        <w:t>&gt;</w:t>
       </w:r>
       <w:r>
         <w:t>2012-10-05T05:09:03+00:00</w:t>
       </w:r>
       <w:r>
-        <w:t>&lt;/TimeStamp&gt;</w:t>
+        <w:t>&lt;/</w:t>
+      </w:r>
+      <w:proofErr w:type="spellStart"/>
+      <w:r>
+        <w:t>TimeStamp</w:t>
+      </w:r>
+      <w:proofErr w:type="spellEnd"/>
+      <w:r>
+        <w:t>&gt;</w:t>
       </w:r>
     </w:p>
     <w:p>
@@ -15061,7 +16957,15 @@
         <w:pStyle w:val="COnfig"/>
       </w:pPr>
       <w:r>
-        <w:t>&lt;/SsoToken&gt;</w:t>
+        <w:t>&lt;/</w:t>
+      </w:r>
+      <w:proofErr w:type="spellStart"/>
+      <w:r>
+        <w:t>SsoToken</w:t>
+      </w:r>
+      <w:proofErr w:type="spellEnd"/>
+      <w:r>
+        <w:t>&gt;</w:t>
       </w:r>
     </w:p>
     <w:p>
@@ -15083,11 +16987,16 @@
       <w:r>
         <w:t xml:space="preserve"> Note that the timestamp passed is the same that was passed by the RP when the </w:t>
       </w:r>
+      <w:proofErr w:type="spellStart"/>
       <w:r>
         <w:t>Sso</w:t>
       </w:r>
       <w:r>
-        <w:t>Token API was called.</w:t>
+        <w:t>Token</w:t>
+      </w:r>
+      <w:proofErr w:type="spellEnd"/>
+      <w:r>
+        <w:t xml:space="preserve"> API was called.</w:t>
       </w:r>
     </w:p>
     <w:p>
@@ -15118,8 +17027,41 @@
           <w:rFonts w:ascii="Courier New" w:hAnsi="Courier New" w:cs="Courier New"/>
           <w:sz w:val="20"/>
         </w:rPr>
-        <w:t>s://&lt;resource provider sso url&gt;</w:t>
-      </w:r>
+        <w:t xml:space="preserve">s://&lt;resource provider </w:t>
+      </w:r>
+      <w:proofErr w:type="spellStart"/>
+      <w:r>
+        <w:rPr>
+          <w:rFonts w:ascii="Courier New" w:hAnsi="Courier New" w:cs="Courier New"/>
+          <w:sz w:val="20"/>
+        </w:rPr>
+        <w:t>sso</w:t>
+      </w:r>
+      <w:proofErr w:type="spellEnd"/>
+      <w:r>
+        <w:rPr>
+          <w:rFonts w:ascii="Courier New" w:hAnsi="Courier New" w:cs="Courier New"/>
+          <w:sz w:val="20"/>
+        </w:rPr>
+        <w:t xml:space="preserve"> </w:t>
+      </w:r>
+      <w:proofErr w:type="spellStart"/>
+      <w:r>
+        <w:rPr>
+          <w:rFonts w:ascii="Courier New" w:hAnsi="Courier New" w:cs="Courier New"/>
+          <w:sz w:val="20"/>
+        </w:rPr>
+        <w:t>url</w:t>
+      </w:r>
+      <w:proofErr w:type="spellEnd"/>
+      <w:r>
+        <w:rPr>
+          <w:rFonts w:ascii="Courier New" w:hAnsi="Courier New" w:cs="Courier New"/>
+          <w:sz w:val="20"/>
+        </w:rPr>
+        <w:t>&gt;</w:t>
+      </w:r>
+      <w:proofErr w:type="gramStart"/>
       <w:r>
         <w:rPr>
           <w:rFonts w:ascii="Courier New" w:hAnsi="Courier New" w:cs="Courier New"/>
@@ -15132,7 +17074,15 @@
           <w:rFonts w:ascii="Courier New" w:hAnsi="Courier New" w:cs="Courier New"/>
           <w:sz w:val="20"/>
         </w:rPr>
-        <w:t>token=&lt;token&gt; &amp;subid=&lt;subid&gt;&amp;cloudservicename=&lt;csname&gt;&amp;resourcetype=&lt;resourcetype&gt;&amp;resourcename=&lt;resname&gt;&amp;timestamp=</w:t>
+        <w:t>token</w:t>
+      </w:r>
+      <w:proofErr w:type="gramEnd"/>
+      <w:r>
+        <w:rPr>
+          <w:rFonts w:ascii="Courier New" w:hAnsi="Courier New" w:cs="Courier New"/>
+          <w:sz w:val="20"/>
+        </w:rPr>
+        <w:t>=&lt;token&gt; &amp;subid=&lt;subid&gt;&amp;cloudservicename=&lt;csname&gt;&amp;resourcetype=&lt;resourcetype&gt;&amp;resourcename=&lt;resname&gt;&amp;timestamp=</w:t>
       </w:r>
       <w:r>
         <w:t>2012-10-05T05:09:03+00:00</w:t>
@@ -15286,7 +17236,15 @@
           </w:tcPr>
           <w:p>
             <w:r>
-              <w:t>Only deletes of resource types are supported. Bulk deletion of all the resource types for a cloud service are no longer supported.</w:t>
+              <w:t xml:space="preserve">Only deletes of resource types are supported. Bulk </w:t>
+            </w:r>
+            <w:proofErr w:type="gramStart"/>
+            <w:r>
+              <w:t>deletion of all the resource types for a cloud service are</w:t>
+            </w:r>
+            <w:proofErr w:type="gramEnd"/>
+            <w:r>
+              <w:t xml:space="preserve"> no longer supported.</w:t>
             </w:r>
           </w:p>
         </w:tc>
@@ -15394,7 +17352,15 @@
           </w:tcPr>
           <w:p>
             <w:r>
-              <w:t>Update to the requirements around GeoRegions. For RPs that are not located in Azure the geo-region can be ignored</w:t>
+              <w:t xml:space="preserve">Update to the requirements around </w:t>
+            </w:r>
+            <w:proofErr w:type="spellStart"/>
+            <w:r>
+              <w:t>GeoRegions</w:t>
+            </w:r>
+            <w:proofErr w:type="spellEnd"/>
+            <w:r>
+              <w:t>. For RPs that are not located in Azure the geo-region can be ignored</w:t>
             </w:r>
           </w:p>
         </w:tc>
@@ -15538,7 +17504,15 @@
           </w:tcPr>
           <w:p>
             <w:r>
-              <w:t>Update to indicate that ETag is returned on GETs for resources as well as update to discussion on use of ETAGs and Incarnation IDs</w:t>
+              <w:t xml:space="preserve">Update to indicate that </w:t>
+            </w:r>
+            <w:proofErr w:type="spellStart"/>
+            <w:r>
+              <w:t>ETag</w:t>
+            </w:r>
+            <w:proofErr w:type="spellEnd"/>
+            <w:r>
+              <w:t xml:space="preserve"> is returned on GETs for resources as well as update to discussion on use of ETAGs and Incarnation IDs</w:t>
             </w:r>
           </w:p>
         </w:tc>
@@ -15577,7 +17551,15 @@
           </w:p>
           <w:p>
             <w:r>
-              <w:t>Update to indicate that the subscription notifications will arrive on /subscriptions/{subid}/events</w:t>
+              <w:t>Update to indicate that the subscription notifications will arrive on /subscriptions/{</w:t>
+            </w:r>
+            <w:proofErr w:type="spellStart"/>
+            <w:r>
+              <w:t>subid</w:t>
+            </w:r>
+            <w:proofErr w:type="spellEnd"/>
+            <w:r>
+              <w:t>}/events</w:t>
             </w:r>
           </w:p>
         </w:tc>
@@ -21911,66 +23893,66 @@
     </dgm:pt>
   </dgm:ptLst>
   <dgm:cxnLst>
-    <dgm:cxn modelId="{F3A99242-61ED-49C0-95C2-24523368CBED}" type="presOf" srcId="{400B4249-175F-4FB3-A50E-B717AAB6F58E}" destId="{69F061DA-50FC-4ED0-BD05-1E351AB7D295}" srcOrd="1" destOrd="0" presId="urn:microsoft.com/office/officeart/2011/layout/CircleProcess"/>
-    <dgm:cxn modelId="{BCD87521-89AF-458E-BB0A-0C08215D59BD}" type="presOf" srcId="{B9DCC618-5415-4959-982E-9B0807B6F55C}" destId="{C2CA6353-3070-4B28-8DA1-84250BC3DB97}" srcOrd="0" destOrd="1" presId="urn:microsoft.com/office/officeart/2011/layout/CircleProcess"/>
+    <dgm:cxn modelId="{C2861436-BAE4-4F23-B524-CB4E91A0AACE}" type="presOf" srcId="{91B78267-6986-46B4-9949-436283154513}" destId="{63B730A2-496B-4F38-9C4C-00E43514F2AA}" srcOrd="0" destOrd="0" presId="urn:microsoft.com/office/officeart/2011/layout/CircleProcess"/>
     <dgm:cxn modelId="{79D4942B-67F2-4AAD-AAB8-FF79802492E8}" srcId="{27449C4D-FBFB-4DFE-8F39-582632420644}" destId="{4176C6FC-0BBE-456B-B9D3-9484E260E7FB}" srcOrd="4" destOrd="0" parTransId="{BFA11740-B808-4E2E-897D-4D7EFC4BEB26}" sibTransId="{641D22A8-7643-4EC1-9EAD-30B284CF2B84}"/>
-    <dgm:cxn modelId="{F5028F9F-5151-4E84-971C-74E5DD468548}" type="presOf" srcId="{27449C4D-FBFB-4DFE-8F39-582632420644}" destId="{DA1020BA-D60F-44D0-9B23-44599877D7F2}" srcOrd="0" destOrd="0" presId="urn:microsoft.com/office/officeart/2011/layout/CircleProcess"/>
-    <dgm:cxn modelId="{DAEB4DF4-550E-4BD5-8FEE-9C1F3917FB35}" type="presOf" srcId="{91B78267-6986-46B4-9949-436283154513}" destId="{374065B0-3FA4-4718-B513-C04FD07FF45F}" srcOrd="1" destOrd="0" presId="urn:microsoft.com/office/officeart/2011/layout/CircleProcess"/>
+    <dgm:cxn modelId="{DBBFA552-8AC2-4C4F-9C6C-03ABEA325056}" type="presOf" srcId="{4176C6FC-0BBE-456B-B9D3-9484E260E7FB}" destId="{650FAF3C-7695-4CB4-975E-287F28757BB5}" srcOrd="0" destOrd="0" presId="urn:microsoft.com/office/officeart/2011/layout/CircleProcess"/>
     <dgm:cxn modelId="{840BF06A-D1D2-47F0-9950-72FCA12EA5A3}" srcId="{4176C6FC-0BBE-456B-B9D3-9484E260E7FB}" destId="{5E9EA6CB-0623-475C-9FFC-78E9052D348D}" srcOrd="0" destOrd="0" parTransId="{1A53529C-1AC1-4936-9E81-F0CAD23C47DF}" sibTransId="{C3E506D7-175B-497F-9973-79A529EA1F6B}"/>
-    <dgm:cxn modelId="{FA6E0A9D-E963-4E90-A888-1DA2E4B3B8C0}" type="presOf" srcId="{400B4249-175F-4FB3-A50E-B717AAB6F58E}" destId="{01AB7474-5490-4ABC-A67E-328486B895C3}" srcOrd="0" destOrd="0" presId="urn:microsoft.com/office/officeart/2011/layout/CircleProcess"/>
-    <dgm:cxn modelId="{2995DF5E-304C-46B5-8D65-52AFAE4A7AE8}" type="presOf" srcId="{4176C6FC-0BBE-456B-B9D3-9484E260E7FB}" destId="{17DCA5D8-4421-4AFE-844B-9F3D58B265F1}" srcOrd="1" destOrd="0" presId="urn:microsoft.com/office/officeart/2011/layout/CircleProcess"/>
     <dgm:cxn modelId="{1C63D978-0232-47E7-9706-123B7F565772}" srcId="{27449C4D-FBFB-4DFE-8F39-582632420644}" destId="{AE195EC3-560B-4D1B-919C-CDFE78D5B453}" srcOrd="1" destOrd="0" parTransId="{5C73A079-CE39-4B52-9675-908114E40062}" sibTransId="{092FFF1B-F7E1-4E3A-B23C-8A27C88201FC}"/>
-    <dgm:cxn modelId="{7547BF05-5BC9-45F0-8B98-529F145B29D2}" type="presOf" srcId="{ECF94604-7219-4A31-89ED-47BE685F86EC}" destId="{270C3E3F-D9ED-4095-B683-F9B3958FEE65}" srcOrd="0" destOrd="0" presId="urn:microsoft.com/office/officeart/2011/layout/CircleProcess"/>
+    <dgm:cxn modelId="{A51062A9-C0F4-4FF2-B425-3B37FA45264B}" type="presOf" srcId="{400B4249-175F-4FB3-A50E-B717AAB6F58E}" destId="{69F061DA-50FC-4ED0-BD05-1E351AB7D295}" srcOrd="1" destOrd="0" presId="urn:microsoft.com/office/officeart/2011/layout/CircleProcess"/>
+    <dgm:cxn modelId="{512E8950-3023-4510-80E1-7E030E8EF04B}" type="presOf" srcId="{AE195EC3-560B-4D1B-919C-CDFE78D5B453}" destId="{F685D8AE-0EA7-467A-97E9-EC0D08BC5B05}" srcOrd="1" destOrd="0" presId="urn:microsoft.com/office/officeart/2011/layout/CircleProcess"/>
+    <dgm:cxn modelId="{B7B2AE81-6369-4FFE-A2AA-7615EDBDB83B}" type="presOf" srcId="{400B4249-175F-4FB3-A50E-B717AAB6F58E}" destId="{01AB7474-5490-4ABC-A67E-328486B895C3}" srcOrd="0" destOrd="0" presId="urn:microsoft.com/office/officeart/2011/layout/CircleProcess"/>
+    <dgm:cxn modelId="{F56B111A-433B-4609-B437-528FA17577EF}" type="presOf" srcId="{4176C6FC-0BBE-456B-B9D3-9484E260E7FB}" destId="{17DCA5D8-4421-4AFE-844B-9F3D58B265F1}" srcOrd="1" destOrd="0" presId="urn:microsoft.com/office/officeart/2011/layout/CircleProcess"/>
+    <dgm:cxn modelId="{0C3E1173-97CE-4315-A44F-5A5D8A79B6C3}" type="presOf" srcId="{27449C4D-FBFB-4DFE-8F39-582632420644}" destId="{DA1020BA-D60F-44D0-9B23-44599877D7F2}" srcOrd="0" destOrd="0" presId="urn:microsoft.com/office/officeart/2011/layout/CircleProcess"/>
     <dgm:cxn modelId="{8E160C9A-A103-4D49-B97B-FAE981B09279}" srcId="{27449C4D-FBFB-4DFE-8F39-582632420644}" destId="{400B4249-175F-4FB3-A50E-B717AAB6F58E}" srcOrd="0" destOrd="0" parTransId="{BA2C135A-CA79-4BD8-A28F-8264273D2E5D}" sibTransId="{84FE036F-2CF6-4031-9153-78BDA176B77B}"/>
-    <dgm:cxn modelId="{BE90F888-6A09-47A7-B1A1-A8A05B948A67}" type="presOf" srcId="{540FF770-8D70-4FA3-BA1E-43DC13469948}" destId="{2AEF1029-0B5D-46A4-9670-D2463BCA160A}" srcOrd="1" destOrd="0" presId="urn:microsoft.com/office/officeart/2011/layout/CircleProcess"/>
-    <dgm:cxn modelId="{5929FFB5-296A-432C-A97C-8737DD343F27}" type="presOf" srcId="{AE195EC3-560B-4D1B-919C-CDFE78D5B453}" destId="{0A58C365-EA42-4288-9CB1-63C9DB455C19}" srcOrd="0" destOrd="0" presId="urn:microsoft.com/office/officeart/2011/layout/CircleProcess"/>
     <dgm:cxn modelId="{D9E9D708-1EE7-49AC-83A9-ABB99388C7DA}" srcId="{27449C4D-FBFB-4DFE-8F39-582632420644}" destId="{540FF770-8D70-4FA3-BA1E-43DC13469948}" srcOrd="3" destOrd="0" parTransId="{4398E414-FBD7-403C-B733-545C45036823}" sibTransId="{4AE2F217-C158-4284-86FF-A6D0EA8EF29A}"/>
-    <dgm:cxn modelId="{0249E3A2-941F-40FF-9E6A-24C8903276A7}" type="presOf" srcId="{38E9BED2-B58E-4BB8-BB3F-349205379D26}" destId="{270C3E3F-D9ED-4095-B683-F9B3958FEE65}" srcOrd="0" destOrd="1" presId="urn:microsoft.com/office/officeart/2011/layout/CircleProcess"/>
-    <dgm:cxn modelId="{8C1DEC01-22A6-496A-A61B-C2EB6C661B7E}" type="presOf" srcId="{4176C6FC-0BBE-456B-B9D3-9484E260E7FB}" destId="{650FAF3C-7695-4CB4-975E-287F28757BB5}" srcOrd="0" destOrd="0" presId="urn:microsoft.com/office/officeart/2011/layout/CircleProcess"/>
+    <dgm:cxn modelId="{3E783C66-02F1-4E1F-B803-44B7AC58B484}" type="presOf" srcId="{B9DCC618-5415-4959-982E-9B0807B6F55C}" destId="{C2CA6353-3070-4B28-8DA1-84250BC3DB97}" srcOrd="0" destOrd="1" presId="urn:microsoft.com/office/officeart/2011/layout/CircleProcess"/>
     <dgm:cxn modelId="{A542B48C-A4E0-43E3-94C6-C23D0F300303}" srcId="{400B4249-175F-4FB3-A50E-B717AAB6F58E}" destId="{2A7FF395-1AC3-4194-BAFE-68B9D398738C}" srcOrd="0" destOrd="0" parTransId="{9105EFFC-AA47-443A-B505-BE5E004FF214}" sibTransId="{E74E11D7-D10E-4C63-8717-6E8700C836C0}"/>
-    <dgm:cxn modelId="{45024FA5-C059-473C-A134-73BCD6BA19E5}" type="presOf" srcId="{B96C85E0-22CA-4B30-9E61-1548885EBFFB}" destId="{88D68DFC-15B3-495B-92AA-EECEE3A3FD28}" srcOrd="0" destOrd="0" presId="urn:microsoft.com/office/officeart/2011/layout/CircleProcess"/>
+    <dgm:cxn modelId="{097A684F-3241-4922-AAB0-A6F72C6189B5}" type="presOf" srcId="{540FF770-8D70-4FA3-BA1E-43DC13469948}" destId="{2AEF1029-0B5D-46A4-9670-D2463BCA160A}" srcOrd="1" destOrd="0" presId="urn:microsoft.com/office/officeart/2011/layout/CircleProcess"/>
     <dgm:cxn modelId="{4A5FB1D3-E9A4-432F-BF32-07F9EEB5CDBE}" srcId="{91B78267-6986-46B4-9949-436283154513}" destId="{38E9BED2-B58E-4BB8-BB3F-349205379D26}" srcOrd="1" destOrd="0" parTransId="{0F72BBDB-FAC5-466F-9479-3F3F94A1E8A4}" sibTransId="{C2B88088-CD79-4FB8-841B-2818CE7016BB}"/>
     <dgm:cxn modelId="{C518236D-2467-4228-8C49-D8BA5CAC333A}" srcId="{27449C4D-FBFB-4DFE-8F39-582632420644}" destId="{91B78267-6986-46B4-9949-436283154513}" srcOrd="2" destOrd="0" parTransId="{E93ADF97-8989-4CB9-AD39-CB01482EA585}" sibTransId="{CA69C2E0-A648-4F9F-A49C-30CCCEBEE61A}"/>
+    <dgm:cxn modelId="{96D22A3C-63B2-4F69-9499-5F90179CA32C}" type="presOf" srcId="{5E9EA6CB-0623-475C-9FFC-78E9052D348D}" destId="{F4581037-D8FC-40E1-B554-7E89A8C6DC20}" srcOrd="0" destOrd="0" presId="urn:microsoft.com/office/officeart/2011/layout/CircleProcess"/>
+    <dgm:cxn modelId="{2B78F815-A751-4818-B82E-685A427C7C76}" type="presOf" srcId="{540FF770-8D70-4FA3-BA1E-43DC13469948}" destId="{947EE504-A1CD-497A-881A-D2C5286466D2}" srcOrd="0" destOrd="0" presId="urn:microsoft.com/office/officeart/2011/layout/CircleProcess"/>
     <dgm:cxn modelId="{7AD9AE24-6192-4D27-96D2-55A4DA4F3890}" srcId="{540FF770-8D70-4FA3-BA1E-43DC13469948}" destId="{B96C85E0-22CA-4B30-9E61-1548885EBFFB}" srcOrd="0" destOrd="0" parTransId="{23FC858B-B045-49BC-B655-043759D3F88A}" sibTransId="{C0BF6AB3-4FCA-4F2D-8D89-8A820A2348A2}"/>
-    <dgm:cxn modelId="{C54B61CD-6BC6-433E-956D-348F20D56A10}" type="presOf" srcId="{5E9EA6CB-0623-475C-9FFC-78E9052D348D}" destId="{F4581037-D8FC-40E1-B554-7E89A8C6DC20}" srcOrd="0" destOrd="0" presId="urn:microsoft.com/office/officeart/2011/layout/CircleProcess"/>
     <dgm:cxn modelId="{31BBAACB-AA07-40BA-8715-C3FCFC4DB9A8}" srcId="{91B78267-6986-46B4-9949-436283154513}" destId="{ECF94604-7219-4A31-89ED-47BE685F86EC}" srcOrd="0" destOrd="0" parTransId="{9E2C4963-C426-4034-A5C2-314EC5BA5DED}" sibTransId="{5DFDDD87-12AF-4311-82F6-C8F26C37EF34}"/>
-    <dgm:cxn modelId="{C146CCBF-74BE-4793-BB6B-9F099261483F}" type="presOf" srcId="{2A7FF395-1AC3-4194-BAFE-68B9D398738C}" destId="{80F09AEE-002F-437B-938B-6907BFC8A914}" srcOrd="0" destOrd="0" presId="urn:microsoft.com/office/officeart/2011/layout/CircleProcess"/>
-    <dgm:cxn modelId="{AD93891B-39A9-49F7-A219-6E1E00AF9A34}" type="presOf" srcId="{AE195EC3-560B-4D1B-919C-CDFE78D5B453}" destId="{F685D8AE-0EA7-467A-97E9-EC0D08BC5B05}" srcOrd="1" destOrd="0" presId="urn:microsoft.com/office/officeart/2011/layout/CircleProcess"/>
+    <dgm:cxn modelId="{F5738E35-A224-4D9B-8813-390EC52E83FE}" type="presOf" srcId="{91B78267-6986-46B4-9949-436283154513}" destId="{374065B0-3FA4-4718-B513-C04FD07FF45F}" srcOrd="1" destOrd="0" presId="urn:microsoft.com/office/officeart/2011/layout/CircleProcess"/>
+    <dgm:cxn modelId="{45BA5C86-FAC8-4622-851F-869A99D05E05}" type="presOf" srcId="{D82223C2-57E4-42C5-89A2-02A796FB2558}" destId="{C2CA6353-3070-4B28-8DA1-84250BC3DB97}" srcOrd="0" destOrd="0" presId="urn:microsoft.com/office/officeart/2011/layout/CircleProcess"/>
+    <dgm:cxn modelId="{D00D7719-CA55-4FD7-A602-2D34D7C6275F}" type="presOf" srcId="{ECF94604-7219-4A31-89ED-47BE685F86EC}" destId="{270C3E3F-D9ED-4095-B683-F9B3958FEE65}" srcOrd="0" destOrd="0" presId="urn:microsoft.com/office/officeart/2011/layout/CircleProcess"/>
     <dgm:cxn modelId="{6B21EF19-DA6D-4926-80B3-D1EA857EC214}" srcId="{AE195EC3-560B-4D1B-919C-CDFE78D5B453}" destId="{B9DCC618-5415-4959-982E-9B0807B6F55C}" srcOrd="1" destOrd="0" parTransId="{FE7DCA97-F041-43F8-B61F-AC9FA3336401}" sibTransId="{1E186A6F-FF06-45CC-992B-D513F6559600}"/>
-    <dgm:cxn modelId="{8E25FE26-B5BA-446F-B53B-3B6EDCD89443}" type="presOf" srcId="{540FF770-8D70-4FA3-BA1E-43DC13469948}" destId="{947EE504-A1CD-497A-881A-D2C5286466D2}" srcOrd="0" destOrd="0" presId="urn:microsoft.com/office/officeart/2011/layout/CircleProcess"/>
-    <dgm:cxn modelId="{B102EB89-DAF8-44DE-A26A-8698F6F2E100}" type="presOf" srcId="{D82223C2-57E4-42C5-89A2-02A796FB2558}" destId="{C2CA6353-3070-4B28-8DA1-84250BC3DB97}" srcOrd="0" destOrd="0" presId="urn:microsoft.com/office/officeart/2011/layout/CircleProcess"/>
+    <dgm:cxn modelId="{326B8DDF-892F-40CB-83DF-AD8E5E7BBCE9}" type="presOf" srcId="{2A7FF395-1AC3-4194-BAFE-68B9D398738C}" destId="{80F09AEE-002F-437B-938B-6907BFC8A914}" srcOrd="0" destOrd="0" presId="urn:microsoft.com/office/officeart/2011/layout/CircleProcess"/>
     <dgm:cxn modelId="{9AA7C7FD-57CA-4BBD-AADC-858638FAD3E7}" srcId="{AE195EC3-560B-4D1B-919C-CDFE78D5B453}" destId="{D82223C2-57E4-42C5-89A2-02A796FB2558}" srcOrd="0" destOrd="0" parTransId="{60780B28-C119-4C3E-92AC-3BA4B7324413}" sibTransId="{1F18DC56-5A48-4B9D-BDE5-54816EC74F2D}"/>
-    <dgm:cxn modelId="{3DE03BD2-9727-4E26-A928-04E494A86CDF}" type="presOf" srcId="{91B78267-6986-46B4-9949-436283154513}" destId="{63B730A2-496B-4F38-9C4C-00E43514F2AA}" srcOrd="0" destOrd="0" presId="urn:microsoft.com/office/officeart/2011/layout/CircleProcess"/>
-    <dgm:cxn modelId="{142ED6F6-9339-40C9-A886-2F3AF575EF33}" type="presParOf" srcId="{DA1020BA-D60F-44D0-9B23-44599877D7F2}" destId="{56DC6246-6C7B-4653-BE44-A8B674344040}" srcOrd="0" destOrd="0" presId="urn:microsoft.com/office/officeart/2011/layout/CircleProcess"/>
-    <dgm:cxn modelId="{D809C9C2-88A1-4EC6-8614-985F26E0859A}" type="presParOf" srcId="{56DC6246-6C7B-4653-BE44-A8B674344040}" destId="{5375D82E-4381-4524-A87D-9FE4B08E4D9C}" srcOrd="0" destOrd="0" presId="urn:microsoft.com/office/officeart/2011/layout/CircleProcess"/>
-    <dgm:cxn modelId="{4DA5E7A3-9B7F-4C4A-AD19-D0758648151D}" type="presParOf" srcId="{DA1020BA-D60F-44D0-9B23-44599877D7F2}" destId="{8FA2ECDB-31E4-4D79-AF3F-AF12C2777E3C}" srcOrd="1" destOrd="0" presId="urn:microsoft.com/office/officeart/2011/layout/CircleProcess"/>
-    <dgm:cxn modelId="{85385B19-886A-4040-A0EA-2015F2B7B5C9}" type="presParOf" srcId="{8FA2ECDB-31E4-4D79-AF3F-AF12C2777E3C}" destId="{650FAF3C-7695-4CB4-975E-287F28757BB5}" srcOrd="0" destOrd="0" presId="urn:microsoft.com/office/officeart/2011/layout/CircleProcess"/>
-    <dgm:cxn modelId="{6D8EE74F-8094-4410-8786-10A99EA55A1C}" type="presParOf" srcId="{DA1020BA-D60F-44D0-9B23-44599877D7F2}" destId="{F4581037-D8FC-40E1-B554-7E89A8C6DC20}" srcOrd="2" destOrd="0" presId="urn:microsoft.com/office/officeart/2011/layout/CircleProcess"/>
-    <dgm:cxn modelId="{BC0762DC-55C3-4053-A8C9-F0D39C2E0C58}" type="presParOf" srcId="{DA1020BA-D60F-44D0-9B23-44599877D7F2}" destId="{17DCA5D8-4421-4AFE-844B-9F3D58B265F1}" srcOrd="3" destOrd="0" presId="urn:microsoft.com/office/officeart/2011/layout/CircleProcess"/>
-    <dgm:cxn modelId="{145F8FB3-0EDE-46AD-A74E-1A0F3C69C86A}" type="presParOf" srcId="{DA1020BA-D60F-44D0-9B23-44599877D7F2}" destId="{DF9E0A70-20E9-4FCD-8817-2F1AE0EBC125}" srcOrd="4" destOrd="0" presId="urn:microsoft.com/office/officeart/2011/layout/CircleProcess"/>
-    <dgm:cxn modelId="{95E32C91-8406-4561-9647-1684F6B97F69}" type="presParOf" srcId="{DF9E0A70-20E9-4FCD-8817-2F1AE0EBC125}" destId="{0B3EE28D-761F-4BB1-81EC-7A3EC42F00E2}" srcOrd="0" destOrd="0" presId="urn:microsoft.com/office/officeart/2011/layout/CircleProcess"/>
-    <dgm:cxn modelId="{8818D952-B154-4C1B-8A88-2212DC01120E}" type="presParOf" srcId="{DA1020BA-D60F-44D0-9B23-44599877D7F2}" destId="{22770A0D-9605-46F2-90D8-6C9EE072258A}" srcOrd="5" destOrd="0" presId="urn:microsoft.com/office/officeart/2011/layout/CircleProcess"/>
-    <dgm:cxn modelId="{8A55E2D8-DF09-407B-97CA-35A101456BA5}" type="presParOf" srcId="{22770A0D-9605-46F2-90D8-6C9EE072258A}" destId="{947EE504-A1CD-497A-881A-D2C5286466D2}" srcOrd="0" destOrd="0" presId="urn:microsoft.com/office/officeart/2011/layout/CircleProcess"/>
-    <dgm:cxn modelId="{33F0CF3F-9341-4C8C-804E-DEF9CA8445D2}" type="presParOf" srcId="{DA1020BA-D60F-44D0-9B23-44599877D7F2}" destId="{88D68DFC-15B3-495B-92AA-EECEE3A3FD28}" srcOrd="6" destOrd="0" presId="urn:microsoft.com/office/officeart/2011/layout/CircleProcess"/>
-    <dgm:cxn modelId="{5C12D28F-6F09-4032-A2DF-CD3474E0A09F}" type="presParOf" srcId="{DA1020BA-D60F-44D0-9B23-44599877D7F2}" destId="{2AEF1029-0B5D-46A4-9670-D2463BCA160A}" srcOrd="7" destOrd="0" presId="urn:microsoft.com/office/officeart/2011/layout/CircleProcess"/>
-    <dgm:cxn modelId="{F9D7E7DC-18C6-4A34-971B-B7B11FE0F5D7}" type="presParOf" srcId="{DA1020BA-D60F-44D0-9B23-44599877D7F2}" destId="{8C4FEEE8-7CDD-4D89-BA63-6DC0F4B5265D}" srcOrd="8" destOrd="0" presId="urn:microsoft.com/office/officeart/2011/layout/CircleProcess"/>
-    <dgm:cxn modelId="{555B4471-DA81-4BA8-9D9E-1E922446A4B4}" type="presParOf" srcId="{8C4FEEE8-7CDD-4D89-BA63-6DC0F4B5265D}" destId="{F8CC7628-7A4F-4B35-B420-B4CC8A9432AF}" srcOrd="0" destOrd="0" presId="urn:microsoft.com/office/officeart/2011/layout/CircleProcess"/>
-    <dgm:cxn modelId="{465F90CA-9C99-4FDE-882A-9EF41C15CCF3}" type="presParOf" srcId="{DA1020BA-D60F-44D0-9B23-44599877D7F2}" destId="{4B9DBA3E-3D44-413C-B113-41AA1A638959}" srcOrd="9" destOrd="0" presId="urn:microsoft.com/office/officeart/2011/layout/CircleProcess"/>
-    <dgm:cxn modelId="{587B2361-4FFA-4808-9011-A1811ED6AA53}" type="presParOf" srcId="{4B9DBA3E-3D44-413C-B113-41AA1A638959}" destId="{63B730A2-496B-4F38-9C4C-00E43514F2AA}" srcOrd="0" destOrd="0" presId="urn:microsoft.com/office/officeart/2011/layout/CircleProcess"/>
-    <dgm:cxn modelId="{3FC0DBFD-6F4E-46F3-93AB-DEB15164F0EE}" type="presParOf" srcId="{DA1020BA-D60F-44D0-9B23-44599877D7F2}" destId="{270C3E3F-D9ED-4095-B683-F9B3958FEE65}" srcOrd="10" destOrd="0" presId="urn:microsoft.com/office/officeart/2011/layout/CircleProcess"/>
-    <dgm:cxn modelId="{04331CBB-C7F0-48F4-95F9-DC2D9B7414B3}" type="presParOf" srcId="{DA1020BA-D60F-44D0-9B23-44599877D7F2}" destId="{374065B0-3FA4-4718-B513-C04FD07FF45F}" srcOrd="11" destOrd="0" presId="urn:microsoft.com/office/officeart/2011/layout/CircleProcess"/>
-    <dgm:cxn modelId="{5F5737B7-39B5-4EC1-8FA2-66C9F4ED1762}" type="presParOf" srcId="{DA1020BA-D60F-44D0-9B23-44599877D7F2}" destId="{9C3226BC-9F4F-4F8F-A399-5874091D2761}" srcOrd="12" destOrd="0" presId="urn:microsoft.com/office/officeart/2011/layout/CircleProcess"/>
-    <dgm:cxn modelId="{72FD5FD3-D61E-435A-95C5-AA51757F5198}" type="presParOf" srcId="{9C3226BC-9F4F-4F8F-A399-5874091D2761}" destId="{6A1E4A42-93E6-4324-8E1C-B8138693872E}" srcOrd="0" destOrd="0" presId="urn:microsoft.com/office/officeart/2011/layout/CircleProcess"/>
-    <dgm:cxn modelId="{C7F5D461-F61F-494D-819E-C307EBB0E45A}" type="presParOf" srcId="{DA1020BA-D60F-44D0-9B23-44599877D7F2}" destId="{2E59B219-1A90-4AC0-B64A-0B4F9CABA952}" srcOrd="13" destOrd="0" presId="urn:microsoft.com/office/officeart/2011/layout/CircleProcess"/>
-    <dgm:cxn modelId="{801E72C8-9289-4D33-81BA-67A4491D25C0}" type="presParOf" srcId="{2E59B219-1A90-4AC0-B64A-0B4F9CABA952}" destId="{0A58C365-EA42-4288-9CB1-63C9DB455C19}" srcOrd="0" destOrd="0" presId="urn:microsoft.com/office/officeart/2011/layout/CircleProcess"/>
-    <dgm:cxn modelId="{4CC2CC55-2D51-4908-8D41-FE3CA3DF80BA}" type="presParOf" srcId="{DA1020BA-D60F-44D0-9B23-44599877D7F2}" destId="{C2CA6353-3070-4B28-8DA1-84250BC3DB97}" srcOrd="14" destOrd="0" presId="urn:microsoft.com/office/officeart/2011/layout/CircleProcess"/>
-    <dgm:cxn modelId="{35A31163-4691-4091-9AAB-05371AD25ACB}" type="presParOf" srcId="{DA1020BA-D60F-44D0-9B23-44599877D7F2}" destId="{F685D8AE-0EA7-467A-97E9-EC0D08BC5B05}" srcOrd="15" destOrd="0" presId="urn:microsoft.com/office/officeart/2011/layout/CircleProcess"/>
-    <dgm:cxn modelId="{2A31E2DE-1CF0-4AFA-9C73-298170B1E24A}" type="presParOf" srcId="{DA1020BA-D60F-44D0-9B23-44599877D7F2}" destId="{C315CD24-9D0F-4610-A6E1-843C60F4B564}" srcOrd="16" destOrd="0" presId="urn:microsoft.com/office/officeart/2011/layout/CircleProcess"/>
-    <dgm:cxn modelId="{F8B01775-1237-4416-B2CF-057DADE96DCA}" type="presParOf" srcId="{C315CD24-9D0F-4610-A6E1-843C60F4B564}" destId="{99566218-6509-40FD-8D2B-CEAEE4BF75EF}" srcOrd="0" destOrd="0" presId="urn:microsoft.com/office/officeart/2011/layout/CircleProcess"/>
-    <dgm:cxn modelId="{A8B2E677-C6BE-4200-961D-2DF17BFB34BF}" type="presParOf" srcId="{DA1020BA-D60F-44D0-9B23-44599877D7F2}" destId="{C9ECC29E-CD62-49A9-99B1-FA30A8A60AE6}" srcOrd="17" destOrd="0" presId="urn:microsoft.com/office/officeart/2011/layout/CircleProcess"/>
-    <dgm:cxn modelId="{66E5E69D-AD5B-4123-8F77-36B0C7B1AE08}" type="presParOf" srcId="{C9ECC29E-CD62-49A9-99B1-FA30A8A60AE6}" destId="{01AB7474-5490-4ABC-A67E-328486B895C3}" srcOrd="0" destOrd="0" presId="urn:microsoft.com/office/officeart/2011/layout/CircleProcess"/>
-    <dgm:cxn modelId="{083E6BC2-E6F0-480B-BC9A-949C050F2496}" type="presParOf" srcId="{DA1020BA-D60F-44D0-9B23-44599877D7F2}" destId="{80F09AEE-002F-437B-938B-6907BFC8A914}" srcOrd="18" destOrd="0" presId="urn:microsoft.com/office/officeart/2011/layout/CircleProcess"/>
-    <dgm:cxn modelId="{FB8EDAAC-A96B-4ACE-8D2B-E0DC68E6AA62}" type="presParOf" srcId="{DA1020BA-D60F-44D0-9B23-44599877D7F2}" destId="{69F061DA-50FC-4ED0-BD05-1E351AB7D295}" srcOrd="19" destOrd="0" presId="urn:microsoft.com/office/officeart/2011/layout/CircleProcess"/>
+    <dgm:cxn modelId="{ED7936B4-B0CE-4677-8A74-EB600CDE4542}" type="presOf" srcId="{B96C85E0-22CA-4B30-9E61-1548885EBFFB}" destId="{88D68DFC-15B3-495B-92AA-EECEE3A3FD28}" srcOrd="0" destOrd="0" presId="urn:microsoft.com/office/officeart/2011/layout/CircleProcess"/>
+    <dgm:cxn modelId="{2313D951-DCE6-447E-BA9A-5D00C747FBFE}" type="presOf" srcId="{AE195EC3-560B-4D1B-919C-CDFE78D5B453}" destId="{0A58C365-EA42-4288-9CB1-63C9DB455C19}" srcOrd="0" destOrd="0" presId="urn:microsoft.com/office/officeart/2011/layout/CircleProcess"/>
+    <dgm:cxn modelId="{1023AD76-A953-4959-80E5-A12831AFDE3B}" type="presOf" srcId="{38E9BED2-B58E-4BB8-BB3F-349205379D26}" destId="{270C3E3F-D9ED-4095-B683-F9B3958FEE65}" srcOrd="0" destOrd="1" presId="urn:microsoft.com/office/officeart/2011/layout/CircleProcess"/>
+    <dgm:cxn modelId="{5A622954-6391-4D62-8B31-3DFD4BEDB0C0}" type="presParOf" srcId="{DA1020BA-D60F-44D0-9B23-44599877D7F2}" destId="{56DC6246-6C7B-4653-BE44-A8B674344040}" srcOrd="0" destOrd="0" presId="urn:microsoft.com/office/officeart/2011/layout/CircleProcess"/>
+    <dgm:cxn modelId="{B0FBA0FE-A3AA-4479-9320-9B1C33B3AF33}" type="presParOf" srcId="{56DC6246-6C7B-4653-BE44-A8B674344040}" destId="{5375D82E-4381-4524-A87D-9FE4B08E4D9C}" srcOrd="0" destOrd="0" presId="urn:microsoft.com/office/officeart/2011/layout/CircleProcess"/>
+    <dgm:cxn modelId="{07725DE7-0F82-4303-BBE3-4C3A1B027E8E}" type="presParOf" srcId="{DA1020BA-D60F-44D0-9B23-44599877D7F2}" destId="{8FA2ECDB-31E4-4D79-AF3F-AF12C2777E3C}" srcOrd="1" destOrd="0" presId="urn:microsoft.com/office/officeart/2011/layout/CircleProcess"/>
+    <dgm:cxn modelId="{A114A2E2-CDF8-476D-B361-A8A43463C3D5}" type="presParOf" srcId="{8FA2ECDB-31E4-4D79-AF3F-AF12C2777E3C}" destId="{650FAF3C-7695-4CB4-975E-287F28757BB5}" srcOrd="0" destOrd="0" presId="urn:microsoft.com/office/officeart/2011/layout/CircleProcess"/>
+    <dgm:cxn modelId="{0B0A3C36-21EB-465F-8F8C-F9E3F0A4E8B6}" type="presParOf" srcId="{DA1020BA-D60F-44D0-9B23-44599877D7F2}" destId="{F4581037-D8FC-40E1-B554-7E89A8C6DC20}" srcOrd="2" destOrd="0" presId="urn:microsoft.com/office/officeart/2011/layout/CircleProcess"/>
+    <dgm:cxn modelId="{F2A4FBAC-4827-404E-BA93-E0543F31693F}" type="presParOf" srcId="{DA1020BA-D60F-44D0-9B23-44599877D7F2}" destId="{17DCA5D8-4421-4AFE-844B-9F3D58B265F1}" srcOrd="3" destOrd="0" presId="urn:microsoft.com/office/officeart/2011/layout/CircleProcess"/>
+    <dgm:cxn modelId="{1083AAE3-8957-4F6C-B739-609BAFD55386}" type="presParOf" srcId="{DA1020BA-D60F-44D0-9B23-44599877D7F2}" destId="{DF9E0A70-20E9-4FCD-8817-2F1AE0EBC125}" srcOrd="4" destOrd="0" presId="urn:microsoft.com/office/officeart/2011/layout/CircleProcess"/>
+    <dgm:cxn modelId="{0EEBFC47-3926-4BD9-88E6-6251377A3A1D}" type="presParOf" srcId="{DF9E0A70-20E9-4FCD-8817-2F1AE0EBC125}" destId="{0B3EE28D-761F-4BB1-81EC-7A3EC42F00E2}" srcOrd="0" destOrd="0" presId="urn:microsoft.com/office/officeart/2011/layout/CircleProcess"/>
+    <dgm:cxn modelId="{41B54167-1CEE-473A-9DA2-2A163851FFB3}" type="presParOf" srcId="{DA1020BA-D60F-44D0-9B23-44599877D7F2}" destId="{22770A0D-9605-46F2-90D8-6C9EE072258A}" srcOrd="5" destOrd="0" presId="urn:microsoft.com/office/officeart/2011/layout/CircleProcess"/>
+    <dgm:cxn modelId="{C72A6119-1B6D-4F64-B3DA-28A678C61765}" type="presParOf" srcId="{22770A0D-9605-46F2-90D8-6C9EE072258A}" destId="{947EE504-A1CD-497A-881A-D2C5286466D2}" srcOrd="0" destOrd="0" presId="urn:microsoft.com/office/officeart/2011/layout/CircleProcess"/>
+    <dgm:cxn modelId="{25C1E7AA-F4ED-4074-AD9B-0DDAF9FF35AD}" type="presParOf" srcId="{DA1020BA-D60F-44D0-9B23-44599877D7F2}" destId="{88D68DFC-15B3-495B-92AA-EECEE3A3FD28}" srcOrd="6" destOrd="0" presId="urn:microsoft.com/office/officeart/2011/layout/CircleProcess"/>
+    <dgm:cxn modelId="{2D5624BA-3C32-4DA8-81A6-31C3052DA949}" type="presParOf" srcId="{DA1020BA-D60F-44D0-9B23-44599877D7F2}" destId="{2AEF1029-0B5D-46A4-9670-D2463BCA160A}" srcOrd="7" destOrd="0" presId="urn:microsoft.com/office/officeart/2011/layout/CircleProcess"/>
+    <dgm:cxn modelId="{EE56F5F9-560F-4880-81EB-E679D90A5EDE}" type="presParOf" srcId="{DA1020BA-D60F-44D0-9B23-44599877D7F2}" destId="{8C4FEEE8-7CDD-4D89-BA63-6DC0F4B5265D}" srcOrd="8" destOrd="0" presId="urn:microsoft.com/office/officeart/2011/layout/CircleProcess"/>
+    <dgm:cxn modelId="{879B7098-C758-45C0-A3BE-FB66DC4644B4}" type="presParOf" srcId="{8C4FEEE8-7CDD-4D89-BA63-6DC0F4B5265D}" destId="{F8CC7628-7A4F-4B35-B420-B4CC8A9432AF}" srcOrd="0" destOrd="0" presId="urn:microsoft.com/office/officeart/2011/layout/CircleProcess"/>
+    <dgm:cxn modelId="{1C34C40A-BBDB-4D9A-BE6F-E55B61AEDE1B}" type="presParOf" srcId="{DA1020BA-D60F-44D0-9B23-44599877D7F2}" destId="{4B9DBA3E-3D44-413C-B113-41AA1A638959}" srcOrd="9" destOrd="0" presId="urn:microsoft.com/office/officeart/2011/layout/CircleProcess"/>
+    <dgm:cxn modelId="{1F6BA530-03FB-4C32-B4D8-035CAD0727BD}" type="presParOf" srcId="{4B9DBA3E-3D44-413C-B113-41AA1A638959}" destId="{63B730A2-496B-4F38-9C4C-00E43514F2AA}" srcOrd="0" destOrd="0" presId="urn:microsoft.com/office/officeart/2011/layout/CircleProcess"/>
+    <dgm:cxn modelId="{6328C3C9-BC0E-4292-BD11-C3C9D0B0B1EB}" type="presParOf" srcId="{DA1020BA-D60F-44D0-9B23-44599877D7F2}" destId="{270C3E3F-D9ED-4095-B683-F9B3958FEE65}" srcOrd="10" destOrd="0" presId="urn:microsoft.com/office/officeart/2011/layout/CircleProcess"/>
+    <dgm:cxn modelId="{B71B2424-9584-4285-B0FA-7C506EE77A92}" type="presParOf" srcId="{DA1020BA-D60F-44D0-9B23-44599877D7F2}" destId="{374065B0-3FA4-4718-B513-C04FD07FF45F}" srcOrd="11" destOrd="0" presId="urn:microsoft.com/office/officeart/2011/layout/CircleProcess"/>
+    <dgm:cxn modelId="{582A3D28-0203-45D7-A580-43226357F98E}" type="presParOf" srcId="{DA1020BA-D60F-44D0-9B23-44599877D7F2}" destId="{9C3226BC-9F4F-4F8F-A399-5874091D2761}" srcOrd="12" destOrd="0" presId="urn:microsoft.com/office/officeart/2011/layout/CircleProcess"/>
+    <dgm:cxn modelId="{A0A05901-24D6-4F6E-9A76-B96F1F691ED1}" type="presParOf" srcId="{9C3226BC-9F4F-4F8F-A399-5874091D2761}" destId="{6A1E4A42-93E6-4324-8E1C-B8138693872E}" srcOrd="0" destOrd="0" presId="urn:microsoft.com/office/officeart/2011/layout/CircleProcess"/>
+    <dgm:cxn modelId="{EB869FDB-CC30-4D8D-9032-960B2D607E0C}" type="presParOf" srcId="{DA1020BA-D60F-44D0-9B23-44599877D7F2}" destId="{2E59B219-1A90-4AC0-B64A-0B4F9CABA952}" srcOrd="13" destOrd="0" presId="urn:microsoft.com/office/officeart/2011/layout/CircleProcess"/>
+    <dgm:cxn modelId="{C5E48A26-66E4-4CEF-AAA8-37B696A45170}" type="presParOf" srcId="{2E59B219-1A90-4AC0-B64A-0B4F9CABA952}" destId="{0A58C365-EA42-4288-9CB1-63C9DB455C19}" srcOrd="0" destOrd="0" presId="urn:microsoft.com/office/officeart/2011/layout/CircleProcess"/>
+    <dgm:cxn modelId="{C87FED4A-5C02-44E4-92CA-8303051B64AD}" type="presParOf" srcId="{DA1020BA-D60F-44D0-9B23-44599877D7F2}" destId="{C2CA6353-3070-4B28-8DA1-84250BC3DB97}" srcOrd="14" destOrd="0" presId="urn:microsoft.com/office/officeart/2011/layout/CircleProcess"/>
+    <dgm:cxn modelId="{18689DA8-25EB-444E-A357-B541FDDE45FB}" type="presParOf" srcId="{DA1020BA-D60F-44D0-9B23-44599877D7F2}" destId="{F685D8AE-0EA7-467A-97E9-EC0D08BC5B05}" srcOrd="15" destOrd="0" presId="urn:microsoft.com/office/officeart/2011/layout/CircleProcess"/>
+    <dgm:cxn modelId="{05034C4E-4B7A-4C4E-AE05-011841EC1F68}" type="presParOf" srcId="{DA1020BA-D60F-44D0-9B23-44599877D7F2}" destId="{C315CD24-9D0F-4610-A6E1-843C60F4B564}" srcOrd="16" destOrd="0" presId="urn:microsoft.com/office/officeart/2011/layout/CircleProcess"/>
+    <dgm:cxn modelId="{0BB45851-A9E3-4E5B-9672-FF8EF1933D91}" type="presParOf" srcId="{C315CD24-9D0F-4610-A6E1-843C60F4B564}" destId="{99566218-6509-40FD-8D2B-CEAEE4BF75EF}" srcOrd="0" destOrd="0" presId="urn:microsoft.com/office/officeart/2011/layout/CircleProcess"/>
+    <dgm:cxn modelId="{70BAD644-90BA-47AC-B0B4-F6207FDC5882}" type="presParOf" srcId="{DA1020BA-D60F-44D0-9B23-44599877D7F2}" destId="{C9ECC29E-CD62-49A9-99B1-FA30A8A60AE6}" srcOrd="17" destOrd="0" presId="urn:microsoft.com/office/officeart/2011/layout/CircleProcess"/>
+    <dgm:cxn modelId="{2A988EE2-54E8-4A61-8F32-740518D0336B}" type="presParOf" srcId="{C9ECC29E-CD62-49A9-99B1-FA30A8A60AE6}" destId="{01AB7474-5490-4ABC-A67E-328486B895C3}" srcOrd="0" destOrd="0" presId="urn:microsoft.com/office/officeart/2011/layout/CircleProcess"/>
+    <dgm:cxn modelId="{1D616F37-E151-40A0-B542-0B1CDD686139}" type="presParOf" srcId="{DA1020BA-D60F-44D0-9B23-44599877D7F2}" destId="{80F09AEE-002F-437B-938B-6907BFC8A914}" srcOrd="18" destOrd="0" presId="urn:microsoft.com/office/officeart/2011/layout/CircleProcess"/>
+    <dgm:cxn modelId="{DBACBDAD-C98A-4CAF-88AF-D9A8146AEA04}" type="presParOf" srcId="{DA1020BA-D60F-44D0-9B23-44599877D7F2}" destId="{69F061DA-50FC-4ED0-BD05-1E351AB7D295}" srcOrd="19" destOrd="0" presId="urn:microsoft.com/office/officeart/2011/layout/CircleProcess"/>
   </dgm:cxnLst>
   <dgm:bg/>
   <dgm:whole/>
@@ -28960,7 +30942,7 @@
 </file>
 
 <file path=customXml/itemProps4.xml><?xml version="1.0" encoding="utf-8"?>
-<ds:datastoreItem xmlns:ds="http://schemas.openxmlformats.org/officeDocument/2006/customXml" ds:itemID="{2F57FCA0-CE0E-4412-88B7-A90D53E03E53}">
+<ds:datastoreItem xmlns:ds="http://schemas.openxmlformats.org/officeDocument/2006/customXml" ds:itemID="{7E5A38FB-2B92-4CBB-90A9-13DB145A5A6E}">
   <ds:schemaRefs>
     <ds:schemaRef ds:uri="http://schemas.openxmlformats.org/officeDocument/2006/bibliography"/>
   </ds:schemaRefs>

</xml_diff>